<commit_message>
adicionado os objetivos no arquivo visao-negocio
</commit_message>
<xml_diff>
--- a/negocio/visao-negocio.docx
+++ b/negocio/visao-negocio.docx
@@ -1,6 +1,6 @@
 
 <file path=word/document.xml><?xml version="1.0" encoding="utf-8"?>
-<w:document xmlns:wpc="http://schemas.microsoft.com/office/word/2010/wordprocessingCanvas" xmlns:cx="http://schemas.microsoft.com/office/drawing/2014/chartex" xmlns:cx1="http://schemas.microsoft.com/office/drawing/2015/9/8/chartex" xmlns:cx2="http://schemas.microsoft.com/office/drawing/2015/10/21/chartex" xmlns:cx3="http://schemas.microsoft.com/office/drawing/2016/5/9/chartex" xmlns:cx4="http://schemas.microsoft.com/office/drawing/2016/5/10/chartex" xmlns:cx5="http://schemas.microsoft.com/office/drawing/2016/5/11/chartex" xmlns:cx6="http://schemas.microsoft.com/office/drawing/2016/5/12/chartex" xmlns:cx7="http://schemas.microsoft.com/office/drawing/2016/5/13/chartex" xmlns:cx8="http://schemas.microsoft.com/office/drawing/2016/5/14/chartex" xmlns:mc="http://schemas.openxmlformats.org/markup-compatibility/2006" xmlns:aink="http://schemas.microsoft.com/office/drawing/2016/ink" xmlns:am3d="http://schemas.microsoft.com/office/drawing/2017/model3d" xmlns:o="urn:schemas-microsoft-com:office:office" xmlns:r="http://schemas.openxmlformats.org/officeDocument/2006/relationships" xmlns:m="http://schemas.openxmlformats.org/officeDocument/2006/math" xmlns:v="urn:schemas-microsoft-com:vml" xmlns:wp14="http://schemas.microsoft.com/office/word/2010/wordprocessingDrawing" xmlns:wp="http://schemas.openxmlformats.org/drawingml/2006/wordprocessingDrawing" xmlns:w10="urn:schemas-microsoft-com:office:word" xmlns:w="http://schemas.openxmlformats.org/wordprocessingml/2006/main" xmlns:w14="http://schemas.microsoft.com/office/word/2010/wordml" xmlns:w15="http://schemas.microsoft.com/office/word/2012/wordml" xmlns:w16cex="http://schemas.microsoft.com/office/word/2018/wordml/cex" xmlns:w16cid="http://schemas.microsoft.com/office/word/2016/wordml/cid" xmlns:w16="http://schemas.microsoft.com/office/word/2018/wordml" xmlns:w16sdtdh="http://schemas.microsoft.com/office/word/2020/wordml/sdtdatahash" xmlns:w16se="http://schemas.microsoft.com/office/word/2015/wordml/symex" xmlns:wpg="http://schemas.microsoft.com/office/word/2010/wordprocessingGroup" xmlns:wpi="http://schemas.microsoft.com/office/word/2010/wordprocessingInk" xmlns:wne="http://schemas.microsoft.com/office/word/2006/wordml" xmlns:wps="http://schemas.microsoft.com/office/word/2010/wordprocessingShape" mc:Ignorable="w14 w15 w16se w16cid w16 w16cex w16sdtdh wp14">
+<w:document xmlns:wpc="http://schemas.microsoft.com/office/word/2010/wordprocessingCanvas" xmlns:cx="http://schemas.microsoft.com/office/drawing/2014/chartex" xmlns:cx1="http://schemas.microsoft.com/office/drawing/2015/9/8/chartex" xmlns:cx2="http://schemas.microsoft.com/office/drawing/2015/10/21/chartex" xmlns:cx3="http://schemas.microsoft.com/office/drawing/2016/5/9/chartex" xmlns:cx4="http://schemas.microsoft.com/office/drawing/2016/5/10/chartex" xmlns:cx5="http://schemas.microsoft.com/office/drawing/2016/5/11/chartex" xmlns:cx6="http://schemas.microsoft.com/office/drawing/2016/5/12/chartex" xmlns:cx7="http://schemas.microsoft.com/office/drawing/2016/5/13/chartex" xmlns:cx8="http://schemas.microsoft.com/office/drawing/2016/5/14/chartex" xmlns:mc="http://schemas.openxmlformats.org/markup-compatibility/2006" xmlns:aink="http://schemas.microsoft.com/office/drawing/2016/ink" xmlns:am3d="http://schemas.microsoft.com/office/drawing/2017/model3d" xmlns:o="urn:schemas-microsoft-com:office:office" xmlns:r="http://schemas.openxmlformats.org/officeDocument/2006/relationships" xmlns:m="http://schemas.openxmlformats.org/officeDocument/2006/math" xmlns:v="urn:schemas-microsoft-com:vml" xmlns:wp14="http://schemas.microsoft.com/office/word/2010/wordprocessingDrawing" xmlns:wp="http://schemas.openxmlformats.org/drawingml/2006/wordprocessingDrawing" xmlns:w10="urn:schemas-microsoft-com:office:word" xmlns:w="http://schemas.openxmlformats.org/wordprocessingml/2006/main" xmlns:w14="http://schemas.microsoft.com/office/word/2010/wordml" xmlns:w15="http://schemas.microsoft.com/office/word/2012/wordml" xmlns:w16cex="http://schemas.microsoft.com/office/word/2018/wordml/cex" xmlns:w16cid="http://schemas.microsoft.com/office/word/2016/wordml/cid" xmlns:w16="http://schemas.microsoft.com/office/word/2018/wordml" xmlns:w16sdtdh="http://schemas.microsoft.com/office/word/2020/wordml/sdtdatahash" xmlns:w16se="http://schemas.microsoft.com/office/word/2015/wordml/symex" xmlns:wpg="http://schemas.microsoft.com/office/word/2010/wordprocessingGroup" xmlns:wpi="http://schemas.microsoft.com/office/word/2010/wordprocessingInk" xmlns:wne="http://schemas.microsoft.com/office/word/2006/wordml" xmlns:wps="http://schemas.microsoft.com/office/word/2010/wordprocessingShape" xmlns:a="http://schemas.openxmlformats.org/drawingml/2006/main" xmlns:pic="http://schemas.openxmlformats.org/drawingml/2006/picture" mc:Ignorable="w14 w15 w16se w16cid w16 w16cex w16sdtdh wp14">
   <w:body>
     <w:p>
       <w:pPr>
@@ -137,7 +137,7 @@
         </w:rPr>
         <w:sectPr>
           <w:headerReference w:type="default" r:id="rId10"/>
-          <w:pgSz w:w="12240" w:h="15840"/>
+          <w:pgSz w:w="12240" w:h="15840" w:orient="portrait"/>
           <w:pgMar w:top="1417" w:right="1440" w:bottom="1417" w:left="1440" w:header="720" w:footer="0" w:gutter="0"/>
           <w:cols w:space="720"/>
           <w:formProt w:val="0"/>
@@ -178,9 +178,9 @@
           <w:tcPr>
             <w:tcW w:w="2304" w:type="dxa"/>
             <w:tcBorders>
-              <w:top w:val="single" w:sz="6" w:space="0" w:color="000000"/>
-              <w:left w:val="single" w:sz="6" w:space="0" w:color="000000"/>
-              <w:bottom w:val="single" w:sz="6" w:space="0" w:color="000000"/>
+              <w:top w:val="single" w:color="000000" w:sz="6" w:space="0"/>
+              <w:left w:val="single" w:color="000000" w:sz="6" w:space="0"/>
+              <w:bottom w:val="single" w:color="000000" w:sz="6" w:space="0"/>
             </w:tcBorders>
           </w:tcPr>
           <w:p>
@@ -207,9 +207,9 @@
           <w:tcPr>
             <w:tcW w:w="1152" w:type="dxa"/>
             <w:tcBorders>
-              <w:top w:val="single" w:sz="6" w:space="0" w:color="000000"/>
-              <w:left w:val="single" w:sz="6" w:space="0" w:color="000000"/>
-              <w:bottom w:val="single" w:sz="6" w:space="0" w:color="000000"/>
+              <w:top w:val="single" w:color="000000" w:sz="6" w:space="0"/>
+              <w:left w:val="single" w:color="000000" w:sz="6" w:space="0"/>
+              <w:bottom w:val="single" w:color="000000" w:sz="6" w:space="0"/>
             </w:tcBorders>
           </w:tcPr>
           <w:p>
@@ -236,9 +236,9 @@
           <w:tcPr>
             <w:tcW w:w="3744" w:type="dxa"/>
             <w:tcBorders>
-              <w:top w:val="single" w:sz="6" w:space="0" w:color="000000"/>
-              <w:left w:val="single" w:sz="6" w:space="0" w:color="000000"/>
-              <w:bottom w:val="single" w:sz="6" w:space="0" w:color="000000"/>
+              <w:top w:val="single" w:color="000000" w:sz="6" w:space="0"/>
+              <w:left w:val="single" w:color="000000" w:sz="6" w:space="0"/>
+              <w:bottom w:val="single" w:color="000000" w:sz="6" w:space="0"/>
             </w:tcBorders>
           </w:tcPr>
           <w:p>
@@ -265,10 +265,10 @@
           <w:tcPr>
             <w:tcW w:w="2319" w:type="dxa"/>
             <w:tcBorders>
-              <w:top w:val="single" w:sz="6" w:space="0" w:color="000000"/>
-              <w:left w:val="single" w:sz="6" w:space="0" w:color="000000"/>
-              <w:bottom w:val="single" w:sz="6" w:space="0" w:color="000000"/>
-              <w:right w:val="single" w:sz="6" w:space="0" w:color="000000"/>
+              <w:top w:val="single" w:color="000000" w:sz="6" w:space="0"/>
+              <w:left w:val="single" w:color="000000" w:sz="6" w:space="0"/>
+              <w:bottom w:val="single" w:color="000000" w:sz="6" w:space="0"/>
+              <w:right w:val="single" w:color="000000" w:sz="6" w:space="0"/>
             </w:tcBorders>
           </w:tcPr>
           <w:p>
@@ -297,9 +297,9 @@
           <w:tcPr>
             <w:tcW w:w="2304" w:type="dxa"/>
             <w:tcBorders>
-              <w:top w:val="single" w:sz="6" w:space="0" w:color="000000"/>
-              <w:left w:val="single" w:sz="6" w:space="0" w:color="000000"/>
-              <w:bottom w:val="single" w:sz="6" w:space="0" w:color="000000"/>
+              <w:top w:val="single" w:color="000000" w:sz="6" w:space="0"/>
+              <w:left w:val="single" w:color="000000" w:sz="6" w:space="0"/>
+              <w:bottom w:val="single" w:color="000000" w:sz="6" w:space="0"/>
             </w:tcBorders>
           </w:tcPr>
           <w:p>
@@ -321,9 +321,9 @@
           <w:tcPr>
             <w:tcW w:w="1152" w:type="dxa"/>
             <w:tcBorders>
-              <w:top w:val="single" w:sz="6" w:space="0" w:color="000000"/>
-              <w:left w:val="single" w:sz="6" w:space="0" w:color="000000"/>
-              <w:bottom w:val="single" w:sz="6" w:space="0" w:color="000000"/>
+              <w:top w:val="single" w:color="000000" w:sz="6" w:space="0"/>
+              <w:left w:val="single" w:color="000000" w:sz="6" w:space="0"/>
+              <w:bottom w:val="single" w:color="000000" w:sz="6" w:space="0"/>
             </w:tcBorders>
           </w:tcPr>
           <w:p>
@@ -345,9 +345,9 @@
           <w:tcPr>
             <w:tcW w:w="3744" w:type="dxa"/>
             <w:tcBorders>
-              <w:top w:val="single" w:sz="6" w:space="0" w:color="000000"/>
-              <w:left w:val="single" w:sz="6" w:space="0" w:color="000000"/>
-              <w:bottom w:val="single" w:sz="6" w:space="0" w:color="000000"/>
+              <w:top w:val="single" w:color="000000" w:sz="6" w:space="0"/>
+              <w:left w:val="single" w:color="000000" w:sz="6" w:space="0"/>
+              <w:bottom w:val="single" w:color="000000" w:sz="6" w:space="0"/>
             </w:tcBorders>
           </w:tcPr>
           <w:p>
@@ -369,10 +369,10 @@
           <w:tcPr>
             <w:tcW w:w="2319" w:type="dxa"/>
             <w:tcBorders>
-              <w:top w:val="single" w:sz="6" w:space="0" w:color="000000"/>
-              <w:left w:val="single" w:sz="6" w:space="0" w:color="000000"/>
-              <w:bottom w:val="single" w:sz="6" w:space="0" w:color="000000"/>
-              <w:right w:val="single" w:sz="6" w:space="0" w:color="000000"/>
+              <w:top w:val="single" w:color="000000" w:sz="6" w:space="0"/>
+              <w:left w:val="single" w:color="000000" w:sz="6" w:space="0"/>
+              <w:bottom w:val="single" w:color="000000" w:sz="6" w:space="0"/>
+              <w:right w:val="single" w:color="000000" w:sz="6" w:space="0"/>
             </w:tcBorders>
           </w:tcPr>
           <w:p>
@@ -396,9 +396,9 @@
           <w:tcPr>
             <w:tcW w:w="2304" w:type="dxa"/>
             <w:tcBorders>
-              <w:top w:val="single" w:sz="6" w:space="0" w:color="000000"/>
-              <w:left w:val="single" w:sz="6" w:space="0" w:color="000000"/>
-              <w:bottom w:val="single" w:sz="6" w:space="0" w:color="000000"/>
+              <w:top w:val="single" w:color="000000" w:sz="6" w:space="0"/>
+              <w:left w:val="single" w:color="000000" w:sz="6" w:space="0"/>
+              <w:bottom w:val="single" w:color="000000" w:sz="6" w:space="0"/>
             </w:tcBorders>
           </w:tcPr>
           <w:p>
@@ -415,9 +415,9 @@
           <w:tcPr>
             <w:tcW w:w="1152" w:type="dxa"/>
             <w:tcBorders>
-              <w:top w:val="single" w:sz="6" w:space="0" w:color="000000"/>
-              <w:left w:val="single" w:sz="6" w:space="0" w:color="000000"/>
-              <w:bottom w:val="single" w:sz="6" w:space="0" w:color="000000"/>
+              <w:top w:val="single" w:color="000000" w:sz="6" w:space="0"/>
+              <w:left w:val="single" w:color="000000" w:sz="6" w:space="0"/>
+              <w:bottom w:val="single" w:color="000000" w:sz="6" w:space="0"/>
             </w:tcBorders>
           </w:tcPr>
           <w:p>
@@ -434,9 +434,9 @@
           <w:tcPr>
             <w:tcW w:w="3744" w:type="dxa"/>
             <w:tcBorders>
-              <w:top w:val="single" w:sz="6" w:space="0" w:color="000000"/>
-              <w:left w:val="single" w:sz="6" w:space="0" w:color="000000"/>
-              <w:bottom w:val="single" w:sz="6" w:space="0" w:color="000000"/>
+              <w:top w:val="single" w:color="000000" w:sz="6" w:space="0"/>
+              <w:left w:val="single" w:color="000000" w:sz="6" w:space="0"/>
+              <w:bottom w:val="single" w:color="000000" w:sz="6" w:space="0"/>
             </w:tcBorders>
           </w:tcPr>
           <w:p>
@@ -453,10 +453,10 @@
           <w:tcPr>
             <w:tcW w:w="2319" w:type="dxa"/>
             <w:tcBorders>
-              <w:top w:val="single" w:sz="6" w:space="0" w:color="000000"/>
-              <w:left w:val="single" w:sz="6" w:space="0" w:color="000000"/>
-              <w:bottom w:val="single" w:sz="6" w:space="0" w:color="000000"/>
-              <w:right w:val="single" w:sz="6" w:space="0" w:color="000000"/>
+              <w:top w:val="single" w:color="000000" w:sz="6" w:space="0"/>
+              <w:left w:val="single" w:color="000000" w:sz="6" w:space="0"/>
+              <w:bottom w:val="single" w:color="000000" w:sz="6" w:space="0"/>
+              <w:right w:val="single" w:color="000000" w:sz="6" w:space="0"/>
             </w:tcBorders>
           </w:tcPr>
           <w:p>
@@ -475,9 +475,9 @@
           <w:tcPr>
             <w:tcW w:w="2304" w:type="dxa"/>
             <w:tcBorders>
-              <w:top w:val="single" w:sz="6" w:space="0" w:color="000000"/>
-              <w:left w:val="single" w:sz="6" w:space="0" w:color="000000"/>
-              <w:bottom w:val="single" w:sz="6" w:space="0" w:color="000000"/>
+              <w:top w:val="single" w:color="000000" w:sz="6" w:space="0"/>
+              <w:left w:val="single" w:color="000000" w:sz="6" w:space="0"/>
+              <w:bottom w:val="single" w:color="000000" w:sz="6" w:space="0"/>
             </w:tcBorders>
           </w:tcPr>
           <w:p>
@@ -494,9 +494,9 @@
           <w:tcPr>
             <w:tcW w:w="1152" w:type="dxa"/>
             <w:tcBorders>
-              <w:top w:val="single" w:sz="6" w:space="0" w:color="000000"/>
-              <w:left w:val="single" w:sz="6" w:space="0" w:color="000000"/>
-              <w:bottom w:val="single" w:sz="6" w:space="0" w:color="000000"/>
+              <w:top w:val="single" w:color="000000" w:sz="6" w:space="0"/>
+              <w:left w:val="single" w:color="000000" w:sz="6" w:space="0"/>
+              <w:bottom w:val="single" w:color="000000" w:sz="6" w:space="0"/>
             </w:tcBorders>
           </w:tcPr>
           <w:p>
@@ -513,9 +513,9 @@
           <w:tcPr>
             <w:tcW w:w="3744" w:type="dxa"/>
             <w:tcBorders>
-              <w:top w:val="single" w:sz="6" w:space="0" w:color="000000"/>
-              <w:left w:val="single" w:sz="6" w:space="0" w:color="000000"/>
-              <w:bottom w:val="single" w:sz="6" w:space="0" w:color="000000"/>
+              <w:top w:val="single" w:color="000000" w:sz="6" w:space="0"/>
+              <w:left w:val="single" w:color="000000" w:sz="6" w:space="0"/>
+              <w:bottom w:val="single" w:color="000000" w:sz="6" w:space="0"/>
             </w:tcBorders>
           </w:tcPr>
           <w:p>
@@ -532,10 +532,10 @@
           <w:tcPr>
             <w:tcW w:w="2319" w:type="dxa"/>
             <w:tcBorders>
-              <w:top w:val="single" w:sz="6" w:space="0" w:color="000000"/>
-              <w:left w:val="single" w:sz="6" w:space="0" w:color="000000"/>
-              <w:bottom w:val="single" w:sz="6" w:space="0" w:color="000000"/>
-              <w:right w:val="single" w:sz="6" w:space="0" w:color="000000"/>
+              <w:top w:val="single" w:color="000000" w:sz="6" w:space="0"/>
+              <w:left w:val="single" w:color="000000" w:sz="6" w:space="0"/>
+              <w:bottom w:val="single" w:color="000000" w:sz="6" w:space="0"/>
+              <w:right w:val="single" w:color="000000" w:sz="6" w:space="0"/>
             </w:tcBorders>
           </w:tcPr>
           <w:p>
@@ -554,9 +554,9 @@
           <w:tcPr>
             <w:tcW w:w="2304" w:type="dxa"/>
             <w:tcBorders>
-              <w:top w:val="single" w:sz="6" w:space="0" w:color="000000"/>
-              <w:left w:val="single" w:sz="6" w:space="0" w:color="000000"/>
-              <w:bottom w:val="single" w:sz="6" w:space="0" w:color="000000"/>
+              <w:top w:val="single" w:color="000000" w:sz="6" w:space="0"/>
+              <w:left w:val="single" w:color="000000" w:sz="6" w:space="0"/>
+              <w:bottom w:val="single" w:color="000000" w:sz="6" w:space="0"/>
             </w:tcBorders>
           </w:tcPr>
           <w:p>
@@ -573,9 +573,9 @@
           <w:tcPr>
             <w:tcW w:w="1152" w:type="dxa"/>
             <w:tcBorders>
-              <w:top w:val="single" w:sz="6" w:space="0" w:color="000000"/>
-              <w:left w:val="single" w:sz="6" w:space="0" w:color="000000"/>
-              <w:bottom w:val="single" w:sz="6" w:space="0" w:color="000000"/>
+              <w:top w:val="single" w:color="000000" w:sz="6" w:space="0"/>
+              <w:left w:val="single" w:color="000000" w:sz="6" w:space="0"/>
+              <w:bottom w:val="single" w:color="000000" w:sz="6" w:space="0"/>
             </w:tcBorders>
           </w:tcPr>
           <w:p>
@@ -592,9 +592,9 @@
           <w:tcPr>
             <w:tcW w:w="3744" w:type="dxa"/>
             <w:tcBorders>
-              <w:top w:val="single" w:sz="6" w:space="0" w:color="000000"/>
-              <w:left w:val="single" w:sz="6" w:space="0" w:color="000000"/>
-              <w:bottom w:val="single" w:sz="6" w:space="0" w:color="000000"/>
+              <w:top w:val="single" w:color="000000" w:sz="6" w:space="0"/>
+              <w:left w:val="single" w:color="000000" w:sz="6" w:space="0"/>
+              <w:bottom w:val="single" w:color="000000" w:sz="6" w:space="0"/>
             </w:tcBorders>
           </w:tcPr>
           <w:p>
@@ -611,10 +611,10 @@
           <w:tcPr>
             <w:tcW w:w="2319" w:type="dxa"/>
             <w:tcBorders>
-              <w:top w:val="single" w:sz="6" w:space="0" w:color="000000"/>
-              <w:left w:val="single" w:sz="6" w:space="0" w:color="000000"/>
-              <w:bottom w:val="single" w:sz="6" w:space="0" w:color="000000"/>
-              <w:right w:val="single" w:sz="6" w:space="0" w:color="000000"/>
+              <w:top w:val="single" w:color="000000" w:sz="6" w:space="0"/>
+              <w:left w:val="single" w:color="000000" w:sz="6" w:space="0"/>
+              <w:bottom w:val="single" w:color="000000" w:sz="6" w:space="0"/>
+              <w:right w:val="single" w:color="000000" w:sz="6" w:space="0"/>
             </w:tcBorders>
           </w:tcPr>
           <w:p>
@@ -1310,7 +1310,7 @@
           <w:lang w:val="pt-BR"/>
         </w:rPr>
       </w:pPr>
-      <w:bookmarkStart w:id="0" w:name="__RefHeading___Toc18206461"/>
+      <w:bookmarkStart w:name="__RefHeading___Toc18206461" w:id="0"/>
       <w:bookmarkEnd w:id="0"/>
       <w:r>
         <w:rPr>
@@ -1358,7 +1358,7 @@
           <w:lang w:val="pt-BR"/>
         </w:rPr>
       </w:pPr>
-      <w:bookmarkStart w:id="1" w:name="__RefHeading___Toc18206462"/>
+      <w:bookmarkStart w:name="__RefHeading___Toc18206462" w:id="1"/>
       <w:bookmarkEnd w:id="1"/>
       <w:r>
         <w:rPr>
@@ -1396,7 +1396,7 @@
           <w:lang w:val="pt-BR"/>
         </w:rPr>
       </w:pPr>
-      <w:bookmarkStart w:id="2" w:name="__RefHeading___Toc18206463"/>
+      <w:bookmarkStart w:name="__RefHeading___Toc18206463" w:id="2"/>
       <w:bookmarkEnd w:id="2"/>
       <w:r>
         <w:rPr>
@@ -1440,7 +1440,7 @@
           <w:lang w:val="pt-BR"/>
         </w:rPr>
       </w:pPr>
-      <w:bookmarkStart w:id="3" w:name="__RefHeading___Toc18206465"/>
+      <w:bookmarkStart w:name="__RefHeading___Toc18206465" w:id="3"/>
       <w:bookmarkEnd w:id="3"/>
       <w:r>
         <w:rPr>
@@ -1498,7 +1498,7 @@
           <w:lang w:val="pt-BR"/>
         </w:rPr>
       </w:pPr>
-      <w:bookmarkStart w:id="4" w:name="__RefHeading___Toc18206466"/>
+      <w:bookmarkStart w:name="__RefHeading___Toc18206466" w:id="4"/>
       <w:bookmarkEnd w:id="4"/>
       <w:r>
         <w:rPr>
@@ -1538,14 +1538,17 @@
     <w:p>
       <w:pPr>
         <w:pStyle w:val="Ttulo1"/>
-        <w:ind w:left="1080" w:hanging="360"/>
-        <w:rPr>
+        <w:ind/>
+        <w:rPr>
+          <w:rFonts w:ascii="Arial;Arial" w:hAnsi="Arial;Arial" w:eastAsia="Arial;Arial" w:cs="Arial;Arial"/>
+          <w:b w:val="1"/>
+          <w:bCs w:val="1"/>
           <w:sz w:val="20"/>
           <w:szCs w:val="20"/>
           <w:lang w:val="pt-BR"/>
         </w:rPr>
       </w:pPr>
-      <w:bookmarkStart w:id="5" w:name="__RefHeading___Toc103_3690376769"/>
+      <w:bookmarkStart w:name="__RefHeading___Toc103_3690376769" w:id="5"/>
       <w:bookmarkEnd w:id="5"/>
       <w:r>
         <w:rPr>
@@ -1560,37 +1563,342 @@
       <w:pPr>
         <w:pStyle w:val="Ttulo2"/>
         <w:rPr>
-          <w:lang w:val="pt-BR"/>
-        </w:rPr>
-      </w:pPr>
-      <w:bookmarkStart w:id="6" w:name="__RefHeading___Toc105_3690376769"/>
-      <w:bookmarkEnd w:id="6"/>
-      <w:r>
-        <w:rPr>
-          <w:lang w:val="pt-BR"/>
-        </w:rPr>
-        <w:t>&lt;umObjetivo&gt;</w:t>
-      </w:r>
-    </w:p>
-    <w:p>
-      <w:pPr>
-        <w:pStyle w:val="InfoBlue"/>
-      </w:pPr>
-      <w:r>
-        <w:rPr>
-          <w:lang w:val="pt-BR"/>
-        </w:rPr>
-        <w:t>[Qual será o escopo da modelagem de negócio? O que ela envolverá? Pesquisa de mercado? Mais informações sobre atividades/processos de negócio...]</w:t>
+          <w:b w:val="1"/>
+          <w:bCs w:val="1"/>
+          <w:lang w:val="pt-BR"/>
+        </w:rPr>
+      </w:pPr>
+      <w:r>
+        <w:rPr>
+          <w:b w:val="1"/>
+          <w:bCs w:val="1"/>
+          <w:lang w:val="pt-BR"/>
+        </w:rPr>
+        <w:t>Informações sobre os stakeholders</w:t>
+      </w:r>
+    </w:p>
+    <w:p>
+      <w:pPr>
+        <w:pStyle w:val="Normal"/>
+        <w:rPr>
+          <w:rFonts w:ascii="Times New Roman;Georgia" w:hAnsi="Times New Roman;Georgia" w:eastAsia="Times New Roman;Georgia" w:cs="Times New Roman;Georgia"/>
+          <w:sz w:val="20"/>
+          <w:szCs w:val="20"/>
+          <w:lang w:val="pt-BR"/>
+        </w:rPr>
+      </w:pPr>
+      <w:r>
+        <w:rPr>
+          <w:rFonts w:ascii="Times New Roman;Georgia" w:hAnsi="Times New Roman;Georgia" w:eastAsia="Times New Roman;Georgia" w:cs="Times New Roman;Georgia"/>
+          <w:sz w:val="20"/>
+          <w:szCs w:val="20"/>
+          <w:lang w:val="pt-BR"/>
+        </w:rPr>
+        <w:t>7.1 Automatizar cadastros dos usuários</w:t>
+      </w:r>
+    </w:p>
+    <w:p>
+      <w:pPr>
+        <w:pStyle w:val="Normal"/>
+        <w:ind w:firstLine="720"/>
+        <w:rPr>
+          <w:rFonts w:ascii="Times New Roman;Georgia" w:hAnsi="Times New Roman;Georgia" w:eastAsia="Times New Roman;Georgia" w:cs="Times New Roman;Georgia"/>
+          <w:sz w:val="20"/>
+          <w:szCs w:val="20"/>
+          <w:lang w:val="pt-BR"/>
+        </w:rPr>
+      </w:pPr>
+      <w:r>
+        <w:rPr>
+          <w:rFonts w:ascii="Times New Roman;Georgia" w:hAnsi="Times New Roman;Georgia" w:eastAsia="Times New Roman;Georgia" w:cs="Times New Roman;Georgia"/>
+          <w:sz w:val="20"/>
+          <w:szCs w:val="20"/>
+          <w:lang w:val="pt-BR"/>
+        </w:rPr>
+        <w:t xml:space="preserve">7.2 Enviar planos, promoções de produtos, informações e avisos </w:t>
+      </w:r>
+      <w:r>
+        <w:rPr>
+          <w:rFonts w:ascii="Times New Roman;Georgia" w:hAnsi="Times New Roman;Georgia" w:eastAsia="Times New Roman;Georgia" w:cs="Times New Roman;Georgia"/>
+          <w:sz w:val="20"/>
+          <w:szCs w:val="20"/>
+          <w:lang w:val="pt-BR"/>
+        </w:rPr>
+        <w:t>nos contatos disponíveis</w:t>
+      </w:r>
+      <w:r>
+        <w:rPr>
+          <w:rFonts w:ascii="Times New Roman;Georgia" w:hAnsi="Times New Roman;Georgia" w:eastAsia="Times New Roman;Georgia" w:cs="Times New Roman;Georgia"/>
+          <w:sz w:val="20"/>
+          <w:szCs w:val="20"/>
+          <w:lang w:val="pt-BR"/>
+        </w:rPr>
+        <w:t xml:space="preserve"> pelo usuário</w:t>
       </w:r>
     </w:p>
     <w:p>
       <w:pPr>
         <w:pStyle w:val="Ttulo2"/>
-        <w:rPr>
-          <w:lang w:val="pt-BR"/>
-        </w:rPr>
-      </w:pPr>
-      <w:bookmarkStart w:id="7" w:name="__RefHeading___Toc107_3690376769"/>
+        <w:ind/>
+        <w:rPr>
+          <w:rFonts w:ascii="Arial;Arial" w:hAnsi="Arial;Arial" w:eastAsia="Arial;Arial" w:cs="Arial;Arial"/>
+          <w:b w:val="1"/>
+          <w:bCs w:val="1"/>
+          <w:noProof w:val="0"/>
+          <w:sz w:val="20"/>
+          <w:szCs w:val="20"/>
+          <w:lang w:val="pt-BR"/>
+        </w:rPr>
+      </w:pPr>
+      <w:r>
+        <w:rPr>
+          <w:b w:val="1"/>
+          <w:bCs w:val="1"/>
+          <w:noProof w:val="0"/>
+          <w:lang w:val="pt-BR"/>
+        </w:rPr>
+        <w:t>Processo de cadastramento de usuário</w:t>
+      </w:r>
+    </w:p>
+    <w:p>
+      <w:pPr>
+        <w:pStyle w:val="Ttulo2"/>
+        <w:numPr>
+          <w:numId w:val="0"/>
+        </w:numPr>
+        <w:ind w:left="0" w:firstLine="720"/>
+        <w:rPr>
+          <w:b w:val="0"/>
+          <w:bCs w:val="0"/>
+          <w:noProof w:val="0"/>
+          <w:lang w:val="pt-BR"/>
+        </w:rPr>
+      </w:pPr>
+      <w:r>
+        <w:rPr>
+          <w:b w:val="1"/>
+          <w:bCs w:val="1"/>
+          <w:noProof w:val="0"/>
+          <w:lang w:val="pt-BR"/>
+        </w:rPr>
+        <w:t xml:space="preserve">8.1 </w:t>
+      </w:r>
+      <w:r>
+        <w:rPr>
+          <w:b w:val="0"/>
+          <w:bCs w:val="0"/>
+          <w:noProof w:val="0"/>
+          <w:color w:val="FF0000"/>
+          <w:lang w:val="pt-BR"/>
+        </w:rPr>
+        <w:t xml:space="preserve">Ter dados pessoal, relatório de doenças, tratamentos... </w:t>
+      </w:r>
+    </w:p>
+    <w:p>
+      <w:pPr>
+        <w:pStyle w:val="Ttulo2"/>
+        <w:ind/>
+        <w:rPr>
+          <w:rFonts w:ascii="Arial;Arial" w:hAnsi="Arial;Arial" w:eastAsia="Arial;Arial" w:cs="Arial;Arial"/>
+          <w:b w:val="1"/>
+          <w:bCs w:val="1"/>
+          <w:noProof w:val="0"/>
+          <w:sz w:val="20"/>
+          <w:szCs w:val="20"/>
+          <w:lang w:val="pt-BR"/>
+        </w:rPr>
+      </w:pPr>
+      <w:r>
+        <w:rPr>
+          <w:b w:val="1"/>
+          <w:bCs w:val="1"/>
+          <w:noProof w:val="0"/>
+          <w:lang w:val="pt-BR"/>
+        </w:rPr>
+        <w:t xml:space="preserve">Gerenciamento de presença dos usuários </w:t>
+      </w:r>
+    </w:p>
+    <w:p>
+      <w:pPr>
+        <w:pStyle w:val="Normal"/>
+        <w:rPr>
+          <w:rFonts w:ascii="Times New Roman;Georgia" w:hAnsi="Times New Roman;Georgia" w:eastAsia="Times New Roman;Georgia" w:cs="Times New Roman;Georgia"/>
+          <w:noProof w:val="0"/>
+          <w:sz w:val="20"/>
+          <w:szCs w:val="20"/>
+          <w:lang w:val="pt-BR"/>
+        </w:rPr>
+      </w:pPr>
+      <w:r>
+        <w:rPr>
+          <w:rFonts w:ascii="Times New Roman;Georgia" w:hAnsi="Times New Roman;Georgia" w:eastAsia="Times New Roman;Georgia" w:cs="Times New Roman;Georgia"/>
+          <w:b w:val="0"/>
+          <w:bCs w:val="0"/>
+          <w:noProof w:val="0"/>
+          <w:sz w:val="20"/>
+          <w:szCs w:val="20"/>
+          <w:lang w:val="pt-BR"/>
+        </w:rPr>
+        <w:t>9.</w:t>
+      </w:r>
+      <w:r>
+        <w:rPr>
+          <w:rFonts w:ascii="Times New Roman;Georgia" w:hAnsi="Times New Roman;Georgia" w:eastAsia="Times New Roman;Georgia" w:cs="Times New Roman;Georgia"/>
+          <w:b w:val="0"/>
+          <w:bCs w:val="0"/>
+          <w:noProof w:val="0"/>
+          <w:sz w:val="20"/>
+          <w:szCs w:val="20"/>
+          <w:lang w:val="pt-BR"/>
+        </w:rPr>
+        <w:t>1</w:t>
+      </w:r>
+      <w:r>
+        <w:rPr>
+          <w:rFonts w:ascii="Times New Roman;Georgia" w:hAnsi="Times New Roman;Georgia" w:eastAsia="Times New Roman;Georgia" w:cs="Times New Roman;Georgia"/>
+          <w:noProof w:val="0"/>
+          <w:sz w:val="20"/>
+          <w:szCs w:val="20"/>
+          <w:lang w:val="pt-BR"/>
+        </w:rPr>
+        <w:t xml:space="preserve"> Analisar o fluxo de presença dos usuários</w:t>
+      </w:r>
+    </w:p>
+    <w:p>
+      <w:pPr>
+        <w:pStyle w:val="Normal"/>
+        <w:rPr>
+          <w:rFonts w:ascii="Times New Roman;Georgia" w:hAnsi="Times New Roman;Georgia" w:eastAsia="Times New Roman;Georgia" w:cs="Times New Roman;Georgia"/>
+          <w:noProof w:val="0"/>
+          <w:sz w:val="20"/>
+          <w:szCs w:val="20"/>
+          <w:lang w:val="pt-BR"/>
+        </w:rPr>
+      </w:pPr>
+      <w:r>
+        <w:rPr>
+          <w:rFonts w:ascii="Times New Roman;Georgia" w:hAnsi="Times New Roman;Georgia" w:eastAsia="Times New Roman;Georgia" w:cs="Times New Roman;Georgia"/>
+          <w:noProof w:val="0"/>
+          <w:sz w:val="20"/>
+          <w:szCs w:val="20"/>
+          <w:lang w:val="pt-BR"/>
+        </w:rPr>
+        <w:t>9.2 Controlar a liberação da catraca de acordo com a quantidade de usuários</w:t>
+      </w:r>
+    </w:p>
+    <w:p>
+      <w:pPr>
+        <w:pStyle w:val="Normal"/>
+        <w:ind w:firstLine="720"/>
+        <w:rPr>
+          <w:rFonts w:ascii="Times New Roman;Georgia" w:hAnsi="Times New Roman;Georgia" w:eastAsia="Times New Roman;Georgia" w:cs="Times New Roman;Georgia"/>
+          <w:noProof w:val="0"/>
+          <w:sz w:val="20"/>
+          <w:szCs w:val="20"/>
+          <w:lang w:val="pt-BR"/>
+        </w:rPr>
+      </w:pPr>
+      <w:r>
+        <w:rPr>
+          <w:rFonts w:ascii="Times New Roman;Georgia" w:hAnsi="Times New Roman;Georgia" w:eastAsia="Times New Roman;Georgia" w:cs="Times New Roman;Georgia"/>
+          <w:noProof w:val="0"/>
+          <w:sz w:val="20"/>
+          <w:szCs w:val="20"/>
+          <w:lang w:val="pt-BR"/>
+        </w:rPr>
+        <w:t>9.3 Emitir uma alerta de lotação ao responsável na recepção</w:t>
+      </w:r>
+    </w:p>
+    <w:p>
+      <w:pPr>
+        <w:pStyle w:val="Normal"/>
+      </w:pPr>
+    </w:p>
+    <w:p>
+      <w:pPr>
+        <w:pStyle w:val="ListParagraph"/>
+        <w:rPr>
+          <w:rFonts w:ascii="Times New Roman;Georgia" w:hAnsi="Times New Roman;Georgia" w:eastAsia="Times New Roman;Georgia" w:cs="Times New Roman;Georgia"/>
+          <w:b w:val="1"/>
+          <w:bCs w:val="1"/>
+          <w:noProof w:val="0"/>
+          <w:sz w:val="20"/>
+          <w:szCs w:val="20"/>
+          <w:lang w:val="pt-BR"/>
+        </w:rPr>
+      </w:pPr>
+      <w:r>
+        <w:rPr>
+          <w:b w:val="1"/>
+          <w:bCs w:val="1"/>
+          <w:noProof w:val="0"/>
+          <w:lang w:val="pt-BR"/>
+        </w:rPr>
+        <w:t>Rotina dos usuários para adaptar o horário de agendamento presencial na academia</w:t>
+      </w:r>
+    </w:p>
+    <w:p>
+      <w:pPr>
+        <w:pStyle w:val="Normal"/>
+        <w:ind w:left="0"/>
+        <w:rPr>
+          <w:rFonts w:ascii="Times New Roman;Georgia" w:hAnsi="Times New Roman;Georgia" w:eastAsia="Times New Roman;Georgia" w:cs="Times New Roman;Georgia"/>
+          <w:b w:val="0"/>
+          <w:bCs w:val="0"/>
+          <w:noProof w:val="0"/>
+          <w:sz w:val="20"/>
+          <w:szCs w:val="20"/>
+          <w:lang w:val="pt-BR"/>
+        </w:rPr>
+      </w:pPr>
+      <w:r>
+        <w:rPr>
+          <w:rFonts w:ascii="Times New Roman;Georgia" w:hAnsi="Times New Roman;Georgia" w:eastAsia="Times New Roman;Georgia" w:cs="Times New Roman;Georgia"/>
+          <w:b w:val="0"/>
+          <w:bCs w:val="0"/>
+          <w:noProof w:val="0"/>
+          <w:sz w:val="20"/>
+          <w:szCs w:val="20"/>
+          <w:lang w:val="pt-BR"/>
+        </w:rPr>
+        <w:t>10.1 Analisar a rotina dos usuários para sugerir horários para agendamento presencial</w:t>
+      </w:r>
+    </w:p>
+    <w:p>
+      <w:pPr>
+        <w:pStyle w:val="Normal"/>
+        <w:ind w:left="0"/>
+        <w:rPr>
+          <w:rFonts w:ascii="Times New Roman;Georgia" w:hAnsi="Times New Roman;Georgia" w:eastAsia="Times New Roman;Georgia" w:cs="Times New Roman;Georgia"/>
+          <w:b w:val="0"/>
+          <w:bCs w:val="0"/>
+          <w:noProof w:val="0"/>
+          <w:sz w:val="20"/>
+          <w:szCs w:val="20"/>
+          <w:lang w:val="pt-BR"/>
+        </w:rPr>
+      </w:pPr>
+      <w:r>
+        <w:rPr>
+          <w:rFonts w:ascii="Times New Roman;Georgia" w:hAnsi="Times New Roman;Georgia" w:eastAsia="Times New Roman;Georgia" w:cs="Times New Roman;Georgia"/>
+          <w:b w:val="0"/>
+          <w:bCs w:val="0"/>
+          <w:noProof w:val="0"/>
+          <w:sz w:val="20"/>
+          <w:szCs w:val="20"/>
+          <w:lang w:val="pt-BR"/>
+        </w:rPr>
+        <w:t>10.2 Notificar usuários de horários de agendamento disponível</w:t>
+      </w:r>
+    </w:p>
+    <w:p>
+      <w:pPr>
+        <w:pStyle w:val="Ttulo2"/>
+        <w:rPr>
+          <w:lang w:val="pt-BR"/>
+        </w:rPr>
+      </w:pPr>
+      <w:bookmarkStart w:name="__RefHeading___Toc107_3690376769" w:id="7"/>
       <w:bookmarkEnd w:id="7"/>
       <w:r>
         <w:rPr>
@@ -1609,7 +1917,7 @@
           <w:lang w:val="pt-BR"/>
         </w:rPr>
       </w:pPr>
-      <w:bookmarkStart w:id="8" w:name="__RefHeading___Toc18206467"/>
+      <w:bookmarkStart w:name="__RefHeading___Toc18206467" w:id="8"/>
       <w:bookmarkEnd w:id="8"/>
       <w:r>
         <w:rPr>
@@ -1627,7 +1935,7 @@
           <w:lang w:val="pt-BR"/>
         </w:rPr>
       </w:pPr>
-      <w:bookmarkStart w:id="9" w:name="__RefHeading___Toc109_3690376769"/>
+      <w:bookmarkStart w:name="__RefHeading___Toc109_3690376769" w:id="9"/>
       <w:bookmarkEnd w:id="9"/>
       <w:r>
         <w:rPr>
@@ -1653,8 +1961,9 @@
     <w:p>
       <w:pPr>
         <w:pStyle w:val="Ttulo2"/>
-      </w:pPr>
-      <w:bookmarkStart w:id="10" w:name="__RefHeading___Toc111_3690376769"/>
+        <w:rPr/>
+      </w:pPr>
+      <w:bookmarkStart w:name="__RefHeading___Toc111_3690376769" w:id="10"/>
       <w:bookmarkEnd w:id="10"/>
       <w:r>
         <w:rPr>
@@ -1684,7 +1993,7 @@
           <w:lang w:val="pt-BR"/>
         </w:rPr>
       </w:pPr>
-      <w:bookmarkStart w:id="11" w:name="__RefHeading___Toc18206468"/>
+      <w:bookmarkStart w:name="__RefHeading___Toc18206468" w:id="11"/>
       <w:bookmarkEnd w:id="11"/>
       <w:r>
         <w:rPr>
@@ -1714,13 +2023,12 @@
           <w:lang w:val="pt-BR"/>
         </w:rPr>
       </w:pPr>
-      <w:bookmarkStart w:id="12" w:name="__RefHeading___Toc18206469"/>
+      <w:bookmarkStart w:name="__RefHeading___Toc18206469" w:id="12"/>
       <w:bookmarkEnd w:id="12"/>
       <w:r>
         <w:rPr>
           <w:lang w:val="pt-BR"/>
         </w:rPr>
-        <w:lastRenderedPageBreak/>
         <w:t>Descrição do Problema</w:t>
       </w:r>
     </w:p>
@@ -1769,9 +2077,9 @@
           <w:tcPr>
             <w:tcW w:w="2970" w:type="dxa"/>
             <w:tcBorders>
-              <w:top w:val="single" w:sz="12" w:space="0" w:color="000000"/>
-              <w:left w:val="single" w:sz="12" w:space="0" w:color="000000"/>
-              <w:bottom w:val="single" w:sz="6" w:space="0" w:color="000000"/>
+              <w:top w:val="single" w:color="000000" w:sz="12" w:space="0"/>
+              <w:left w:val="single" w:color="000000" w:sz="12" w:space="0"/>
+              <w:bottom w:val="single" w:color="000000" w:sz="6" w:space="0"/>
             </w:tcBorders>
             <w:shd w:val="clear" w:color="auto" w:fill="BFBFBF"/>
           </w:tcPr>
@@ -1796,10 +2104,10 @@
           <w:tcPr>
             <w:tcW w:w="5250" w:type="dxa"/>
             <w:tcBorders>
-              <w:top w:val="single" w:sz="12" w:space="0" w:color="000000"/>
-              <w:left w:val="single" w:sz="12" w:space="0" w:color="000000"/>
-              <w:bottom w:val="single" w:sz="6" w:space="0" w:color="000000"/>
-              <w:right w:val="single" w:sz="12" w:space="0" w:color="000000"/>
+              <w:top w:val="single" w:color="000000" w:sz="12" w:space="0"/>
+              <w:left w:val="single" w:color="000000" w:sz="12" w:space="0"/>
+              <w:bottom w:val="single" w:color="000000" w:sz="6" w:space="0"/>
+              <w:right w:val="single" w:color="000000" w:sz="12" w:space="0"/>
             </w:tcBorders>
           </w:tcPr>
           <w:p>
@@ -1823,9 +2131,9 @@
           <w:tcPr>
             <w:tcW w:w="2970" w:type="dxa"/>
             <w:tcBorders>
-              <w:top w:val="single" w:sz="6" w:space="0" w:color="000000"/>
-              <w:left w:val="single" w:sz="12" w:space="0" w:color="000000"/>
-              <w:bottom w:val="single" w:sz="6" w:space="0" w:color="000000"/>
+              <w:top w:val="single" w:color="000000" w:sz="6" w:space="0"/>
+              <w:left w:val="single" w:color="000000" w:sz="12" w:space="0"/>
+              <w:bottom w:val="single" w:color="000000" w:sz="6" w:space="0"/>
             </w:tcBorders>
             <w:shd w:val="clear" w:color="auto" w:fill="BFBFBF"/>
           </w:tcPr>
@@ -1850,10 +2158,10 @@
           <w:tcPr>
             <w:tcW w:w="5250" w:type="dxa"/>
             <w:tcBorders>
-              <w:top w:val="single" w:sz="6" w:space="0" w:color="000000"/>
-              <w:left w:val="single" w:sz="12" w:space="0" w:color="000000"/>
-              <w:bottom w:val="single" w:sz="6" w:space="0" w:color="000000"/>
-              <w:right w:val="single" w:sz="12" w:space="0" w:color="000000"/>
+              <w:top w:val="single" w:color="000000" w:sz="6" w:space="0"/>
+              <w:left w:val="single" w:color="000000" w:sz="12" w:space="0"/>
+              <w:bottom w:val="single" w:color="000000" w:sz="6" w:space="0"/>
+              <w:right w:val="single" w:color="000000" w:sz="12" w:space="0"/>
             </w:tcBorders>
           </w:tcPr>
           <w:p>
@@ -1877,9 +2185,9 @@
           <w:tcPr>
             <w:tcW w:w="2970" w:type="dxa"/>
             <w:tcBorders>
-              <w:top w:val="single" w:sz="6" w:space="0" w:color="000000"/>
-              <w:left w:val="single" w:sz="12" w:space="0" w:color="000000"/>
-              <w:bottom w:val="single" w:sz="6" w:space="0" w:color="000000"/>
+              <w:top w:val="single" w:color="000000" w:sz="6" w:space="0"/>
+              <w:left w:val="single" w:color="000000" w:sz="12" w:space="0"/>
+              <w:bottom w:val="single" w:color="000000" w:sz="6" w:space="0"/>
             </w:tcBorders>
             <w:shd w:val="clear" w:color="auto" w:fill="BFBFBF"/>
           </w:tcPr>
@@ -1904,10 +2212,10 @@
           <w:tcPr>
             <w:tcW w:w="5250" w:type="dxa"/>
             <w:tcBorders>
-              <w:top w:val="single" w:sz="6" w:space="0" w:color="000000"/>
-              <w:left w:val="single" w:sz="12" w:space="0" w:color="000000"/>
-              <w:bottom w:val="single" w:sz="6" w:space="0" w:color="000000"/>
-              <w:right w:val="single" w:sz="12" w:space="0" w:color="000000"/>
+              <w:top w:val="single" w:color="000000" w:sz="6" w:space="0"/>
+              <w:left w:val="single" w:color="000000" w:sz="12" w:space="0"/>
+              <w:bottom w:val="single" w:color="000000" w:sz="6" w:space="0"/>
+              <w:right w:val="single" w:color="000000" w:sz="12" w:space="0"/>
             </w:tcBorders>
           </w:tcPr>
           <w:p>
@@ -1931,9 +2239,9 @@
           <w:tcPr>
             <w:tcW w:w="2970" w:type="dxa"/>
             <w:tcBorders>
-              <w:top w:val="single" w:sz="6" w:space="0" w:color="000000"/>
-              <w:left w:val="single" w:sz="12" w:space="0" w:color="000000"/>
-              <w:bottom w:val="single" w:sz="6" w:space="0" w:color="000000"/>
+              <w:top w:val="single" w:color="000000" w:sz="6" w:space="0"/>
+              <w:left w:val="single" w:color="000000" w:sz="12" w:space="0"/>
+              <w:bottom w:val="single" w:color="000000" w:sz="6" w:space="0"/>
             </w:tcBorders>
             <w:shd w:val="clear" w:color="auto" w:fill="BFBFBF"/>
           </w:tcPr>
@@ -1957,10 +2265,10 @@
           <w:tcPr>
             <w:tcW w:w="5250" w:type="dxa"/>
             <w:tcBorders>
-              <w:top w:val="single" w:sz="6" w:space="0" w:color="000000"/>
-              <w:left w:val="single" w:sz="12" w:space="0" w:color="000000"/>
-              <w:bottom w:val="single" w:sz="6" w:space="0" w:color="000000"/>
-              <w:right w:val="single" w:sz="12" w:space="0" w:color="000000"/>
+              <w:top w:val="single" w:color="000000" w:sz="6" w:space="0"/>
+              <w:left w:val="single" w:color="000000" w:sz="12" w:space="0"/>
+              <w:bottom w:val="single" w:color="000000" w:sz="6" w:space="0"/>
+              <w:right w:val="single" w:color="000000" w:sz="12" w:space="0"/>
             </w:tcBorders>
           </w:tcPr>
           <w:p>
@@ -2009,9 +2317,9 @@
           <w:tcPr>
             <w:tcW w:w="2970" w:type="dxa"/>
             <w:tcBorders>
-              <w:top w:val="single" w:sz="12" w:space="0" w:color="000000"/>
-              <w:left w:val="single" w:sz="12" w:space="0" w:color="000000"/>
-              <w:bottom w:val="single" w:sz="6" w:space="0" w:color="000000"/>
+              <w:top w:val="single" w:color="000000" w:sz="12" w:space="0"/>
+              <w:left w:val="single" w:color="000000" w:sz="12" w:space="0"/>
+              <w:bottom w:val="single" w:color="000000" w:sz="6" w:space="0"/>
             </w:tcBorders>
             <w:shd w:val="clear" w:color="auto" w:fill="BFBFBF"/>
           </w:tcPr>
@@ -2036,10 +2344,10 @@
           <w:tcPr>
             <w:tcW w:w="5250" w:type="dxa"/>
             <w:tcBorders>
-              <w:top w:val="single" w:sz="12" w:space="0" w:color="000000"/>
-              <w:left w:val="single" w:sz="12" w:space="0" w:color="000000"/>
-              <w:bottom w:val="single" w:sz="6" w:space="0" w:color="000000"/>
-              <w:right w:val="single" w:sz="12" w:space="0" w:color="000000"/>
+              <w:top w:val="single" w:color="000000" w:sz="12" w:space="0"/>
+              <w:left w:val="single" w:color="000000" w:sz="12" w:space="0"/>
+              <w:bottom w:val="single" w:color="000000" w:sz="6" w:space="0"/>
+              <w:right w:val="single" w:color="000000" w:sz="12" w:space="0"/>
             </w:tcBorders>
           </w:tcPr>
           <w:p>
@@ -2063,9 +2371,9 @@
           <w:tcPr>
             <w:tcW w:w="2970" w:type="dxa"/>
             <w:tcBorders>
-              <w:top w:val="single" w:sz="6" w:space="0" w:color="000000"/>
-              <w:left w:val="single" w:sz="12" w:space="0" w:color="000000"/>
-              <w:bottom w:val="single" w:sz="6" w:space="0" w:color="000000"/>
+              <w:top w:val="single" w:color="000000" w:sz="6" w:space="0"/>
+              <w:left w:val="single" w:color="000000" w:sz="12" w:space="0"/>
+              <w:bottom w:val="single" w:color="000000" w:sz="6" w:space="0"/>
             </w:tcBorders>
             <w:shd w:val="clear" w:color="auto" w:fill="BFBFBF"/>
           </w:tcPr>
@@ -2090,10 +2398,10 @@
           <w:tcPr>
             <w:tcW w:w="5250" w:type="dxa"/>
             <w:tcBorders>
-              <w:top w:val="single" w:sz="6" w:space="0" w:color="000000"/>
-              <w:left w:val="single" w:sz="12" w:space="0" w:color="000000"/>
-              <w:bottom w:val="single" w:sz="6" w:space="0" w:color="000000"/>
-              <w:right w:val="single" w:sz="12" w:space="0" w:color="000000"/>
+              <w:top w:val="single" w:color="000000" w:sz="6" w:space="0"/>
+              <w:left w:val="single" w:color="000000" w:sz="12" w:space="0"/>
+              <w:bottom w:val="single" w:color="000000" w:sz="6" w:space="0"/>
+              <w:right w:val="single" w:color="000000" w:sz="12" w:space="0"/>
             </w:tcBorders>
           </w:tcPr>
           <w:p>
@@ -2117,9 +2425,9 @@
           <w:tcPr>
             <w:tcW w:w="2970" w:type="dxa"/>
             <w:tcBorders>
-              <w:top w:val="single" w:sz="6" w:space="0" w:color="000000"/>
-              <w:left w:val="single" w:sz="12" w:space="0" w:color="000000"/>
-              <w:bottom w:val="single" w:sz="6" w:space="0" w:color="000000"/>
+              <w:top w:val="single" w:color="000000" w:sz="6" w:space="0"/>
+              <w:left w:val="single" w:color="000000" w:sz="12" w:space="0"/>
+              <w:bottom w:val="single" w:color="000000" w:sz="6" w:space="0"/>
             </w:tcBorders>
             <w:shd w:val="clear" w:color="auto" w:fill="BFBFBF"/>
           </w:tcPr>
@@ -2144,10 +2452,10 @@
           <w:tcPr>
             <w:tcW w:w="5250" w:type="dxa"/>
             <w:tcBorders>
-              <w:top w:val="single" w:sz="6" w:space="0" w:color="000000"/>
-              <w:left w:val="single" w:sz="12" w:space="0" w:color="000000"/>
-              <w:bottom w:val="single" w:sz="6" w:space="0" w:color="000000"/>
-              <w:right w:val="single" w:sz="12" w:space="0" w:color="000000"/>
+              <w:top w:val="single" w:color="000000" w:sz="6" w:space="0"/>
+              <w:left w:val="single" w:color="000000" w:sz="12" w:space="0"/>
+              <w:bottom w:val="single" w:color="000000" w:sz="6" w:space="0"/>
+              <w:right w:val="single" w:color="000000" w:sz="12" w:space="0"/>
             </w:tcBorders>
           </w:tcPr>
           <w:p>
@@ -2171,9 +2479,9 @@
           <w:tcPr>
             <w:tcW w:w="2970" w:type="dxa"/>
             <w:tcBorders>
-              <w:top w:val="single" w:sz="6" w:space="0" w:color="000000"/>
-              <w:left w:val="single" w:sz="12" w:space="0" w:color="000000"/>
-              <w:bottom w:val="single" w:sz="6" w:space="0" w:color="000000"/>
+              <w:top w:val="single" w:color="000000" w:sz="6" w:space="0"/>
+              <w:left w:val="single" w:color="000000" w:sz="12" w:space="0"/>
+              <w:bottom w:val="single" w:color="000000" w:sz="6" w:space="0"/>
             </w:tcBorders>
             <w:shd w:val="clear" w:color="auto" w:fill="BFBFBF"/>
           </w:tcPr>
@@ -2197,10 +2505,10 @@
           <w:tcPr>
             <w:tcW w:w="5250" w:type="dxa"/>
             <w:tcBorders>
-              <w:top w:val="single" w:sz="6" w:space="0" w:color="000000"/>
-              <w:left w:val="single" w:sz="12" w:space="0" w:color="000000"/>
-              <w:bottom w:val="single" w:sz="6" w:space="0" w:color="000000"/>
-              <w:right w:val="single" w:sz="12" w:space="0" w:color="000000"/>
+              <w:top w:val="single" w:color="000000" w:sz="6" w:space="0"/>
+              <w:left w:val="single" w:color="000000" w:sz="12" w:space="0"/>
+              <w:bottom w:val="single" w:color="000000" w:sz="6" w:space="0"/>
+              <w:right w:val="single" w:color="000000" w:sz="12" w:space="0"/>
             </w:tcBorders>
           </w:tcPr>
           <w:p>
@@ -2242,9 +2550,9 @@
           <w:tcPr>
             <w:tcW w:w="2970" w:type="dxa"/>
             <w:tcBorders>
-              <w:top w:val="single" w:sz="12" w:space="0" w:color="000000"/>
-              <w:left w:val="single" w:sz="12" w:space="0" w:color="000000"/>
-              <w:bottom w:val="single" w:sz="6" w:space="0" w:color="000000"/>
+              <w:top w:val="single" w:color="000000" w:sz="12" w:space="0"/>
+              <w:left w:val="single" w:color="000000" w:sz="12" w:space="0"/>
+              <w:bottom w:val="single" w:color="000000" w:sz="6" w:space="0"/>
             </w:tcBorders>
             <w:shd w:val="clear" w:color="auto" w:fill="BFBFBF"/>
           </w:tcPr>
@@ -2269,10 +2577,10 @@
           <w:tcPr>
             <w:tcW w:w="5250" w:type="dxa"/>
             <w:tcBorders>
-              <w:top w:val="single" w:sz="12" w:space="0" w:color="000000"/>
-              <w:left w:val="single" w:sz="12" w:space="0" w:color="000000"/>
-              <w:bottom w:val="single" w:sz="6" w:space="0" w:color="000000"/>
-              <w:right w:val="single" w:sz="12" w:space="0" w:color="000000"/>
+              <w:top w:val="single" w:color="000000" w:sz="12" w:space="0"/>
+              <w:left w:val="single" w:color="000000" w:sz="12" w:space="0"/>
+              <w:bottom w:val="single" w:color="000000" w:sz="6" w:space="0"/>
+              <w:right w:val="single" w:color="000000" w:sz="12" w:space="0"/>
             </w:tcBorders>
           </w:tcPr>
           <w:p>
@@ -2296,9 +2604,9 @@
           <w:tcPr>
             <w:tcW w:w="2970" w:type="dxa"/>
             <w:tcBorders>
-              <w:top w:val="single" w:sz="6" w:space="0" w:color="000000"/>
-              <w:left w:val="single" w:sz="12" w:space="0" w:color="000000"/>
-              <w:bottom w:val="single" w:sz="6" w:space="0" w:color="000000"/>
+              <w:top w:val="single" w:color="000000" w:sz="6" w:space="0"/>
+              <w:left w:val="single" w:color="000000" w:sz="12" w:space="0"/>
+              <w:bottom w:val="single" w:color="000000" w:sz="6" w:space="0"/>
             </w:tcBorders>
             <w:shd w:val="clear" w:color="auto" w:fill="BFBFBF"/>
           </w:tcPr>
@@ -2323,10 +2631,10 @@
           <w:tcPr>
             <w:tcW w:w="5250" w:type="dxa"/>
             <w:tcBorders>
-              <w:top w:val="single" w:sz="6" w:space="0" w:color="000000"/>
-              <w:left w:val="single" w:sz="12" w:space="0" w:color="000000"/>
-              <w:bottom w:val="single" w:sz="6" w:space="0" w:color="000000"/>
-              <w:right w:val="single" w:sz="12" w:space="0" w:color="000000"/>
+              <w:top w:val="single" w:color="000000" w:sz="6" w:space="0"/>
+              <w:left w:val="single" w:color="000000" w:sz="12" w:space="0"/>
+              <w:bottom w:val="single" w:color="000000" w:sz="6" w:space="0"/>
+              <w:right w:val="single" w:color="000000" w:sz="12" w:space="0"/>
             </w:tcBorders>
           </w:tcPr>
           <w:p>
@@ -2350,9 +2658,9 @@
           <w:tcPr>
             <w:tcW w:w="2970" w:type="dxa"/>
             <w:tcBorders>
-              <w:top w:val="single" w:sz="6" w:space="0" w:color="000000"/>
-              <w:left w:val="single" w:sz="12" w:space="0" w:color="000000"/>
-              <w:bottom w:val="single" w:sz="6" w:space="0" w:color="000000"/>
+              <w:top w:val="single" w:color="000000" w:sz="6" w:space="0"/>
+              <w:left w:val="single" w:color="000000" w:sz="12" w:space="0"/>
+              <w:bottom w:val="single" w:color="000000" w:sz="6" w:space="0"/>
             </w:tcBorders>
             <w:shd w:val="clear" w:color="auto" w:fill="BFBFBF"/>
           </w:tcPr>
@@ -2377,10 +2685,10 @@
           <w:tcPr>
             <w:tcW w:w="5250" w:type="dxa"/>
             <w:tcBorders>
-              <w:top w:val="single" w:sz="6" w:space="0" w:color="000000"/>
-              <w:left w:val="single" w:sz="12" w:space="0" w:color="000000"/>
-              <w:bottom w:val="single" w:sz="6" w:space="0" w:color="000000"/>
-              <w:right w:val="single" w:sz="12" w:space="0" w:color="000000"/>
+              <w:top w:val="single" w:color="000000" w:sz="6" w:space="0"/>
+              <w:left w:val="single" w:color="000000" w:sz="12" w:space="0"/>
+              <w:bottom w:val="single" w:color="000000" w:sz="6" w:space="0"/>
+              <w:right w:val="single" w:color="000000" w:sz="12" w:space="0"/>
             </w:tcBorders>
           </w:tcPr>
           <w:p>
@@ -2404,9 +2712,9 @@
           <w:tcPr>
             <w:tcW w:w="2970" w:type="dxa"/>
             <w:tcBorders>
-              <w:top w:val="single" w:sz="6" w:space="0" w:color="000000"/>
-              <w:left w:val="single" w:sz="12" w:space="0" w:color="000000"/>
-              <w:bottom w:val="single" w:sz="6" w:space="0" w:color="000000"/>
+              <w:top w:val="single" w:color="000000" w:sz="6" w:space="0"/>
+              <w:left w:val="single" w:color="000000" w:sz="12" w:space="0"/>
+              <w:bottom w:val="single" w:color="000000" w:sz="6" w:space="0"/>
             </w:tcBorders>
             <w:shd w:val="clear" w:color="auto" w:fill="BFBFBF"/>
           </w:tcPr>
@@ -2430,10 +2738,10 @@
           <w:tcPr>
             <w:tcW w:w="5250" w:type="dxa"/>
             <w:tcBorders>
-              <w:top w:val="single" w:sz="6" w:space="0" w:color="000000"/>
-              <w:left w:val="single" w:sz="12" w:space="0" w:color="000000"/>
-              <w:bottom w:val="single" w:sz="6" w:space="0" w:color="000000"/>
-              <w:right w:val="single" w:sz="12" w:space="0" w:color="000000"/>
+              <w:top w:val="single" w:color="000000" w:sz="6" w:space="0"/>
+              <w:left w:val="single" w:color="000000" w:sz="12" w:space="0"/>
+              <w:bottom w:val="single" w:color="000000" w:sz="6" w:space="0"/>
+              <w:right w:val="single" w:color="000000" w:sz="12" w:space="0"/>
             </w:tcBorders>
           </w:tcPr>
           <w:p>
@@ -2463,13 +2771,12 @@
       <w:r>
         <w:br w:type="page"/>
       </w:r>
-      <w:bookmarkStart w:id="13" w:name="__RefHeading___Toc18206470"/>
+      <w:bookmarkStart w:name="__RefHeading___Toc18206470" w:id="13"/>
       <w:bookmarkEnd w:id="13"/>
       <w:r>
         <w:rPr>
           <w:lang w:val="pt-BR"/>
         </w:rPr>
-        <w:lastRenderedPageBreak/>
         <w:t>Sentença de Posição do Produto</w:t>
       </w:r>
     </w:p>
@@ -2510,9 +2817,9 @@
           <w:tcPr>
             <w:tcW w:w="2790" w:type="dxa"/>
             <w:tcBorders>
-              <w:top w:val="single" w:sz="12" w:space="0" w:color="000000"/>
-              <w:left w:val="single" w:sz="12" w:space="0" w:color="000000"/>
-              <w:bottom w:val="single" w:sz="6" w:space="0" w:color="000000"/>
+              <w:top w:val="single" w:color="000000" w:sz="12" w:space="0"/>
+              <w:left w:val="single" w:color="000000" w:sz="12" w:space="0"/>
+              <w:bottom w:val="single" w:color="000000" w:sz="6" w:space="0"/>
             </w:tcBorders>
             <w:shd w:val="clear" w:color="auto" w:fill="BFBFBF"/>
           </w:tcPr>
@@ -2537,10 +2844,10 @@
           <w:tcPr>
             <w:tcW w:w="5430" w:type="dxa"/>
             <w:tcBorders>
-              <w:top w:val="single" w:sz="12" w:space="0" w:color="000000"/>
-              <w:left w:val="single" w:sz="12" w:space="0" w:color="000000"/>
-              <w:bottom w:val="single" w:sz="6" w:space="0" w:color="000000"/>
-              <w:right w:val="single" w:sz="12" w:space="0" w:color="000000"/>
+              <w:top w:val="single" w:color="000000" w:sz="12" w:space="0"/>
+              <w:left w:val="single" w:color="000000" w:sz="12" w:space="0"/>
+              <w:bottom w:val="single" w:color="000000" w:sz="6" w:space="0"/>
+              <w:right w:val="single" w:color="000000" w:sz="12" w:space="0"/>
             </w:tcBorders>
           </w:tcPr>
           <w:p>
@@ -2564,9 +2871,9 @@
           <w:tcPr>
             <w:tcW w:w="2790" w:type="dxa"/>
             <w:tcBorders>
-              <w:top w:val="single" w:sz="6" w:space="0" w:color="000000"/>
-              <w:left w:val="single" w:sz="12" w:space="0" w:color="000000"/>
-              <w:bottom w:val="single" w:sz="6" w:space="0" w:color="000000"/>
+              <w:top w:val="single" w:color="000000" w:sz="6" w:space="0"/>
+              <w:left w:val="single" w:color="000000" w:sz="12" w:space="0"/>
+              <w:bottom w:val="single" w:color="000000" w:sz="6" w:space="0"/>
             </w:tcBorders>
             <w:shd w:val="clear" w:color="auto" w:fill="BFBFBF"/>
           </w:tcPr>
@@ -2591,10 +2898,10 @@
           <w:tcPr>
             <w:tcW w:w="5430" w:type="dxa"/>
             <w:tcBorders>
-              <w:top w:val="single" w:sz="6" w:space="0" w:color="000000"/>
-              <w:left w:val="single" w:sz="12" w:space="0" w:color="000000"/>
-              <w:bottom w:val="single" w:sz="6" w:space="0" w:color="000000"/>
-              <w:right w:val="single" w:sz="12" w:space="0" w:color="000000"/>
+              <w:top w:val="single" w:color="000000" w:sz="6" w:space="0"/>
+              <w:left w:val="single" w:color="000000" w:sz="12" w:space="0"/>
+              <w:bottom w:val="single" w:color="000000" w:sz="6" w:space="0"/>
+              <w:right w:val="single" w:color="000000" w:sz="12" w:space="0"/>
             </w:tcBorders>
           </w:tcPr>
           <w:p>
@@ -2618,9 +2925,9 @@
           <w:tcPr>
             <w:tcW w:w="2790" w:type="dxa"/>
             <w:tcBorders>
-              <w:top w:val="single" w:sz="6" w:space="0" w:color="000000"/>
-              <w:left w:val="single" w:sz="12" w:space="0" w:color="000000"/>
-              <w:bottom w:val="single" w:sz="6" w:space="0" w:color="000000"/>
+              <w:top w:val="single" w:color="000000" w:sz="6" w:space="0"/>
+              <w:left w:val="single" w:color="000000" w:sz="12" w:space="0"/>
+              <w:bottom w:val="single" w:color="000000" w:sz="6" w:space="0"/>
             </w:tcBorders>
             <w:shd w:val="clear" w:color="auto" w:fill="BFBFBF"/>
           </w:tcPr>
@@ -2645,10 +2952,10 @@
           <w:tcPr>
             <w:tcW w:w="5430" w:type="dxa"/>
             <w:tcBorders>
-              <w:top w:val="single" w:sz="6" w:space="0" w:color="000000"/>
-              <w:left w:val="single" w:sz="12" w:space="0" w:color="000000"/>
-              <w:bottom w:val="single" w:sz="6" w:space="0" w:color="000000"/>
-              <w:right w:val="single" w:sz="12" w:space="0" w:color="000000"/>
+              <w:top w:val="single" w:color="000000" w:sz="6" w:space="0"/>
+              <w:left w:val="single" w:color="000000" w:sz="12" w:space="0"/>
+              <w:bottom w:val="single" w:color="000000" w:sz="6" w:space="0"/>
+              <w:right w:val="single" w:color="000000" w:sz="12" w:space="0"/>
             </w:tcBorders>
           </w:tcPr>
           <w:p>
@@ -2672,9 +2979,9 @@
           <w:tcPr>
             <w:tcW w:w="2790" w:type="dxa"/>
             <w:tcBorders>
-              <w:top w:val="single" w:sz="6" w:space="0" w:color="000000"/>
-              <w:left w:val="single" w:sz="12" w:space="0" w:color="000000"/>
-              <w:bottom w:val="single" w:sz="6" w:space="0" w:color="000000"/>
+              <w:top w:val="single" w:color="000000" w:sz="6" w:space="0"/>
+              <w:left w:val="single" w:color="000000" w:sz="12" w:space="0"/>
+              <w:bottom w:val="single" w:color="000000" w:sz="6" w:space="0"/>
             </w:tcBorders>
             <w:shd w:val="clear" w:color="auto" w:fill="BFBFBF"/>
           </w:tcPr>
@@ -2699,10 +3006,10 @@
           <w:tcPr>
             <w:tcW w:w="5430" w:type="dxa"/>
             <w:tcBorders>
-              <w:top w:val="single" w:sz="6" w:space="0" w:color="000000"/>
-              <w:left w:val="single" w:sz="12" w:space="0" w:color="000000"/>
-              <w:bottom w:val="single" w:sz="6" w:space="0" w:color="000000"/>
-              <w:right w:val="single" w:sz="12" w:space="0" w:color="000000"/>
+              <w:top w:val="single" w:color="000000" w:sz="6" w:space="0"/>
+              <w:left w:val="single" w:color="000000" w:sz="12" w:space="0"/>
+              <w:bottom w:val="single" w:color="000000" w:sz="6" w:space="0"/>
+              <w:right w:val="single" w:color="000000" w:sz="12" w:space="0"/>
             </w:tcBorders>
           </w:tcPr>
           <w:p>
@@ -2726,9 +3033,9 @@
           <w:tcPr>
             <w:tcW w:w="2790" w:type="dxa"/>
             <w:tcBorders>
-              <w:top w:val="single" w:sz="6" w:space="0" w:color="000000"/>
-              <w:left w:val="single" w:sz="12" w:space="0" w:color="000000"/>
-              <w:bottom w:val="single" w:sz="6" w:space="0" w:color="000000"/>
+              <w:top w:val="single" w:color="000000" w:sz="6" w:space="0"/>
+              <w:left w:val="single" w:color="000000" w:sz="12" w:space="0"/>
+              <w:bottom w:val="single" w:color="000000" w:sz="6" w:space="0"/>
             </w:tcBorders>
             <w:shd w:val="clear" w:color="auto" w:fill="BFBFBF"/>
           </w:tcPr>
@@ -2753,10 +3060,10 @@
           <w:tcPr>
             <w:tcW w:w="5430" w:type="dxa"/>
             <w:tcBorders>
-              <w:top w:val="single" w:sz="6" w:space="0" w:color="000000"/>
-              <w:left w:val="single" w:sz="12" w:space="0" w:color="000000"/>
-              <w:bottom w:val="single" w:sz="6" w:space="0" w:color="000000"/>
-              <w:right w:val="single" w:sz="12" w:space="0" w:color="000000"/>
+              <w:top w:val="single" w:color="000000" w:sz="6" w:space="0"/>
+              <w:left w:val="single" w:color="000000" w:sz="12" w:space="0"/>
+              <w:bottom w:val="single" w:color="000000" w:sz="6" w:space="0"/>
+              <w:right w:val="single" w:color="000000" w:sz="12" w:space="0"/>
             </w:tcBorders>
           </w:tcPr>
           <w:p>
@@ -2780,9 +3087,9 @@
           <w:tcPr>
             <w:tcW w:w="2790" w:type="dxa"/>
             <w:tcBorders>
-              <w:top w:val="single" w:sz="6" w:space="0" w:color="000000"/>
-              <w:left w:val="single" w:sz="12" w:space="0" w:color="000000"/>
-              <w:bottom w:val="single" w:sz="12" w:space="0" w:color="000000"/>
+              <w:top w:val="single" w:color="000000" w:sz="6" w:space="0"/>
+              <w:left w:val="single" w:color="000000" w:sz="12" w:space="0"/>
+              <w:bottom w:val="single" w:color="000000" w:sz="12" w:space="0"/>
             </w:tcBorders>
             <w:shd w:val="clear" w:color="auto" w:fill="BFBFBF"/>
           </w:tcPr>
@@ -2806,10 +3113,10 @@
           <w:tcPr>
             <w:tcW w:w="5430" w:type="dxa"/>
             <w:tcBorders>
-              <w:top w:val="single" w:sz="6" w:space="0" w:color="000000"/>
-              <w:left w:val="single" w:sz="12" w:space="0" w:color="000000"/>
-              <w:bottom w:val="single" w:sz="12" w:space="0" w:color="000000"/>
-              <w:right w:val="single" w:sz="12" w:space="0" w:color="000000"/>
+              <w:top w:val="single" w:color="000000" w:sz="6" w:space="0"/>
+              <w:left w:val="single" w:color="000000" w:sz="12" w:space="0"/>
+              <w:bottom w:val="single" w:color="000000" w:sz="12" w:space="0"/>
+              <w:right w:val="single" w:color="000000" w:sz="12" w:space="0"/>
             </w:tcBorders>
           </w:tcPr>
           <w:p>
@@ -2861,7 +3168,7 @@
           <w:lang w:val="pt-BR"/>
         </w:rPr>
       </w:pPr>
-      <w:bookmarkStart w:id="14" w:name="__RefHeading___Toc18206471"/>
+      <w:bookmarkStart w:name="__RefHeading___Toc18206471" w:id="14"/>
       <w:bookmarkEnd w:id="14"/>
       <w:r>
         <w:rPr>
@@ -2895,7 +3202,7 @@
           <w:lang w:val="pt-BR"/>
         </w:rPr>
       </w:pPr>
-      <w:bookmarkStart w:id="15" w:name="__RefHeading___Toc18206472"/>
+      <w:bookmarkStart w:name="__RefHeading___Toc18206472" w:id="15"/>
       <w:bookmarkEnd w:id="15"/>
       <w:r>
         <w:rPr>
@@ -2980,7 +3287,7 @@
           <w:lang w:val="pt-BR"/>
         </w:rPr>
       </w:pPr>
-      <w:bookmarkStart w:id="16" w:name="__RefHeading___Toc18206475"/>
+      <w:bookmarkStart w:name="__RefHeading___Toc18206475" w:id="16"/>
       <w:bookmarkEnd w:id="16"/>
       <w:r>
         <w:rPr>
@@ -3116,8 +3423,8 @@
           <w:lang w:val="pt-BR"/>
         </w:rPr>
       </w:pPr>
-      <w:bookmarkStart w:id="17" w:name="__RefHeading___Toc113_3690376769"/>
-      <w:bookmarkStart w:id="18" w:name="__RefHeading___Toc18206476"/>
+      <w:bookmarkStart w:name="__RefHeading___Toc113_3690376769" w:id="17"/>
+      <w:bookmarkStart w:name="__RefHeading___Toc18206476" w:id="18"/>
       <w:bookmarkEnd w:id="17"/>
       <w:r>
         <w:rPr>
@@ -3388,9 +3695,9 @@
           <w:tcPr>
             <w:tcW w:w="1890" w:type="dxa"/>
             <w:tcBorders>
-              <w:top w:val="single" w:sz="4" w:space="0" w:color="000000"/>
-              <w:left w:val="single" w:sz="4" w:space="0" w:color="000000"/>
-              <w:bottom w:val="single" w:sz="4" w:space="0" w:color="000000"/>
+              <w:top w:val="single" w:color="000000" w:sz="4" w:space="0"/>
+              <w:left w:val="single" w:color="000000" w:sz="4" w:space="0"/>
+              <w:bottom w:val="single" w:color="000000" w:sz="4" w:space="0"/>
             </w:tcBorders>
           </w:tcPr>
           <w:p>
@@ -3415,10 +3722,10 @@
           <w:tcPr>
             <w:tcW w:w="6958" w:type="dxa"/>
             <w:tcBorders>
-              <w:top w:val="single" w:sz="4" w:space="0" w:color="000000"/>
-              <w:left w:val="single" w:sz="4" w:space="0" w:color="000000"/>
-              <w:bottom w:val="single" w:sz="4" w:space="0" w:color="000000"/>
-              <w:right w:val="single" w:sz="4" w:space="0" w:color="000000"/>
+              <w:top w:val="single" w:color="000000" w:sz="4" w:space="0"/>
+              <w:left w:val="single" w:color="000000" w:sz="4" w:space="0"/>
+              <w:bottom w:val="single" w:color="000000" w:sz="4" w:space="0"/>
+              <w:right w:val="single" w:color="000000" w:sz="4" w:space="0"/>
             </w:tcBorders>
           </w:tcPr>
           <w:p>
@@ -3442,9 +3749,9 @@
           <w:tcPr>
             <w:tcW w:w="1890" w:type="dxa"/>
             <w:tcBorders>
-              <w:top w:val="single" w:sz="4" w:space="0" w:color="000000"/>
-              <w:left w:val="single" w:sz="4" w:space="0" w:color="000000"/>
-              <w:bottom w:val="single" w:sz="4" w:space="0" w:color="000000"/>
+              <w:top w:val="single" w:color="000000" w:sz="4" w:space="0"/>
+              <w:left w:val="single" w:color="000000" w:sz="4" w:space="0"/>
+              <w:bottom w:val="single" w:color="000000" w:sz="4" w:space="0"/>
             </w:tcBorders>
           </w:tcPr>
           <w:p>
@@ -3469,10 +3776,10 @@
           <w:tcPr>
             <w:tcW w:w="6958" w:type="dxa"/>
             <w:tcBorders>
-              <w:top w:val="single" w:sz="4" w:space="0" w:color="000000"/>
-              <w:left w:val="single" w:sz="4" w:space="0" w:color="000000"/>
-              <w:bottom w:val="single" w:sz="4" w:space="0" w:color="000000"/>
-              <w:right w:val="single" w:sz="4" w:space="0" w:color="000000"/>
+              <w:top w:val="single" w:color="000000" w:sz="4" w:space="0"/>
+              <w:left w:val="single" w:color="000000" w:sz="4" w:space="0"/>
+              <w:bottom w:val="single" w:color="000000" w:sz="4" w:space="0"/>
+              <w:right w:val="single" w:color="000000" w:sz="4" w:space="0"/>
             </w:tcBorders>
           </w:tcPr>
           <w:p>
@@ -3496,9 +3803,9 @@
           <w:tcPr>
             <w:tcW w:w="1890" w:type="dxa"/>
             <w:tcBorders>
-              <w:top w:val="single" w:sz="4" w:space="0" w:color="000000"/>
-              <w:left w:val="single" w:sz="4" w:space="0" w:color="000000"/>
-              <w:bottom w:val="single" w:sz="4" w:space="0" w:color="000000"/>
+              <w:top w:val="single" w:color="000000" w:sz="4" w:space="0"/>
+              <w:left w:val="single" w:color="000000" w:sz="4" w:space="0"/>
+              <w:bottom w:val="single" w:color="000000" w:sz="4" w:space="0"/>
             </w:tcBorders>
           </w:tcPr>
           <w:p>
@@ -3523,10 +3830,10 @@
           <w:tcPr>
             <w:tcW w:w="6958" w:type="dxa"/>
             <w:tcBorders>
-              <w:top w:val="single" w:sz="4" w:space="0" w:color="000000"/>
-              <w:left w:val="single" w:sz="4" w:space="0" w:color="000000"/>
-              <w:bottom w:val="single" w:sz="4" w:space="0" w:color="000000"/>
-              <w:right w:val="single" w:sz="4" w:space="0" w:color="000000"/>
+              <w:top w:val="single" w:color="000000" w:sz="4" w:space="0"/>
+              <w:left w:val="single" w:color="000000" w:sz="4" w:space="0"/>
+              <w:bottom w:val="single" w:color="000000" w:sz="4" w:space="0"/>
+              <w:right w:val="single" w:color="000000" w:sz="4" w:space="0"/>
             </w:tcBorders>
           </w:tcPr>
           <w:p>
@@ -3550,9 +3857,9 @@
           <w:tcPr>
             <w:tcW w:w="1890" w:type="dxa"/>
             <w:tcBorders>
-              <w:top w:val="single" w:sz="4" w:space="0" w:color="000000"/>
-              <w:left w:val="single" w:sz="4" w:space="0" w:color="000000"/>
-              <w:bottom w:val="single" w:sz="4" w:space="0" w:color="000000"/>
+              <w:top w:val="single" w:color="000000" w:sz="4" w:space="0"/>
+              <w:left w:val="single" w:color="000000" w:sz="4" w:space="0"/>
+              <w:bottom w:val="single" w:color="000000" w:sz="4" w:space="0"/>
             </w:tcBorders>
           </w:tcPr>
           <w:p>
@@ -3577,10 +3884,10 @@
           <w:tcPr>
             <w:tcW w:w="6958" w:type="dxa"/>
             <w:tcBorders>
-              <w:top w:val="single" w:sz="4" w:space="0" w:color="000000"/>
-              <w:left w:val="single" w:sz="4" w:space="0" w:color="000000"/>
-              <w:bottom w:val="single" w:sz="4" w:space="0" w:color="000000"/>
-              <w:right w:val="single" w:sz="4" w:space="0" w:color="000000"/>
+              <w:top w:val="single" w:color="000000" w:sz="4" w:space="0"/>
+              <w:left w:val="single" w:color="000000" w:sz="4" w:space="0"/>
+              <w:bottom w:val="single" w:color="000000" w:sz="4" w:space="0"/>
+              <w:right w:val="single" w:color="000000" w:sz="4" w:space="0"/>
             </w:tcBorders>
           </w:tcPr>
           <w:p>
@@ -3604,9 +3911,9 @@
           <w:tcPr>
             <w:tcW w:w="1890" w:type="dxa"/>
             <w:tcBorders>
-              <w:top w:val="single" w:sz="4" w:space="0" w:color="000000"/>
-              <w:left w:val="single" w:sz="4" w:space="0" w:color="000000"/>
-              <w:bottom w:val="single" w:sz="4" w:space="0" w:color="000000"/>
+              <w:top w:val="single" w:color="000000" w:sz="4" w:space="0"/>
+              <w:left w:val="single" w:color="000000" w:sz="4" w:space="0"/>
+              <w:bottom w:val="single" w:color="000000" w:sz="4" w:space="0"/>
             </w:tcBorders>
           </w:tcPr>
           <w:p>
@@ -3631,10 +3938,10 @@
           <w:tcPr>
             <w:tcW w:w="6958" w:type="dxa"/>
             <w:tcBorders>
-              <w:top w:val="single" w:sz="4" w:space="0" w:color="000000"/>
-              <w:left w:val="single" w:sz="4" w:space="0" w:color="000000"/>
-              <w:bottom w:val="single" w:sz="4" w:space="0" w:color="000000"/>
-              <w:right w:val="single" w:sz="4" w:space="0" w:color="000000"/>
+              <w:top w:val="single" w:color="000000" w:sz="4" w:space="0"/>
+              <w:left w:val="single" w:color="000000" w:sz="4" w:space="0"/>
+              <w:bottom w:val="single" w:color="000000" w:sz="4" w:space="0"/>
+              <w:right w:val="single" w:color="000000" w:sz="4" w:space="0"/>
             </w:tcBorders>
           </w:tcPr>
           <w:p>
@@ -3658,9 +3965,9 @@
           <w:tcPr>
             <w:tcW w:w="1890" w:type="dxa"/>
             <w:tcBorders>
-              <w:top w:val="single" w:sz="4" w:space="0" w:color="000000"/>
-              <w:left w:val="single" w:sz="4" w:space="0" w:color="000000"/>
-              <w:bottom w:val="single" w:sz="4" w:space="0" w:color="000000"/>
+              <w:top w:val="single" w:color="000000" w:sz="4" w:space="0"/>
+              <w:left w:val="single" w:color="000000" w:sz="4" w:space="0"/>
+              <w:bottom w:val="single" w:color="000000" w:sz="4" w:space="0"/>
             </w:tcBorders>
           </w:tcPr>
           <w:p>
@@ -3685,10 +3992,10 @@
           <w:tcPr>
             <w:tcW w:w="6958" w:type="dxa"/>
             <w:tcBorders>
-              <w:top w:val="single" w:sz="4" w:space="0" w:color="000000"/>
-              <w:left w:val="single" w:sz="4" w:space="0" w:color="000000"/>
-              <w:bottom w:val="single" w:sz="4" w:space="0" w:color="000000"/>
-              <w:right w:val="single" w:sz="4" w:space="0" w:color="000000"/>
+              <w:top w:val="single" w:color="000000" w:sz="4" w:space="0"/>
+              <w:left w:val="single" w:color="000000" w:sz="4" w:space="0"/>
+              <w:bottom w:val="single" w:color="000000" w:sz="4" w:space="0"/>
+              <w:right w:val="single" w:color="000000" w:sz="4" w:space="0"/>
             </w:tcBorders>
           </w:tcPr>
           <w:p>
@@ -3719,9 +4026,9 @@
           <w:tcPr>
             <w:tcW w:w="1890" w:type="dxa"/>
             <w:tcBorders>
-              <w:top w:val="single" w:sz="4" w:space="0" w:color="000000"/>
-              <w:left w:val="single" w:sz="4" w:space="0" w:color="000000"/>
-              <w:bottom w:val="single" w:sz="4" w:space="0" w:color="000000"/>
+              <w:top w:val="single" w:color="000000" w:sz="4" w:space="0"/>
+              <w:left w:val="single" w:color="000000" w:sz="4" w:space="0"/>
+              <w:bottom w:val="single" w:color="000000" w:sz="4" w:space="0"/>
             </w:tcBorders>
           </w:tcPr>
           <w:p>
@@ -3747,10 +4054,10 @@
           <w:tcPr>
             <w:tcW w:w="6958" w:type="dxa"/>
             <w:tcBorders>
-              <w:top w:val="single" w:sz="4" w:space="0" w:color="000000"/>
-              <w:left w:val="single" w:sz="4" w:space="0" w:color="000000"/>
-              <w:bottom w:val="single" w:sz="4" w:space="0" w:color="000000"/>
-              <w:right w:val="single" w:sz="4" w:space="0" w:color="000000"/>
+              <w:top w:val="single" w:color="000000" w:sz="4" w:space="0"/>
+              <w:left w:val="single" w:color="000000" w:sz="4" w:space="0"/>
+              <w:bottom w:val="single" w:color="000000" w:sz="4" w:space="0"/>
+              <w:right w:val="single" w:color="000000" w:sz="4" w:space="0"/>
             </w:tcBorders>
           </w:tcPr>
           <w:p>
@@ -3774,9 +4081,9 @@
           <w:tcPr>
             <w:tcW w:w="1890" w:type="dxa"/>
             <w:tcBorders>
-              <w:top w:val="single" w:sz="4" w:space="0" w:color="000000"/>
-              <w:left w:val="single" w:sz="4" w:space="0" w:color="000000"/>
-              <w:bottom w:val="single" w:sz="4" w:space="0" w:color="000000"/>
+              <w:top w:val="single" w:color="000000" w:sz="4" w:space="0"/>
+              <w:left w:val="single" w:color="000000" w:sz="4" w:space="0"/>
+              <w:bottom w:val="single" w:color="000000" w:sz="4" w:space="0"/>
             </w:tcBorders>
           </w:tcPr>
           <w:p>
@@ -3801,10 +4108,10 @@
           <w:tcPr>
             <w:tcW w:w="6958" w:type="dxa"/>
             <w:tcBorders>
-              <w:top w:val="single" w:sz="4" w:space="0" w:color="000000"/>
-              <w:left w:val="single" w:sz="4" w:space="0" w:color="000000"/>
-              <w:bottom w:val="single" w:sz="4" w:space="0" w:color="000000"/>
-              <w:right w:val="single" w:sz="4" w:space="0" w:color="000000"/>
+              <w:top w:val="single" w:color="000000" w:sz="4" w:space="0"/>
+              <w:left w:val="single" w:color="000000" w:sz="4" w:space="0"/>
+              <w:bottom w:val="single" w:color="000000" w:sz="4" w:space="0"/>
+              <w:right w:val="single" w:color="000000" w:sz="4" w:space="0"/>
             </w:tcBorders>
           </w:tcPr>
           <w:p>
@@ -3839,7 +4146,7 @@
           <w:lang w:val="pt-BR"/>
         </w:rPr>
       </w:pPr>
-      <w:bookmarkStart w:id="19" w:name="__RefHeading___Toc18206480"/>
+      <w:bookmarkStart w:name="__RefHeading___Toc18206480" w:id="19"/>
       <w:bookmarkEnd w:id="19"/>
       <w:r>
         <w:rPr>
@@ -3999,9 +4306,9 @@
           <w:tcPr>
             <w:tcW w:w="2808" w:type="dxa"/>
             <w:tcBorders>
-              <w:top w:val="single" w:sz="6" w:space="0" w:color="000000"/>
-              <w:left w:val="single" w:sz="6" w:space="0" w:color="000000"/>
-              <w:bottom w:val="single" w:sz="6" w:space="0" w:color="000000"/>
+              <w:top w:val="single" w:color="000000" w:sz="6" w:space="0"/>
+              <w:left w:val="single" w:color="000000" w:sz="6" w:space="0"/>
+              <w:bottom w:val="single" w:color="000000" w:sz="6" w:space="0"/>
             </w:tcBorders>
             <w:shd w:val="clear" w:color="auto" w:fill="000000"/>
           </w:tcPr>
@@ -4029,9 +4336,9 @@
           <w:tcPr>
             <w:tcW w:w="900" w:type="dxa"/>
             <w:tcBorders>
-              <w:top w:val="single" w:sz="6" w:space="0" w:color="000000"/>
-              <w:left w:val="single" w:sz="6" w:space="0" w:color="000000"/>
-              <w:bottom w:val="single" w:sz="6" w:space="0" w:color="000000"/>
+              <w:top w:val="single" w:color="000000" w:sz="6" w:space="0"/>
+              <w:left w:val="single" w:color="000000" w:sz="6" w:space="0"/>
+              <w:bottom w:val="single" w:color="000000" w:sz="6" w:space="0"/>
             </w:tcBorders>
             <w:shd w:val="clear" w:color="auto" w:fill="000000"/>
           </w:tcPr>
@@ -4059,9 +4366,9 @@
           <w:tcPr>
             <w:tcW w:w="1350" w:type="dxa"/>
             <w:tcBorders>
-              <w:top w:val="single" w:sz="6" w:space="0" w:color="000000"/>
-              <w:left w:val="single" w:sz="6" w:space="0" w:color="000000"/>
-              <w:bottom w:val="single" w:sz="6" w:space="0" w:color="000000"/>
+              <w:top w:val="single" w:color="000000" w:sz="6" w:space="0"/>
+              <w:left w:val="single" w:color="000000" w:sz="6" w:space="0"/>
+              <w:bottom w:val="single" w:color="000000" w:sz="6" w:space="0"/>
             </w:tcBorders>
             <w:shd w:val="clear" w:color="auto" w:fill="000000"/>
           </w:tcPr>
@@ -4089,9 +4396,9 @@
           <w:tcPr>
             <w:tcW w:w="1890" w:type="dxa"/>
             <w:tcBorders>
-              <w:top w:val="single" w:sz="6" w:space="0" w:color="000000"/>
-              <w:left w:val="single" w:sz="6" w:space="0" w:color="000000"/>
-              <w:bottom w:val="single" w:sz="6" w:space="0" w:color="000000"/>
+              <w:top w:val="single" w:color="000000" w:sz="6" w:space="0"/>
+              <w:left w:val="single" w:color="000000" w:sz="6" w:space="0"/>
+              <w:bottom w:val="single" w:color="000000" w:sz="6" w:space="0"/>
             </w:tcBorders>
             <w:shd w:val="clear" w:color="auto" w:fill="000000"/>
           </w:tcPr>
@@ -4120,10 +4427,10 @@
             <w:tcW w:w="2535" w:type="dxa"/>
             <w:gridSpan w:val="2"/>
             <w:tcBorders>
-              <w:top w:val="single" w:sz="6" w:space="0" w:color="000000"/>
-              <w:left w:val="single" w:sz="6" w:space="0" w:color="000000"/>
-              <w:bottom w:val="single" w:sz="6" w:space="0" w:color="000000"/>
-              <w:right w:val="single" w:sz="6" w:space="0" w:color="000000"/>
+              <w:top w:val="single" w:color="000000" w:sz="6" w:space="0"/>
+              <w:left w:val="single" w:color="000000" w:sz="6" w:space="0"/>
+              <w:bottom w:val="single" w:color="000000" w:sz="6" w:space="0"/>
+              <w:right w:val="single" w:color="000000" w:sz="6" w:space="0"/>
             </w:tcBorders>
             <w:shd w:val="clear" w:color="auto" w:fill="000000"/>
           </w:tcPr>
@@ -4153,9 +4460,9 @@
           <w:tcPr>
             <w:tcW w:w="2808" w:type="dxa"/>
             <w:tcBorders>
-              <w:top w:val="single" w:sz="6" w:space="0" w:color="000000"/>
-              <w:left w:val="single" w:sz="6" w:space="0" w:color="000000"/>
-              <w:bottom w:val="single" w:sz="6" w:space="0" w:color="000000"/>
+              <w:top w:val="single" w:color="000000" w:sz="6" w:space="0"/>
+              <w:left w:val="single" w:color="000000" w:sz="6" w:space="0"/>
+              <w:bottom w:val="single" w:color="000000" w:sz="6" w:space="0"/>
             </w:tcBorders>
           </w:tcPr>
           <w:p>
@@ -4178,9 +4485,9 @@
           <w:tcPr>
             <w:tcW w:w="900" w:type="dxa"/>
             <w:tcBorders>
-              <w:top w:val="single" w:sz="6" w:space="0" w:color="000000"/>
-              <w:left w:val="single" w:sz="6" w:space="0" w:color="000000"/>
-              <w:bottom w:val="single" w:sz="6" w:space="0" w:color="000000"/>
+              <w:top w:val="single" w:color="000000" w:sz="6" w:space="0"/>
+              <w:left w:val="single" w:color="000000" w:sz="6" w:space="0"/>
+              <w:bottom w:val="single" w:color="000000" w:sz="6" w:space="0"/>
             </w:tcBorders>
           </w:tcPr>
           <w:p>
@@ -4198,9 +4505,9 @@
           <w:tcPr>
             <w:tcW w:w="1350" w:type="dxa"/>
             <w:tcBorders>
-              <w:top w:val="single" w:sz="6" w:space="0" w:color="000000"/>
-              <w:left w:val="single" w:sz="6" w:space="0" w:color="000000"/>
-              <w:bottom w:val="single" w:sz="6" w:space="0" w:color="000000"/>
+              <w:top w:val="single" w:color="000000" w:sz="6" w:space="0"/>
+              <w:left w:val="single" w:color="000000" w:sz="6" w:space="0"/>
+              <w:bottom w:val="single" w:color="000000" w:sz="6" w:space="0"/>
             </w:tcBorders>
           </w:tcPr>
           <w:p>
@@ -4219,9 +4526,9 @@
             <w:tcW w:w="1980" w:type="dxa"/>
             <w:gridSpan w:val="2"/>
             <w:tcBorders>
-              <w:top w:val="single" w:sz="6" w:space="0" w:color="000000"/>
-              <w:left w:val="single" w:sz="6" w:space="0" w:color="000000"/>
-              <w:bottom w:val="single" w:sz="6" w:space="0" w:color="000000"/>
+              <w:top w:val="single" w:color="000000" w:sz="6" w:space="0"/>
+              <w:left w:val="single" w:color="000000" w:sz="6" w:space="0"/>
+              <w:bottom w:val="single" w:color="000000" w:sz="6" w:space="0"/>
             </w:tcBorders>
           </w:tcPr>
           <w:p>
@@ -4239,10 +4546,10 @@
           <w:tcPr>
             <w:tcW w:w="2445" w:type="dxa"/>
             <w:tcBorders>
-              <w:top w:val="single" w:sz="6" w:space="0" w:color="000000"/>
-              <w:left w:val="single" w:sz="6" w:space="0" w:color="000000"/>
-              <w:bottom w:val="single" w:sz="6" w:space="0" w:color="000000"/>
-              <w:right w:val="single" w:sz="6" w:space="0" w:color="000000"/>
+              <w:top w:val="single" w:color="000000" w:sz="6" w:space="0"/>
+              <w:left w:val="single" w:color="000000" w:sz="6" w:space="0"/>
+              <w:bottom w:val="single" w:color="000000" w:sz="6" w:space="0"/>
+              <w:right w:val="single" w:color="000000" w:sz="6" w:space="0"/>
             </w:tcBorders>
           </w:tcPr>
           <w:p>
@@ -4273,7 +4580,7 @@
           <w:lang w:val="pt-BR"/>
         </w:rPr>
       </w:pPr>
-      <w:bookmarkStart w:id="20" w:name="__RefHeading___Toc18206481"/>
+      <w:bookmarkStart w:name="__RefHeading___Toc18206481" w:id="20"/>
       <w:bookmarkEnd w:id="20"/>
       <w:r>
         <w:rPr>
@@ -4312,7 +4619,7 @@
     <w:sectPr>
       <w:headerReference w:type="default" r:id="rId12"/>
       <w:footerReference w:type="default" r:id="rId13"/>
-      <w:pgSz w:w="12240" w:h="15840"/>
+      <w:pgSz w:w="12240" w:h="15840" w:orient="portrait"/>
       <w:pgMar w:top="1417" w:right="1440" w:bottom="1417" w:left="1440" w:header="720" w:footer="720" w:gutter="0"/>
       <w:cols w:space="720"/>
       <w:formProt w:val="0"/>
@@ -4390,7 +4697,7 @@
           </w:pPr>
           <w:r>
             <w:rPr>
-              <w:rFonts w:ascii="Symbol" w:eastAsia="Symbol" w:hAnsi="Symbol" w:cs="Symbol"/>
+              <w:rFonts w:ascii="Symbol" w:hAnsi="Symbol" w:eastAsia="Symbol" w:cs="Symbol"/>
             </w:rPr>
             <w:t></w:t>
           </w:r>
@@ -4527,7 +4834,7 @@
   <w:p>
     <w:pPr>
       <w:pBdr>
-        <w:top w:val="single" w:sz="6" w:space="1" w:color="000000"/>
+        <w:top w:val="single" w:color="000000" w:sz="6" w:space="1"/>
       </w:pBdr>
       <w:rPr>
         <w:sz w:val="24"/>
@@ -4538,7 +4845,7 @@
   <w:p>
     <w:pPr>
       <w:pBdr>
-        <w:bottom w:val="single" w:sz="6" w:space="1" w:color="000000"/>
+        <w:bottom w:val="single" w:color="000000" w:sz="6" w:space="1"/>
       </w:pBdr>
       <w:jc w:val="right"/>
       <w:rPr>
@@ -4603,7 +4910,7 @@
   <w:p>
     <w:pPr>
       <w:pBdr>
-        <w:bottom w:val="single" w:sz="6" w:space="1" w:color="000000"/>
+        <w:bottom w:val="single" w:color="000000" w:sz="6" w:space="1"/>
       </w:pBdr>
       <w:jc w:val="right"/>
       <w:rPr>
@@ -4644,9 +4951,9 @@
         <w:tcPr>
           <w:tcW w:w="6379" w:type="dxa"/>
           <w:tcBorders>
-            <w:top w:val="single" w:sz="6" w:space="0" w:color="000000"/>
-            <w:left w:val="single" w:sz="6" w:space="0" w:color="000000"/>
-            <w:bottom w:val="single" w:sz="6" w:space="0" w:color="000000"/>
+            <w:top w:val="single" w:color="000000" w:sz="6" w:space="0"/>
+            <w:left w:val="single" w:color="000000" w:sz="6" w:space="0"/>
+            <w:bottom w:val="single" w:color="000000" w:sz="6" w:space="0"/>
           </w:tcBorders>
         </w:tcPr>
         <w:p>
@@ -4697,10 +5004,10 @@
         <w:tcPr>
           <w:tcW w:w="3194" w:type="dxa"/>
           <w:tcBorders>
-            <w:top w:val="single" w:sz="6" w:space="0" w:color="000000"/>
-            <w:left w:val="single" w:sz="6" w:space="0" w:color="000000"/>
-            <w:bottom w:val="single" w:sz="6" w:space="0" w:color="000000"/>
-            <w:right w:val="single" w:sz="6" w:space="0" w:color="000000"/>
+            <w:top w:val="single" w:color="000000" w:sz="6" w:space="0"/>
+            <w:left w:val="single" w:color="000000" w:sz="6" w:space="0"/>
+            <w:bottom w:val="single" w:color="000000" w:sz="6" w:space="0"/>
+            <w:right w:val="single" w:color="000000" w:sz="6" w:space="0"/>
           </w:tcBorders>
         </w:tcPr>
         <w:p>
@@ -4731,9 +5038,9 @@
         <w:tcPr>
           <w:tcW w:w="6379" w:type="dxa"/>
           <w:tcBorders>
-            <w:top w:val="single" w:sz="6" w:space="0" w:color="000000"/>
-            <w:left w:val="single" w:sz="6" w:space="0" w:color="000000"/>
-            <w:bottom w:val="single" w:sz="6" w:space="0" w:color="000000"/>
+            <w:top w:val="single" w:color="000000" w:sz="6" w:space="0"/>
+            <w:left w:val="single" w:color="000000" w:sz="6" w:space="0"/>
+            <w:bottom w:val="single" w:color="000000" w:sz="6" w:space="0"/>
           </w:tcBorders>
         </w:tcPr>
         <w:p>
@@ -4758,10 +5065,10 @@
         <w:tcPr>
           <w:tcW w:w="3194" w:type="dxa"/>
           <w:tcBorders>
-            <w:top w:val="single" w:sz="6" w:space="0" w:color="000000"/>
-            <w:left w:val="single" w:sz="6" w:space="0" w:color="000000"/>
-            <w:bottom w:val="single" w:sz="6" w:space="0" w:color="000000"/>
-            <w:right w:val="single" w:sz="6" w:space="0" w:color="000000"/>
+            <w:top w:val="single" w:color="000000" w:sz="6" w:space="0"/>
+            <w:left w:val="single" w:color="000000" w:sz="6" w:space="0"/>
+            <w:bottom w:val="single" w:color="000000" w:sz="6" w:space="0"/>
+            <w:right w:val="single" w:color="000000" w:sz="6" w:space="0"/>
           </w:tcBorders>
         </w:tcPr>
         <w:p>
@@ -4792,10 +5099,10 @@
           <w:tcW w:w="9573" w:type="dxa"/>
           <w:gridSpan w:val="2"/>
           <w:tcBorders>
-            <w:top w:val="single" w:sz="6" w:space="0" w:color="000000"/>
-            <w:left w:val="single" w:sz="6" w:space="0" w:color="000000"/>
-            <w:bottom w:val="single" w:sz="6" w:space="0" w:color="000000"/>
-            <w:right w:val="single" w:sz="6" w:space="0" w:color="000000"/>
+            <w:top w:val="single" w:color="000000" w:sz="6" w:space="0"/>
+            <w:left w:val="single" w:color="000000" w:sz="6" w:space="0"/>
+            <w:bottom w:val="single" w:color="000000" w:sz="6" w:space="0"/>
+            <w:right w:val="single" w:color="000000" w:sz="6" w:space="0"/>
           </w:tcBorders>
         </w:tcPr>
         <w:p>
@@ -4840,7 +5147,7 @@
         <w:ind w:left="878" w:hanging="360"/>
       </w:pPr>
       <w:rPr>
-        <w:rFonts w:ascii="Symbol" w:hAnsi="Symbol" w:cs="Symbol" w:hint="default"/>
+        <w:rFonts w:hint="default" w:ascii="Symbol" w:hAnsi="Symbol" w:cs="Symbol"/>
       </w:rPr>
     </w:lvl>
     <w:lvl w:ilvl="1">
@@ -4855,7 +5162,7 @@
         <w:ind w:left="1598" w:hanging="360"/>
       </w:pPr>
       <w:rPr>
-        <w:rFonts w:ascii="Courier New" w:hAnsi="Courier New" w:cs="Courier New;Courier" w:hint="default"/>
+        <w:rFonts w:hint="default" w:ascii="Courier New" w:hAnsi="Courier New" w:cs="Courier New;Courier"/>
       </w:rPr>
     </w:lvl>
     <w:lvl w:ilvl="2">
@@ -4870,7 +5177,7 @@
         <w:ind w:left="2318" w:hanging="360"/>
       </w:pPr>
       <w:rPr>
-        <w:rFonts w:ascii="Times New Roman" w:hAnsi="Times New Roman" w:cs="Times New Roman;Georgia" w:hint="default"/>
+        <w:rFonts w:hint="default" w:ascii="Times New Roman" w:hAnsi="Times New Roman" w:cs="Times New Roman;Georgia"/>
       </w:rPr>
     </w:lvl>
     <w:lvl w:ilvl="3">
@@ -4885,7 +5192,7 @@
         <w:ind w:left="3038" w:hanging="360"/>
       </w:pPr>
       <w:rPr>
-        <w:rFonts w:ascii="Symbol" w:hAnsi="Symbol" w:cs="Symbol" w:hint="default"/>
+        <w:rFonts w:hint="default" w:ascii="Symbol" w:hAnsi="Symbol" w:cs="Symbol"/>
       </w:rPr>
     </w:lvl>
     <w:lvl w:ilvl="4">
@@ -4900,7 +5207,7 @@
         <w:ind w:left="3758" w:hanging="360"/>
       </w:pPr>
       <w:rPr>
-        <w:rFonts w:ascii="Courier New" w:hAnsi="Courier New" w:cs="Courier New;Courier" w:hint="default"/>
+        <w:rFonts w:hint="default" w:ascii="Courier New" w:hAnsi="Courier New" w:cs="Courier New;Courier"/>
       </w:rPr>
     </w:lvl>
     <w:lvl w:ilvl="5">
@@ -4915,7 +5222,7 @@
         <w:ind w:left="4478" w:hanging="360"/>
       </w:pPr>
       <w:rPr>
-        <w:rFonts w:ascii="Times New Roman" w:hAnsi="Times New Roman" w:cs="Times New Roman;Georgia" w:hint="default"/>
+        <w:rFonts w:hint="default" w:ascii="Times New Roman" w:hAnsi="Times New Roman" w:cs="Times New Roman;Georgia"/>
       </w:rPr>
     </w:lvl>
     <w:lvl w:ilvl="6">
@@ -4930,7 +5237,7 @@
         <w:ind w:left="5198" w:hanging="360"/>
       </w:pPr>
       <w:rPr>
-        <w:rFonts w:ascii="Symbol" w:hAnsi="Symbol" w:cs="Symbol" w:hint="default"/>
+        <w:rFonts w:hint="default" w:ascii="Symbol" w:hAnsi="Symbol" w:cs="Symbol"/>
       </w:rPr>
     </w:lvl>
     <w:lvl w:ilvl="7">
@@ -4945,7 +5252,7 @@
         <w:ind w:left="5918" w:hanging="360"/>
       </w:pPr>
       <w:rPr>
-        <w:rFonts w:ascii="Courier New" w:hAnsi="Courier New" w:cs="Courier New;Courier" w:hint="default"/>
+        <w:rFonts w:hint="default" w:ascii="Courier New" w:hAnsi="Courier New" w:cs="Courier New;Courier"/>
       </w:rPr>
     </w:lvl>
     <w:lvl w:ilvl="8">
@@ -4960,7 +5267,7 @@
         <w:ind w:left="6638" w:hanging="360"/>
       </w:pPr>
       <w:rPr>
-        <w:rFonts w:ascii="Times New Roman" w:hAnsi="Times New Roman" w:cs="Times New Roman;Georgia" w:hint="default"/>
+        <w:rFonts w:hint="default" w:ascii="Times New Roman" w:hAnsi="Times New Roman" w:cs="Times New Roman;Georgia"/>
       </w:rPr>
     </w:lvl>
   </w:abstractNum>
@@ -5075,7 +5382,7 @@
         <w:ind w:left="878" w:hanging="360"/>
       </w:pPr>
       <w:rPr>
-        <w:rFonts w:ascii="Symbol" w:hAnsi="Symbol" w:cs="Symbol" w:hint="default"/>
+        <w:rFonts w:hint="default" w:ascii="Symbol" w:hAnsi="Symbol" w:cs="Symbol"/>
       </w:rPr>
     </w:lvl>
     <w:lvl w:ilvl="1">
@@ -5090,7 +5397,7 @@
         <w:ind w:left="1598" w:hanging="360"/>
       </w:pPr>
       <w:rPr>
-        <w:rFonts w:ascii="Courier New" w:hAnsi="Courier New" w:cs="Courier New;Courier" w:hint="default"/>
+        <w:rFonts w:hint="default" w:ascii="Courier New" w:hAnsi="Courier New" w:cs="Courier New;Courier"/>
       </w:rPr>
     </w:lvl>
     <w:lvl w:ilvl="2">
@@ -5105,7 +5412,7 @@
         <w:ind w:left="2318" w:hanging="360"/>
       </w:pPr>
       <w:rPr>
-        <w:rFonts w:ascii="Times New Roman" w:hAnsi="Times New Roman" w:cs="Times New Roman;Georgia" w:hint="default"/>
+        <w:rFonts w:hint="default" w:ascii="Times New Roman" w:hAnsi="Times New Roman" w:cs="Times New Roman;Georgia"/>
       </w:rPr>
     </w:lvl>
     <w:lvl w:ilvl="3">
@@ -5120,7 +5427,7 @@
         <w:ind w:left="3038" w:hanging="360"/>
       </w:pPr>
       <w:rPr>
-        <w:rFonts w:ascii="Symbol" w:hAnsi="Symbol" w:cs="Symbol" w:hint="default"/>
+        <w:rFonts w:hint="default" w:ascii="Symbol" w:hAnsi="Symbol" w:cs="Symbol"/>
       </w:rPr>
     </w:lvl>
     <w:lvl w:ilvl="4">
@@ -5135,7 +5442,7 @@
         <w:ind w:left="3758" w:hanging="360"/>
       </w:pPr>
       <w:rPr>
-        <w:rFonts w:ascii="Courier New" w:hAnsi="Courier New" w:cs="Courier New;Courier" w:hint="default"/>
+        <w:rFonts w:hint="default" w:ascii="Courier New" w:hAnsi="Courier New" w:cs="Courier New;Courier"/>
       </w:rPr>
     </w:lvl>
     <w:lvl w:ilvl="5">
@@ -5150,7 +5457,7 @@
         <w:ind w:left="4478" w:hanging="360"/>
       </w:pPr>
       <w:rPr>
-        <w:rFonts w:ascii="Times New Roman" w:hAnsi="Times New Roman" w:cs="Times New Roman;Georgia" w:hint="default"/>
+        <w:rFonts w:hint="default" w:ascii="Times New Roman" w:hAnsi="Times New Roman" w:cs="Times New Roman;Georgia"/>
       </w:rPr>
     </w:lvl>
     <w:lvl w:ilvl="6">
@@ -5165,7 +5472,7 @@
         <w:ind w:left="5198" w:hanging="360"/>
       </w:pPr>
       <w:rPr>
-        <w:rFonts w:ascii="Symbol" w:hAnsi="Symbol" w:cs="Symbol" w:hint="default"/>
+        <w:rFonts w:hint="default" w:ascii="Symbol" w:hAnsi="Symbol" w:cs="Symbol"/>
       </w:rPr>
     </w:lvl>
     <w:lvl w:ilvl="7">
@@ -5180,7 +5487,7 @@
         <w:ind w:left="5918" w:hanging="360"/>
       </w:pPr>
       <w:rPr>
-        <w:rFonts w:ascii="Courier New" w:hAnsi="Courier New" w:cs="Courier New;Courier" w:hint="default"/>
+        <w:rFonts w:hint="default" w:ascii="Courier New" w:hAnsi="Courier New" w:cs="Courier New;Courier"/>
       </w:rPr>
     </w:lvl>
     <w:lvl w:ilvl="8">
@@ -5195,7 +5502,7 @@
         <w:ind w:left="6638" w:hanging="360"/>
       </w:pPr>
       <w:rPr>
-        <w:rFonts w:ascii="Times New Roman" w:hAnsi="Times New Roman" w:cs="Times New Roman;Georgia" w:hint="default"/>
+        <w:rFonts w:hint="default" w:ascii="Times New Roman" w:hAnsi="Times New Roman" w:cs="Times New Roman;Georgia"/>
       </w:rPr>
     </w:lvl>
   </w:abstractNum>
@@ -5443,7 +5750,7 @@
         <w:ind w:left="720" w:hanging="360"/>
       </w:pPr>
       <w:rPr>
-        <w:rFonts w:ascii="Symbol" w:hAnsi="Symbol" w:cs="Symbol" w:hint="default"/>
+        <w:rFonts w:hint="default" w:ascii="Symbol" w:hAnsi="Symbol" w:cs="Symbol"/>
       </w:rPr>
     </w:lvl>
     <w:lvl w:ilvl="1">
@@ -5458,7 +5765,7 @@
         <w:ind w:left="1440" w:hanging="360"/>
       </w:pPr>
       <w:rPr>
-        <w:rFonts w:ascii="Courier New" w:hAnsi="Courier New" w:cs="Courier New;Courier" w:hint="default"/>
+        <w:rFonts w:hint="default" w:ascii="Courier New" w:hAnsi="Courier New" w:cs="Courier New;Courier"/>
       </w:rPr>
     </w:lvl>
     <w:lvl w:ilvl="2">
@@ -5473,7 +5780,7 @@
         <w:ind w:left="2160" w:hanging="360"/>
       </w:pPr>
       <w:rPr>
-        <w:rFonts w:ascii="Times New Roman" w:hAnsi="Times New Roman" w:cs="Times New Roman;Georgia" w:hint="default"/>
+        <w:rFonts w:hint="default" w:ascii="Times New Roman" w:hAnsi="Times New Roman" w:cs="Times New Roman;Georgia"/>
       </w:rPr>
     </w:lvl>
     <w:lvl w:ilvl="3">
@@ -5488,7 +5795,7 @@
         <w:ind w:left="2880" w:hanging="360"/>
       </w:pPr>
       <w:rPr>
-        <w:rFonts w:ascii="Symbol" w:hAnsi="Symbol" w:cs="Symbol" w:hint="default"/>
+        <w:rFonts w:hint="default" w:ascii="Symbol" w:hAnsi="Symbol" w:cs="Symbol"/>
       </w:rPr>
     </w:lvl>
     <w:lvl w:ilvl="4">
@@ -5503,7 +5810,7 @@
         <w:ind w:left="3600" w:hanging="360"/>
       </w:pPr>
       <w:rPr>
-        <w:rFonts w:ascii="Courier New" w:hAnsi="Courier New" w:cs="Courier New;Courier" w:hint="default"/>
+        <w:rFonts w:hint="default" w:ascii="Courier New" w:hAnsi="Courier New" w:cs="Courier New;Courier"/>
       </w:rPr>
     </w:lvl>
     <w:lvl w:ilvl="5">
@@ -5518,7 +5825,7 @@
         <w:ind w:left="4320" w:hanging="360"/>
       </w:pPr>
       <w:rPr>
-        <w:rFonts w:ascii="Times New Roman" w:hAnsi="Times New Roman" w:cs="Times New Roman;Georgia" w:hint="default"/>
+        <w:rFonts w:hint="default" w:ascii="Times New Roman" w:hAnsi="Times New Roman" w:cs="Times New Roman;Georgia"/>
       </w:rPr>
     </w:lvl>
     <w:lvl w:ilvl="6">
@@ -5533,7 +5840,7 @@
         <w:ind w:left="5040" w:hanging="360"/>
       </w:pPr>
       <w:rPr>
-        <w:rFonts w:ascii="Symbol" w:hAnsi="Symbol" w:cs="Symbol" w:hint="default"/>
+        <w:rFonts w:hint="default" w:ascii="Symbol" w:hAnsi="Symbol" w:cs="Symbol"/>
       </w:rPr>
     </w:lvl>
     <w:lvl w:ilvl="7">
@@ -5548,7 +5855,7 @@
         <w:ind w:left="5760" w:hanging="360"/>
       </w:pPr>
       <w:rPr>
-        <w:rFonts w:ascii="Courier New" w:hAnsi="Courier New" w:cs="Courier New;Courier" w:hint="default"/>
+        <w:rFonts w:hint="default" w:ascii="Courier New" w:hAnsi="Courier New" w:cs="Courier New;Courier"/>
       </w:rPr>
     </w:lvl>
     <w:lvl w:ilvl="8">
@@ -5563,7 +5870,7 @@
         <w:ind w:left="6480" w:hanging="360"/>
       </w:pPr>
       <w:rPr>
-        <w:rFonts w:ascii="Times New Roman" w:hAnsi="Times New Roman" w:cs="Times New Roman;Georgia" w:hint="default"/>
+        <w:rFonts w:hint="default" w:ascii="Times New Roman" w:hAnsi="Times New Roman" w:cs="Times New Roman;Georgia"/>
       </w:rPr>
     </w:lvl>
   </w:abstractNum>
@@ -5593,7 +5900,7 @@
   <w:docDefaults>
     <w:rPrDefault>
       <w:rPr>
-        <w:rFonts w:ascii="Liberation Serif" w:eastAsia="Noto Serif CJK SC" w:hAnsi="Liberation Serif" w:cs="FreeSans"/>
+        <w:rFonts w:ascii="Liberation Serif" w:hAnsi="Liberation Serif" w:eastAsia="Noto Serif CJK SC" w:cs="FreeSans"/>
         <w:sz w:val="24"/>
         <w:szCs w:val="24"/>
         <w:lang w:val="pt-BR" w:eastAsia="zh-CN" w:bidi="hi-IN"/>
@@ -5604,14 +5911,14 @@
   <w:latentStyles w:defLockedState="0" w:defUIPriority="99" w:defSemiHidden="0" w:defUnhideWhenUsed="0" w:defQFormat="0" w:count="376">
     <w:lsdException w:name="Normal" w:uiPriority="0" w:qFormat="1"/>
     <w:lsdException w:name="heading 1" w:uiPriority="9" w:qFormat="1"/>
-    <w:lsdException w:name="heading 2" w:semiHidden="1" w:uiPriority="9" w:unhideWhenUsed="1" w:qFormat="1"/>
-    <w:lsdException w:name="heading 3" w:semiHidden="1" w:uiPriority="9" w:unhideWhenUsed="1" w:qFormat="1"/>
-    <w:lsdException w:name="heading 4" w:semiHidden="1" w:uiPriority="9" w:unhideWhenUsed="1" w:qFormat="1"/>
-    <w:lsdException w:name="heading 5" w:semiHidden="1" w:uiPriority="9" w:unhideWhenUsed="1" w:qFormat="1"/>
-    <w:lsdException w:name="heading 6" w:semiHidden="1" w:uiPriority="9" w:unhideWhenUsed="1" w:qFormat="1"/>
-    <w:lsdException w:name="heading 7" w:semiHidden="1" w:uiPriority="9" w:unhideWhenUsed="1" w:qFormat="1"/>
-    <w:lsdException w:name="heading 8" w:semiHidden="1" w:uiPriority="9" w:unhideWhenUsed="1" w:qFormat="1"/>
-    <w:lsdException w:name="heading 9" w:semiHidden="1" w:uiPriority="9" w:unhideWhenUsed="1" w:qFormat="1"/>
+    <w:lsdException w:name="heading 2" w:uiPriority="9" w:semiHidden="1" w:unhideWhenUsed="1" w:qFormat="1"/>
+    <w:lsdException w:name="heading 3" w:uiPriority="9" w:semiHidden="1" w:unhideWhenUsed="1" w:qFormat="1"/>
+    <w:lsdException w:name="heading 4" w:uiPriority="9" w:semiHidden="1" w:unhideWhenUsed="1" w:qFormat="1"/>
+    <w:lsdException w:name="heading 5" w:uiPriority="9" w:semiHidden="1" w:unhideWhenUsed="1" w:qFormat="1"/>
+    <w:lsdException w:name="heading 6" w:uiPriority="9" w:semiHidden="1" w:unhideWhenUsed="1" w:qFormat="1"/>
+    <w:lsdException w:name="heading 7" w:uiPriority="9" w:semiHidden="1" w:unhideWhenUsed="1" w:qFormat="1"/>
+    <w:lsdException w:name="heading 8" w:uiPriority="9" w:semiHidden="1" w:unhideWhenUsed="1" w:qFormat="1"/>
+    <w:lsdException w:name="heading 9" w:uiPriority="9" w:semiHidden="1" w:unhideWhenUsed="1" w:qFormat="1"/>
     <w:lsdException w:name="index 1" w:semiHidden="1" w:unhideWhenUsed="1"/>
     <w:lsdException w:name="index 2" w:semiHidden="1" w:unhideWhenUsed="1"/>
     <w:lsdException w:name="index 3" w:semiHidden="1" w:unhideWhenUsed="1"/>
@@ -5621,22 +5928,22 @@
     <w:lsdException w:name="index 7" w:semiHidden="1" w:unhideWhenUsed="1"/>
     <w:lsdException w:name="index 8" w:semiHidden="1" w:unhideWhenUsed="1"/>
     <w:lsdException w:name="index 9" w:semiHidden="1" w:unhideWhenUsed="1"/>
-    <w:lsdException w:name="toc 1" w:semiHidden="1" w:uiPriority="39" w:unhideWhenUsed="1"/>
-    <w:lsdException w:name="toc 2" w:semiHidden="1" w:uiPriority="39" w:unhideWhenUsed="1"/>
-    <w:lsdException w:name="toc 3" w:semiHidden="1" w:uiPriority="39" w:unhideWhenUsed="1"/>
-    <w:lsdException w:name="toc 4" w:semiHidden="1" w:uiPriority="39" w:unhideWhenUsed="1"/>
-    <w:lsdException w:name="toc 5" w:semiHidden="1" w:uiPriority="39" w:unhideWhenUsed="1"/>
-    <w:lsdException w:name="toc 6" w:semiHidden="1" w:uiPriority="39" w:unhideWhenUsed="1"/>
-    <w:lsdException w:name="toc 7" w:semiHidden="1" w:uiPriority="39" w:unhideWhenUsed="1"/>
-    <w:lsdException w:name="toc 8" w:semiHidden="1" w:uiPriority="39" w:unhideWhenUsed="1"/>
-    <w:lsdException w:name="toc 9" w:semiHidden="1" w:uiPriority="39" w:unhideWhenUsed="1"/>
+    <w:lsdException w:name="toc 1" w:uiPriority="39" w:semiHidden="1" w:unhideWhenUsed="1"/>
+    <w:lsdException w:name="toc 2" w:uiPriority="39" w:semiHidden="1" w:unhideWhenUsed="1"/>
+    <w:lsdException w:name="toc 3" w:uiPriority="39" w:semiHidden="1" w:unhideWhenUsed="1"/>
+    <w:lsdException w:name="toc 4" w:uiPriority="39" w:semiHidden="1" w:unhideWhenUsed="1"/>
+    <w:lsdException w:name="toc 5" w:uiPriority="39" w:semiHidden="1" w:unhideWhenUsed="1"/>
+    <w:lsdException w:name="toc 6" w:uiPriority="39" w:semiHidden="1" w:unhideWhenUsed="1"/>
+    <w:lsdException w:name="toc 7" w:uiPriority="39" w:semiHidden="1" w:unhideWhenUsed="1"/>
+    <w:lsdException w:name="toc 8" w:uiPriority="39" w:semiHidden="1" w:unhideWhenUsed="1"/>
+    <w:lsdException w:name="toc 9" w:uiPriority="39" w:semiHidden="1" w:unhideWhenUsed="1"/>
     <w:lsdException w:name="Normal Indent" w:semiHidden="1" w:unhideWhenUsed="1"/>
     <w:lsdException w:name="footnote text" w:semiHidden="1" w:unhideWhenUsed="1"/>
     <w:lsdException w:name="annotation text" w:semiHidden="1" w:unhideWhenUsed="1"/>
     <w:lsdException w:name="header" w:semiHidden="1" w:unhideWhenUsed="1"/>
     <w:lsdException w:name="footer" w:semiHidden="1" w:unhideWhenUsed="1"/>
     <w:lsdException w:name="index heading" w:semiHidden="1" w:unhideWhenUsed="1"/>
-    <w:lsdException w:name="caption" w:semiHidden="1" w:uiPriority="35" w:unhideWhenUsed="1" w:qFormat="1"/>
+    <w:lsdException w:name="caption" w:uiPriority="35" w:semiHidden="1" w:unhideWhenUsed="1" w:qFormat="1"/>
     <w:lsdException w:name="table of figures" w:semiHidden="1" w:unhideWhenUsed="1"/>
     <w:lsdException w:name="envelope address" w:semiHidden="1" w:unhideWhenUsed="1"/>
     <w:lsdException w:name="envelope return" w:semiHidden="1" w:unhideWhenUsed="1"/>
@@ -5667,7 +5974,7 @@
     <w:lsdException w:name="Title" w:uiPriority="10" w:qFormat="1"/>
     <w:lsdException w:name="Closing" w:semiHidden="1" w:unhideWhenUsed="1"/>
     <w:lsdException w:name="Signature" w:semiHidden="1" w:unhideWhenUsed="1"/>
-    <w:lsdException w:name="Default Paragraph Font" w:semiHidden="1" w:uiPriority="1" w:unhideWhenUsed="1"/>
+    <w:lsdException w:name="Default Paragraph Font" w:uiPriority="1" w:semiHidden="1" w:unhideWhenUsed="1"/>
     <w:lsdException w:name="Body Text" w:semiHidden="1" w:unhideWhenUsed="1"/>
     <w:lsdException w:name="Body Text Indent" w:semiHidden="1" w:unhideWhenUsed="1"/>
     <w:lsdException w:name="List Continue" w:semiHidden="1" w:unhideWhenUsed="1"/>
@@ -5867,8 +6174,8 @@
     <w:lsdException w:name="Subtle Reference" w:uiPriority="31" w:qFormat="1"/>
     <w:lsdException w:name="Intense Reference" w:uiPriority="32" w:qFormat="1"/>
     <w:lsdException w:name="Book Title" w:uiPriority="33" w:qFormat="1"/>
-    <w:lsdException w:name="Bibliography" w:semiHidden="1" w:uiPriority="37" w:unhideWhenUsed="1"/>
-    <w:lsdException w:name="TOC Heading" w:semiHidden="1" w:uiPriority="39" w:unhideWhenUsed="1" w:qFormat="1"/>
+    <w:lsdException w:name="Bibliography" w:uiPriority="37" w:semiHidden="1" w:unhideWhenUsed="1"/>
+    <w:lsdException w:name="TOC Heading" w:uiPriority="39" w:semiHidden="1" w:unhideWhenUsed="1" w:qFormat="1"/>
     <w:lsdException w:name="Plain Table 1" w:uiPriority="41"/>
     <w:lsdException w:name="Plain Table 2" w:uiPriority="42"/>
     <w:lsdException w:name="Plain Table 3" w:uiPriority="43"/>
@@ -5979,7 +6286,7 @@
     <w:lsdException w:name="Unresolved Mention" w:semiHidden="1" w:unhideWhenUsed="1"/>
     <w:lsdException w:name="Smart Link" w:semiHidden="1" w:unhideWhenUsed="1"/>
   </w:latentStyles>
-  <w:style w:type="paragraph" w:default="1" w:styleId="Normal">
+  <w:style w:type="paragraph" w:styleId="Normal" w:default="1">
     <w:name w:val="Normal"/>
     <w:qFormat/>
     <w:pPr>
@@ -5988,7 +6295,7 @@
       <w:spacing w:line="240" w:lineRule="atLeast"/>
     </w:pPr>
     <w:rPr>
-      <w:rFonts w:ascii="Times New Roman;Georgia" w:eastAsia="Times New Roman;Georgia" w:hAnsi="Times New Roman;Georgia" w:cs="Times New Roman;Georgia"/>
+      <w:rFonts w:ascii="Times New Roman;Georgia" w:hAnsi="Times New Roman;Georgia" w:eastAsia="Times New Roman;Georgia" w:cs="Times New Roman;Georgia"/>
       <w:sz w:val="20"/>
       <w:szCs w:val="20"/>
       <w:lang w:val="en-US" w:bidi="ar-SA"/>
@@ -6182,13 +6489,13 @@
       <w:szCs w:val="18"/>
     </w:rPr>
   </w:style>
-  <w:style w:type="character" w:default="1" w:styleId="Fontepargpadro">
+  <w:style w:type="character" w:styleId="Fontepargpadro" w:default="1">
     <w:name w:val="Default Paragraph Font"/>
     <w:uiPriority w:val="1"/>
     <w:semiHidden/>
     <w:unhideWhenUsed/>
   </w:style>
-  <w:style w:type="table" w:default="1" w:styleId="Tabelanormal">
+  <w:style w:type="table" w:styleId="Tabelanormal" w:default="1">
     <w:name w:val="Normal Table"/>
     <w:uiPriority w:val="99"/>
     <w:semiHidden/>
@@ -6203,1158 +6510,1158 @@
       </w:tblCellMar>
     </w:tblPr>
   </w:style>
-  <w:style w:type="numbering" w:default="1" w:styleId="Semlista">
+  <w:style w:type="numbering" w:styleId="Semlista" w:default="1">
     <w:name w:val="No List"/>
     <w:uiPriority w:val="99"/>
     <w:semiHidden/>
     <w:unhideWhenUsed/>
   </w:style>
-  <w:style w:type="character" w:customStyle="1" w:styleId="WW8Num1z0">
+  <w:style w:type="character" w:styleId="WW8Num1z0" w:customStyle="1">
     <w:name w:val="WW8Num1z0"/>
     <w:qFormat/>
   </w:style>
-  <w:style w:type="character" w:customStyle="1" w:styleId="WW8Num1z1">
+  <w:style w:type="character" w:styleId="WW8Num1z1" w:customStyle="1">
     <w:name w:val="WW8Num1z1"/>
     <w:qFormat/>
   </w:style>
-  <w:style w:type="character" w:customStyle="1" w:styleId="WW8Num1z2">
+  <w:style w:type="character" w:styleId="WW8Num1z2" w:customStyle="1">
     <w:name w:val="WW8Num1z2"/>
     <w:qFormat/>
   </w:style>
-  <w:style w:type="character" w:customStyle="1" w:styleId="WW8Num1z3">
+  <w:style w:type="character" w:styleId="WW8Num1z3" w:customStyle="1">
     <w:name w:val="WW8Num1z3"/>
     <w:qFormat/>
   </w:style>
-  <w:style w:type="character" w:customStyle="1" w:styleId="WW8Num1z4">
+  <w:style w:type="character" w:styleId="WW8Num1z4" w:customStyle="1">
     <w:name w:val="WW8Num1z4"/>
     <w:qFormat/>
   </w:style>
-  <w:style w:type="character" w:customStyle="1" w:styleId="WW8Num1z5">
+  <w:style w:type="character" w:styleId="WW8Num1z5" w:customStyle="1">
     <w:name w:val="WW8Num1z5"/>
     <w:qFormat/>
   </w:style>
-  <w:style w:type="character" w:customStyle="1" w:styleId="WW8Num1z6">
+  <w:style w:type="character" w:styleId="WW8Num1z6" w:customStyle="1">
     <w:name w:val="WW8Num1z6"/>
     <w:qFormat/>
   </w:style>
-  <w:style w:type="character" w:customStyle="1" w:styleId="WW8Num1z7">
+  <w:style w:type="character" w:styleId="WW8Num1z7" w:customStyle="1">
     <w:name w:val="WW8Num1z7"/>
     <w:qFormat/>
   </w:style>
-  <w:style w:type="character" w:customStyle="1" w:styleId="WW8Num1z8">
+  <w:style w:type="character" w:styleId="WW8Num1z8" w:customStyle="1">
     <w:name w:val="WW8Num1z8"/>
     <w:qFormat/>
   </w:style>
-  <w:style w:type="character" w:customStyle="1" w:styleId="WW8Num2z0">
+  <w:style w:type="character" w:styleId="WW8Num2z0" w:customStyle="1">
     <w:name w:val="WW8Num2z0"/>
     <w:qFormat/>
   </w:style>
-  <w:style w:type="character" w:customStyle="1" w:styleId="WW8Num2z1">
+  <w:style w:type="character" w:styleId="WW8Num2z1" w:customStyle="1">
     <w:name w:val="WW8Num2z1"/>
     <w:qFormat/>
   </w:style>
-  <w:style w:type="character" w:customStyle="1" w:styleId="WW8Num2z2">
+  <w:style w:type="character" w:styleId="WW8Num2z2" w:customStyle="1">
     <w:name w:val="WW8Num2z2"/>
     <w:qFormat/>
   </w:style>
-  <w:style w:type="character" w:customStyle="1" w:styleId="WW8Num2z3">
+  <w:style w:type="character" w:styleId="WW8Num2z3" w:customStyle="1">
     <w:name w:val="WW8Num2z3"/>
     <w:qFormat/>
   </w:style>
-  <w:style w:type="character" w:customStyle="1" w:styleId="WW8Num2z4">
+  <w:style w:type="character" w:styleId="WW8Num2z4" w:customStyle="1">
     <w:name w:val="WW8Num2z4"/>
     <w:qFormat/>
   </w:style>
-  <w:style w:type="character" w:customStyle="1" w:styleId="WW8Num2z5">
+  <w:style w:type="character" w:styleId="WW8Num2z5" w:customStyle="1">
     <w:name w:val="WW8Num2z5"/>
     <w:qFormat/>
   </w:style>
-  <w:style w:type="character" w:customStyle="1" w:styleId="WW8Num2z6">
+  <w:style w:type="character" w:styleId="WW8Num2z6" w:customStyle="1">
     <w:name w:val="WW8Num2z6"/>
     <w:qFormat/>
   </w:style>
-  <w:style w:type="character" w:customStyle="1" w:styleId="WW8Num2z7">
+  <w:style w:type="character" w:styleId="WW8Num2z7" w:customStyle="1">
     <w:name w:val="WW8Num2z7"/>
     <w:qFormat/>
   </w:style>
-  <w:style w:type="character" w:customStyle="1" w:styleId="WW8Num2z8">
+  <w:style w:type="character" w:styleId="WW8Num2z8" w:customStyle="1">
     <w:name w:val="WW8Num2z8"/>
     <w:qFormat/>
   </w:style>
-  <w:style w:type="character" w:customStyle="1" w:styleId="WW8Num3z0">
+  <w:style w:type="character" w:styleId="WW8Num3z0" w:customStyle="1">
     <w:name w:val="WW8Num3z0"/>
     <w:qFormat/>
     <w:rPr>
       <w:rFonts w:ascii="Symbol" w:hAnsi="Symbol" w:cs="Symbol"/>
     </w:rPr>
   </w:style>
-  <w:style w:type="character" w:customStyle="1" w:styleId="WW8Num3z1">
+  <w:style w:type="character" w:styleId="WW8Num3z1" w:customStyle="1">
     <w:name w:val="WW8Num3z1"/>
     <w:qFormat/>
   </w:style>
-  <w:style w:type="character" w:customStyle="1" w:styleId="WW8Num3z2">
+  <w:style w:type="character" w:styleId="WW8Num3z2" w:customStyle="1">
     <w:name w:val="WW8Num3z2"/>
     <w:qFormat/>
   </w:style>
-  <w:style w:type="character" w:customStyle="1" w:styleId="WW8Num3z3">
+  <w:style w:type="character" w:styleId="WW8Num3z3" w:customStyle="1">
     <w:name w:val="WW8Num3z3"/>
     <w:qFormat/>
   </w:style>
-  <w:style w:type="character" w:customStyle="1" w:styleId="WW8Num3z4">
+  <w:style w:type="character" w:styleId="WW8Num3z4" w:customStyle="1">
     <w:name w:val="WW8Num3z4"/>
     <w:qFormat/>
   </w:style>
-  <w:style w:type="character" w:customStyle="1" w:styleId="WW8Num3z5">
+  <w:style w:type="character" w:styleId="WW8Num3z5" w:customStyle="1">
     <w:name w:val="WW8Num3z5"/>
     <w:qFormat/>
   </w:style>
-  <w:style w:type="character" w:customStyle="1" w:styleId="WW8Num3z6">
+  <w:style w:type="character" w:styleId="WW8Num3z6" w:customStyle="1">
     <w:name w:val="WW8Num3z6"/>
     <w:qFormat/>
   </w:style>
-  <w:style w:type="character" w:customStyle="1" w:styleId="WW8Num3z7">
+  <w:style w:type="character" w:styleId="WW8Num3z7" w:customStyle="1">
     <w:name w:val="WW8Num3z7"/>
     <w:qFormat/>
   </w:style>
-  <w:style w:type="character" w:customStyle="1" w:styleId="WW8Num3z8">
+  <w:style w:type="character" w:styleId="WW8Num3z8" w:customStyle="1">
     <w:name w:val="WW8Num3z8"/>
     <w:qFormat/>
   </w:style>
-  <w:style w:type="character" w:customStyle="1" w:styleId="WW8Num4z0">
+  <w:style w:type="character" w:styleId="WW8Num4z0" w:customStyle="1">
     <w:name w:val="WW8Num4z0"/>
     <w:qFormat/>
     <w:rPr>
       <w:rFonts w:ascii="Symbol" w:hAnsi="Symbol" w:cs="Symbol"/>
     </w:rPr>
   </w:style>
-  <w:style w:type="character" w:customStyle="1" w:styleId="WW8Num4z1">
+  <w:style w:type="character" w:styleId="WW8Num4z1" w:customStyle="1">
     <w:name w:val="WW8Num4z1"/>
     <w:qFormat/>
   </w:style>
-  <w:style w:type="character" w:customStyle="1" w:styleId="WW8Num4z2">
+  <w:style w:type="character" w:styleId="WW8Num4z2" w:customStyle="1">
     <w:name w:val="WW8Num4z2"/>
     <w:qFormat/>
   </w:style>
-  <w:style w:type="character" w:customStyle="1" w:styleId="WW8Num4z3">
+  <w:style w:type="character" w:styleId="WW8Num4z3" w:customStyle="1">
     <w:name w:val="WW8Num4z3"/>
     <w:qFormat/>
   </w:style>
-  <w:style w:type="character" w:customStyle="1" w:styleId="WW8Num4z4">
+  <w:style w:type="character" w:styleId="WW8Num4z4" w:customStyle="1">
     <w:name w:val="WW8Num4z4"/>
     <w:qFormat/>
   </w:style>
-  <w:style w:type="character" w:customStyle="1" w:styleId="WW8Num4z5">
+  <w:style w:type="character" w:styleId="WW8Num4z5" w:customStyle="1">
     <w:name w:val="WW8Num4z5"/>
     <w:qFormat/>
   </w:style>
-  <w:style w:type="character" w:customStyle="1" w:styleId="WW8Num4z6">
+  <w:style w:type="character" w:styleId="WW8Num4z6" w:customStyle="1">
     <w:name w:val="WW8Num4z6"/>
     <w:qFormat/>
   </w:style>
-  <w:style w:type="character" w:customStyle="1" w:styleId="WW8Num4z7">
+  <w:style w:type="character" w:styleId="WW8Num4z7" w:customStyle="1">
     <w:name w:val="WW8Num4z7"/>
     <w:qFormat/>
   </w:style>
-  <w:style w:type="character" w:customStyle="1" w:styleId="WW8Num4z8">
+  <w:style w:type="character" w:styleId="WW8Num4z8" w:customStyle="1">
     <w:name w:val="WW8Num4z8"/>
     <w:qFormat/>
   </w:style>
-  <w:style w:type="character" w:customStyle="1" w:styleId="WW8Num5z0">
+  <w:style w:type="character" w:styleId="WW8Num5z0" w:customStyle="1">
     <w:name w:val="WW8Num5z0"/>
     <w:qFormat/>
     <w:rPr>
       <w:rFonts w:ascii="Symbol" w:hAnsi="Symbol" w:cs="Symbol"/>
     </w:rPr>
   </w:style>
-  <w:style w:type="character" w:customStyle="1" w:styleId="WW8Num5z1">
+  <w:style w:type="character" w:styleId="WW8Num5z1" w:customStyle="1">
     <w:name w:val="WW8Num5z1"/>
     <w:qFormat/>
     <w:rPr>
       <w:rFonts w:ascii="Courier New;Courier" w:hAnsi="Courier New;Courier" w:cs="Courier New;Courier"/>
     </w:rPr>
   </w:style>
-  <w:style w:type="character" w:customStyle="1" w:styleId="WW8Num5z2">
+  <w:style w:type="character" w:styleId="WW8Num5z2" w:customStyle="1">
     <w:name w:val="WW8Num5z2"/>
     <w:qFormat/>
     <w:rPr>
       <w:rFonts w:ascii="Times New Roman;Georgia" w:hAnsi="Times New Roman;Georgia" w:cs="Times New Roman;Georgia"/>
     </w:rPr>
   </w:style>
-  <w:style w:type="character" w:customStyle="1" w:styleId="WW8Num6z0">
+  <w:style w:type="character" w:styleId="WW8Num6z0" w:customStyle="1">
     <w:name w:val="WW8Num6z0"/>
     <w:qFormat/>
     <w:rPr>
       <w:rFonts w:ascii="Symbol" w:hAnsi="Symbol" w:cs="Symbol"/>
     </w:rPr>
   </w:style>
-  <w:style w:type="character" w:customStyle="1" w:styleId="WW8Num6z1">
+  <w:style w:type="character" w:styleId="WW8Num6z1" w:customStyle="1">
     <w:name w:val="WW8Num6z1"/>
     <w:qFormat/>
   </w:style>
-  <w:style w:type="character" w:customStyle="1" w:styleId="WW8Num6z2">
+  <w:style w:type="character" w:styleId="WW8Num6z2" w:customStyle="1">
     <w:name w:val="WW8Num6z2"/>
     <w:qFormat/>
   </w:style>
-  <w:style w:type="character" w:customStyle="1" w:styleId="WW8Num6z3">
+  <w:style w:type="character" w:styleId="WW8Num6z3" w:customStyle="1">
     <w:name w:val="WW8Num6z3"/>
     <w:qFormat/>
   </w:style>
-  <w:style w:type="character" w:customStyle="1" w:styleId="WW8Num6z4">
+  <w:style w:type="character" w:styleId="WW8Num6z4" w:customStyle="1">
     <w:name w:val="WW8Num6z4"/>
     <w:qFormat/>
   </w:style>
-  <w:style w:type="character" w:customStyle="1" w:styleId="WW8Num6z5">
+  <w:style w:type="character" w:styleId="WW8Num6z5" w:customStyle="1">
     <w:name w:val="WW8Num6z5"/>
     <w:qFormat/>
   </w:style>
-  <w:style w:type="character" w:customStyle="1" w:styleId="WW8Num6z6">
+  <w:style w:type="character" w:styleId="WW8Num6z6" w:customStyle="1">
     <w:name w:val="WW8Num6z6"/>
     <w:qFormat/>
   </w:style>
-  <w:style w:type="character" w:customStyle="1" w:styleId="WW8Num6z7">
+  <w:style w:type="character" w:styleId="WW8Num6z7" w:customStyle="1">
     <w:name w:val="WW8Num6z7"/>
     <w:qFormat/>
   </w:style>
-  <w:style w:type="character" w:customStyle="1" w:styleId="WW8Num6z8">
+  <w:style w:type="character" w:styleId="WW8Num6z8" w:customStyle="1">
     <w:name w:val="WW8Num6z8"/>
     <w:qFormat/>
   </w:style>
-  <w:style w:type="character" w:customStyle="1" w:styleId="WW8Num7z0">
+  <w:style w:type="character" w:styleId="WW8Num7z0" w:customStyle="1">
     <w:name w:val="WW8Num7z0"/>
     <w:qFormat/>
     <w:rPr>
       <w:rFonts w:ascii="Symbol" w:hAnsi="Symbol" w:cs="Symbol"/>
     </w:rPr>
   </w:style>
-  <w:style w:type="character" w:customStyle="1" w:styleId="WW8Num7z1">
+  <w:style w:type="character" w:styleId="WW8Num7z1" w:customStyle="1">
     <w:name w:val="WW8Num7z1"/>
     <w:qFormat/>
   </w:style>
-  <w:style w:type="character" w:customStyle="1" w:styleId="WW8Num7z2">
+  <w:style w:type="character" w:styleId="WW8Num7z2" w:customStyle="1">
     <w:name w:val="WW8Num7z2"/>
     <w:qFormat/>
   </w:style>
-  <w:style w:type="character" w:customStyle="1" w:styleId="WW8Num7z3">
+  <w:style w:type="character" w:styleId="WW8Num7z3" w:customStyle="1">
     <w:name w:val="WW8Num7z3"/>
     <w:qFormat/>
   </w:style>
-  <w:style w:type="character" w:customStyle="1" w:styleId="WW8Num7z4">
+  <w:style w:type="character" w:styleId="WW8Num7z4" w:customStyle="1">
     <w:name w:val="WW8Num7z4"/>
     <w:qFormat/>
   </w:style>
-  <w:style w:type="character" w:customStyle="1" w:styleId="WW8Num7z5">
+  <w:style w:type="character" w:styleId="WW8Num7z5" w:customStyle="1">
     <w:name w:val="WW8Num7z5"/>
     <w:qFormat/>
   </w:style>
-  <w:style w:type="character" w:customStyle="1" w:styleId="WW8Num7z6">
+  <w:style w:type="character" w:styleId="WW8Num7z6" w:customStyle="1">
     <w:name w:val="WW8Num7z6"/>
     <w:qFormat/>
   </w:style>
-  <w:style w:type="character" w:customStyle="1" w:styleId="WW8Num7z7">
+  <w:style w:type="character" w:styleId="WW8Num7z7" w:customStyle="1">
     <w:name w:val="WW8Num7z7"/>
     <w:qFormat/>
   </w:style>
-  <w:style w:type="character" w:customStyle="1" w:styleId="WW8Num7z8">
+  <w:style w:type="character" w:styleId="WW8Num7z8" w:customStyle="1">
     <w:name w:val="WW8Num7z8"/>
     <w:qFormat/>
   </w:style>
-  <w:style w:type="character" w:customStyle="1" w:styleId="WW8Num8z0">
+  <w:style w:type="character" w:styleId="WW8Num8z0" w:customStyle="1">
     <w:name w:val="WW8Num8z0"/>
     <w:qFormat/>
     <w:rPr>
       <w:rFonts w:ascii="Symbol" w:hAnsi="Symbol" w:cs="Symbol"/>
     </w:rPr>
   </w:style>
-  <w:style w:type="character" w:customStyle="1" w:styleId="WW8Num8z1">
+  <w:style w:type="character" w:styleId="WW8Num8z1" w:customStyle="1">
     <w:name w:val="WW8Num8z1"/>
     <w:qFormat/>
     <w:rPr>
       <w:rFonts w:ascii="Courier New;Courier" w:hAnsi="Courier New;Courier" w:cs="Courier New;Courier"/>
     </w:rPr>
   </w:style>
-  <w:style w:type="character" w:customStyle="1" w:styleId="WW8Num8z2">
+  <w:style w:type="character" w:styleId="WW8Num8z2" w:customStyle="1">
     <w:name w:val="WW8Num8z2"/>
     <w:qFormat/>
     <w:rPr>
       <w:rFonts w:ascii="Times New Roman;Georgia" w:hAnsi="Times New Roman;Georgia" w:cs="Times New Roman;Georgia"/>
     </w:rPr>
   </w:style>
-  <w:style w:type="character" w:customStyle="1" w:styleId="WW8Num9z0">
+  <w:style w:type="character" w:styleId="WW8Num9z0" w:customStyle="1">
     <w:name w:val="WW8Num9z0"/>
     <w:qFormat/>
     <w:rPr>
       <w:rFonts w:ascii="Symbol" w:hAnsi="Symbol" w:cs="Symbol"/>
     </w:rPr>
   </w:style>
-  <w:style w:type="character" w:customStyle="1" w:styleId="WW8Num9z1">
+  <w:style w:type="character" w:styleId="WW8Num9z1" w:customStyle="1">
     <w:name w:val="WW8Num9z1"/>
     <w:qFormat/>
   </w:style>
-  <w:style w:type="character" w:customStyle="1" w:styleId="WW8Num9z2">
+  <w:style w:type="character" w:styleId="WW8Num9z2" w:customStyle="1">
     <w:name w:val="WW8Num9z2"/>
     <w:qFormat/>
   </w:style>
-  <w:style w:type="character" w:customStyle="1" w:styleId="WW8Num9z3">
+  <w:style w:type="character" w:styleId="WW8Num9z3" w:customStyle="1">
     <w:name w:val="WW8Num9z3"/>
     <w:qFormat/>
   </w:style>
-  <w:style w:type="character" w:customStyle="1" w:styleId="WW8Num9z4">
+  <w:style w:type="character" w:styleId="WW8Num9z4" w:customStyle="1">
     <w:name w:val="WW8Num9z4"/>
     <w:qFormat/>
   </w:style>
-  <w:style w:type="character" w:customStyle="1" w:styleId="WW8Num9z5">
+  <w:style w:type="character" w:styleId="WW8Num9z5" w:customStyle="1">
     <w:name w:val="WW8Num9z5"/>
     <w:qFormat/>
   </w:style>
-  <w:style w:type="character" w:customStyle="1" w:styleId="WW8Num9z6">
+  <w:style w:type="character" w:styleId="WW8Num9z6" w:customStyle="1">
     <w:name w:val="WW8Num9z6"/>
     <w:qFormat/>
   </w:style>
-  <w:style w:type="character" w:customStyle="1" w:styleId="WW8Num9z7">
+  <w:style w:type="character" w:styleId="WW8Num9z7" w:customStyle="1">
     <w:name w:val="WW8Num9z7"/>
     <w:qFormat/>
   </w:style>
-  <w:style w:type="character" w:customStyle="1" w:styleId="WW8Num9z8">
+  <w:style w:type="character" w:styleId="WW8Num9z8" w:customStyle="1">
     <w:name w:val="WW8Num9z8"/>
     <w:qFormat/>
   </w:style>
-  <w:style w:type="character" w:customStyle="1" w:styleId="WW8Num10z0">
+  <w:style w:type="character" w:styleId="WW8Num10z0" w:customStyle="1">
     <w:name w:val="WW8Num10z0"/>
     <w:qFormat/>
     <w:rPr>
       <w:rFonts w:ascii="Symbol" w:hAnsi="Symbol" w:cs="Symbol"/>
     </w:rPr>
   </w:style>
-  <w:style w:type="character" w:customStyle="1" w:styleId="WW8Num10z1">
+  <w:style w:type="character" w:styleId="WW8Num10z1" w:customStyle="1">
     <w:name w:val="WW8Num10z1"/>
     <w:qFormat/>
   </w:style>
-  <w:style w:type="character" w:customStyle="1" w:styleId="WW8Num10z2">
+  <w:style w:type="character" w:styleId="WW8Num10z2" w:customStyle="1">
     <w:name w:val="WW8Num10z2"/>
     <w:qFormat/>
   </w:style>
-  <w:style w:type="character" w:customStyle="1" w:styleId="WW8Num10z3">
+  <w:style w:type="character" w:styleId="WW8Num10z3" w:customStyle="1">
     <w:name w:val="WW8Num10z3"/>
     <w:qFormat/>
   </w:style>
-  <w:style w:type="character" w:customStyle="1" w:styleId="WW8Num10z4">
+  <w:style w:type="character" w:styleId="WW8Num10z4" w:customStyle="1">
     <w:name w:val="WW8Num10z4"/>
     <w:qFormat/>
   </w:style>
-  <w:style w:type="character" w:customStyle="1" w:styleId="WW8Num10z5">
+  <w:style w:type="character" w:styleId="WW8Num10z5" w:customStyle="1">
     <w:name w:val="WW8Num10z5"/>
     <w:qFormat/>
   </w:style>
-  <w:style w:type="character" w:customStyle="1" w:styleId="WW8Num10z6">
+  <w:style w:type="character" w:styleId="WW8Num10z6" w:customStyle="1">
     <w:name w:val="WW8Num10z6"/>
     <w:qFormat/>
   </w:style>
-  <w:style w:type="character" w:customStyle="1" w:styleId="WW8Num10z7">
+  <w:style w:type="character" w:styleId="WW8Num10z7" w:customStyle="1">
     <w:name w:val="WW8Num10z7"/>
     <w:qFormat/>
   </w:style>
-  <w:style w:type="character" w:customStyle="1" w:styleId="WW8Num10z8">
+  <w:style w:type="character" w:styleId="WW8Num10z8" w:customStyle="1">
     <w:name w:val="WW8Num10z8"/>
     <w:qFormat/>
   </w:style>
-  <w:style w:type="character" w:customStyle="1" w:styleId="WW8Num11z0">
+  <w:style w:type="character" w:styleId="WW8Num11z0" w:customStyle="1">
     <w:name w:val="WW8Num11z0"/>
     <w:qFormat/>
     <w:rPr>
       <w:rFonts w:ascii="Symbol" w:hAnsi="Symbol" w:cs="Symbol"/>
     </w:rPr>
   </w:style>
-  <w:style w:type="character" w:customStyle="1" w:styleId="WW8Num11z1">
+  <w:style w:type="character" w:styleId="WW8Num11z1" w:customStyle="1">
     <w:name w:val="WW8Num11z1"/>
     <w:qFormat/>
   </w:style>
-  <w:style w:type="character" w:customStyle="1" w:styleId="WW8Num11z2">
+  <w:style w:type="character" w:styleId="WW8Num11z2" w:customStyle="1">
     <w:name w:val="WW8Num11z2"/>
     <w:qFormat/>
   </w:style>
-  <w:style w:type="character" w:customStyle="1" w:styleId="WW8Num11z3">
+  <w:style w:type="character" w:styleId="WW8Num11z3" w:customStyle="1">
     <w:name w:val="WW8Num11z3"/>
     <w:qFormat/>
   </w:style>
-  <w:style w:type="character" w:customStyle="1" w:styleId="WW8Num11z4">
+  <w:style w:type="character" w:styleId="WW8Num11z4" w:customStyle="1">
     <w:name w:val="WW8Num11z4"/>
     <w:qFormat/>
   </w:style>
-  <w:style w:type="character" w:customStyle="1" w:styleId="WW8Num11z5">
+  <w:style w:type="character" w:styleId="WW8Num11z5" w:customStyle="1">
     <w:name w:val="WW8Num11z5"/>
     <w:qFormat/>
   </w:style>
-  <w:style w:type="character" w:customStyle="1" w:styleId="WW8Num11z6">
+  <w:style w:type="character" w:styleId="WW8Num11z6" w:customStyle="1">
     <w:name w:val="WW8Num11z6"/>
     <w:qFormat/>
   </w:style>
-  <w:style w:type="character" w:customStyle="1" w:styleId="WW8Num11z7">
+  <w:style w:type="character" w:styleId="WW8Num11z7" w:customStyle="1">
     <w:name w:val="WW8Num11z7"/>
     <w:qFormat/>
   </w:style>
-  <w:style w:type="character" w:customStyle="1" w:styleId="WW8Num11z8">
+  <w:style w:type="character" w:styleId="WW8Num11z8" w:customStyle="1">
     <w:name w:val="WW8Num11z8"/>
     <w:qFormat/>
   </w:style>
-  <w:style w:type="character" w:customStyle="1" w:styleId="WW8Num12z0">
+  <w:style w:type="character" w:styleId="WW8Num12z0" w:customStyle="1">
     <w:name w:val="WW8Num12z0"/>
     <w:qFormat/>
     <w:rPr>
       <w:rFonts w:ascii="Symbol" w:hAnsi="Symbol" w:cs="Symbol"/>
     </w:rPr>
   </w:style>
-  <w:style w:type="character" w:customStyle="1" w:styleId="WW8Num12z1">
+  <w:style w:type="character" w:styleId="WW8Num12z1" w:customStyle="1">
     <w:name w:val="WW8Num12z1"/>
     <w:qFormat/>
   </w:style>
-  <w:style w:type="character" w:customStyle="1" w:styleId="WW8Num12z2">
+  <w:style w:type="character" w:styleId="WW8Num12z2" w:customStyle="1">
     <w:name w:val="WW8Num12z2"/>
     <w:qFormat/>
   </w:style>
-  <w:style w:type="character" w:customStyle="1" w:styleId="WW8Num12z3">
+  <w:style w:type="character" w:styleId="WW8Num12z3" w:customStyle="1">
     <w:name w:val="WW8Num12z3"/>
     <w:qFormat/>
   </w:style>
-  <w:style w:type="character" w:customStyle="1" w:styleId="WW8Num12z4">
+  <w:style w:type="character" w:styleId="WW8Num12z4" w:customStyle="1">
     <w:name w:val="WW8Num12z4"/>
     <w:qFormat/>
   </w:style>
-  <w:style w:type="character" w:customStyle="1" w:styleId="WW8Num12z5">
+  <w:style w:type="character" w:styleId="WW8Num12z5" w:customStyle="1">
     <w:name w:val="WW8Num12z5"/>
     <w:qFormat/>
   </w:style>
-  <w:style w:type="character" w:customStyle="1" w:styleId="WW8Num12z6">
+  <w:style w:type="character" w:styleId="WW8Num12z6" w:customStyle="1">
     <w:name w:val="WW8Num12z6"/>
     <w:qFormat/>
   </w:style>
-  <w:style w:type="character" w:customStyle="1" w:styleId="WW8Num12z7">
+  <w:style w:type="character" w:styleId="WW8Num12z7" w:customStyle="1">
     <w:name w:val="WW8Num12z7"/>
     <w:qFormat/>
   </w:style>
-  <w:style w:type="character" w:customStyle="1" w:styleId="WW8Num12z8">
+  <w:style w:type="character" w:styleId="WW8Num12z8" w:customStyle="1">
     <w:name w:val="WW8Num12z8"/>
     <w:qFormat/>
   </w:style>
-  <w:style w:type="character" w:customStyle="1" w:styleId="WW8Num13z0">
+  <w:style w:type="character" w:styleId="WW8Num13z0" w:customStyle="1">
     <w:name w:val="WW8Num13z0"/>
     <w:qFormat/>
     <w:rPr>
       <w:rFonts w:ascii="Symbol" w:hAnsi="Symbol" w:cs="Symbol"/>
     </w:rPr>
   </w:style>
-  <w:style w:type="character" w:customStyle="1" w:styleId="WW8Num13z1">
+  <w:style w:type="character" w:styleId="WW8Num13z1" w:customStyle="1">
     <w:name w:val="WW8Num13z1"/>
     <w:qFormat/>
   </w:style>
-  <w:style w:type="character" w:customStyle="1" w:styleId="WW8Num13z2">
+  <w:style w:type="character" w:styleId="WW8Num13z2" w:customStyle="1">
     <w:name w:val="WW8Num13z2"/>
     <w:qFormat/>
   </w:style>
-  <w:style w:type="character" w:customStyle="1" w:styleId="WW8Num13z3">
+  <w:style w:type="character" w:styleId="WW8Num13z3" w:customStyle="1">
     <w:name w:val="WW8Num13z3"/>
     <w:qFormat/>
   </w:style>
-  <w:style w:type="character" w:customStyle="1" w:styleId="WW8Num13z4">
+  <w:style w:type="character" w:styleId="WW8Num13z4" w:customStyle="1">
     <w:name w:val="WW8Num13z4"/>
     <w:qFormat/>
   </w:style>
-  <w:style w:type="character" w:customStyle="1" w:styleId="WW8Num13z5">
+  <w:style w:type="character" w:styleId="WW8Num13z5" w:customStyle="1">
     <w:name w:val="WW8Num13z5"/>
     <w:qFormat/>
   </w:style>
-  <w:style w:type="character" w:customStyle="1" w:styleId="WW8Num13z6">
+  <w:style w:type="character" w:styleId="WW8Num13z6" w:customStyle="1">
     <w:name w:val="WW8Num13z6"/>
     <w:qFormat/>
   </w:style>
-  <w:style w:type="character" w:customStyle="1" w:styleId="WW8Num13z7">
+  <w:style w:type="character" w:styleId="WW8Num13z7" w:customStyle="1">
     <w:name w:val="WW8Num13z7"/>
     <w:qFormat/>
   </w:style>
-  <w:style w:type="character" w:customStyle="1" w:styleId="WW8Num13z8">
+  <w:style w:type="character" w:styleId="WW8Num13z8" w:customStyle="1">
     <w:name w:val="WW8Num13z8"/>
     <w:qFormat/>
   </w:style>
-  <w:style w:type="character" w:customStyle="1" w:styleId="WW8Num14z0">
+  <w:style w:type="character" w:styleId="WW8Num14z0" w:customStyle="1">
     <w:name w:val="WW8Num14z0"/>
     <w:qFormat/>
     <w:rPr>
       <w:rFonts w:ascii="Symbol" w:hAnsi="Symbol" w:cs="Symbol"/>
     </w:rPr>
   </w:style>
-  <w:style w:type="character" w:customStyle="1" w:styleId="WW8Num14z1">
+  <w:style w:type="character" w:styleId="WW8Num14z1" w:customStyle="1">
     <w:name w:val="WW8Num14z1"/>
     <w:qFormat/>
     <w:rPr>
       <w:rFonts w:ascii="Courier New;Courier" w:hAnsi="Courier New;Courier" w:cs="Courier New;Courier"/>
     </w:rPr>
   </w:style>
-  <w:style w:type="character" w:customStyle="1" w:styleId="WW8Num14z2">
+  <w:style w:type="character" w:styleId="WW8Num14z2" w:customStyle="1">
     <w:name w:val="WW8Num14z2"/>
     <w:qFormat/>
     <w:rPr>
       <w:rFonts w:ascii="Times New Roman;Georgia" w:hAnsi="Times New Roman;Georgia" w:cs="Times New Roman;Georgia"/>
     </w:rPr>
   </w:style>
-  <w:style w:type="character" w:customStyle="1" w:styleId="WW8Num15z0">
+  <w:style w:type="character" w:styleId="WW8Num15z0" w:customStyle="1">
     <w:name w:val="WW8Num15z0"/>
     <w:qFormat/>
     <w:rPr>
       <w:rFonts w:ascii="Symbol" w:hAnsi="Symbol" w:cs="Symbol"/>
     </w:rPr>
   </w:style>
-  <w:style w:type="character" w:customStyle="1" w:styleId="WW8Num15z1">
+  <w:style w:type="character" w:styleId="WW8Num15z1" w:customStyle="1">
     <w:name w:val="WW8Num15z1"/>
     <w:qFormat/>
   </w:style>
-  <w:style w:type="character" w:customStyle="1" w:styleId="WW8Num15z2">
+  <w:style w:type="character" w:styleId="WW8Num15z2" w:customStyle="1">
     <w:name w:val="WW8Num15z2"/>
     <w:qFormat/>
   </w:style>
-  <w:style w:type="character" w:customStyle="1" w:styleId="WW8Num15z3">
+  <w:style w:type="character" w:styleId="WW8Num15z3" w:customStyle="1">
     <w:name w:val="WW8Num15z3"/>
     <w:qFormat/>
   </w:style>
-  <w:style w:type="character" w:customStyle="1" w:styleId="WW8Num15z4">
+  <w:style w:type="character" w:styleId="WW8Num15z4" w:customStyle="1">
     <w:name w:val="WW8Num15z4"/>
     <w:qFormat/>
   </w:style>
-  <w:style w:type="character" w:customStyle="1" w:styleId="WW8Num15z5">
+  <w:style w:type="character" w:styleId="WW8Num15z5" w:customStyle="1">
     <w:name w:val="WW8Num15z5"/>
     <w:qFormat/>
   </w:style>
-  <w:style w:type="character" w:customStyle="1" w:styleId="WW8Num15z6">
+  <w:style w:type="character" w:styleId="WW8Num15z6" w:customStyle="1">
     <w:name w:val="WW8Num15z6"/>
     <w:qFormat/>
   </w:style>
-  <w:style w:type="character" w:customStyle="1" w:styleId="WW8Num15z7">
+  <w:style w:type="character" w:styleId="WW8Num15z7" w:customStyle="1">
     <w:name w:val="WW8Num15z7"/>
     <w:qFormat/>
   </w:style>
-  <w:style w:type="character" w:customStyle="1" w:styleId="WW8Num15z8">
+  <w:style w:type="character" w:styleId="WW8Num15z8" w:customStyle="1">
     <w:name w:val="WW8Num15z8"/>
     <w:qFormat/>
   </w:style>
-  <w:style w:type="character" w:customStyle="1" w:styleId="WW8Num16z0">
+  <w:style w:type="character" w:styleId="WW8Num16z0" w:customStyle="1">
     <w:name w:val="WW8Num16z0"/>
     <w:qFormat/>
     <w:rPr>
       <w:rFonts w:ascii="Symbol" w:hAnsi="Symbol" w:cs="Symbol"/>
     </w:rPr>
   </w:style>
-  <w:style w:type="character" w:customStyle="1" w:styleId="WW8Num16z1">
+  <w:style w:type="character" w:styleId="WW8Num16z1" w:customStyle="1">
     <w:name w:val="WW8Num16z1"/>
     <w:qFormat/>
   </w:style>
-  <w:style w:type="character" w:customStyle="1" w:styleId="WW8Num16z2">
+  <w:style w:type="character" w:styleId="WW8Num16z2" w:customStyle="1">
     <w:name w:val="WW8Num16z2"/>
     <w:qFormat/>
   </w:style>
-  <w:style w:type="character" w:customStyle="1" w:styleId="WW8Num16z3">
+  <w:style w:type="character" w:styleId="WW8Num16z3" w:customStyle="1">
     <w:name w:val="WW8Num16z3"/>
     <w:qFormat/>
   </w:style>
-  <w:style w:type="character" w:customStyle="1" w:styleId="WW8Num16z4">
+  <w:style w:type="character" w:styleId="WW8Num16z4" w:customStyle="1">
     <w:name w:val="WW8Num16z4"/>
     <w:qFormat/>
   </w:style>
-  <w:style w:type="character" w:customStyle="1" w:styleId="WW8Num16z5">
+  <w:style w:type="character" w:styleId="WW8Num16z5" w:customStyle="1">
     <w:name w:val="WW8Num16z5"/>
     <w:qFormat/>
   </w:style>
-  <w:style w:type="character" w:customStyle="1" w:styleId="WW8Num16z6">
+  <w:style w:type="character" w:styleId="WW8Num16z6" w:customStyle="1">
     <w:name w:val="WW8Num16z6"/>
     <w:qFormat/>
   </w:style>
-  <w:style w:type="character" w:customStyle="1" w:styleId="WW8Num16z7">
+  <w:style w:type="character" w:styleId="WW8Num16z7" w:customStyle="1">
     <w:name w:val="WW8Num16z7"/>
     <w:qFormat/>
   </w:style>
-  <w:style w:type="character" w:customStyle="1" w:styleId="WW8Num16z8">
+  <w:style w:type="character" w:styleId="WW8Num16z8" w:customStyle="1">
     <w:name w:val="WW8Num16z8"/>
     <w:qFormat/>
   </w:style>
-  <w:style w:type="character" w:customStyle="1" w:styleId="WW8Num17z0">
+  <w:style w:type="character" w:styleId="WW8Num17z0" w:customStyle="1">
     <w:name w:val="WW8Num17z0"/>
     <w:qFormat/>
     <w:rPr>
       <w:rFonts w:ascii="Symbol" w:hAnsi="Symbol" w:cs="Symbol"/>
     </w:rPr>
   </w:style>
-  <w:style w:type="character" w:customStyle="1" w:styleId="WW8Num17z1">
+  <w:style w:type="character" w:styleId="WW8Num17z1" w:customStyle="1">
     <w:name w:val="WW8Num17z1"/>
     <w:qFormat/>
   </w:style>
-  <w:style w:type="character" w:customStyle="1" w:styleId="WW8Num17z2">
+  <w:style w:type="character" w:styleId="WW8Num17z2" w:customStyle="1">
     <w:name w:val="WW8Num17z2"/>
     <w:qFormat/>
   </w:style>
-  <w:style w:type="character" w:customStyle="1" w:styleId="WW8Num17z3">
+  <w:style w:type="character" w:styleId="WW8Num17z3" w:customStyle="1">
     <w:name w:val="WW8Num17z3"/>
     <w:qFormat/>
   </w:style>
-  <w:style w:type="character" w:customStyle="1" w:styleId="WW8Num17z4">
+  <w:style w:type="character" w:styleId="WW8Num17z4" w:customStyle="1">
     <w:name w:val="WW8Num17z4"/>
     <w:qFormat/>
   </w:style>
-  <w:style w:type="character" w:customStyle="1" w:styleId="WW8Num17z5">
+  <w:style w:type="character" w:styleId="WW8Num17z5" w:customStyle="1">
     <w:name w:val="WW8Num17z5"/>
     <w:qFormat/>
   </w:style>
-  <w:style w:type="character" w:customStyle="1" w:styleId="WW8Num17z6">
+  <w:style w:type="character" w:styleId="WW8Num17z6" w:customStyle="1">
     <w:name w:val="WW8Num17z6"/>
     <w:qFormat/>
   </w:style>
-  <w:style w:type="character" w:customStyle="1" w:styleId="WW8Num17z7">
+  <w:style w:type="character" w:styleId="WW8Num17z7" w:customStyle="1">
     <w:name w:val="WW8Num17z7"/>
     <w:qFormat/>
   </w:style>
-  <w:style w:type="character" w:customStyle="1" w:styleId="WW8Num17z8">
+  <w:style w:type="character" w:styleId="WW8Num17z8" w:customStyle="1">
     <w:name w:val="WW8Num17z8"/>
     <w:qFormat/>
   </w:style>
-  <w:style w:type="character" w:customStyle="1" w:styleId="WW8Num18z0">
+  <w:style w:type="character" w:styleId="WW8Num18z0" w:customStyle="1">
     <w:name w:val="WW8Num18z0"/>
     <w:qFormat/>
     <w:rPr>
       <w:rFonts w:ascii="Symbol" w:hAnsi="Symbol" w:cs="Symbol"/>
     </w:rPr>
   </w:style>
-  <w:style w:type="character" w:customStyle="1" w:styleId="WW8Num18z1">
+  <w:style w:type="character" w:styleId="WW8Num18z1" w:customStyle="1">
     <w:name w:val="WW8Num18z1"/>
     <w:qFormat/>
   </w:style>
-  <w:style w:type="character" w:customStyle="1" w:styleId="WW8Num18z2">
+  <w:style w:type="character" w:styleId="WW8Num18z2" w:customStyle="1">
     <w:name w:val="WW8Num18z2"/>
     <w:qFormat/>
   </w:style>
-  <w:style w:type="character" w:customStyle="1" w:styleId="WW8Num18z3">
+  <w:style w:type="character" w:styleId="WW8Num18z3" w:customStyle="1">
     <w:name w:val="WW8Num18z3"/>
     <w:qFormat/>
   </w:style>
-  <w:style w:type="character" w:customStyle="1" w:styleId="WW8Num18z4">
+  <w:style w:type="character" w:styleId="WW8Num18z4" w:customStyle="1">
     <w:name w:val="WW8Num18z4"/>
     <w:qFormat/>
   </w:style>
-  <w:style w:type="character" w:customStyle="1" w:styleId="WW8Num18z5">
+  <w:style w:type="character" w:styleId="WW8Num18z5" w:customStyle="1">
     <w:name w:val="WW8Num18z5"/>
     <w:qFormat/>
   </w:style>
-  <w:style w:type="character" w:customStyle="1" w:styleId="WW8Num18z6">
+  <w:style w:type="character" w:styleId="WW8Num18z6" w:customStyle="1">
     <w:name w:val="WW8Num18z6"/>
     <w:qFormat/>
   </w:style>
-  <w:style w:type="character" w:customStyle="1" w:styleId="WW8Num18z7">
+  <w:style w:type="character" w:styleId="WW8Num18z7" w:customStyle="1">
     <w:name w:val="WW8Num18z7"/>
     <w:qFormat/>
   </w:style>
-  <w:style w:type="character" w:customStyle="1" w:styleId="WW8Num18z8">
+  <w:style w:type="character" w:styleId="WW8Num18z8" w:customStyle="1">
     <w:name w:val="WW8Num18z8"/>
     <w:qFormat/>
   </w:style>
-  <w:style w:type="character" w:customStyle="1" w:styleId="WW8Num19z0">
+  <w:style w:type="character" w:styleId="WW8Num19z0" w:customStyle="1">
     <w:name w:val="WW8Num19z0"/>
     <w:qFormat/>
   </w:style>
-  <w:style w:type="character" w:customStyle="1" w:styleId="WW8Num19z1">
+  <w:style w:type="character" w:styleId="WW8Num19z1" w:customStyle="1">
     <w:name w:val="WW8Num19z1"/>
     <w:qFormat/>
     <w:rPr>
       <w:rFonts w:ascii="Courier New;Courier" w:hAnsi="Courier New;Courier" w:cs="Courier New;Courier"/>
     </w:rPr>
   </w:style>
-  <w:style w:type="character" w:customStyle="1" w:styleId="WW8Num19z2">
+  <w:style w:type="character" w:styleId="WW8Num19z2" w:customStyle="1">
     <w:name w:val="WW8Num19z2"/>
     <w:qFormat/>
     <w:rPr>
       <w:rFonts w:ascii="Times New Roman;Georgia" w:hAnsi="Times New Roman;Georgia" w:cs="Times New Roman;Georgia"/>
     </w:rPr>
   </w:style>
-  <w:style w:type="character" w:customStyle="1" w:styleId="WW8Num19z3">
+  <w:style w:type="character" w:styleId="WW8Num19z3" w:customStyle="1">
     <w:name w:val="WW8Num19z3"/>
     <w:qFormat/>
     <w:rPr>
       <w:rFonts w:ascii="Symbol" w:hAnsi="Symbol" w:cs="Symbol"/>
     </w:rPr>
   </w:style>
-  <w:style w:type="character" w:customStyle="1" w:styleId="WW8Num20z0">
+  <w:style w:type="character" w:styleId="WW8Num20z0" w:customStyle="1">
     <w:name w:val="WW8Num20z0"/>
     <w:qFormat/>
     <w:rPr>
       <w:rFonts w:ascii="Symbol" w:hAnsi="Symbol" w:cs="Symbol"/>
     </w:rPr>
   </w:style>
-  <w:style w:type="character" w:customStyle="1" w:styleId="WW8Num20z1">
+  <w:style w:type="character" w:styleId="WW8Num20z1" w:customStyle="1">
     <w:name w:val="WW8Num20z1"/>
     <w:qFormat/>
   </w:style>
-  <w:style w:type="character" w:customStyle="1" w:styleId="WW8Num20z2">
+  <w:style w:type="character" w:styleId="WW8Num20z2" w:customStyle="1">
     <w:name w:val="WW8Num20z2"/>
     <w:qFormat/>
   </w:style>
-  <w:style w:type="character" w:customStyle="1" w:styleId="WW8Num20z3">
+  <w:style w:type="character" w:styleId="WW8Num20z3" w:customStyle="1">
     <w:name w:val="WW8Num20z3"/>
     <w:qFormat/>
   </w:style>
-  <w:style w:type="character" w:customStyle="1" w:styleId="WW8Num20z4">
+  <w:style w:type="character" w:styleId="WW8Num20z4" w:customStyle="1">
     <w:name w:val="WW8Num20z4"/>
     <w:qFormat/>
   </w:style>
-  <w:style w:type="character" w:customStyle="1" w:styleId="WW8Num20z5">
+  <w:style w:type="character" w:styleId="WW8Num20z5" w:customStyle="1">
     <w:name w:val="WW8Num20z5"/>
     <w:qFormat/>
   </w:style>
-  <w:style w:type="character" w:customStyle="1" w:styleId="WW8Num20z6">
+  <w:style w:type="character" w:styleId="WW8Num20z6" w:customStyle="1">
     <w:name w:val="WW8Num20z6"/>
     <w:qFormat/>
   </w:style>
-  <w:style w:type="character" w:customStyle="1" w:styleId="WW8Num20z7">
+  <w:style w:type="character" w:styleId="WW8Num20z7" w:customStyle="1">
     <w:name w:val="WW8Num20z7"/>
     <w:qFormat/>
   </w:style>
-  <w:style w:type="character" w:customStyle="1" w:styleId="WW8Num20z8">
+  <w:style w:type="character" w:styleId="WW8Num20z8" w:customStyle="1">
     <w:name w:val="WW8Num20z8"/>
     <w:qFormat/>
   </w:style>
-  <w:style w:type="character" w:customStyle="1" w:styleId="WW8Num21z0">
+  <w:style w:type="character" w:styleId="WW8Num21z0" w:customStyle="1">
     <w:name w:val="WW8Num21z0"/>
     <w:qFormat/>
     <w:rPr>
       <w:rFonts w:ascii="Symbol" w:hAnsi="Symbol" w:cs="Symbol"/>
     </w:rPr>
   </w:style>
-  <w:style w:type="character" w:customStyle="1" w:styleId="WW8Num21z1">
+  <w:style w:type="character" w:styleId="WW8Num21z1" w:customStyle="1">
     <w:name w:val="WW8Num21z1"/>
     <w:qFormat/>
   </w:style>
-  <w:style w:type="character" w:customStyle="1" w:styleId="WW8Num21z2">
+  <w:style w:type="character" w:styleId="WW8Num21z2" w:customStyle="1">
     <w:name w:val="WW8Num21z2"/>
     <w:qFormat/>
   </w:style>
-  <w:style w:type="character" w:customStyle="1" w:styleId="WW8Num21z3">
+  <w:style w:type="character" w:styleId="WW8Num21z3" w:customStyle="1">
     <w:name w:val="WW8Num21z3"/>
     <w:qFormat/>
   </w:style>
-  <w:style w:type="character" w:customStyle="1" w:styleId="WW8Num21z4">
+  <w:style w:type="character" w:styleId="WW8Num21z4" w:customStyle="1">
     <w:name w:val="WW8Num21z4"/>
     <w:qFormat/>
   </w:style>
-  <w:style w:type="character" w:customStyle="1" w:styleId="WW8Num21z5">
+  <w:style w:type="character" w:styleId="WW8Num21z5" w:customStyle="1">
     <w:name w:val="WW8Num21z5"/>
     <w:qFormat/>
   </w:style>
-  <w:style w:type="character" w:customStyle="1" w:styleId="WW8Num21z6">
+  <w:style w:type="character" w:styleId="WW8Num21z6" w:customStyle="1">
     <w:name w:val="WW8Num21z6"/>
     <w:qFormat/>
   </w:style>
-  <w:style w:type="character" w:customStyle="1" w:styleId="WW8Num21z7">
+  <w:style w:type="character" w:styleId="WW8Num21z7" w:customStyle="1">
     <w:name w:val="WW8Num21z7"/>
     <w:qFormat/>
   </w:style>
-  <w:style w:type="character" w:customStyle="1" w:styleId="WW8Num21z8">
+  <w:style w:type="character" w:styleId="WW8Num21z8" w:customStyle="1">
     <w:name w:val="WW8Num21z8"/>
     <w:qFormat/>
   </w:style>
-  <w:style w:type="character" w:customStyle="1" w:styleId="WW8Num22z0">
+  <w:style w:type="character" w:styleId="WW8Num22z0" w:customStyle="1">
     <w:name w:val="WW8Num22z0"/>
     <w:qFormat/>
     <w:rPr>
       <w:rFonts w:ascii="Symbol" w:hAnsi="Symbol" w:cs="Symbol"/>
     </w:rPr>
   </w:style>
-  <w:style w:type="character" w:customStyle="1" w:styleId="WW8Num22z1">
+  <w:style w:type="character" w:styleId="WW8Num22z1" w:customStyle="1">
     <w:name w:val="WW8Num22z1"/>
     <w:qFormat/>
   </w:style>
-  <w:style w:type="character" w:customStyle="1" w:styleId="WW8Num22z2">
+  <w:style w:type="character" w:styleId="WW8Num22z2" w:customStyle="1">
     <w:name w:val="WW8Num22z2"/>
     <w:qFormat/>
   </w:style>
-  <w:style w:type="character" w:customStyle="1" w:styleId="WW8Num22z3">
+  <w:style w:type="character" w:styleId="WW8Num22z3" w:customStyle="1">
     <w:name w:val="WW8Num22z3"/>
     <w:qFormat/>
   </w:style>
-  <w:style w:type="character" w:customStyle="1" w:styleId="WW8Num22z4">
+  <w:style w:type="character" w:styleId="WW8Num22z4" w:customStyle="1">
     <w:name w:val="WW8Num22z4"/>
     <w:qFormat/>
   </w:style>
-  <w:style w:type="character" w:customStyle="1" w:styleId="WW8Num22z5">
+  <w:style w:type="character" w:styleId="WW8Num22z5" w:customStyle="1">
     <w:name w:val="WW8Num22z5"/>
     <w:qFormat/>
   </w:style>
-  <w:style w:type="character" w:customStyle="1" w:styleId="WW8Num22z6">
+  <w:style w:type="character" w:styleId="WW8Num22z6" w:customStyle="1">
     <w:name w:val="WW8Num22z6"/>
     <w:qFormat/>
   </w:style>
-  <w:style w:type="character" w:customStyle="1" w:styleId="WW8Num22z7">
+  <w:style w:type="character" w:styleId="WW8Num22z7" w:customStyle="1">
     <w:name w:val="WW8Num22z7"/>
     <w:qFormat/>
   </w:style>
-  <w:style w:type="character" w:customStyle="1" w:styleId="WW8Num22z8">
+  <w:style w:type="character" w:styleId="WW8Num22z8" w:customStyle="1">
     <w:name w:val="WW8Num22z8"/>
     <w:qFormat/>
   </w:style>
-  <w:style w:type="character" w:customStyle="1" w:styleId="WW8Num23z0">
+  <w:style w:type="character" w:styleId="WW8Num23z0" w:customStyle="1">
     <w:name w:val="WW8Num23z0"/>
     <w:qFormat/>
     <w:rPr>
       <w:rFonts w:ascii="Symbol" w:hAnsi="Symbol" w:cs="Symbol"/>
     </w:rPr>
   </w:style>
-  <w:style w:type="character" w:customStyle="1" w:styleId="WW8Num23z1">
+  <w:style w:type="character" w:styleId="WW8Num23z1" w:customStyle="1">
     <w:name w:val="WW8Num23z1"/>
     <w:qFormat/>
   </w:style>
-  <w:style w:type="character" w:customStyle="1" w:styleId="WW8Num23z2">
+  <w:style w:type="character" w:styleId="WW8Num23z2" w:customStyle="1">
     <w:name w:val="WW8Num23z2"/>
     <w:qFormat/>
   </w:style>
-  <w:style w:type="character" w:customStyle="1" w:styleId="WW8Num23z3">
+  <w:style w:type="character" w:styleId="WW8Num23z3" w:customStyle="1">
     <w:name w:val="WW8Num23z3"/>
     <w:qFormat/>
   </w:style>
-  <w:style w:type="character" w:customStyle="1" w:styleId="WW8Num23z4">
+  <w:style w:type="character" w:styleId="WW8Num23z4" w:customStyle="1">
     <w:name w:val="WW8Num23z4"/>
     <w:qFormat/>
   </w:style>
-  <w:style w:type="character" w:customStyle="1" w:styleId="WW8Num23z5">
+  <w:style w:type="character" w:styleId="WW8Num23z5" w:customStyle="1">
     <w:name w:val="WW8Num23z5"/>
     <w:qFormat/>
   </w:style>
-  <w:style w:type="character" w:customStyle="1" w:styleId="WW8Num23z6">
+  <w:style w:type="character" w:styleId="WW8Num23z6" w:customStyle="1">
     <w:name w:val="WW8Num23z6"/>
     <w:qFormat/>
   </w:style>
-  <w:style w:type="character" w:customStyle="1" w:styleId="WW8Num23z7">
+  <w:style w:type="character" w:styleId="WW8Num23z7" w:customStyle="1">
     <w:name w:val="WW8Num23z7"/>
     <w:qFormat/>
   </w:style>
-  <w:style w:type="character" w:customStyle="1" w:styleId="WW8Num23z8">
+  <w:style w:type="character" w:styleId="WW8Num23z8" w:customStyle="1">
     <w:name w:val="WW8Num23z8"/>
     <w:qFormat/>
   </w:style>
-  <w:style w:type="character" w:customStyle="1" w:styleId="WW8Num24z0">
+  <w:style w:type="character" w:styleId="WW8Num24z0" w:customStyle="1">
     <w:name w:val="WW8Num24z0"/>
     <w:qFormat/>
     <w:rPr>
       <w:rFonts w:ascii="Symbol" w:hAnsi="Symbol" w:cs="Symbol"/>
     </w:rPr>
   </w:style>
-  <w:style w:type="character" w:customStyle="1" w:styleId="WW8Num24z1">
+  <w:style w:type="character" w:styleId="WW8Num24z1" w:customStyle="1">
     <w:name w:val="WW8Num24z1"/>
     <w:qFormat/>
     <w:rPr>
       <w:rFonts w:ascii="Courier New;Courier" w:hAnsi="Courier New;Courier" w:cs="Courier New;Courier"/>
     </w:rPr>
   </w:style>
-  <w:style w:type="character" w:customStyle="1" w:styleId="WW8Num24z2">
+  <w:style w:type="character" w:styleId="WW8Num24z2" w:customStyle="1">
     <w:name w:val="WW8Num24z2"/>
     <w:qFormat/>
     <w:rPr>
       <w:rFonts w:ascii="Times New Roman;Georgia" w:hAnsi="Times New Roman;Georgia" w:cs="Times New Roman;Georgia"/>
     </w:rPr>
   </w:style>
-  <w:style w:type="character" w:customStyle="1" w:styleId="WW8Num25z0">
+  <w:style w:type="character" w:styleId="WW8Num25z0" w:customStyle="1">
     <w:name w:val="WW8Num25z0"/>
     <w:qFormat/>
     <w:rPr>
       <w:rFonts w:ascii="Symbol" w:hAnsi="Symbol" w:cs="Symbol"/>
     </w:rPr>
   </w:style>
-  <w:style w:type="character" w:customStyle="1" w:styleId="WW8Num25z1">
+  <w:style w:type="character" w:styleId="WW8Num25z1" w:customStyle="1">
     <w:name w:val="WW8Num25z1"/>
     <w:qFormat/>
   </w:style>
-  <w:style w:type="character" w:customStyle="1" w:styleId="WW8Num25z2">
+  <w:style w:type="character" w:styleId="WW8Num25z2" w:customStyle="1">
     <w:name w:val="WW8Num25z2"/>
     <w:qFormat/>
   </w:style>
-  <w:style w:type="character" w:customStyle="1" w:styleId="WW8Num25z3">
+  <w:style w:type="character" w:styleId="WW8Num25z3" w:customStyle="1">
     <w:name w:val="WW8Num25z3"/>
     <w:qFormat/>
   </w:style>
-  <w:style w:type="character" w:customStyle="1" w:styleId="WW8Num25z4">
+  <w:style w:type="character" w:styleId="WW8Num25z4" w:customStyle="1">
     <w:name w:val="WW8Num25z4"/>
     <w:qFormat/>
   </w:style>
-  <w:style w:type="character" w:customStyle="1" w:styleId="WW8Num25z5">
+  <w:style w:type="character" w:styleId="WW8Num25z5" w:customStyle="1">
     <w:name w:val="WW8Num25z5"/>
     <w:qFormat/>
   </w:style>
-  <w:style w:type="character" w:customStyle="1" w:styleId="WW8Num25z6">
+  <w:style w:type="character" w:styleId="WW8Num25z6" w:customStyle="1">
     <w:name w:val="WW8Num25z6"/>
     <w:qFormat/>
   </w:style>
-  <w:style w:type="character" w:customStyle="1" w:styleId="WW8Num25z7">
+  <w:style w:type="character" w:styleId="WW8Num25z7" w:customStyle="1">
     <w:name w:val="WW8Num25z7"/>
     <w:qFormat/>
   </w:style>
-  <w:style w:type="character" w:customStyle="1" w:styleId="WW8Num25z8">
+  <w:style w:type="character" w:styleId="WW8Num25z8" w:customStyle="1">
     <w:name w:val="WW8Num25z8"/>
     <w:qFormat/>
   </w:style>
-  <w:style w:type="character" w:customStyle="1" w:styleId="WW8Num26z0">
+  <w:style w:type="character" w:styleId="WW8Num26z0" w:customStyle="1">
     <w:name w:val="WW8Num26z0"/>
     <w:qFormat/>
     <w:rPr>
       <w:rFonts w:ascii="Symbol" w:hAnsi="Symbol" w:cs="Symbol"/>
     </w:rPr>
   </w:style>
-  <w:style w:type="character" w:customStyle="1" w:styleId="WW8Num26z1">
+  <w:style w:type="character" w:styleId="WW8Num26z1" w:customStyle="1">
     <w:name w:val="WW8Num26z1"/>
     <w:qFormat/>
   </w:style>
-  <w:style w:type="character" w:customStyle="1" w:styleId="WW8Num26z2">
+  <w:style w:type="character" w:styleId="WW8Num26z2" w:customStyle="1">
     <w:name w:val="WW8Num26z2"/>
     <w:qFormat/>
   </w:style>
-  <w:style w:type="character" w:customStyle="1" w:styleId="WW8Num26z3">
+  <w:style w:type="character" w:styleId="WW8Num26z3" w:customStyle="1">
     <w:name w:val="WW8Num26z3"/>
     <w:qFormat/>
   </w:style>
-  <w:style w:type="character" w:customStyle="1" w:styleId="WW8Num26z4">
+  <w:style w:type="character" w:styleId="WW8Num26z4" w:customStyle="1">
     <w:name w:val="WW8Num26z4"/>
     <w:qFormat/>
   </w:style>
-  <w:style w:type="character" w:customStyle="1" w:styleId="WW8Num26z5">
+  <w:style w:type="character" w:styleId="WW8Num26z5" w:customStyle="1">
     <w:name w:val="WW8Num26z5"/>
     <w:qFormat/>
   </w:style>
-  <w:style w:type="character" w:customStyle="1" w:styleId="WW8Num26z6">
+  <w:style w:type="character" w:styleId="WW8Num26z6" w:customStyle="1">
     <w:name w:val="WW8Num26z6"/>
     <w:qFormat/>
   </w:style>
-  <w:style w:type="character" w:customStyle="1" w:styleId="WW8Num26z7">
+  <w:style w:type="character" w:styleId="WW8Num26z7" w:customStyle="1">
     <w:name w:val="WW8Num26z7"/>
     <w:qFormat/>
   </w:style>
-  <w:style w:type="character" w:customStyle="1" w:styleId="WW8Num26z8">
+  <w:style w:type="character" w:styleId="WW8Num26z8" w:customStyle="1">
     <w:name w:val="WW8Num26z8"/>
     <w:qFormat/>
   </w:style>
-  <w:style w:type="character" w:customStyle="1" w:styleId="WW8Num27z0">
+  <w:style w:type="character" w:styleId="WW8Num27z0" w:customStyle="1">
     <w:name w:val="WW8Num27z0"/>
     <w:qFormat/>
     <w:rPr>
       <w:rFonts w:ascii="Symbol" w:hAnsi="Symbol" w:cs="Symbol"/>
     </w:rPr>
   </w:style>
-  <w:style w:type="character" w:customStyle="1" w:styleId="WW8Num27z1">
+  <w:style w:type="character" w:styleId="WW8Num27z1" w:customStyle="1">
     <w:name w:val="WW8Num27z1"/>
     <w:qFormat/>
   </w:style>
-  <w:style w:type="character" w:customStyle="1" w:styleId="WW8Num27z2">
+  <w:style w:type="character" w:styleId="WW8Num27z2" w:customStyle="1">
     <w:name w:val="WW8Num27z2"/>
     <w:qFormat/>
   </w:style>
-  <w:style w:type="character" w:customStyle="1" w:styleId="WW8Num27z3">
+  <w:style w:type="character" w:styleId="WW8Num27z3" w:customStyle="1">
     <w:name w:val="WW8Num27z3"/>
     <w:qFormat/>
   </w:style>
-  <w:style w:type="character" w:customStyle="1" w:styleId="WW8Num27z4">
+  <w:style w:type="character" w:styleId="WW8Num27z4" w:customStyle="1">
     <w:name w:val="WW8Num27z4"/>
     <w:qFormat/>
   </w:style>
-  <w:style w:type="character" w:customStyle="1" w:styleId="WW8Num27z5">
+  <w:style w:type="character" w:styleId="WW8Num27z5" w:customStyle="1">
     <w:name w:val="WW8Num27z5"/>
     <w:qFormat/>
   </w:style>
-  <w:style w:type="character" w:customStyle="1" w:styleId="WW8Num27z6">
+  <w:style w:type="character" w:styleId="WW8Num27z6" w:customStyle="1">
     <w:name w:val="WW8Num27z6"/>
     <w:qFormat/>
   </w:style>
-  <w:style w:type="character" w:customStyle="1" w:styleId="WW8Num27z7">
+  <w:style w:type="character" w:styleId="WW8Num27z7" w:customStyle="1">
     <w:name w:val="WW8Num27z7"/>
     <w:qFormat/>
   </w:style>
-  <w:style w:type="character" w:customStyle="1" w:styleId="WW8Num27z8">
+  <w:style w:type="character" w:styleId="WW8Num27z8" w:customStyle="1">
     <w:name w:val="WW8Num27z8"/>
     <w:qFormat/>
   </w:style>
-  <w:style w:type="character" w:customStyle="1" w:styleId="WW8Num28z0">
+  <w:style w:type="character" w:styleId="WW8Num28z0" w:customStyle="1">
     <w:name w:val="WW8Num28z0"/>
     <w:qFormat/>
     <w:rPr>
       <w:rFonts w:ascii="Symbol" w:hAnsi="Symbol" w:cs="Symbol"/>
     </w:rPr>
   </w:style>
-  <w:style w:type="character" w:customStyle="1" w:styleId="WW8Num28z1">
+  <w:style w:type="character" w:styleId="WW8Num28z1" w:customStyle="1">
     <w:name w:val="WW8Num28z1"/>
     <w:qFormat/>
   </w:style>
-  <w:style w:type="character" w:customStyle="1" w:styleId="WW8Num28z2">
+  <w:style w:type="character" w:styleId="WW8Num28z2" w:customStyle="1">
     <w:name w:val="WW8Num28z2"/>
     <w:qFormat/>
   </w:style>
-  <w:style w:type="character" w:customStyle="1" w:styleId="WW8Num28z3">
+  <w:style w:type="character" w:styleId="WW8Num28z3" w:customStyle="1">
     <w:name w:val="WW8Num28z3"/>
     <w:qFormat/>
   </w:style>
-  <w:style w:type="character" w:customStyle="1" w:styleId="WW8Num28z4">
+  <w:style w:type="character" w:styleId="WW8Num28z4" w:customStyle="1">
     <w:name w:val="WW8Num28z4"/>
     <w:qFormat/>
   </w:style>
-  <w:style w:type="character" w:customStyle="1" w:styleId="WW8Num28z5">
+  <w:style w:type="character" w:styleId="WW8Num28z5" w:customStyle="1">
     <w:name w:val="WW8Num28z5"/>
     <w:qFormat/>
   </w:style>
-  <w:style w:type="character" w:customStyle="1" w:styleId="WW8Num28z6">
+  <w:style w:type="character" w:styleId="WW8Num28z6" w:customStyle="1">
     <w:name w:val="WW8Num28z6"/>
     <w:qFormat/>
   </w:style>
-  <w:style w:type="character" w:customStyle="1" w:styleId="WW8Num28z7">
+  <w:style w:type="character" w:styleId="WW8Num28z7" w:customStyle="1">
     <w:name w:val="WW8Num28z7"/>
     <w:qFormat/>
   </w:style>
-  <w:style w:type="character" w:customStyle="1" w:styleId="WW8Num28z8">
+  <w:style w:type="character" w:styleId="WW8Num28z8" w:customStyle="1">
     <w:name w:val="WW8Num28z8"/>
     <w:qFormat/>
   </w:style>
-  <w:style w:type="character" w:customStyle="1" w:styleId="WW8Num29z0">
+  <w:style w:type="character" w:styleId="WW8Num29z0" w:customStyle="1">
     <w:name w:val="WW8Num29z0"/>
     <w:qFormat/>
     <w:rPr>
       <w:rFonts w:ascii="Symbol" w:hAnsi="Symbol" w:cs="Symbol"/>
     </w:rPr>
   </w:style>
-  <w:style w:type="character" w:customStyle="1" w:styleId="WW8Num29z1">
+  <w:style w:type="character" w:styleId="WW8Num29z1" w:customStyle="1">
     <w:name w:val="WW8Num29z1"/>
     <w:qFormat/>
   </w:style>
-  <w:style w:type="character" w:customStyle="1" w:styleId="WW8Num29z2">
+  <w:style w:type="character" w:styleId="WW8Num29z2" w:customStyle="1">
     <w:name w:val="WW8Num29z2"/>
     <w:qFormat/>
   </w:style>
-  <w:style w:type="character" w:customStyle="1" w:styleId="WW8Num29z3">
+  <w:style w:type="character" w:styleId="WW8Num29z3" w:customStyle="1">
     <w:name w:val="WW8Num29z3"/>
     <w:qFormat/>
   </w:style>
-  <w:style w:type="character" w:customStyle="1" w:styleId="WW8Num29z4">
+  <w:style w:type="character" w:styleId="WW8Num29z4" w:customStyle="1">
     <w:name w:val="WW8Num29z4"/>
     <w:qFormat/>
   </w:style>
-  <w:style w:type="character" w:customStyle="1" w:styleId="WW8Num29z5">
+  <w:style w:type="character" w:styleId="WW8Num29z5" w:customStyle="1">
     <w:name w:val="WW8Num29z5"/>
     <w:qFormat/>
   </w:style>
-  <w:style w:type="character" w:customStyle="1" w:styleId="WW8Num29z6">
+  <w:style w:type="character" w:styleId="WW8Num29z6" w:customStyle="1">
     <w:name w:val="WW8Num29z6"/>
     <w:qFormat/>
   </w:style>
-  <w:style w:type="character" w:customStyle="1" w:styleId="WW8Num29z7">
+  <w:style w:type="character" w:styleId="WW8Num29z7" w:customStyle="1">
     <w:name w:val="WW8Num29z7"/>
     <w:qFormat/>
   </w:style>
-  <w:style w:type="character" w:customStyle="1" w:styleId="WW8Num29z8">
+  <w:style w:type="character" w:styleId="WW8Num29z8" w:customStyle="1">
     <w:name w:val="WW8Num29z8"/>
     <w:qFormat/>
   </w:style>
-  <w:style w:type="character" w:customStyle="1" w:styleId="WW8Num30z0">
+  <w:style w:type="character" w:styleId="WW8Num30z0" w:customStyle="1">
     <w:name w:val="WW8Num30z0"/>
     <w:qFormat/>
     <w:rPr>
       <w:rFonts w:ascii="Symbol" w:hAnsi="Symbol" w:cs="Symbol"/>
     </w:rPr>
   </w:style>
-  <w:style w:type="character" w:customStyle="1" w:styleId="WW8Num30z1">
+  <w:style w:type="character" w:styleId="WW8Num30z1" w:customStyle="1">
     <w:name w:val="WW8Num30z1"/>
     <w:qFormat/>
   </w:style>
-  <w:style w:type="character" w:customStyle="1" w:styleId="WW8Num30z2">
+  <w:style w:type="character" w:styleId="WW8Num30z2" w:customStyle="1">
     <w:name w:val="WW8Num30z2"/>
     <w:qFormat/>
   </w:style>
-  <w:style w:type="character" w:customStyle="1" w:styleId="WW8Num30z3">
+  <w:style w:type="character" w:styleId="WW8Num30z3" w:customStyle="1">
     <w:name w:val="WW8Num30z3"/>
     <w:qFormat/>
   </w:style>
-  <w:style w:type="character" w:customStyle="1" w:styleId="WW8Num30z4">
+  <w:style w:type="character" w:styleId="WW8Num30z4" w:customStyle="1">
     <w:name w:val="WW8Num30z4"/>
     <w:qFormat/>
   </w:style>
-  <w:style w:type="character" w:customStyle="1" w:styleId="WW8Num30z5">
+  <w:style w:type="character" w:styleId="WW8Num30z5" w:customStyle="1">
     <w:name w:val="WW8Num30z5"/>
     <w:qFormat/>
   </w:style>
-  <w:style w:type="character" w:customStyle="1" w:styleId="WW8Num30z6">
+  <w:style w:type="character" w:styleId="WW8Num30z6" w:customStyle="1">
     <w:name w:val="WW8Num30z6"/>
     <w:qFormat/>
   </w:style>
-  <w:style w:type="character" w:customStyle="1" w:styleId="WW8Num30z7">
+  <w:style w:type="character" w:styleId="WW8Num30z7" w:customStyle="1">
     <w:name w:val="WW8Num30z7"/>
     <w:qFormat/>
   </w:style>
-  <w:style w:type="character" w:customStyle="1" w:styleId="WW8Num30z8">
+  <w:style w:type="character" w:styleId="WW8Num30z8" w:customStyle="1">
     <w:name w:val="WW8Num30z8"/>
     <w:qFormat/>
   </w:style>
-  <w:style w:type="character" w:customStyle="1" w:styleId="WW8Num31z0">
+  <w:style w:type="character" w:styleId="WW8Num31z0" w:customStyle="1">
     <w:name w:val="WW8Num31z0"/>
     <w:qFormat/>
     <w:rPr>
       <w:rFonts w:ascii="Symbol" w:hAnsi="Symbol" w:cs="Symbol"/>
     </w:rPr>
   </w:style>
-  <w:style w:type="character" w:customStyle="1" w:styleId="WW8Num31z1">
+  <w:style w:type="character" w:styleId="WW8Num31z1" w:customStyle="1">
     <w:name w:val="WW8Num31z1"/>
     <w:qFormat/>
   </w:style>
-  <w:style w:type="character" w:customStyle="1" w:styleId="WW8Num31z2">
+  <w:style w:type="character" w:styleId="WW8Num31z2" w:customStyle="1">
     <w:name w:val="WW8Num31z2"/>
     <w:qFormat/>
   </w:style>
-  <w:style w:type="character" w:customStyle="1" w:styleId="WW8Num31z3">
+  <w:style w:type="character" w:styleId="WW8Num31z3" w:customStyle="1">
     <w:name w:val="WW8Num31z3"/>
     <w:qFormat/>
   </w:style>
-  <w:style w:type="character" w:customStyle="1" w:styleId="WW8Num31z4">
+  <w:style w:type="character" w:styleId="WW8Num31z4" w:customStyle="1">
     <w:name w:val="WW8Num31z4"/>
     <w:qFormat/>
   </w:style>
-  <w:style w:type="character" w:customStyle="1" w:styleId="WW8Num31z5">
+  <w:style w:type="character" w:styleId="WW8Num31z5" w:customStyle="1">
     <w:name w:val="WW8Num31z5"/>
     <w:qFormat/>
   </w:style>
-  <w:style w:type="character" w:customStyle="1" w:styleId="WW8Num31z6">
+  <w:style w:type="character" w:styleId="WW8Num31z6" w:customStyle="1">
     <w:name w:val="WW8Num31z6"/>
     <w:qFormat/>
   </w:style>
-  <w:style w:type="character" w:customStyle="1" w:styleId="WW8Num31z7">
+  <w:style w:type="character" w:styleId="WW8Num31z7" w:customStyle="1">
     <w:name w:val="WW8Num31z7"/>
     <w:qFormat/>
   </w:style>
-  <w:style w:type="character" w:customStyle="1" w:styleId="WW8Num31z8">
+  <w:style w:type="character" w:styleId="WW8Num31z8" w:customStyle="1">
     <w:name w:val="WW8Num31z8"/>
     <w:qFormat/>
   </w:style>
-  <w:style w:type="character" w:customStyle="1" w:styleId="WW8Num32z0">
+  <w:style w:type="character" w:styleId="WW8Num32z0" w:customStyle="1">
     <w:name w:val="WW8Num32z0"/>
     <w:qFormat/>
     <w:rPr>
       <w:rFonts w:ascii="Symbol" w:hAnsi="Symbol" w:cs="Symbol"/>
     </w:rPr>
   </w:style>
-  <w:style w:type="character" w:customStyle="1" w:styleId="WW8Num32z1">
+  <w:style w:type="character" w:styleId="WW8Num32z1" w:customStyle="1">
     <w:name w:val="WW8Num32z1"/>
     <w:qFormat/>
     <w:rPr>
       <w:rFonts w:ascii="Courier New;Courier" w:hAnsi="Courier New;Courier" w:cs="Courier New;Courier"/>
     </w:rPr>
   </w:style>
-  <w:style w:type="character" w:customStyle="1" w:styleId="WW8Num32z2">
+  <w:style w:type="character" w:styleId="WW8Num32z2" w:customStyle="1">
     <w:name w:val="WW8Num32z2"/>
     <w:qFormat/>
     <w:rPr>
       <w:rFonts w:ascii="Times New Roman;Georgia" w:hAnsi="Times New Roman;Georgia" w:cs="Times New Roman;Georgia"/>
     </w:rPr>
   </w:style>
-  <w:style w:type="character" w:customStyle="1" w:styleId="WW8NumSt2z0">
+  <w:style w:type="character" w:styleId="WW8NumSt2z0" w:customStyle="1">
     <w:name w:val="WW8NumSt2z0"/>
     <w:qFormat/>
     <w:rPr>
       <w:rFonts w:ascii="Symbol" w:hAnsi="Symbol" w:cs="Symbol"/>
     </w:rPr>
   </w:style>
-  <w:style w:type="character" w:customStyle="1" w:styleId="WW8NumSt8z0">
+  <w:style w:type="character" w:styleId="WW8NumSt8z0" w:customStyle="1">
     <w:name w:val="WW8NumSt8z0"/>
     <w:qFormat/>
     <w:rPr>
@@ -7365,7 +7672,7 @@
     <w:name w:val="page number"/>
     <w:basedOn w:val="Fontepargpadro"/>
   </w:style>
-  <w:style w:type="character" w:customStyle="1" w:styleId="FootnoteCharacters">
+  <w:style w:type="character" w:styleId="FootnoteCharacters" w:customStyle="1">
     <w:name w:val="Footnote Characters"/>
     <w:basedOn w:val="Fontepargpadro"/>
     <w:qFormat/>
@@ -7383,7 +7690,7 @@
       <w:u w:val="single"/>
     </w:rPr>
   </w:style>
-  <w:style w:type="character" w:customStyle="1" w:styleId="StrongEmphasis">
+  <w:style w:type="character" w:styleId="StrongEmphasis" w:customStyle="1">
     <w:name w:val="Strong Emphasis"/>
     <w:basedOn w:val="Fontepargpadro"/>
     <w:qFormat/>
@@ -7392,12 +7699,12 @@
       <w:bCs/>
     </w:rPr>
   </w:style>
-  <w:style w:type="character" w:customStyle="1" w:styleId="tw4winNone">
+  <w:style w:type="character" w:styleId="tw4winNone" w:customStyle="1">
     <w:name w:val="tw4winNone"/>
     <w:basedOn w:val="Fontepargpadro"/>
     <w:qFormat/>
   </w:style>
-  <w:style w:type="character" w:customStyle="1" w:styleId="tw4winExternal">
+  <w:style w:type="character" w:styleId="tw4winExternal" w:customStyle="1">
     <w:name w:val="tw4winExternal"/>
     <w:basedOn w:val="Fontepargpadro"/>
     <w:qFormat/>
@@ -7407,7 +7714,7 @@
       <w:lang w:val="pt-BR" w:eastAsia="pt-BR"/>
     </w:rPr>
   </w:style>
-  <w:style w:type="character" w:customStyle="1" w:styleId="tw4winInternal">
+  <w:style w:type="character" w:styleId="tw4winInternal" w:customStyle="1">
     <w:name w:val="tw4winInternal"/>
     <w:basedOn w:val="Fontepargpadro"/>
     <w:qFormat/>
@@ -7417,7 +7724,7 @@
       <w:lang w:val="pt-BR" w:eastAsia="pt-BR"/>
     </w:rPr>
   </w:style>
-  <w:style w:type="character" w:customStyle="1" w:styleId="tw4winMark">
+  <w:style w:type="character" w:styleId="tw4winMark" w:customStyle="1">
     <w:name w:val="tw4winMark"/>
     <w:qFormat/>
     <w:rPr>
@@ -7429,7 +7736,7 @@
       <w:vertAlign w:val="subscript"/>
     </w:rPr>
   </w:style>
-  <w:style w:type="character" w:customStyle="1" w:styleId="tw4winError">
+  <w:style w:type="character" w:styleId="tw4winError" w:customStyle="1">
     <w:name w:val="tw4winError"/>
     <w:qFormat/>
     <w:rPr>
@@ -7439,14 +7746,14 @@
       <w:szCs w:val="40"/>
     </w:rPr>
   </w:style>
-  <w:style w:type="character" w:customStyle="1" w:styleId="tw4winTerm">
+  <w:style w:type="character" w:styleId="tw4winTerm" w:customStyle="1">
     <w:name w:val="tw4winTerm"/>
     <w:qFormat/>
     <w:rPr>
       <w:color w:val="0000FF"/>
     </w:rPr>
   </w:style>
-  <w:style w:type="character" w:customStyle="1" w:styleId="tw4winPopup">
+  <w:style w:type="character" w:styleId="tw4winPopup" w:customStyle="1">
     <w:name w:val="tw4winPopup"/>
     <w:qFormat/>
     <w:rPr>
@@ -7455,7 +7762,7 @@
       <w:lang w:val="pt-BR" w:eastAsia="pt-BR"/>
     </w:rPr>
   </w:style>
-  <w:style w:type="character" w:customStyle="1" w:styleId="tw4winJump">
+  <w:style w:type="character" w:styleId="tw4winJump" w:customStyle="1">
     <w:name w:val="tw4winJump"/>
     <w:qFormat/>
     <w:rPr>
@@ -7464,7 +7771,7 @@
       <w:lang w:val="pt-BR" w:eastAsia="pt-BR"/>
     </w:rPr>
   </w:style>
-  <w:style w:type="character" w:customStyle="1" w:styleId="DONOTTRANSLATE">
+  <w:style w:type="character" w:styleId="DONOTTRANSLATE" w:customStyle="1">
     <w:name w:val="DO_NOT_TRANSLATE"/>
     <w:qFormat/>
     <w:rPr>
@@ -7481,11 +7788,11 @@
       <w:u w:val="single"/>
     </w:rPr>
   </w:style>
-  <w:style w:type="character" w:customStyle="1" w:styleId="IndexLink">
+  <w:style w:type="character" w:styleId="IndexLink" w:customStyle="1">
     <w:name w:val="Index Link"/>
     <w:qFormat/>
   </w:style>
-  <w:style w:type="paragraph" w:customStyle="1" w:styleId="Heading">
+  <w:style w:type="paragraph" w:styleId="Heading" w:customStyle="1">
     <w:name w:val="Heading"/>
     <w:basedOn w:val="Normal"/>
     <w:next w:val="Normal"/>
@@ -7534,7 +7841,7 @@
       <w:szCs w:val="24"/>
     </w:rPr>
   </w:style>
-  <w:style w:type="paragraph" w:customStyle="1" w:styleId="Index">
+  <w:style w:type="paragraph" w:styleId="Index" w:customStyle="1">
     <w:name w:val="Index"/>
     <w:basedOn w:val="Normal"/>
     <w:qFormat/>
@@ -7545,7 +7852,7 @@
       <w:rFonts w:cs="FreeSans"/>
     </w:rPr>
   </w:style>
-  <w:style w:type="paragraph" w:customStyle="1" w:styleId="Paragraph2">
+  <w:style w:type="paragraph" w:styleId="Paragraph2" w:customStyle="1">
     <w:name w:val="Paragraph2"/>
     <w:basedOn w:val="Normal"/>
     <w:qFormat/>
@@ -7624,7 +7931,7 @@
       <w:lang w:val="pt-BR" w:eastAsia="pt-BR"/>
     </w:rPr>
   </w:style>
-  <w:style w:type="paragraph" w:customStyle="1" w:styleId="HeaderandFooter">
+  <w:style w:type="paragraph" w:styleId="HeaderandFooter" w:customStyle="1">
     <w:name w:val="Header and Footer"/>
     <w:basedOn w:val="Normal"/>
     <w:qFormat/>
@@ -7656,7 +7963,7 @@
       </w:tabs>
     </w:pPr>
   </w:style>
-  <w:style w:type="paragraph" w:customStyle="1" w:styleId="Bullet2">
+  <w:style w:type="paragraph" w:styleId="Bullet2" w:customStyle="1">
     <w:name w:val="Bullet2"/>
     <w:basedOn w:val="Normal"/>
     <w:qFormat/>
@@ -7670,7 +7977,7 @@
       <w:color w:val="000080"/>
     </w:rPr>
   </w:style>
-  <w:style w:type="paragraph" w:customStyle="1" w:styleId="Paragraph1">
+  <w:style w:type="paragraph" w:styleId="Paragraph1" w:customStyle="1">
     <w:name w:val="Paragraph1"/>
     <w:basedOn w:val="Normal"/>
     <w:qFormat/>
@@ -7679,7 +7986,7 @@
       <w:jc w:val="both"/>
     </w:pPr>
   </w:style>
-  <w:style w:type="paragraph" w:customStyle="1" w:styleId="Tabletext">
+  <w:style w:type="paragraph" w:styleId="Tabletext" w:customStyle="1">
     <w:name w:val="Tabletext"/>
     <w:basedOn w:val="Normal"/>
     <w:qFormat/>
@@ -7688,7 +7995,7 @@
       <w:spacing w:after="120"/>
     </w:pPr>
   </w:style>
-  <w:style w:type="paragraph" w:customStyle="1" w:styleId="Paragraph3">
+  <w:style w:type="paragraph" w:styleId="Paragraph3" w:customStyle="1">
     <w:name w:val="Paragraph3"/>
     <w:basedOn w:val="Normal"/>
     <w:qFormat/>
@@ -7698,7 +8005,7 @@
       <w:jc w:val="both"/>
     </w:pPr>
   </w:style>
-  <w:style w:type="paragraph" w:customStyle="1" w:styleId="Bullet1">
+  <w:style w:type="paragraph" w:styleId="Bullet1" w:customStyle="1">
     <w:name w:val="Bullet1"/>
     <w:basedOn w:val="Normal"/>
     <w:qFormat/>
@@ -7716,7 +8023,7 @@
       <w:keepNext/>
       <w:keepLines/>
       <w:pBdr>
-        <w:bottom w:val="single" w:sz="6" w:space="0" w:color="000000"/>
+        <w:bottom w:val="single" w:color="000000" w:sz="6" w:space="0"/>
       </w:pBdr>
       <w:spacing w:before="40" w:after="40"/>
       <w:ind w:left="360" w:hanging="360"/>
@@ -7734,7 +8041,7 @@
       <w:shd w:val="clear" w:color="auto" w:fill="000080"/>
     </w:pPr>
   </w:style>
-  <w:style w:type="paragraph" w:customStyle="1" w:styleId="Paragraph4">
+  <w:style w:type="paragraph" w:styleId="Paragraph4" w:customStyle="1">
     <w:name w:val="Paragraph4"/>
     <w:basedOn w:val="Normal"/>
     <w:qFormat/>
@@ -7792,7 +8099,7 @@
       <w:ind w:left="1600"/>
     </w:pPr>
   </w:style>
-  <w:style w:type="paragraph" w:customStyle="1" w:styleId="MainTitle">
+  <w:style w:type="paragraph" w:styleId="MainTitle" w:customStyle="1">
     <w:name w:val="Main Title"/>
     <w:basedOn w:val="Normal"/>
     <w:qFormat/>
@@ -7822,7 +8129,7 @@
       <w:u w:val="single"/>
     </w:rPr>
   </w:style>
-  <w:style w:type="paragraph" w:customStyle="1" w:styleId="Body">
+  <w:style w:type="paragraph" w:styleId="Body" w:customStyle="1">
     <w:name w:val="Body"/>
     <w:basedOn w:val="Normal"/>
     <w:qFormat/>
@@ -7832,7 +8139,7 @@
       <w:jc w:val="both"/>
     </w:pPr>
   </w:style>
-  <w:style w:type="paragraph" w:customStyle="1" w:styleId="Bullet">
+  <w:style w:type="paragraph" w:styleId="Bullet" w:customStyle="1">
     <w:name w:val="Bullet"/>
     <w:basedOn w:val="Normal"/>
     <w:qFormat/>
@@ -7846,7 +8153,7 @@
       <w:jc w:val="both"/>
     </w:pPr>
   </w:style>
-  <w:style w:type="paragraph" w:customStyle="1" w:styleId="InfoBlue">
+  <w:style w:type="paragraph" w:styleId="InfoBlue" w:customStyle="1">
     <w:name w:val="InfoBlue"/>
     <w:basedOn w:val="Normal"/>
     <w:next w:val="Corpodetexto"/>
@@ -7865,7 +8172,7 @@
       <w:color w:val="0000FF"/>
     </w:rPr>
   </w:style>
-  <w:style w:type="paragraph" w:customStyle="1" w:styleId="TableContents">
+  <w:style w:type="paragraph" w:styleId="TableContents" w:customStyle="1">
     <w:name w:val="Table Contents"/>
     <w:basedOn w:val="Normal"/>
     <w:qFormat/>
@@ -7873,7 +8180,7 @@
       <w:suppressLineNumbers/>
     </w:pPr>
   </w:style>
-  <w:style w:type="paragraph" w:customStyle="1" w:styleId="TableHeading">
+  <w:style w:type="paragraph" w:styleId="TableHeading" w:customStyle="1">
     <w:name w:val="Table Heading"/>
     <w:basedOn w:val="TableContents"/>
     <w:qFormat/>
@@ -7885,7 +8192,7 @@
       <w:bCs/>
     </w:rPr>
   </w:style>
-  <w:style w:type="paragraph" w:customStyle="1" w:styleId="Heading10">
+  <w:style w:type="paragraph" w:styleId="Heading10" w:customStyle="1">
     <w:name w:val="Heading 10"/>
     <w:basedOn w:val="Heading"/>
     <w:next w:val="Corpodetexto"/>
@@ -7899,143 +8206,186 @@
       <w:szCs w:val="21"/>
     </w:rPr>
   </w:style>
-  <w:style w:type="numbering" w:customStyle="1" w:styleId="WW8Num1">
+  <w:style w:type="numbering" w:styleId="WW8Num1" w:customStyle="1">
     <w:name w:val="WW8Num1"/>
     <w:qFormat/>
   </w:style>
-  <w:style w:type="numbering" w:customStyle="1" w:styleId="WW8Num2">
+  <w:style w:type="numbering" w:styleId="WW8Num2" w:customStyle="1">
     <w:name w:val="WW8Num2"/>
     <w:qFormat/>
   </w:style>
-  <w:style w:type="numbering" w:customStyle="1" w:styleId="WW8Num3">
+  <w:style w:type="numbering" w:styleId="WW8Num3" w:customStyle="1">
     <w:name w:val="WW8Num3"/>
     <w:qFormat/>
   </w:style>
-  <w:style w:type="numbering" w:customStyle="1" w:styleId="WW8Num4">
+  <w:style w:type="numbering" w:styleId="WW8Num4" w:customStyle="1">
     <w:name w:val="WW8Num4"/>
     <w:qFormat/>
   </w:style>
-  <w:style w:type="numbering" w:customStyle="1" w:styleId="WW8Num5">
+  <w:style w:type="numbering" w:styleId="WW8Num5" w:customStyle="1">
     <w:name w:val="WW8Num5"/>
     <w:qFormat/>
   </w:style>
-  <w:style w:type="numbering" w:customStyle="1" w:styleId="WW8Num6">
+  <w:style w:type="numbering" w:styleId="WW8Num6" w:customStyle="1">
     <w:name w:val="WW8Num6"/>
     <w:qFormat/>
   </w:style>
-  <w:style w:type="numbering" w:customStyle="1" w:styleId="WW8Num7">
+  <w:style w:type="numbering" w:styleId="WW8Num7" w:customStyle="1">
     <w:name w:val="WW8Num7"/>
     <w:qFormat/>
   </w:style>
-  <w:style w:type="numbering" w:customStyle="1" w:styleId="WW8Num8">
+  <w:style w:type="numbering" w:styleId="WW8Num8" w:customStyle="1">
     <w:name w:val="WW8Num8"/>
     <w:qFormat/>
   </w:style>
-  <w:style w:type="numbering" w:customStyle="1" w:styleId="WW8Num9">
+  <w:style w:type="numbering" w:styleId="WW8Num9" w:customStyle="1">
     <w:name w:val="WW8Num9"/>
     <w:qFormat/>
   </w:style>
-  <w:style w:type="numbering" w:customStyle="1" w:styleId="WW8Num10">
+  <w:style w:type="numbering" w:styleId="WW8Num10" w:customStyle="1">
     <w:name w:val="WW8Num10"/>
     <w:qFormat/>
   </w:style>
-  <w:style w:type="numbering" w:customStyle="1" w:styleId="WW8Num11">
+  <w:style w:type="numbering" w:styleId="WW8Num11" w:customStyle="1">
     <w:name w:val="WW8Num11"/>
     <w:qFormat/>
   </w:style>
-  <w:style w:type="numbering" w:customStyle="1" w:styleId="WW8Num12">
+  <w:style w:type="numbering" w:styleId="WW8Num12" w:customStyle="1">
     <w:name w:val="WW8Num12"/>
     <w:qFormat/>
   </w:style>
-  <w:style w:type="numbering" w:customStyle="1" w:styleId="WW8Num13">
+  <w:style w:type="numbering" w:styleId="WW8Num13" w:customStyle="1">
     <w:name w:val="WW8Num13"/>
     <w:qFormat/>
   </w:style>
-  <w:style w:type="numbering" w:customStyle="1" w:styleId="WW8Num14">
+  <w:style w:type="numbering" w:styleId="WW8Num14" w:customStyle="1">
     <w:name w:val="WW8Num14"/>
     <w:qFormat/>
   </w:style>
-  <w:style w:type="numbering" w:customStyle="1" w:styleId="WW8Num15">
+  <w:style w:type="numbering" w:styleId="WW8Num15" w:customStyle="1">
     <w:name w:val="WW8Num15"/>
     <w:qFormat/>
   </w:style>
-  <w:style w:type="numbering" w:customStyle="1" w:styleId="WW8Num16">
+  <w:style w:type="numbering" w:styleId="WW8Num16" w:customStyle="1">
     <w:name w:val="WW8Num16"/>
     <w:qFormat/>
   </w:style>
-  <w:style w:type="numbering" w:customStyle="1" w:styleId="WW8Num17">
+  <w:style w:type="numbering" w:styleId="WW8Num17" w:customStyle="1">
     <w:name w:val="WW8Num17"/>
     <w:qFormat/>
   </w:style>
-  <w:style w:type="numbering" w:customStyle="1" w:styleId="WW8Num18">
+  <w:style w:type="numbering" w:styleId="WW8Num18" w:customStyle="1">
     <w:name w:val="WW8Num18"/>
     <w:qFormat/>
   </w:style>
-  <w:style w:type="numbering" w:customStyle="1" w:styleId="WW8Num19">
+  <w:style w:type="numbering" w:styleId="WW8Num19" w:customStyle="1">
     <w:name w:val="WW8Num19"/>
     <w:qFormat/>
   </w:style>
-  <w:style w:type="numbering" w:customStyle="1" w:styleId="WW8Num20">
+  <w:style w:type="numbering" w:styleId="WW8Num20" w:customStyle="1">
     <w:name w:val="WW8Num20"/>
     <w:qFormat/>
   </w:style>
-  <w:style w:type="numbering" w:customStyle="1" w:styleId="WW8Num21">
+  <w:style w:type="numbering" w:styleId="WW8Num21" w:customStyle="1">
     <w:name w:val="WW8Num21"/>
     <w:qFormat/>
   </w:style>
-  <w:style w:type="numbering" w:customStyle="1" w:styleId="WW8Num22">
+  <w:style w:type="numbering" w:styleId="WW8Num22" w:customStyle="1">
     <w:name w:val="WW8Num22"/>
     <w:qFormat/>
   </w:style>
-  <w:style w:type="numbering" w:customStyle="1" w:styleId="WW8Num23">
+  <w:style w:type="numbering" w:styleId="WW8Num23" w:customStyle="1">
     <w:name w:val="WW8Num23"/>
     <w:qFormat/>
   </w:style>
-  <w:style w:type="numbering" w:customStyle="1" w:styleId="WW8Num24">
+  <w:style w:type="numbering" w:styleId="WW8Num24" w:customStyle="1">
     <w:name w:val="WW8Num24"/>
     <w:qFormat/>
   </w:style>
-  <w:style w:type="numbering" w:customStyle="1" w:styleId="WW8Num25">
+  <w:style w:type="numbering" w:styleId="WW8Num25" w:customStyle="1">
     <w:name w:val="WW8Num25"/>
     <w:qFormat/>
   </w:style>
-  <w:style w:type="numbering" w:customStyle="1" w:styleId="WW8Num26">
+  <w:style w:type="numbering" w:styleId="WW8Num26" w:customStyle="1">
     <w:name w:val="WW8Num26"/>
     <w:qFormat/>
   </w:style>
-  <w:style w:type="numbering" w:customStyle="1" w:styleId="WW8Num27">
+  <w:style w:type="numbering" w:styleId="WW8Num27" w:customStyle="1">
     <w:name w:val="WW8Num27"/>
     <w:qFormat/>
   </w:style>
-  <w:style w:type="numbering" w:customStyle="1" w:styleId="WW8Num28">
+  <w:style w:type="numbering" w:styleId="WW8Num28" w:customStyle="1">
     <w:name w:val="WW8Num28"/>
     <w:qFormat/>
   </w:style>
-  <w:style w:type="numbering" w:customStyle="1" w:styleId="WW8Num29">
+  <w:style w:type="numbering" w:styleId="WW8Num29" w:customStyle="1">
     <w:name w:val="WW8Num29"/>
     <w:qFormat/>
   </w:style>
-  <w:style w:type="numbering" w:customStyle="1" w:styleId="WW8Num30">
+  <w:style w:type="numbering" w:styleId="WW8Num30" w:customStyle="1">
     <w:name w:val="WW8Num30"/>
     <w:qFormat/>
   </w:style>
-  <w:style w:type="numbering" w:customStyle="1" w:styleId="WW8Num31">
+  <w:style w:type="numbering" w:styleId="WW8Num31" w:customStyle="1">
     <w:name w:val="WW8Num31"/>
     <w:qFormat/>
   </w:style>
-  <w:style w:type="numbering" w:customStyle="1" w:styleId="WW8Num32">
+  <w:style w:type="numbering" w:styleId="WW8Num32" w:customStyle="1">
     <w:name w:val="WW8Num32"/>
     <w:qFormat/>
   </w:style>
-  <w:style w:type="numbering" w:customStyle="1" w:styleId="WW8StyleNum">
+  <w:style w:type="numbering" w:styleId="WW8StyleNum" w:customStyle="1">
     <w:name w:val="WW8StyleNum"/>
     <w:qFormat/>
   </w:style>
-  <w:style w:type="numbering" w:customStyle="1" w:styleId="WW8StyleNum1">
+  <w:style w:type="numbering" w:styleId="WW8StyleNum1" w:customStyle="1">
     <w:name w:val="WW8StyleNum1"/>
     <w:qFormat/>
   </w:style>
+  <w:style xmlns:w14="http://schemas.microsoft.com/office/word/2010/wordml" xmlns:mc="http://schemas.openxmlformats.org/markup-compatibility/2006" xmlns:w="http://schemas.openxmlformats.org/wordprocessingml/2006/main" w:type="paragraph" w:styleId="ListParagraph" mc:Ignorable="w14">
+    <w:name xmlns:w="http://schemas.openxmlformats.org/wordprocessingml/2006/main" w:val="List Paragraph"/>
+    <w:basedOn xmlns:w="http://schemas.openxmlformats.org/wordprocessingml/2006/main" w:val="Normal"/>
+    <w:uiPriority xmlns:w="http://schemas.openxmlformats.org/wordprocessingml/2006/main" w:val="34"/>
+    <w:qFormat xmlns:w="http://schemas.openxmlformats.org/wordprocessingml/2006/main"/>
+    <w:pPr xmlns:w="http://schemas.openxmlformats.org/wordprocessingml/2006/main">
+      <w:ind xmlns:w="http://schemas.openxmlformats.org/wordprocessingml/2006/main" w:left="720"/>
+      <w:contextualSpacing xmlns:w="http://schemas.openxmlformats.org/wordprocessingml/2006/main"/>
+    </w:pPr>
+  </w:style>
 </w:styles>
+</file>
+
+<file path=word/glossary/document.xml><?xml version="1.0" encoding="utf-8"?>
+<w:glossaryDocument xmlns:w14="http://schemas.microsoft.com/office/word/2010/wordml" xmlns:w="http://schemas.openxmlformats.org/wordprocessingml/2006/main">
+  <w:docParts>
+    <w:docPart>
+      <w:docPartPr>
+        <w:name w:val="DefaultPlaceholder_1081868574"/>
+        <w:category>
+          <w:name w:val="General"/>
+          <w:gallery w:val="placeholder"/>
+        </w:category>
+        <w:types>
+          <w:type w:val="bbPlcHdr"/>
+        </w:types>
+        <w:behaviors>
+          <w:behavior w:val="content"/>
+        </w:behaviors>
+        <w:guid w:val="{8c503cff-9e23-4f42-ae4e-0fa118c3f0c7}"/>
+      </w:docPartPr>
+      <w:docPartBody>
+        <w:p>
+          <w:r>
+            <w:rPr>
+              <w:rStyle w:val="PlaceholderText"/>
+            </w:rPr>
+            <w:t/>
+          </w:r>
+        </w:p>
+      </w:docPartBody>
+    </w:docPart>
+  </w:docParts>
+</w:glossaryDocument>
 </file>
 
 <file path=word/theme/theme1.xml><?xml version="1.0" encoding="utf-8"?>

</xml_diff>

<commit_message>
atualizado o arquivo visao-negocio
</commit_message>
<xml_diff>
--- a/negocio/visao-negocio.docx
+++ b/negocio/visao-negocio.docx
@@ -1,6 +1,6 @@
 
 <file path=word/document.xml><?xml version="1.0" encoding="utf-8"?>
-<w:document xmlns:wpc="http://schemas.microsoft.com/office/word/2010/wordprocessingCanvas" xmlns:cx="http://schemas.microsoft.com/office/drawing/2014/chartex" xmlns:cx1="http://schemas.microsoft.com/office/drawing/2015/9/8/chartex" xmlns:cx2="http://schemas.microsoft.com/office/drawing/2015/10/21/chartex" xmlns:cx3="http://schemas.microsoft.com/office/drawing/2016/5/9/chartex" xmlns:cx4="http://schemas.microsoft.com/office/drawing/2016/5/10/chartex" xmlns:cx5="http://schemas.microsoft.com/office/drawing/2016/5/11/chartex" xmlns:cx6="http://schemas.microsoft.com/office/drawing/2016/5/12/chartex" xmlns:cx7="http://schemas.microsoft.com/office/drawing/2016/5/13/chartex" xmlns:cx8="http://schemas.microsoft.com/office/drawing/2016/5/14/chartex" xmlns:mc="http://schemas.openxmlformats.org/markup-compatibility/2006" xmlns:aink="http://schemas.microsoft.com/office/drawing/2016/ink" xmlns:am3d="http://schemas.microsoft.com/office/drawing/2017/model3d" xmlns:o="urn:schemas-microsoft-com:office:office" xmlns:r="http://schemas.openxmlformats.org/officeDocument/2006/relationships" xmlns:m="http://schemas.openxmlformats.org/officeDocument/2006/math" xmlns:v="urn:schemas-microsoft-com:vml" xmlns:wp14="http://schemas.microsoft.com/office/word/2010/wordprocessingDrawing" xmlns:wp="http://schemas.openxmlformats.org/drawingml/2006/wordprocessingDrawing" xmlns:w10="urn:schemas-microsoft-com:office:word" xmlns:w="http://schemas.openxmlformats.org/wordprocessingml/2006/main" xmlns:w14="http://schemas.microsoft.com/office/word/2010/wordml" xmlns:w15="http://schemas.microsoft.com/office/word/2012/wordml" xmlns:w16cex="http://schemas.microsoft.com/office/word/2018/wordml/cex" xmlns:w16cid="http://schemas.microsoft.com/office/word/2016/wordml/cid" xmlns:w16="http://schemas.microsoft.com/office/word/2018/wordml" xmlns:w16sdtdh="http://schemas.microsoft.com/office/word/2020/wordml/sdtdatahash" xmlns:w16se="http://schemas.microsoft.com/office/word/2015/wordml/symex" xmlns:wpg="http://schemas.microsoft.com/office/word/2010/wordprocessingGroup" xmlns:wpi="http://schemas.microsoft.com/office/word/2010/wordprocessingInk" xmlns:wne="http://schemas.microsoft.com/office/word/2006/wordml" xmlns:wps="http://schemas.microsoft.com/office/word/2010/wordprocessingShape" mc:Ignorable="w14 w15 w16se w16cid w16 w16cex w16sdtdh wp14">
+<w:document xmlns:wpc="http://schemas.microsoft.com/office/word/2010/wordprocessingCanvas" xmlns:cx="http://schemas.microsoft.com/office/drawing/2014/chartex" xmlns:cx1="http://schemas.microsoft.com/office/drawing/2015/9/8/chartex" xmlns:cx2="http://schemas.microsoft.com/office/drawing/2015/10/21/chartex" xmlns:cx3="http://schemas.microsoft.com/office/drawing/2016/5/9/chartex" xmlns:cx4="http://schemas.microsoft.com/office/drawing/2016/5/10/chartex" xmlns:cx5="http://schemas.microsoft.com/office/drawing/2016/5/11/chartex" xmlns:cx6="http://schemas.microsoft.com/office/drawing/2016/5/12/chartex" xmlns:cx7="http://schemas.microsoft.com/office/drawing/2016/5/13/chartex" xmlns:cx8="http://schemas.microsoft.com/office/drawing/2016/5/14/chartex" xmlns:mc="http://schemas.openxmlformats.org/markup-compatibility/2006" xmlns:aink="http://schemas.microsoft.com/office/drawing/2016/ink" xmlns:am3d="http://schemas.microsoft.com/office/drawing/2017/model3d" xmlns:o="urn:schemas-microsoft-com:office:office" xmlns:r="http://schemas.openxmlformats.org/officeDocument/2006/relationships" xmlns:m="http://schemas.openxmlformats.org/officeDocument/2006/math" xmlns:v="urn:schemas-microsoft-com:vml" xmlns:wp14="http://schemas.microsoft.com/office/word/2010/wordprocessingDrawing" xmlns:wp="http://schemas.openxmlformats.org/drawingml/2006/wordprocessingDrawing" xmlns:w10="urn:schemas-microsoft-com:office:word" xmlns:w="http://schemas.openxmlformats.org/wordprocessingml/2006/main" xmlns:w14="http://schemas.microsoft.com/office/word/2010/wordml" xmlns:w15="http://schemas.microsoft.com/office/word/2012/wordml" xmlns:w16cex="http://schemas.microsoft.com/office/word/2018/wordml/cex" xmlns:w16cid="http://schemas.microsoft.com/office/word/2016/wordml/cid" xmlns:w16="http://schemas.microsoft.com/office/word/2018/wordml" xmlns:w16sdtdh="http://schemas.microsoft.com/office/word/2020/wordml/sdtdatahash" xmlns:w16se="http://schemas.microsoft.com/office/word/2015/wordml/symex" xmlns:wpg="http://schemas.microsoft.com/office/word/2010/wordprocessingGroup" xmlns:wpi="http://schemas.microsoft.com/office/word/2010/wordprocessingInk" xmlns:wne="http://schemas.microsoft.com/office/word/2006/wordml" xmlns:wps="http://schemas.microsoft.com/office/word/2010/wordprocessingShape" xmlns:a="http://schemas.openxmlformats.org/drawingml/2006/main" xmlns:pic="http://schemas.openxmlformats.org/drawingml/2006/picture" mc:Ignorable="w14 w15 w16se w16cid w16 w16cex w16sdtdh wp14">
   <w:body>
     <w:p>
       <w:pPr>
@@ -235,7 +235,7 @@
         </w:rPr>
         <w:sectPr>
           <w:headerReference w:type="default" r:id="rId10"/>
-          <w:pgSz w:w="12240" w:h="15840"/>
+          <w:pgSz w:w="12240" w:h="15840" w:orient="portrait"/>
           <w:pgMar w:top="1417" w:right="1440" w:bottom="1417" w:left="1440" w:header="720" w:footer="0" w:gutter="0"/>
           <w:cols w:space="720"/>
           <w:formProt w:val="0"/>
@@ -398,9 +398,9 @@
           <w:tcPr>
             <w:tcW w:w="2304" w:type="dxa"/>
             <w:tcBorders>
-              <w:top w:val="single" w:sz="6" w:space="0" w:color="000000"/>
-              <w:left w:val="single" w:sz="6" w:space="0" w:color="000000"/>
-              <w:bottom w:val="single" w:sz="6" w:space="0" w:color="000000"/>
+              <w:top w:val="single" w:color="000000" w:sz="6" w:space="0"/>
+              <w:left w:val="single" w:color="000000" w:sz="6" w:space="0"/>
+              <w:bottom w:val="single" w:color="000000" w:sz="6" w:space="0"/>
             </w:tcBorders>
           </w:tcPr>
           <w:p>
@@ -427,9 +427,9 @@
           <w:tcPr>
             <w:tcW w:w="1152" w:type="dxa"/>
             <w:tcBorders>
-              <w:top w:val="single" w:sz="6" w:space="0" w:color="000000"/>
-              <w:left w:val="single" w:sz="6" w:space="0" w:color="000000"/>
-              <w:bottom w:val="single" w:sz="6" w:space="0" w:color="000000"/>
+              <w:top w:val="single" w:color="000000" w:sz="6" w:space="0"/>
+              <w:left w:val="single" w:color="000000" w:sz="6" w:space="0"/>
+              <w:bottom w:val="single" w:color="000000" w:sz="6" w:space="0"/>
             </w:tcBorders>
           </w:tcPr>
           <w:p>
@@ -456,9 +456,9 @@
           <w:tcPr>
             <w:tcW w:w="3744" w:type="dxa"/>
             <w:tcBorders>
-              <w:top w:val="single" w:sz="6" w:space="0" w:color="000000"/>
-              <w:left w:val="single" w:sz="6" w:space="0" w:color="000000"/>
-              <w:bottom w:val="single" w:sz="6" w:space="0" w:color="000000"/>
+              <w:top w:val="single" w:color="000000" w:sz="6" w:space="0"/>
+              <w:left w:val="single" w:color="000000" w:sz="6" w:space="0"/>
+              <w:bottom w:val="single" w:color="000000" w:sz="6" w:space="0"/>
             </w:tcBorders>
           </w:tcPr>
           <w:p>
@@ -485,10 +485,10 @@
           <w:tcPr>
             <w:tcW w:w="2319" w:type="dxa"/>
             <w:tcBorders>
-              <w:top w:val="single" w:sz="6" w:space="0" w:color="000000"/>
-              <w:left w:val="single" w:sz="6" w:space="0" w:color="000000"/>
-              <w:bottom w:val="single" w:sz="6" w:space="0" w:color="000000"/>
-              <w:right w:val="single" w:sz="6" w:space="0" w:color="000000"/>
+              <w:top w:val="single" w:color="000000" w:sz="6" w:space="0"/>
+              <w:left w:val="single" w:color="000000" w:sz="6" w:space="0"/>
+              <w:bottom w:val="single" w:color="000000" w:sz="6" w:space="0"/>
+              <w:right w:val="single" w:color="000000" w:sz="6" w:space="0"/>
             </w:tcBorders>
           </w:tcPr>
           <w:p>
@@ -517,9 +517,9 @@
           <w:tcPr>
             <w:tcW w:w="2304" w:type="dxa"/>
             <w:tcBorders>
-              <w:top w:val="single" w:sz="6" w:space="0" w:color="000000"/>
-              <w:left w:val="single" w:sz="6" w:space="0" w:color="000000"/>
-              <w:bottom w:val="single" w:sz="6" w:space="0" w:color="000000"/>
+              <w:top w:val="single" w:color="000000" w:sz="6" w:space="0"/>
+              <w:left w:val="single" w:color="000000" w:sz="6" w:space="0"/>
+              <w:bottom w:val="single" w:color="000000" w:sz="6" w:space="0"/>
             </w:tcBorders>
           </w:tcPr>
           <w:p>
@@ -541,9 +541,9 @@
           <w:tcPr>
             <w:tcW w:w="1152" w:type="dxa"/>
             <w:tcBorders>
-              <w:top w:val="single" w:sz="6" w:space="0" w:color="000000"/>
-              <w:left w:val="single" w:sz="6" w:space="0" w:color="000000"/>
-              <w:bottom w:val="single" w:sz="6" w:space="0" w:color="000000"/>
+              <w:top w:val="single" w:color="000000" w:sz="6" w:space="0"/>
+              <w:left w:val="single" w:color="000000" w:sz="6" w:space="0"/>
+              <w:bottom w:val="single" w:color="000000" w:sz="6" w:space="0"/>
             </w:tcBorders>
           </w:tcPr>
           <w:p>
@@ -565,9 +565,9 @@
           <w:tcPr>
             <w:tcW w:w="3744" w:type="dxa"/>
             <w:tcBorders>
-              <w:top w:val="single" w:sz="6" w:space="0" w:color="000000"/>
-              <w:left w:val="single" w:sz="6" w:space="0" w:color="000000"/>
-              <w:bottom w:val="single" w:sz="6" w:space="0" w:color="000000"/>
+              <w:top w:val="single" w:color="000000" w:sz="6" w:space="0"/>
+              <w:left w:val="single" w:color="000000" w:sz="6" w:space="0"/>
+              <w:bottom w:val="single" w:color="000000" w:sz="6" w:space="0"/>
             </w:tcBorders>
           </w:tcPr>
           <w:p>
@@ -589,10 +589,10 @@
           <w:tcPr>
             <w:tcW w:w="2319" w:type="dxa"/>
             <w:tcBorders>
-              <w:top w:val="single" w:sz="6" w:space="0" w:color="000000"/>
-              <w:left w:val="single" w:sz="6" w:space="0" w:color="000000"/>
-              <w:bottom w:val="single" w:sz="6" w:space="0" w:color="000000"/>
-              <w:right w:val="single" w:sz="6" w:space="0" w:color="000000"/>
+              <w:top w:val="single" w:color="000000" w:sz="6" w:space="0"/>
+              <w:left w:val="single" w:color="000000" w:sz="6" w:space="0"/>
+              <w:bottom w:val="single" w:color="000000" w:sz="6" w:space="0"/>
+              <w:right w:val="single" w:color="000000" w:sz="6" w:space="0"/>
             </w:tcBorders>
           </w:tcPr>
           <w:p>
@@ -616,9 +616,9 @@
           <w:tcPr>
             <w:tcW w:w="2304" w:type="dxa"/>
             <w:tcBorders>
-              <w:top w:val="single" w:sz="6" w:space="0" w:color="000000"/>
-              <w:left w:val="single" w:sz="6" w:space="0" w:color="000000"/>
-              <w:bottom w:val="single" w:sz="6" w:space="0" w:color="000000"/>
+              <w:top w:val="single" w:color="000000" w:sz="6" w:space="0"/>
+              <w:left w:val="single" w:color="000000" w:sz="6" w:space="0"/>
+              <w:bottom w:val="single" w:color="000000" w:sz="6" w:space="0"/>
             </w:tcBorders>
           </w:tcPr>
           <w:p>
@@ -635,9 +635,9 @@
           <w:tcPr>
             <w:tcW w:w="1152" w:type="dxa"/>
             <w:tcBorders>
-              <w:top w:val="single" w:sz="6" w:space="0" w:color="000000"/>
-              <w:left w:val="single" w:sz="6" w:space="0" w:color="000000"/>
-              <w:bottom w:val="single" w:sz="6" w:space="0" w:color="000000"/>
+              <w:top w:val="single" w:color="000000" w:sz="6" w:space="0"/>
+              <w:left w:val="single" w:color="000000" w:sz="6" w:space="0"/>
+              <w:bottom w:val="single" w:color="000000" w:sz="6" w:space="0"/>
             </w:tcBorders>
           </w:tcPr>
           <w:p>
@@ -654,9 +654,9 @@
           <w:tcPr>
             <w:tcW w:w="3744" w:type="dxa"/>
             <w:tcBorders>
-              <w:top w:val="single" w:sz="6" w:space="0" w:color="000000"/>
-              <w:left w:val="single" w:sz="6" w:space="0" w:color="000000"/>
-              <w:bottom w:val="single" w:sz="6" w:space="0" w:color="000000"/>
+              <w:top w:val="single" w:color="000000" w:sz="6" w:space="0"/>
+              <w:left w:val="single" w:color="000000" w:sz="6" w:space="0"/>
+              <w:bottom w:val="single" w:color="000000" w:sz="6" w:space="0"/>
             </w:tcBorders>
           </w:tcPr>
           <w:p>
@@ -673,10 +673,10 @@
           <w:tcPr>
             <w:tcW w:w="2319" w:type="dxa"/>
             <w:tcBorders>
-              <w:top w:val="single" w:sz="6" w:space="0" w:color="000000"/>
-              <w:left w:val="single" w:sz="6" w:space="0" w:color="000000"/>
-              <w:bottom w:val="single" w:sz="6" w:space="0" w:color="000000"/>
-              <w:right w:val="single" w:sz="6" w:space="0" w:color="000000"/>
+              <w:top w:val="single" w:color="000000" w:sz="6" w:space="0"/>
+              <w:left w:val="single" w:color="000000" w:sz="6" w:space="0"/>
+              <w:bottom w:val="single" w:color="000000" w:sz="6" w:space="0"/>
+              <w:right w:val="single" w:color="000000" w:sz="6" w:space="0"/>
             </w:tcBorders>
           </w:tcPr>
           <w:p>
@@ -695,9 +695,9 @@
           <w:tcPr>
             <w:tcW w:w="2304" w:type="dxa"/>
             <w:tcBorders>
-              <w:top w:val="single" w:sz="6" w:space="0" w:color="000000"/>
-              <w:left w:val="single" w:sz="6" w:space="0" w:color="000000"/>
-              <w:bottom w:val="single" w:sz="6" w:space="0" w:color="000000"/>
+              <w:top w:val="single" w:color="000000" w:sz="6" w:space="0"/>
+              <w:left w:val="single" w:color="000000" w:sz="6" w:space="0"/>
+              <w:bottom w:val="single" w:color="000000" w:sz="6" w:space="0"/>
             </w:tcBorders>
           </w:tcPr>
           <w:p>
@@ -714,9 +714,9 @@
           <w:tcPr>
             <w:tcW w:w="1152" w:type="dxa"/>
             <w:tcBorders>
-              <w:top w:val="single" w:sz="6" w:space="0" w:color="000000"/>
-              <w:left w:val="single" w:sz="6" w:space="0" w:color="000000"/>
-              <w:bottom w:val="single" w:sz="6" w:space="0" w:color="000000"/>
+              <w:top w:val="single" w:color="000000" w:sz="6" w:space="0"/>
+              <w:left w:val="single" w:color="000000" w:sz="6" w:space="0"/>
+              <w:bottom w:val="single" w:color="000000" w:sz="6" w:space="0"/>
             </w:tcBorders>
           </w:tcPr>
           <w:p>
@@ -733,9 +733,9 @@
           <w:tcPr>
             <w:tcW w:w="3744" w:type="dxa"/>
             <w:tcBorders>
-              <w:top w:val="single" w:sz="6" w:space="0" w:color="000000"/>
-              <w:left w:val="single" w:sz="6" w:space="0" w:color="000000"/>
-              <w:bottom w:val="single" w:sz="6" w:space="0" w:color="000000"/>
+              <w:top w:val="single" w:color="000000" w:sz="6" w:space="0"/>
+              <w:left w:val="single" w:color="000000" w:sz="6" w:space="0"/>
+              <w:bottom w:val="single" w:color="000000" w:sz="6" w:space="0"/>
             </w:tcBorders>
           </w:tcPr>
           <w:p>
@@ -752,10 +752,10 @@
           <w:tcPr>
             <w:tcW w:w="2319" w:type="dxa"/>
             <w:tcBorders>
-              <w:top w:val="single" w:sz="6" w:space="0" w:color="000000"/>
-              <w:left w:val="single" w:sz="6" w:space="0" w:color="000000"/>
-              <w:bottom w:val="single" w:sz="6" w:space="0" w:color="000000"/>
-              <w:right w:val="single" w:sz="6" w:space="0" w:color="000000"/>
+              <w:top w:val="single" w:color="000000" w:sz="6" w:space="0"/>
+              <w:left w:val="single" w:color="000000" w:sz="6" w:space="0"/>
+              <w:bottom w:val="single" w:color="000000" w:sz="6" w:space="0"/>
+              <w:right w:val="single" w:color="000000" w:sz="6" w:space="0"/>
             </w:tcBorders>
           </w:tcPr>
           <w:p>
@@ -774,9 +774,9 @@
           <w:tcPr>
             <w:tcW w:w="2304" w:type="dxa"/>
             <w:tcBorders>
-              <w:top w:val="single" w:sz="6" w:space="0" w:color="000000"/>
-              <w:left w:val="single" w:sz="6" w:space="0" w:color="000000"/>
-              <w:bottom w:val="single" w:sz="6" w:space="0" w:color="000000"/>
+              <w:top w:val="single" w:color="000000" w:sz="6" w:space="0"/>
+              <w:left w:val="single" w:color="000000" w:sz="6" w:space="0"/>
+              <w:bottom w:val="single" w:color="000000" w:sz="6" w:space="0"/>
             </w:tcBorders>
           </w:tcPr>
           <w:p>
@@ -793,9 +793,9 @@
           <w:tcPr>
             <w:tcW w:w="1152" w:type="dxa"/>
             <w:tcBorders>
-              <w:top w:val="single" w:sz="6" w:space="0" w:color="000000"/>
-              <w:left w:val="single" w:sz="6" w:space="0" w:color="000000"/>
-              <w:bottom w:val="single" w:sz="6" w:space="0" w:color="000000"/>
+              <w:top w:val="single" w:color="000000" w:sz="6" w:space="0"/>
+              <w:left w:val="single" w:color="000000" w:sz="6" w:space="0"/>
+              <w:bottom w:val="single" w:color="000000" w:sz="6" w:space="0"/>
             </w:tcBorders>
           </w:tcPr>
           <w:p>
@@ -812,9 +812,9 @@
           <w:tcPr>
             <w:tcW w:w="3744" w:type="dxa"/>
             <w:tcBorders>
-              <w:top w:val="single" w:sz="6" w:space="0" w:color="000000"/>
-              <w:left w:val="single" w:sz="6" w:space="0" w:color="000000"/>
-              <w:bottom w:val="single" w:sz="6" w:space="0" w:color="000000"/>
+              <w:top w:val="single" w:color="000000" w:sz="6" w:space="0"/>
+              <w:left w:val="single" w:color="000000" w:sz="6" w:space="0"/>
+              <w:bottom w:val="single" w:color="000000" w:sz="6" w:space="0"/>
             </w:tcBorders>
           </w:tcPr>
           <w:p>
@@ -831,10 +831,10 @@
           <w:tcPr>
             <w:tcW w:w="2319" w:type="dxa"/>
             <w:tcBorders>
-              <w:top w:val="single" w:sz="6" w:space="0" w:color="000000"/>
-              <w:left w:val="single" w:sz="6" w:space="0" w:color="000000"/>
-              <w:bottom w:val="single" w:sz="6" w:space="0" w:color="000000"/>
-              <w:right w:val="single" w:sz="6" w:space="0" w:color="000000"/>
+              <w:top w:val="single" w:color="000000" w:sz="6" w:space="0"/>
+              <w:left w:val="single" w:color="000000" w:sz="6" w:space="0"/>
+              <w:bottom w:val="single" w:color="000000" w:sz="6" w:space="0"/>
+              <w:right w:val="single" w:color="000000" w:sz="6" w:space="0"/>
             </w:tcBorders>
           </w:tcPr>
           <w:p>
@@ -1627,23 +1627,92 @@
         <w:fldChar w:fldCharType="end"/>
       </w:r>
     </w:p>
-    <w:p>
+    <w:p w14:noSpellErr="1">
       <w:pPr>
         <w:pStyle w:val="Ttulo1"/>
-        <w:rPr>
-          <w:lang w:val="pt-BR"/>
-        </w:rPr>
-      </w:pPr>
-      <w:bookmarkStart w:id="0" w:name="__RefHeading___Toc18206461"/>
+        <w:ind w:left="0"/>
+        <w:rPr>
+          <w:lang w:val="pt-BR"/>
+        </w:rPr>
+      </w:pPr>
+      <w:bookmarkStart w:name="__RefHeading___Toc18206461" w:id="0"/>
       <w:bookmarkEnd w:id="0"/>
       <w:r>
         <w:rPr>
+          <w:sz w:val="20"/>
+          <w:szCs w:val="20"/>
           <w:lang w:val="pt-BR"/>
         </w:rPr>
         <w:t>Introdução</w:t>
       </w:r>
     </w:p>
-    <w:p>
+    <w:p w14:noSpellErr="1">
+      <w:pPr>
+        <w:pStyle w:val="InfoBlue"/>
+        <w:rPr>
+          <w:rFonts w:ascii="Arial Nova Cond" w:hAnsi="Arial Nova Cond"/>
+          <w:i w:val="0"/>
+          <w:iCs w:val="0"/>
+          <w:color w:val="auto"/>
+          <w:sz w:val="20"/>
+          <w:szCs w:val="20"/>
+          <w:lang w:val="pt-BR"/>
+        </w:rPr>
+      </w:pPr>
+      <w:r>
+        <w:rPr>
+          <w:rFonts w:ascii="Arial;arial" w:hAnsi="Arial;arial" w:eastAsia="Arial;arial" w:cs="Arial;arial"/>
+          <w:i w:val="0"/>
+          <w:iCs w:val="0"/>
+          <w:color w:val="auto"/>
+          <w:sz w:val="20"/>
+          <w:szCs w:val="20"/>
+          <w:lang w:val="pt-BR"/>
+        </w:rPr>
+        <w:t>O documento tem o propósito é expor a necessidade de automatização dos processos realizados em academias e funcionalidades do sistema.</w:t>
+      </w:r>
+      <w:r>
+        <w:rPr>
+          <w:rFonts w:ascii="Arial;arial" w:hAnsi="Arial;arial" w:eastAsia="Arial;arial" w:cs="Arial;arial"/>
+          <w:i w:val="0"/>
+          <w:iCs w:val="0"/>
+          <w:color w:val="auto"/>
+          <w:sz w:val="20"/>
+          <w:szCs w:val="20"/>
+          <w:lang w:val="pt-BR"/>
+        </w:rPr>
+        <w:t xml:space="preserve"> Mostrando mais abaixo os detalhes do negócio como processos, regras de negócio e os problemas no momento sem o sistema.</w:t>
+      </w:r>
+      <w:r>
+        <w:rPr>
+          <w:rFonts w:ascii="Arial Nova Cond" w:hAnsi="Arial Nova Cond"/>
+          <w:i w:val="0"/>
+          <w:iCs w:val="0"/>
+          <w:color w:val="auto"/>
+          <w:sz w:val="20"/>
+          <w:szCs w:val="20"/>
+          <w:lang w:val="pt-BR"/>
+        </w:rPr>
+        <w:t xml:space="preserve"> </w:t>
+      </w:r>
+    </w:p>
+    <w:p>
+      <w:pPr>
+        <w:pStyle w:val="Ttulo2"/>
+        <w:rPr>
+          <w:lang w:val="pt-BR"/>
+        </w:rPr>
+      </w:pPr>
+      <w:bookmarkStart w:name="__RefHeading___Toc18206462" w:id="1"/>
+      <w:bookmarkEnd w:id="1"/>
+      <w:r>
+        <w:rPr>
+          <w:lang w:val="pt-BR"/>
+        </w:rPr>
+        <w:t>Finalidade</w:t>
+      </w:r>
+    </w:p>
+    <w:p w14:noSpellErr="1">
       <w:pPr>
         <w:pStyle w:val="InfoBlue"/>
         <w:rPr>
@@ -1656,23 +1725,25 @@
       </w:pPr>
       <w:r>
         <w:rPr>
+          <w:rFonts w:ascii="Arial;Arial" w:hAnsi="Arial;Arial" w:eastAsia="Arial;Arial" w:cs="Arial;Arial"/>
+          <w:i w:val="0"/>
+          <w:iCs w:val="0"/>
+          <w:color w:val="auto"/>
+          <w:sz w:val="20"/>
+          <w:szCs w:val="20"/>
+          <w:lang w:val="pt-BR"/>
+        </w:rPr>
+        <w:t xml:space="preserve">O documento tem por finalidade analisar a necessidade da automatização do processos realizados na academia. </w:t>
+      </w:r>
+      <w:r>
+        <w:rPr>
           <w:rFonts w:ascii="Arial Nova Cond" w:hAnsi="Arial Nova Cond"/>
           <w:color w:val="auto"/>
           <w:sz w:val="24"/>
           <w:szCs w:val="24"/>
           <w:lang w:val="pt-BR"/>
         </w:rPr>
-        <w:t>O documento tem o propósito é expor a necessidade de automatização dos processos realizados em academias e funcionalidades do sistema.</w:t>
-      </w:r>
-      <w:r>
-        <w:rPr>
-          <w:rFonts w:ascii="Arial Nova Cond" w:hAnsi="Arial Nova Cond"/>
-          <w:color w:val="auto"/>
-          <w:sz w:val="24"/>
-          <w:szCs w:val="24"/>
-          <w:lang w:val="pt-BR"/>
-        </w:rPr>
-        <w:t xml:space="preserve"> Mostrando mais abaixo os detalhes do negócio como processos, regras de negócio e os problemas no momento sem o sistema. </w:t>
+        <w:t xml:space="preserve"> </w:t>
       </w:r>
     </w:p>
     <w:p>
@@ -1682,35 +1753,73 @@
           <w:lang w:val="pt-BR"/>
         </w:rPr>
       </w:pPr>
-      <w:bookmarkStart w:id="1" w:name="__RefHeading___Toc18206462"/>
-      <w:bookmarkEnd w:id="1"/>
-      <w:r>
-        <w:rPr>
-          <w:lang w:val="pt-BR"/>
-        </w:rPr>
-        <w:t>Finalidade</w:t>
+      <w:bookmarkStart w:name="__RefHeading___Toc18206463" w:id="2"/>
+      <w:bookmarkEnd w:id="2"/>
+      <w:r>
+        <w:rPr>
+          <w:lang w:val="pt-BR"/>
+        </w:rPr>
+        <w:t>Escopo</w:t>
+      </w:r>
+    </w:p>
+    <w:p w14:noSpellErr="1">
+      <w:pPr>
+        <w:rPr>
+          <w:rFonts w:ascii="Arial;Arial" w:hAnsi="Arial;Arial" w:eastAsia="Arial;Arial" w:cs="Arial;Arial"/>
+          <w:sz w:val="20"/>
+          <w:szCs w:val="20"/>
+          <w:lang w:val="pt-BR"/>
+        </w:rPr>
+      </w:pPr>
+      <w:r>
+        <w:rPr>
+          <w:rFonts w:ascii="Arial;Arial" w:hAnsi="Arial;Arial" w:eastAsia="Arial;Arial" w:cs="Arial;Arial"/>
+          <w:sz w:val="20"/>
+          <w:szCs w:val="20"/>
+          <w:lang w:val="pt-BR"/>
+        </w:rPr>
+        <w:t xml:space="preserve">Esse sistema permitirá novos alunos </w:t>
+      </w:r>
+      <w:r>
+        <w:rPr>
+          <w:rFonts w:ascii="Arial;Arial" w:hAnsi="Arial;Arial" w:eastAsia="Arial;Arial" w:cs="Arial;Arial"/>
+          <w:sz w:val="20"/>
+          <w:szCs w:val="20"/>
+          <w:lang w:val="pt-BR"/>
+        </w:rPr>
+        <w:t xml:space="preserve">a aquisição de um plano personalizado para a sua rotina, e para os alunos já cadastrados uma maior facilidade na organização de treinos e pagamentos. </w:t>
+      </w:r>
+    </w:p>
+    <w:p>
+      <w:pPr>
+        <w:pStyle w:val="Ttulo2"/>
+        <w:rPr>
+          <w:lang w:val="pt-BR"/>
+        </w:rPr>
+      </w:pPr>
+      <w:bookmarkStart w:name="__RefHeading___Toc18206465" w:id="3"/>
+      <w:bookmarkEnd w:id="3"/>
+      <w:r>
+        <w:rPr>
+          <w:lang w:val="pt-BR"/>
+        </w:rPr>
+        <w:t>Referências</w:t>
       </w:r>
     </w:p>
     <w:p>
       <w:pPr>
         <w:pStyle w:val="InfoBlue"/>
         <w:rPr>
-          <w:rFonts w:ascii="Arial Nova Cond" w:hAnsi="Arial Nova Cond"/>
-          <w:color w:val="auto"/>
-          <w:sz w:val="24"/>
-          <w:szCs w:val="24"/>
-          <w:lang w:val="pt-BR"/>
-        </w:rPr>
-      </w:pPr>
-      <w:r>
-        <w:rPr>
-          <w:rFonts w:ascii="Arial Nova Cond" w:hAnsi="Arial Nova Cond"/>
-          <w:color w:val="auto"/>
-          <w:sz w:val="24"/>
-          <w:szCs w:val="24"/>
-          <w:lang w:val="pt-BR"/>
-        </w:rPr>
-        <w:t xml:space="preserve">O documento tem por finalidade analisar a necessidade da automatização do processos realizados na academia.  </w:t>
+          <w:color w:val="FF0000"/>
+          <w:lang w:val="pt-BR"/>
+        </w:rPr>
+      </w:pPr>
+      <w:r>
+        <w:rPr>
+          <w:color w:val="FF0000"/>
+          <w:lang w:val="pt-BR"/>
+        </w:rPr>
+        <w:t xml:space="preserve">Não possui. </w:t>
       </w:r>
     </w:p>
     <w:p>
@@ -1720,83 +1829,7 @@
           <w:lang w:val="pt-BR"/>
         </w:rPr>
       </w:pPr>
-      <w:bookmarkStart w:id="2" w:name="__RefHeading___Toc18206463"/>
-      <w:bookmarkEnd w:id="2"/>
-      <w:r>
-        <w:rPr>
-          <w:lang w:val="pt-BR"/>
-        </w:rPr>
-        <w:t>Escopo</w:t>
-      </w:r>
-    </w:p>
-    <w:p>
-      <w:pPr>
-        <w:rPr>
-          <w:rFonts w:ascii="Arial Nova Cond" w:hAnsi="Arial Nova Cond"/>
-          <w:sz w:val="24"/>
-          <w:szCs w:val="24"/>
-          <w:lang w:val="pt-BR"/>
-        </w:rPr>
-      </w:pPr>
-      <w:r>
-        <w:rPr>
-          <w:rFonts w:ascii="Arial Nova Cond" w:hAnsi="Arial Nova Cond"/>
-          <w:sz w:val="24"/>
-          <w:szCs w:val="24"/>
-          <w:lang w:val="pt-BR"/>
-        </w:rPr>
-        <w:t xml:space="preserve">Esse sistema permitirá novos alunos </w:t>
-      </w:r>
-      <w:r>
-        <w:rPr>
-          <w:rFonts w:ascii="Arial Nova Cond" w:hAnsi="Arial Nova Cond"/>
-          <w:sz w:val="24"/>
-          <w:szCs w:val="24"/>
-          <w:lang w:val="pt-BR"/>
-        </w:rPr>
-        <w:t xml:space="preserve">a aquisição de um plano personalizado para a sua rotina, e para os alunos já cadastrados uma maior facilidade na organização de treinos e pagamentos. </w:t>
-      </w:r>
-    </w:p>
-    <w:p>
-      <w:pPr>
-        <w:pStyle w:val="Ttulo2"/>
-        <w:rPr>
-          <w:lang w:val="pt-BR"/>
-        </w:rPr>
-      </w:pPr>
-      <w:bookmarkStart w:id="3" w:name="__RefHeading___Toc18206465"/>
-      <w:bookmarkEnd w:id="3"/>
-      <w:r>
-        <w:rPr>
-          <w:lang w:val="pt-BR"/>
-        </w:rPr>
-        <w:t>Referências</w:t>
-      </w:r>
-    </w:p>
-    <w:p>
-      <w:pPr>
-        <w:pStyle w:val="InfoBlue"/>
-        <w:rPr>
-          <w:color w:val="FF0000"/>
-          <w:lang w:val="pt-BR"/>
-        </w:rPr>
-      </w:pPr>
-      <w:r>
-        <w:rPr>
-          <w:color w:val="FF0000"/>
-          <w:lang w:val="pt-BR"/>
-        </w:rPr>
-        <w:t xml:space="preserve">Não possui. </w:t>
-      </w:r>
-    </w:p>
-    <w:p>
-      <w:pPr>
-        <w:pStyle w:val="Ttulo2"/>
-        <w:rPr>
-          <w:lang w:val="pt-BR"/>
-        </w:rPr>
-      </w:pPr>
-      <w:bookmarkStart w:id="4" w:name="__RefHeading___Toc18206466"/>
+      <w:bookmarkStart w:name="__RefHeading___Toc18206466" w:id="4"/>
       <w:bookmarkEnd w:id="4"/>
       <w:r>
         <w:rPr>
@@ -1847,9 +1880,10 @@
         <w:t>contém e explica como o documento está organizado.]</w:t>
       </w:r>
     </w:p>
-    <w:p>
+    <w:p w14:noSpellErr="1">
       <w:pPr>
         <w:pStyle w:val="Ttulo1"/>
+        <w:ind w:left="0" w:firstLine="0"/>
         <w:rPr>
           <w:rFonts w:eastAsia="Arial;Arial"/>
           <w:sz w:val="20"/>
@@ -1857,7 +1891,7 @@
           <w:lang w:val="pt-BR"/>
         </w:rPr>
       </w:pPr>
-      <w:bookmarkStart w:id="5" w:name="__RefHeading___Toc103_3690376769"/>
+      <w:bookmarkStart w:name="__RefHeading___Toc103_3690376769" w:id="5"/>
       <w:bookmarkEnd w:id="5"/>
       <w:r>
         <w:rPr>
@@ -1872,6 +1906,11 @@
       <w:pPr>
         <w:pStyle w:val="Ttulo2"/>
         <w:rPr>
+          <w:rFonts w:ascii="Arial;Arial" w:hAnsi="Arial;Arial" w:eastAsia="Arial;Arial" w:cs="Arial;Arial"/>
+          <w:b w:val="1"/>
+          <w:bCs w:val="1"/>
+          <w:sz w:val="20"/>
+          <w:szCs w:val="20"/>
           <w:lang w:val="pt-BR"/>
         </w:rPr>
       </w:pPr>
@@ -1884,19 +1923,6 @@
     </w:p>
     <w:p>
       <w:pPr>
-        <w:rPr>
-          <w:lang w:val="pt-BR"/>
-        </w:rPr>
-      </w:pPr>
-      <w:r>
-        <w:rPr>
-          <w:lang w:val="pt-BR"/>
-        </w:rPr>
-        <w:t>7.1 Automatizar cadastros dos usuários</w:t>
-      </w:r>
-    </w:p>
-    <w:p>
-      <w:pPr>
         <w:ind w:firstLine="720"/>
         <w:rPr>
           <w:lang w:val="pt-BR"/>
@@ -1906,14 +1932,32 @@
         <w:rPr>
           <w:lang w:val="pt-BR"/>
         </w:rPr>
-        <w:t>7.2 Enviar planos, promoções de produtos, informações e avisos nos contatos disponíveis pelo usuário</w:t>
+        <w:t>3.1 Automatizar cadastros dos usuários</w:t>
+      </w:r>
+    </w:p>
+    <w:p>
+      <w:pPr>
+        <w:ind w:firstLine="720"/>
+        <w:rPr>
+          <w:lang w:val="pt-BR"/>
+        </w:rPr>
+      </w:pPr>
+      <w:r>
+        <w:rPr>
+          <w:lang w:val="pt-BR"/>
+        </w:rPr>
+        <w:t>3.2 Enviar planos, promoções de produtos, informações e avisos nos contatos disponíveis pelo usuário</w:t>
       </w:r>
     </w:p>
     <w:p>
       <w:pPr>
         <w:pStyle w:val="Ttulo2"/>
         <w:rPr>
-          <w:rFonts w:eastAsia="Arial;Arial"/>
+          <w:rFonts w:ascii="Arial;Arial" w:hAnsi="Arial;Arial" w:eastAsia="Arial;Arial" w:cs="Arial;Arial"/>
+          <w:b w:val="1"/>
+          <w:bCs w:val="1"/>
+          <w:sz w:val="20"/>
+          <w:szCs w:val="20"/>
           <w:lang w:val="pt-BR"/>
         </w:rPr>
       </w:pPr>
@@ -1928,7 +1972,6 @@
       <w:pPr>
         <w:pStyle w:val="Ttulo2"/>
         <w:numPr>
-          <w:ilvl w:val="1"/>
           <w:numId w:val="0"/>
         </w:numPr>
         <w:ind w:firstLine="720"/>
@@ -1940,9 +1983,17 @@
       </w:pPr>
       <w:r>
         <w:rPr>
-          <w:lang w:val="pt-BR"/>
-        </w:rPr>
-        <w:t xml:space="preserve">8.1 </w:t>
+          <w:b w:val="0"/>
+          <w:bCs w:val="0"/>
+          <w:lang w:val="pt-BR"/>
+        </w:rPr>
+        <w:t>4.1</w:t>
+      </w:r>
+      <w:r>
+        <w:rPr>
+          <w:lang w:val="pt-BR"/>
+        </w:rPr>
+        <w:t xml:space="preserve"> </w:t>
       </w:r>
       <w:r>
         <w:rPr>
@@ -1958,177 +2009,176 @@
       <w:pPr>
         <w:pStyle w:val="Ttulo2"/>
         <w:rPr>
-          <w:rFonts w:eastAsia="Arial;Arial"/>
-          <w:lang w:val="pt-BR"/>
-        </w:rPr>
-      </w:pPr>
-      <w:r>
-        <w:rPr>
-          <w:lang w:val="pt-BR"/>
-        </w:rPr>
-        <w:t xml:space="preserve">Gerenciamento de presença dos usuários </w:t>
-      </w:r>
-    </w:p>
-    <w:p>
-      <w:pPr>
-        <w:rPr>
-          <w:lang w:val="pt-BR"/>
-        </w:rPr>
-      </w:pPr>
-      <w:r>
-        <w:rPr>
-          <w:lang w:val="pt-BR"/>
-        </w:rPr>
-        <w:t>9.1 Analisar o fluxo de presença dos usuários</w:t>
-      </w:r>
-    </w:p>
-    <w:p>
-      <w:pPr>
-        <w:rPr>
-          <w:lang w:val="pt-BR"/>
-        </w:rPr>
-      </w:pPr>
-      <w:r>
-        <w:rPr>
-          <w:lang w:val="pt-BR"/>
-        </w:rPr>
-        <w:t>9.2 Controlar a liberação da catraca de acordo com a quantidade de usuários</w:t>
-      </w:r>
-    </w:p>
-    <w:p>
-      <w:pPr>
-        <w:ind w:firstLine="720"/>
-        <w:rPr>
-          <w:lang w:val="pt-BR"/>
-        </w:rPr>
-      </w:pPr>
-      <w:r>
-        <w:rPr>
-          <w:lang w:val="pt-BR"/>
-        </w:rPr>
-        <w:t>9.3 Emitir uma alerta de lotação ao responsável na recepção</w:t>
-      </w:r>
-    </w:p>
-    <w:p>
-      <w:pPr>
-        <w:rPr>
-          <w:lang w:val="pt-BR"/>
-        </w:rPr>
-      </w:pPr>
-    </w:p>
-    <w:p>
-      <w:pPr>
-        <w:pStyle w:val="PargrafodaLista"/>
-        <w:rPr>
-          <w:b/>
-          <w:bCs/>
-          <w:lang w:val="pt-BR"/>
-        </w:rPr>
-      </w:pPr>
-      <w:r>
-        <w:rPr>
-          <w:b/>
-          <w:bCs/>
-          <w:lang w:val="pt-BR"/>
-        </w:rPr>
-        <w:t>Rotina dos usuários para adaptar o horário de agendamento presencial na academia</w:t>
-      </w:r>
-    </w:p>
-    <w:p>
-      <w:pPr>
-        <w:rPr>
-          <w:lang w:val="pt-BR"/>
-        </w:rPr>
-      </w:pPr>
-      <w:r>
-        <w:rPr>
-          <w:lang w:val="pt-BR"/>
-        </w:rPr>
-        <w:t>10.1 Analisar a rotina dos usuários para sugerir horários para agendamento presencial</w:t>
-      </w:r>
-    </w:p>
-    <w:p>
-      <w:pPr>
-        <w:rPr>
-          <w:lang w:val="pt-BR"/>
-        </w:rPr>
-      </w:pPr>
-      <w:r>
-        <w:rPr>
-          <w:lang w:val="pt-BR"/>
-        </w:rPr>
-        <w:t>10.2 Notificar usuários de horários de agendamento disponível</w:t>
-      </w:r>
-    </w:p>
-    <w:p>
-      <w:pPr>
-        <w:pStyle w:val="Ttulo2"/>
-        <w:rPr>
-          <w:lang w:val="pt-BR"/>
-        </w:rPr>
-      </w:pPr>
-      <w:bookmarkStart w:id="6" w:name="__RefHeading___Toc107_3690376769"/>
-      <w:bookmarkEnd w:id="6"/>
-      <w:r>
-        <w:rPr>
-          <w:lang w:val="pt-BR"/>
-        </w:rPr>
-        <w:t>&lt;</w:t>
-      </w:r>
-      <w:proofErr w:type="spellStart"/>
-      <w:r>
-        <w:rPr>
-          <w:lang w:val="pt-BR"/>
-        </w:rPr>
-        <w:t>outroObjetivo</w:t>
-      </w:r>
-      <w:proofErr w:type="spellEnd"/>
-      <w:r>
-        <w:rPr>
-          <w:lang w:val="pt-BR"/>
-        </w:rPr>
-        <w:t>&gt;</w:t>
-      </w:r>
-    </w:p>
-    <w:p>
-      <w:pPr>
-        <w:ind w:firstLine="720"/>
-        <w:rPr>
-          <w:lang w:val="pt-BR"/>
-        </w:rPr>
-      </w:pPr>
-      <w:r>
-        <w:rPr>
-          <w:lang w:val="pt-BR"/>
-        </w:rPr>
-        <w:t>7.3 Disponibilizar o cadastro do usuário on-line em forma de site ou aplicativo, tornando o cliente independente de um funcionário da academia</w:t>
-      </w:r>
-      <w:r>
-        <w:rPr>
-          <w:lang w:val="pt-BR"/>
-        </w:rPr>
-        <w:t xml:space="preserve">. </w:t>
-      </w:r>
-    </w:p>
-    <w:p>
-      <w:pPr>
-        <w:pStyle w:val="Ttulo1"/>
-        <w:ind w:left="1080" w:hanging="360"/>
-        <w:rPr>
+          <w:rFonts w:ascii="Arial;Arial" w:hAnsi="Arial;Arial" w:eastAsia="Arial;Arial" w:cs="Arial;Arial"/>
+          <w:b w:val="1"/>
+          <w:bCs w:val="1"/>
           <w:sz w:val="20"/>
           <w:szCs w:val="20"/>
           <w:lang w:val="pt-BR"/>
         </w:rPr>
       </w:pPr>
-      <w:bookmarkStart w:id="7" w:name="__RefHeading___Toc18206467"/>
-      <w:bookmarkEnd w:id="7"/>
-      <w:r>
-        <w:rPr>
+      <w:r>
+        <w:rPr>
+          <w:lang w:val="pt-BR"/>
+        </w:rPr>
+        <w:t xml:space="preserve">Gerenciamento de presença dos usuários </w:t>
+      </w:r>
+    </w:p>
+    <w:p>
+      <w:pPr>
+        <w:ind w:firstLine="720"/>
+        <w:rPr>
+          <w:lang w:val="pt-BR"/>
+        </w:rPr>
+      </w:pPr>
+      <w:r>
+        <w:rPr>
+          <w:lang w:val="pt-BR"/>
+        </w:rPr>
+        <w:t>5.1 Analisar o fluxo de presença dos usuários</w:t>
+      </w:r>
+    </w:p>
+    <w:p>
+      <w:pPr>
+        <w:ind w:firstLine="720"/>
+        <w:rPr>
+          <w:lang w:val="pt-BR"/>
+        </w:rPr>
+      </w:pPr>
+      <w:r>
+        <w:rPr>
+          <w:lang w:val="pt-BR"/>
+        </w:rPr>
+        <w:t>5.2 Controlar a liberação da catraca de acordo com a quantidade de usuários</w:t>
+      </w:r>
+    </w:p>
+    <w:p>
+      <w:pPr>
+        <w:ind w:firstLine="720"/>
+        <w:rPr>
+          <w:lang w:val="pt-BR"/>
+        </w:rPr>
+      </w:pPr>
+      <w:r>
+        <w:rPr>
+          <w:lang w:val="pt-BR"/>
+        </w:rPr>
+        <w:t>5.3 Emitir uma alerta de lotação ao responsável na recepção</w:t>
+      </w:r>
+    </w:p>
+    <w:p>
+      <w:pPr>
+        <w:rPr>
+          <w:lang w:val="pt-BR"/>
+        </w:rPr>
+      </w:pPr>
+    </w:p>
+    <w:p>
+      <w:pPr>
+        <w:pStyle w:val="PargrafodaLista"/>
+        <w:rPr>
+          <w:rFonts w:ascii="Times New Roman;Georgia" w:hAnsi="Times New Roman;Georgia" w:eastAsia="Times New Roman;Georgia" w:cs="Times New Roman;Georgia"/>
+          <w:b w:val="1"/>
+          <w:bCs w:val="1"/>
           <w:sz w:val="20"/>
           <w:szCs w:val="20"/>
           <w:lang w:val="pt-BR"/>
         </w:rPr>
-        <w:lastRenderedPageBreak/>
+      </w:pPr>
+      <w:r>
+        <w:rPr>
+          <w:b w:val="1"/>
+          <w:bCs w:val="1"/>
+          <w:lang w:val="pt-BR"/>
+        </w:rPr>
+        <w:t>Rotina dos usuários para adaptar o horário de agendamento presencial na academia</w:t>
+      </w:r>
+    </w:p>
+    <w:p>
+      <w:pPr>
+        <w:ind w:firstLine="720"/>
+        <w:rPr>
+          <w:lang w:val="pt-BR"/>
+        </w:rPr>
+      </w:pPr>
+      <w:r>
+        <w:rPr>
+          <w:lang w:val="pt-BR"/>
+        </w:rPr>
+        <w:t>6.1 Analisar a rotina dos usuários para sugerir horários para agendamento presencial</w:t>
+      </w:r>
+    </w:p>
+    <w:p>
+      <w:pPr>
+        <w:ind w:firstLine="720"/>
+        <w:rPr>
+          <w:lang w:val="pt-BR"/>
+        </w:rPr>
+      </w:pPr>
+      <w:r>
+        <w:rPr>
+          <w:lang w:val="pt-BR"/>
+        </w:rPr>
+        <w:t>6.2 Notificar usuários de horários de agendamento disponível</w:t>
+      </w:r>
+    </w:p>
+    <w:p>
+      <w:pPr>
+        <w:pStyle w:val="Ttulo2"/>
+        <w:rPr>
+          <w:rFonts w:ascii="Arial;Arial" w:hAnsi="Arial;Arial" w:eastAsia="Arial;Arial" w:cs="Arial;Arial"/>
+          <w:b w:val="1"/>
+          <w:bCs w:val="1"/>
+          <w:sz w:val="20"/>
+          <w:szCs w:val="20"/>
+          <w:lang w:val="pt-BR"/>
+        </w:rPr>
+      </w:pPr>
+      <w:r>
+        <w:rPr>
+          <w:lang w:val="pt-BR"/>
+        </w:rPr>
+        <w:t>Meios de cadastro do usuário</w:t>
+      </w:r>
+    </w:p>
+    <w:p>
+      <w:pPr>
+        <w:ind w:firstLine="720"/>
+        <w:rPr>
+          <w:lang w:val="pt-BR"/>
+        </w:rPr>
+      </w:pPr>
+      <w:r>
+        <w:rPr>
+          <w:lang w:val="pt-BR"/>
+        </w:rPr>
+        <w:t>7.3 Disponibilizar o cadastro do usuário on-line em forma de site ou aplicativo, tornando o cliente independente de um funcionário da academia</w:t>
+      </w:r>
+      <w:r>
+        <w:rPr>
+          <w:lang w:val="pt-BR"/>
+        </w:rPr>
+        <w:t xml:space="preserve">. </w:t>
+      </w:r>
+    </w:p>
+    <w:p w14:noSpellErr="1">
+      <w:pPr>
+        <w:pStyle w:val="Ttulo1"/>
+        <w:ind w:left="360" w:hanging="360"/>
+        <w:rPr>
+          <w:sz w:val="20"/>
+          <w:szCs w:val="20"/>
+          <w:lang w:val="pt-BR"/>
+        </w:rPr>
+      </w:pPr>
+      <w:bookmarkStart w:name="__RefHeading___Toc18206467" w:id="7"/>
+      <w:bookmarkEnd w:id="7"/>
+      <w:r>
+        <w:rPr>
+          <w:sz w:val="20"/>
+          <w:szCs w:val="20"/>
+          <w:lang w:val="pt-BR"/>
+        </w:rPr>
         <w:t>Posicionamento</w:t>
       </w:r>
     </w:p>
@@ -2139,7 +2189,7 @@
           <w:lang w:val="pt-BR"/>
         </w:rPr>
       </w:pPr>
-      <w:bookmarkStart w:id="8" w:name="__RefHeading___Toc109_3690376769"/>
+      <w:bookmarkStart w:name="__RefHeading___Toc109_3690376769" w:id="8"/>
       <w:bookmarkEnd w:id="8"/>
       <w:r>
         <w:rPr>
@@ -2169,7 +2219,7 @@
           <w:lang w:val="pt-BR"/>
         </w:rPr>
       </w:pPr>
-      <w:bookmarkStart w:id="9" w:name="__RefHeading___Toc111_3690376769"/>
+      <w:bookmarkStart w:name="__RefHeading___Toc111_3690376769" w:id="9"/>
       <w:bookmarkEnd w:id="9"/>
       <w:r>
         <w:rPr>
@@ -2193,7 +2243,7 @@
           <w:lang w:val="pt-BR"/>
         </w:rPr>
       </w:pPr>
-      <w:bookmarkStart w:id="10" w:name="__RefHeading___Toc18206468"/>
+      <w:bookmarkStart w:name="__RefHeading___Toc18206468" w:id="10"/>
       <w:bookmarkEnd w:id="10"/>
       <w:r>
         <w:rPr>
@@ -2223,7 +2273,7 @@
           <w:lang w:val="pt-BR"/>
         </w:rPr>
       </w:pPr>
-      <w:bookmarkStart w:id="11" w:name="__RefHeading___Toc18206469"/>
+      <w:bookmarkStart w:name="__RefHeading___Toc18206469" w:id="11"/>
       <w:bookmarkEnd w:id="11"/>
       <w:r>
         <w:rPr>
@@ -2277,9 +2327,9 @@
           <w:tcPr>
             <w:tcW w:w="2970" w:type="dxa"/>
             <w:tcBorders>
-              <w:top w:val="single" w:sz="12" w:space="0" w:color="000000"/>
-              <w:left w:val="single" w:sz="12" w:space="0" w:color="000000"/>
-              <w:bottom w:val="single" w:sz="6" w:space="0" w:color="000000"/>
+              <w:top w:val="single" w:color="000000" w:sz="12" w:space="0"/>
+              <w:left w:val="single" w:color="000000" w:sz="12" w:space="0"/>
+              <w:bottom w:val="single" w:color="000000" w:sz="6" w:space="0"/>
             </w:tcBorders>
             <w:shd w:val="clear" w:color="auto" w:fill="BFBFBF"/>
           </w:tcPr>
@@ -2304,10 +2354,10 @@
           <w:tcPr>
             <w:tcW w:w="5250" w:type="dxa"/>
             <w:tcBorders>
-              <w:top w:val="single" w:sz="12" w:space="0" w:color="000000"/>
-              <w:left w:val="single" w:sz="12" w:space="0" w:color="000000"/>
-              <w:bottom w:val="single" w:sz="6" w:space="0" w:color="000000"/>
-              <w:right w:val="single" w:sz="12" w:space="0" w:color="000000"/>
+              <w:top w:val="single" w:color="000000" w:sz="12" w:space="0"/>
+              <w:left w:val="single" w:color="000000" w:sz="12" w:space="0"/>
+              <w:bottom w:val="single" w:color="000000" w:sz="6" w:space="0"/>
+              <w:right w:val="single" w:color="000000" w:sz="12" w:space="0"/>
             </w:tcBorders>
           </w:tcPr>
           <w:p>
@@ -2331,9 +2381,9 @@
           <w:tcPr>
             <w:tcW w:w="2970" w:type="dxa"/>
             <w:tcBorders>
-              <w:top w:val="single" w:sz="6" w:space="0" w:color="000000"/>
-              <w:left w:val="single" w:sz="12" w:space="0" w:color="000000"/>
-              <w:bottom w:val="single" w:sz="6" w:space="0" w:color="000000"/>
+              <w:top w:val="single" w:color="000000" w:sz="6" w:space="0"/>
+              <w:left w:val="single" w:color="000000" w:sz="12" w:space="0"/>
+              <w:bottom w:val="single" w:color="000000" w:sz="6" w:space="0"/>
             </w:tcBorders>
             <w:shd w:val="clear" w:color="auto" w:fill="BFBFBF"/>
           </w:tcPr>
@@ -2358,10 +2408,10 @@
           <w:tcPr>
             <w:tcW w:w="5250" w:type="dxa"/>
             <w:tcBorders>
-              <w:top w:val="single" w:sz="6" w:space="0" w:color="000000"/>
-              <w:left w:val="single" w:sz="12" w:space="0" w:color="000000"/>
-              <w:bottom w:val="single" w:sz="6" w:space="0" w:color="000000"/>
-              <w:right w:val="single" w:sz="12" w:space="0" w:color="000000"/>
+              <w:top w:val="single" w:color="000000" w:sz="6" w:space="0"/>
+              <w:left w:val="single" w:color="000000" w:sz="12" w:space="0"/>
+              <w:bottom w:val="single" w:color="000000" w:sz="6" w:space="0"/>
+              <w:right w:val="single" w:color="000000" w:sz="12" w:space="0"/>
             </w:tcBorders>
           </w:tcPr>
           <w:p>
@@ -2385,9 +2435,9 @@
           <w:tcPr>
             <w:tcW w:w="2970" w:type="dxa"/>
             <w:tcBorders>
-              <w:top w:val="single" w:sz="6" w:space="0" w:color="000000"/>
-              <w:left w:val="single" w:sz="12" w:space="0" w:color="000000"/>
-              <w:bottom w:val="single" w:sz="6" w:space="0" w:color="000000"/>
+              <w:top w:val="single" w:color="000000" w:sz="6" w:space="0"/>
+              <w:left w:val="single" w:color="000000" w:sz="12" w:space="0"/>
+              <w:bottom w:val="single" w:color="000000" w:sz="6" w:space="0"/>
             </w:tcBorders>
             <w:shd w:val="clear" w:color="auto" w:fill="BFBFBF"/>
           </w:tcPr>
@@ -2412,10 +2462,10 @@
           <w:tcPr>
             <w:tcW w:w="5250" w:type="dxa"/>
             <w:tcBorders>
-              <w:top w:val="single" w:sz="6" w:space="0" w:color="000000"/>
-              <w:left w:val="single" w:sz="12" w:space="0" w:color="000000"/>
-              <w:bottom w:val="single" w:sz="6" w:space="0" w:color="000000"/>
-              <w:right w:val="single" w:sz="12" w:space="0" w:color="000000"/>
+              <w:top w:val="single" w:color="000000" w:sz="6" w:space="0"/>
+              <w:left w:val="single" w:color="000000" w:sz="12" w:space="0"/>
+              <w:bottom w:val="single" w:color="000000" w:sz="6" w:space="0"/>
+              <w:right w:val="single" w:color="000000" w:sz="12" w:space="0"/>
             </w:tcBorders>
           </w:tcPr>
           <w:p>
@@ -2439,9 +2489,9 @@
           <w:tcPr>
             <w:tcW w:w="2970" w:type="dxa"/>
             <w:tcBorders>
-              <w:top w:val="single" w:sz="6" w:space="0" w:color="000000"/>
-              <w:left w:val="single" w:sz="12" w:space="0" w:color="000000"/>
-              <w:bottom w:val="single" w:sz="6" w:space="0" w:color="000000"/>
+              <w:top w:val="single" w:color="000000" w:sz="6" w:space="0"/>
+              <w:left w:val="single" w:color="000000" w:sz="12" w:space="0"/>
+              <w:bottom w:val="single" w:color="000000" w:sz="6" w:space="0"/>
             </w:tcBorders>
             <w:shd w:val="clear" w:color="auto" w:fill="BFBFBF"/>
           </w:tcPr>
@@ -2465,10 +2515,10 @@
           <w:tcPr>
             <w:tcW w:w="5250" w:type="dxa"/>
             <w:tcBorders>
-              <w:top w:val="single" w:sz="6" w:space="0" w:color="000000"/>
-              <w:left w:val="single" w:sz="12" w:space="0" w:color="000000"/>
-              <w:bottom w:val="single" w:sz="6" w:space="0" w:color="000000"/>
-              <w:right w:val="single" w:sz="12" w:space="0" w:color="000000"/>
+              <w:top w:val="single" w:color="000000" w:sz="6" w:space="0"/>
+              <w:left w:val="single" w:color="000000" w:sz="12" w:space="0"/>
+              <w:bottom w:val="single" w:color="000000" w:sz="6" w:space="0"/>
+              <w:right w:val="single" w:color="000000" w:sz="12" w:space="0"/>
             </w:tcBorders>
           </w:tcPr>
           <w:p>
@@ -2517,9 +2567,9 @@
           <w:tcPr>
             <w:tcW w:w="2970" w:type="dxa"/>
             <w:tcBorders>
-              <w:top w:val="single" w:sz="12" w:space="0" w:color="000000"/>
-              <w:left w:val="single" w:sz="12" w:space="0" w:color="000000"/>
-              <w:bottom w:val="single" w:sz="6" w:space="0" w:color="000000"/>
+              <w:top w:val="single" w:color="000000" w:sz="12" w:space="0"/>
+              <w:left w:val="single" w:color="000000" w:sz="12" w:space="0"/>
+              <w:bottom w:val="single" w:color="000000" w:sz="6" w:space="0"/>
             </w:tcBorders>
             <w:shd w:val="clear" w:color="auto" w:fill="BFBFBF"/>
           </w:tcPr>
@@ -2544,10 +2594,10 @@
           <w:tcPr>
             <w:tcW w:w="5250" w:type="dxa"/>
             <w:tcBorders>
-              <w:top w:val="single" w:sz="12" w:space="0" w:color="000000"/>
-              <w:left w:val="single" w:sz="12" w:space="0" w:color="000000"/>
-              <w:bottom w:val="single" w:sz="6" w:space="0" w:color="000000"/>
-              <w:right w:val="single" w:sz="12" w:space="0" w:color="000000"/>
+              <w:top w:val="single" w:color="000000" w:sz="12" w:space="0"/>
+              <w:left w:val="single" w:color="000000" w:sz="12" w:space="0"/>
+              <w:bottom w:val="single" w:color="000000" w:sz="6" w:space="0"/>
+              <w:right w:val="single" w:color="000000" w:sz="12" w:space="0"/>
             </w:tcBorders>
           </w:tcPr>
           <w:p>
@@ -2571,9 +2621,9 @@
           <w:tcPr>
             <w:tcW w:w="2970" w:type="dxa"/>
             <w:tcBorders>
-              <w:top w:val="single" w:sz="6" w:space="0" w:color="000000"/>
-              <w:left w:val="single" w:sz="12" w:space="0" w:color="000000"/>
-              <w:bottom w:val="single" w:sz="6" w:space="0" w:color="000000"/>
+              <w:top w:val="single" w:color="000000" w:sz="6" w:space="0"/>
+              <w:left w:val="single" w:color="000000" w:sz="12" w:space="0"/>
+              <w:bottom w:val="single" w:color="000000" w:sz="6" w:space="0"/>
             </w:tcBorders>
             <w:shd w:val="clear" w:color="auto" w:fill="BFBFBF"/>
           </w:tcPr>
@@ -2598,10 +2648,10 @@
           <w:tcPr>
             <w:tcW w:w="5250" w:type="dxa"/>
             <w:tcBorders>
-              <w:top w:val="single" w:sz="6" w:space="0" w:color="000000"/>
-              <w:left w:val="single" w:sz="12" w:space="0" w:color="000000"/>
-              <w:bottom w:val="single" w:sz="6" w:space="0" w:color="000000"/>
-              <w:right w:val="single" w:sz="12" w:space="0" w:color="000000"/>
+              <w:top w:val="single" w:color="000000" w:sz="6" w:space="0"/>
+              <w:left w:val="single" w:color="000000" w:sz="12" w:space="0"/>
+              <w:bottom w:val="single" w:color="000000" w:sz="6" w:space="0"/>
+              <w:right w:val="single" w:color="000000" w:sz="12" w:space="0"/>
             </w:tcBorders>
           </w:tcPr>
           <w:p>
@@ -2625,9 +2675,9 @@
           <w:tcPr>
             <w:tcW w:w="2970" w:type="dxa"/>
             <w:tcBorders>
-              <w:top w:val="single" w:sz="6" w:space="0" w:color="000000"/>
-              <w:left w:val="single" w:sz="12" w:space="0" w:color="000000"/>
-              <w:bottom w:val="single" w:sz="6" w:space="0" w:color="000000"/>
+              <w:top w:val="single" w:color="000000" w:sz="6" w:space="0"/>
+              <w:left w:val="single" w:color="000000" w:sz="12" w:space="0"/>
+              <w:bottom w:val="single" w:color="000000" w:sz="6" w:space="0"/>
             </w:tcBorders>
             <w:shd w:val="clear" w:color="auto" w:fill="BFBFBF"/>
           </w:tcPr>
@@ -2652,10 +2702,10 @@
           <w:tcPr>
             <w:tcW w:w="5250" w:type="dxa"/>
             <w:tcBorders>
-              <w:top w:val="single" w:sz="6" w:space="0" w:color="000000"/>
-              <w:left w:val="single" w:sz="12" w:space="0" w:color="000000"/>
-              <w:bottom w:val="single" w:sz="6" w:space="0" w:color="000000"/>
-              <w:right w:val="single" w:sz="12" w:space="0" w:color="000000"/>
+              <w:top w:val="single" w:color="000000" w:sz="6" w:space="0"/>
+              <w:left w:val="single" w:color="000000" w:sz="12" w:space="0"/>
+              <w:bottom w:val="single" w:color="000000" w:sz="6" w:space="0"/>
+              <w:right w:val="single" w:color="000000" w:sz="12" w:space="0"/>
             </w:tcBorders>
           </w:tcPr>
           <w:p>
@@ -2679,9 +2729,9 @@
           <w:tcPr>
             <w:tcW w:w="2970" w:type="dxa"/>
             <w:tcBorders>
-              <w:top w:val="single" w:sz="6" w:space="0" w:color="000000"/>
-              <w:left w:val="single" w:sz="12" w:space="0" w:color="000000"/>
-              <w:bottom w:val="single" w:sz="6" w:space="0" w:color="000000"/>
+              <w:top w:val="single" w:color="000000" w:sz="6" w:space="0"/>
+              <w:left w:val="single" w:color="000000" w:sz="12" w:space="0"/>
+              <w:bottom w:val="single" w:color="000000" w:sz="6" w:space="0"/>
             </w:tcBorders>
             <w:shd w:val="clear" w:color="auto" w:fill="BFBFBF"/>
           </w:tcPr>
@@ -2705,10 +2755,10 @@
           <w:tcPr>
             <w:tcW w:w="5250" w:type="dxa"/>
             <w:tcBorders>
-              <w:top w:val="single" w:sz="6" w:space="0" w:color="000000"/>
-              <w:left w:val="single" w:sz="12" w:space="0" w:color="000000"/>
-              <w:bottom w:val="single" w:sz="6" w:space="0" w:color="000000"/>
-              <w:right w:val="single" w:sz="12" w:space="0" w:color="000000"/>
+              <w:top w:val="single" w:color="000000" w:sz="6" w:space="0"/>
+              <w:left w:val="single" w:color="000000" w:sz="12" w:space="0"/>
+              <w:bottom w:val="single" w:color="000000" w:sz="6" w:space="0"/>
+              <w:right w:val="single" w:color="000000" w:sz="12" w:space="0"/>
             </w:tcBorders>
           </w:tcPr>
           <w:p>
@@ -2750,9 +2800,9 @@
           <w:tcPr>
             <w:tcW w:w="2970" w:type="dxa"/>
             <w:tcBorders>
-              <w:top w:val="single" w:sz="12" w:space="0" w:color="000000"/>
-              <w:left w:val="single" w:sz="12" w:space="0" w:color="000000"/>
-              <w:bottom w:val="single" w:sz="6" w:space="0" w:color="000000"/>
+              <w:top w:val="single" w:color="000000" w:sz="12" w:space="0"/>
+              <w:left w:val="single" w:color="000000" w:sz="12" w:space="0"/>
+              <w:bottom w:val="single" w:color="000000" w:sz="6" w:space="0"/>
             </w:tcBorders>
             <w:shd w:val="clear" w:color="auto" w:fill="BFBFBF"/>
           </w:tcPr>
@@ -2777,10 +2827,10 @@
           <w:tcPr>
             <w:tcW w:w="5250" w:type="dxa"/>
             <w:tcBorders>
-              <w:top w:val="single" w:sz="12" w:space="0" w:color="000000"/>
-              <w:left w:val="single" w:sz="12" w:space="0" w:color="000000"/>
-              <w:bottom w:val="single" w:sz="6" w:space="0" w:color="000000"/>
-              <w:right w:val="single" w:sz="12" w:space="0" w:color="000000"/>
+              <w:top w:val="single" w:color="000000" w:sz="12" w:space="0"/>
+              <w:left w:val="single" w:color="000000" w:sz="12" w:space="0"/>
+              <w:bottom w:val="single" w:color="000000" w:sz="6" w:space="0"/>
+              <w:right w:val="single" w:color="000000" w:sz="12" w:space="0"/>
             </w:tcBorders>
           </w:tcPr>
           <w:p>
@@ -2804,9 +2854,9 @@
           <w:tcPr>
             <w:tcW w:w="2970" w:type="dxa"/>
             <w:tcBorders>
-              <w:top w:val="single" w:sz="6" w:space="0" w:color="000000"/>
-              <w:left w:val="single" w:sz="12" w:space="0" w:color="000000"/>
-              <w:bottom w:val="single" w:sz="6" w:space="0" w:color="000000"/>
+              <w:top w:val="single" w:color="000000" w:sz="6" w:space="0"/>
+              <w:left w:val="single" w:color="000000" w:sz="12" w:space="0"/>
+              <w:bottom w:val="single" w:color="000000" w:sz="6" w:space="0"/>
             </w:tcBorders>
             <w:shd w:val="clear" w:color="auto" w:fill="BFBFBF"/>
           </w:tcPr>
@@ -2831,10 +2881,10 @@
           <w:tcPr>
             <w:tcW w:w="5250" w:type="dxa"/>
             <w:tcBorders>
-              <w:top w:val="single" w:sz="6" w:space="0" w:color="000000"/>
-              <w:left w:val="single" w:sz="12" w:space="0" w:color="000000"/>
-              <w:bottom w:val="single" w:sz="6" w:space="0" w:color="000000"/>
-              <w:right w:val="single" w:sz="12" w:space="0" w:color="000000"/>
+              <w:top w:val="single" w:color="000000" w:sz="6" w:space="0"/>
+              <w:left w:val="single" w:color="000000" w:sz="12" w:space="0"/>
+              <w:bottom w:val="single" w:color="000000" w:sz="6" w:space="0"/>
+              <w:right w:val="single" w:color="000000" w:sz="12" w:space="0"/>
             </w:tcBorders>
           </w:tcPr>
           <w:p>
@@ -2858,9 +2908,9 @@
           <w:tcPr>
             <w:tcW w:w="2970" w:type="dxa"/>
             <w:tcBorders>
-              <w:top w:val="single" w:sz="6" w:space="0" w:color="000000"/>
-              <w:left w:val="single" w:sz="12" w:space="0" w:color="000000"/>
-              <w:bottom w:val="single" w:sz="6" w:space="0" w:color="000000"/>
+              <w:top w:val="single" w:color="000000" w:sz="6" w:space="0"/>
+              <w:left w:val="single" w:color="000000" w:sz="12" w:space="0"/>
+              <w:bottom w:val="single" w:color="000000" w:sz="6" w:space="0"/>
             </w:tcBorders>
             <w:shd w:val="clear" w:color="auto" w:fill="BFBFBF"/>
           </w:tcPr>
@@ -2885,10 +2935,10 @@
           <w:tcPr>
             <w:tcW w:w="5250" w:type="dxa"/>
             <w:tcBorders>
-              <w:top w:val="single" w:sz="6" w:space="0" w:color="000000"/>
-              <w:left w:val="single" w:sz="12" w:space="0" w:color="000000"/>
-              <w:bottom w:val="single" w:sz="6" w:space="0" w:color="000000"/>
-              <w:right w:val="single" w:sz="12" w:space="0" w:color="000000"/>
+              <w:top w:val="single" w:color="000000" w:sz="6" w:space="0"/>
+              <w:left w:val="single" w:color="000000" w:sz="12" w:space="0"/>
+              <w:bottom w:val="single" w:color="000000" w:sz="6" w:space="0"/>
+              <w:right w:val="single" w:color="000000" w:sz="12" w:space="0"/>
             </w:tcBorders>
           </w:tcPr>
           <w:p>
@@ -2912,9 +2962,9 @@
           <w:tcPr>
             <w:tcW w:w="2970" w:type="dxa"/>
             <w:tcBorders>
-              <w:top w:val="single" w:sz="6" w:space="0" w:color="000000"/>
-              <w:left w:val="single" w:sz="12" w:space="0" w:color="000000"/>
-              <w:bottom w:val="single" w:sz="6" w:space="0" w:color="000000"/>
+              <w:top w:val="single" w:color="000000" w:sz="6" w:space="0"/>
+              <w:left w:val="single" w:color="000000" w:sz="12" w:space="0"/>
+              <w:bottom w:val="single" w:color="000000" w:sz="6" w:space="0"/>
             </w:tcBorders>
             <w:shd w:val="clear" w:color="auto" w:fill="BFBFBF"/>
           </w:tcPr>
@@ -2938,10 +2988,10 @@
           <w:tcPr>
             <w:tcW w:w="5250" w:type="dxa"/>
             <w:tcBorders>
-              <w:top w:val="single" w:sz="6" w:space="0" w:color="000000"/>
-              <w:left w:val="single" w:sz="12" w:space="0" w:color="000000"/>
-              <w:bottom w:val="single" w:sz="6" w:space="0" w:color="000000"/>
-              <w:right w:val="single" w:sz="12" w:space="0" w:color="000000"/>
+              <w:top w:val="single" w:color="000000" w:sz="6" w:space="0"/>
+              <w:left w:val="single" w:color="000000" w:sz="12" w:space="0"/>
+              <w:bottom w:val="single" w:color="000000" w:sz="6" w:space="0"/>
+              <w:right w:val="single" w:color="000000" w:sz="12" w:space="0"/>
             </w:tcBorders>
           </w:tcPr>
           <w:p>
@@ -2971,13 +3021,12 @@
       <w:r>
         <w:br w:type="page"/>
       </w:r>
-      <w:bookmarkStart w:id="12" w:name="__RefHeading___Toc18206470"/>
+      <w:bookmarkStart w:name="__RefHeading___Toc18206470" w:id="12"/>
       <w:bookmarkEnd w:id="12"/>
       <w:r>
         <w:rPr>
           <w:lang w:val="pt-BR"/>
         </w:rPr>
-        <w:lastRenderedPageBreak/>
         <w:t>Sentença de Posição do Produto</w:t>
       </w:r>
     </w:p>
@@ -3018,9 +3067,9 @@
           <w:tcPr>
             <w:tcW w:w="2790" w:type="dxa"/>
             <w:tcBorders>
-              <w:top w:val="single" w:sz="12" w:space="0" w:color="000000"/>
-              <w:left w:val="single" w:sz="12" w:space="0" w:color="000000"/>
-              <w:bottom w:val="single" w:sz="6" w:space="0" w:color="000000"/>
+              <w:top w:val="single" w:color="000000" w:sz="12" w:space="0"/>
+              <w:left w:val="single" w:color="000000" w:sz="12" w:space="0"/>
+              <w:bottom w:val="single" w:color="000000" w:sz="6" w:space="0"/>
             </w:tcBorders>
             <w:shd w:val="clear" w:color="auto" w:fill="BFBFBF"/>
           </w:tcPr>
@@ -3045,10 +3094,10 @@
           <w:tcPr>
             <w:tcW w:w="5430" w:type="dxa"/>
             <w:tcBorders>
-              <w:top w:val="single" w:sz="12" w:space="0" w:color="000000"/>
-              <w:left w:val="single" w:sz="12" w:space="0" w:color="000000"/>
-              <w:bottom w:val="single" w:sz="6" w:space="0" w:color="000000"/>
-              <w:right w:val="single" w:sz="12" w:space="0" w:color="000000"/>
+              <w:top w:val="single" w:color="000000" w:sz="12" w:space="0"/>
+              <w:left w:val="single" w:color="000000" w:sz="12" w:space="0"/>
+              <w:bottom w:val="single" w:color="000000" w:sz="6" w:space="0"/>
+              <w:right w:val="single" w:color="000000" w:sz="12" w:space="0"/>
             </w:tcBorders>
           </w:tcPr>
           <w:p>
@@ -3074,9 +3123,9 @@
           <w:tcPr>
             <w:tcW w:w="2790" w:type="dxa"/>
             <w:tcBorders>
-              <w:top w:val="single" w:sz="6" w:space="0" w:color="000000"/>
-              <w:left w:val="single" w:sz="12" w:space="0" w:color="000000"/>
-              <w:bottom w:val="single" w:sz="6" w:space="0" w:color="000000"/>
+              <w:top w:val="single" w:color="000000" w:sz="6" w:space="0"/>
+              <w:left w:val="single" w:color="000000" w:sz="12" w:space="0"/>
+              <w:bottom w:val="single" w:color="000000" w:sz="6" w:space="0"/>
             </w:tcBorders>
             <w:shd w:val="clear" w:color="auto" w:fill="BFBFBF"/>
           </w:tcPr>
@@ -3101,10 +3150,10 @@
           <w:tcPr>
             <w:tcW w:w="5430" w:type="dxa"/>
             <w:tcBorders>
-              <w:top w:val="single" w:sz="6" w:space="0" w:color="000000"/>
-              <w:left w:val="single" w:sz="12" w:space="0" w:color="000000"/>
-              <w:bottom w:val="single" w:sz="6" w:space="0" w:color="000000"/>
-              <w:right w:val="single" w:sz="12" w:space="0" w:color="000000"/>
+              <w:top w:val="single" w:color="000000" w:sz="6" w:space="0"/>
+              <w:left w:val="single" w:color="000000" w:sz="12" w:space="0"/>
+              <w:bottom w:val="single" w:color="000000" w:sz="6" w:space="0"/>
+              <w:right w:val="single" w:color="000000" w:sz="12" w:space="0"/>
             </w:tcBorders>
           </w:tcPr>
           <w:p>
@@ -3128,9 +3177,9 @@
           <w:tcPr>
             <w:tcW w:w="2790" w:type="dxa"/>
             <w:tcBorders>
-              <w:top w:val="single" w:sz="6" w:space="0" w:color="000000"/>
-              <w:left w:val="single" w:sz="12" w:space="0" w:color="000000"/>
-              <w:bottom w:val="single" w:sz="6" w:space="0" w:color="000000"/>
+              <w:top w:val="single" w:color="000000" w:sz="6" w:space="0"/>
+              <w:left w:val="single" w:color="000000" w:sz="12" w:space="0"/>
+              <w:bottom w:val="single" w:color="000000" w:sz="6" w:space="0"/>
             </w:tcBorders>
             <w:shd w:val="clear" w:color="auto" w:fill="BFBFBF"/>
           </w:tcPr>
@@ -3155,10 +3204,10 @@
           <w:tcPr>
             <w:tcW w:w="5430" w:type="dxa"/>
             <w:tcBorders>
-              <w:top w:val="single" w:sz="6" w:space="0" w:color="000000"/>
-              <w:left w:val="single" w:sz="12" w:space="0" w:color="000000"/>
-              <w:bottom w:val="single" w:sz="6" w:space="0" w:color="000000"/>
-              <w:right w:val="single" w:sz="12" w:space="0" w:color="000000"/>
+              <w:top w:val="single" w:color="000000" w:sz="6" w:space="0"/>
+              <w:left w:val="single" w:color="000000" w:sz="12" w:space="0"/>
+              <w:bottom w:val="single" w:color="000000" w:sz="6" w:space="0"/>
+              <w:right w:val="single" w:color="000000" w:sz="12" w:space="0"/>
             </w:tcBorders>
           </w:tcPr>
           <w:p>
@@ -3196,9 +3245,9 @@
           <w:tcPr>
             <w:tcW w:w="2790" w:type="dxa"/>
             <w:tcBorders>
-              <w:top w:val="single" w:sz="6" w:space="0" w:color="000000"/>
-              <w:left w:val="single" w:sz="12" w:space="0" w:color="000000"/>
-              <w:bottom w:val="single" w:sz="6" w:space="0" w:color="000000"/>
+              <w:top w:val="single" w:color="000000" w:sz="6" w:space="0"/>
+              <w:left w:val="single" w:color="000000" w:sz="12" w:space="0"/>
+              <w:bottom w:val="single" w:color="000000" w:sz="6" w:space="0"/>
             </w:tcBorders>
             <w:shd w:val="clear" w:color="auto" w:fill="BFBFBF"/>
           </w:tcPr>
@@ -3223,10 +3272,10 @@
           <w:tcPr>
             <w:tcW w:w="5430" w:type="dxa"/>
             <w:tcBorders>
-              <w:top w:val="single" w:sz="6" w:space="0" w:color="000000"/>
-              <w:left w:val="single" w:sz="12" w:space="0" w:color="000000"/>
-              <w:bottom w:val="single" w:sz="6" w:space="0" w:color="000000"/>
-              <w:right w:val="single" w:sz="12" w:space="0" w:color="000000"/>
+              <w:top w:val="single" w:color="000000" w:sz="6" w:space="0"/>
+              <w:left w:val="single" w:color="000000" w:sz="12" w:space="0"/>
+              <w:bottom w:val="single" w:color="000000" w:sz="6" w:space="0"/>
+              <w:right w:val="single" w:color="000000" w:sz="12" w:space="0"/>
             </w:tcBorders>
           </w:tcPr>
           <w:p>
@@ -3250,9 +3299,9 @@
           <w:tcPr>
             <w:tcW w:w="2790" w:type="dxa"/>
             <w:tcBorders>
-              <w:top w:val="single" w:sz="6" w:space="0" w:color="000000"/>
-              <w:left w:val="single" w:sz="12" w:space="0" w:color="000000"/>
-              <w:bottom w:val="single" w:sz="6" w:space="0" w:color="000000"/>
+              <w:top w:val="single" w:color="000000" w:sz="6" w:space="0"/>
+              <w:left w:val="single" w:color="000000" w:sz="12" w:space="0"/>
+              <w:bottom w:val="single" w:color="000000" w:sz="6" w:space="0"/>
             </w:tcBorders>
             <w:shd w:val="clear" w:color="auto" w:fill="BFBFBF"/>
           </w:tcPr>
@@ -3277,10 +3326,10 @@
           <w:tcPr>
             <w:tcW w:w="5430" w:type="dxa"/>
             <w:tcBorders>
-              <w:top w:val="single" w:sz="6" w:space="0" w:color="000000"/>
-              <w:left w:val="single" w:sz="12" w:space="0" w:color="000000"/>
-              <w:bottom w:val="single" w:sz="6" w:space="0" w:color="000000"/>
-              <w:right w:val="single" w:sz="12" w:space="0" w:color="000000"/>
+              <w:top w:val="single" w:color="000000" w:sz="6" w:space="0"/>
+              <w:left w:val="single" w:color="000000" w:sz="12" w:space="0"/>
+              <w:bottom w:val="single" w:color="000000" w:sz="6" w:space="0"/>
+              <w:right w:val="single" w:color="000000" w:sz="12" w:space="0"/>
             </w:tcBorders>
           </w:tcPr>
           <w:p>
@@ -3304,9 +3353,9 @@
           <w:tcPr>
             <w:tcW w:w="2790" w:type="dxa"/>
             <w:tcBorders>
-              <w:top w:val="single" w:sz="6" w:space="0" w:color="000000"/>
-              <w:left w:val="single" w:sz="12" w:space="0" w:color="000000"/>
-              <w:bottom w:val="single" w:sz="12" w:space="0" w:color="000000"/>
+              <w:top w:val="single" w:color="000000" w:sz="6" w:space="0"/>
+              <w:left w:val="single" w:color="000000" w:sz="12" w:space="0"/>
+              <w:bottom w:val="single" w:color="000000" w:sz="12" w:space="0"/>
             </w:tcBorders>
             <w:shd w:val="clear" w:color="auto" w:fill="BFBFBF"/>
           </w:tcPr>
@@ -3330,10 +3379,10 @@
           <w:tcPr>
             <w:tcW w:w="5430" w:type="dxa"/>
             <w:tcBorders>
-              <w:top w:val="single" w:sz="6" w:space="0" w:color="000000"/>
-              <w:left w:val="single" w:sz="12" w:space="0" w:color="000000"/>
-              <w:bottom w:val="single" w:sz="12" w:space="0" w:color="000000"/>
-              <w:right w:val="single" w:sz="12" w:space="0" w:color="000000"/>
+              <w:top w:val="single" w:color="000000" w:sz="6" w:space="0"/>
+              <w:left w:val="single" w:color="000000" w:sz="12" w:space="0"/>
+              <w:bottom w:val="single" w:color="000000" w:sz="12" w:space="0"/>
+              <w:right w:val="single" w:color="000000" w:sz="12" w:space="0"/>
             </w:tcBorders>
           </w:tcPr>
           <w:p>
@@ -3385,7 +3434,7 @@
           <w:lang w:val="pt-BR"/>
         </w:rPr>
       </w:pPr>
-      <w:bookmarkStart w:id="13" w:name="__RefHeading___Toc18206471"/>
+      <w:bookmarkStart w:name="__RefHeading___Toc18206471" w:id="13"/>
       <w:bookmarkEnd w:id="13"/>
       <w:r>
         <w:rPr>
@@ -3419,7 +3468,7 @@
           <w:lang w:val="pt-BR"/>
         </w:rPr>
       </w:pPr>
-      <w:bookmarkStart w:id="14" w:name="__RefHeading___Toc18206472"/>
+      <w:bookmarkStart w:name="__RefHeading___Toc18206472" w:id="14"/>
       <w:bookmarkEnd w:id="14"/>
       <w:r>
         <w:rPr>
@@ -3520,7 +3569,7 @@
           <w:lang w:val="pt-BR"/>
         </w:rPr>
       </w:pPr>
-      <w:bookmarkStart w:id="15" w:name="__RefHeading___Toc18206475"/>
+      <w:bookmarkStart w:name="__RefHeading___Toc18206475" w:id="15"/>
       <w:bookmarkEnd w:id="15"/>
       <w:r>
         <w:rPr>
@@ -3684,8 +3733,8 @@
           <w:lang w:val="pt-BR"/>
         </w:rPr>
       </w:pPr>
-      <w:bookmarkStart w:id="16" w:name="__RefHeading___Toc113_3690376769"/>
-      <w:bookmarkStart w:id="17" w:name="__RefHeading___Toc18206476"/>
+      <w:bookmarkStart w:name="__RefHeading___Toc113_3690376769" w:id="16"/>
+      <w:bookmarkStart w:name="__RefHeading___Toc18206476" w:id="17"/>
       <w:bookmarkEnd w:id="16"/>
       <w:r>
         <w:rPr>
@@ -3956,9 +4005,9 @@
           <w:tcPr>
             <w:tcW w:w="1890" w:type="dxa"/>
             <w:tcBorders>
-              <w:top w:val="single" w:sz="4" w:space="0" w:color="000000"/>
-              <w:left w:val="single" w:sz="4" w:space="0" w:color="000000"/>
-              <w:bottom w:val="single" w:sz="4" w:space="0" w:color="000000"/>
+              <w:top w:val="single" w:color="000000" w:sz="4" w:space="0"/>
+              <w:left w:val="single" w:color="000000" w:sz="4" w:space="0"/>
+              <w:bottom w:val="single" w:color="000000" w:sz="4" w:space="0"/>
             </w:tcBorders>
           </w:tcPr>
           <w:p>
@@ -3983,10 +4032,10 @@
           <w:tcPr>
             <w:tcW w:w="6958" w:type="dxa"/>
             <w:tcBorders>
-              <w:top w:val="single" w:sz="4" w:space="0" w:color="000000"/>
-              <w:left w:val="single" w:sz="4" w:space="0" w:color="000000"/>
-              <w:bottom w:val="single" w:sz="4" w:space="0" w:color="000000"/>
-              <w:right w:val="single" w:sz="4" w:space="0" w:color="000000"/>
+              <w:top w:val="single" w:color="000000" w:sz="4" w:space="0"/>
+              <w:left w:val="single" w:color="000000" w:sz="4" w:space="0"/>
+              <w:bottom w:val="single" w:color="000000" w:sz="4" w:space="0"/>
+              <w:right w:val="single" w:color="000000" w:sz="4" w:space="0"/>
             </w:tcBorders>
           </w:tcPr>
           <w:p>
@@ -4010,9 +4059,9 @@
           <w:tcPr>
             <w:tcW w:w="1890" w:type="dxa"/>
             <w:tcBorders>
-              <w:top w:val="single" w:sz="4" w:space="0" w:color="000000"/>
-              <w:left w:val="single" w:sz="4" w:space="0" w:color="000000"/>
-              <w:bottom w:val="single" w:sz="4" w:space="0" w:color="000000"/>
+              <w:top w:val="single" w:color="000000" w:sz="4" w:space="0"/>
+              <w:left w:val="single" w:color="000000" w:sz="4" w:space="0"/>
+              <w:bottom w:val="single" w:color="000000" w:sz="4" w:space="0"/>
             </w:tcBorders>
           </w:tcPr>
           <w:p>
@@ -4037,10 +4086,10 @@
           <w:tcPr>
             <w:tcW w:w="6958" w:type="dxa"/>
             <w:tcBorders>
-              <w:top w:val="single" w:sz="4" w:space="0" w:color="000000"/>
-              <w:left w:val="single" w:sz="4" w:space="0" w:color="000000"/>
-              <w:bottom w:val="single" w:sz="4" w:space="0" w:color="000000"/>
-              <w:right w:val="single" w:sz="4" w:space="0" w:color="000000"/>
+              <w:top w:val="single" w:color="000000" w:sz="4" w:space="0"/>
+              <w:left w:val="single" w:color="000000" w:sz="4" w:space="0"/>
+              <w:bottom w:val="single" w:color="000000" w:sz="4" w:space="0"/>
+              <w:right w:val="single" w:color="000000" w:sz="4" w:space="0"/>
             </w:tcBorders>
           </w:tcPr>
           <w:p>
@@ -4064,9 +4113,9 @@
           <w:tcPr>
             <w:tcW w:w="1890" w:type="dxa"/>
             <w:tcBorders>
-              <w:top w:val="single" w:sz="4" w:space="0" w:color="000000"/>
-              <w:left w:val="single" w:sz="4" w:space="0" w:color="000000"/>
-              <w:bottom w:val="single" w:sz="4" w:space="0" w:color="000000"/>
+              <w:top w:val="single" w:color="000000" w:sz="4" w:space="0"/>
+              <w:left w:val="single" w:color="000000" w:sz="4" w:space="0"/>
+              <w:bottom w:val="single" w:color="000000" w:sz="4" w:space="0"/>
             </w:tcBorders>
           </w:tcPr>
           <w:p>
@@ -4091,10 +4140,10 @@
           <w:tcPr>
             <w:tcW w:w="6958" w:type="dxa"/>
             <w:tcBorders>
-              <w:top w:val="single" w:sz="4" w:space="0" w:color="000000"/>
-              <w:left w:val="single" w:sz="4" w:space="0" w:color="000000"/>
-              <w:bottom w:val="single" w:sz="4" w:space="0" w:color="000000"/>
-              <w:right w:val="single" w:sz="4" w:space="0" w:color="000000"/>
+              <w:top w:val="single" w:color="000000" w:sz="4" w:space="0"/>
+              <w:left w:val="single" w:color="000000" w:sz="4" w:space="0"/>
+              <w:bottom w:val="single" w:color="000000" w:sz="4" w:space="0"/>
+              <w:right w:val="single" w:color="000000" w:sz="4" w:space="0"/>
             </w:tcBorders>
           </w:tcPr>
           <w:p>
@@ -4118,9 +4167,9 @@
           <w:tcPr>
             <w:tcW w:w="1890" w:type="dxa"/>
             <w:tcBorders>
-              <w:top w:val="single" w:sz="4" w:space="0" w:color="000000"/>
-              <w:left w:val="single" w:sz="4" w:space="0" w:color="000000"/>
-              <w:bottom w:val="single" w:sz="4" w:space="0" w:color="000000"/>
+              <w:top w:val="single" w:color="000000" w:sz="4" w:space="0"/>
+              <w:left w:val="single" w:color="000000" w:sz="4" w:space="0"/>
+              <w:bottom w:val="single" w:color="000000" w:sz="4" w:space="0"/>
             </w:tcBorders>
           </w:tcPr>
           <w:p>
@@ -4145,10 +4194,10 @@
           <w:tcPr>
             <w:tcW w:w="6958" w:type="dxa"/>
             <w:tcBorders>
-              <w:top w:val="single" w:sz="4" w:space="0" w:color="000000"/>
-              <w:left w:val="single" w:sz="4" w:space="0" w:color="000000"/>
-              <w:bottom w:val="single" w:sz="4" w:space="0" w:color="000000"/>
-              <w:right w:val="single" w:sz="4" w:space="0" w:color="000000"/>
+              <w:top w:val="single" w:color="000000" w:sz="4" w:space="0"/>
+              <w:left w:val="single" w:color="000000" w:sz="4" w:space="0"/>
+              <w:bottom w:val="single" w:color="000000" w:sz="4" w:space="0"/>
+              <w:right w:val="single" w:color="000000" w:sz="4" w:space="0"/>
             </w:tcBorders>
           </w:tcPr>
           <w:p>
@@ -4172,9 +4221,9 @@
           <w:tcPr>
             <w:tcW w:w="1890" w:type="dxa"/>
             <w:tcBorders>
-              <w:top w:val="single" w:sz="4" w:space="0" w:color="000000"/>
-              <w:left w:val="single" w:sz="4" w:space="0" w:color="000000"/>
-              <w:bottom w:val="single" w:sz="4" w:space="0" w:color="000000"/>
+              <w:top w:val="single" w:color="000000" w:sz="4" w:space="0"/>
+              <w:left w:val="single" w:color="000000" w:sz="4" w:space="0"/>
+              <w:bottom w:val="single" w:color="000000" w:sz="4" w:space="0"/>
             </w:tcBorders>
           </w:tcPr>
           <w:p>
@@ -4199,10 +4248,10 @@
           <w:tcPr>
             <w:tcW w:w="6958" w:type="dxa"/>
             <w:tcBorders>
-              <w:top w:val="single" w:sz="4" w:space="0" w:color="000000"/>
-              <w:left w:val="single" w:sz="4" w:space="0" w:color="000000"/>
-              <w:bottom w:val="single" w:sz="4" w:space="0" w:color="000000"/>
-              <w:right w:val="single" w:sz="4" w:space="0" w:color="000000"/>
+              <w:top w:val="single" w:color="000000" w:sz="4" w:space="0"/>
+              <w:left w:val="single" w:color="000000" w:sz="4" w:space="0"/>
+              <w:bottom w:val="single" w:color="000000" w:sz="4" w:space="0"/>
+              <w:right w:val="single" w:color="000000" w:sz="4" w:space="0"/>
             </w:tcBorders>
           </w:tcPr>
           <w:p>
@@ -4226,9 +4275,9 @@
           <w:tcPr>
             <w:tcW w:w="1890" w:type="dxa"/>
             <w:tcBorders>
-              <w:top w:val="single" w:sz="4" w:space="0" w:color="000000"/>
-              <w:left w:val="single" w:sz="4" w:space="0" w:color="000000"/>
-              <w:bottom w:val="single" w:sz="4" w:space="0" w:color="000000"/>
+              <w:top w:val="single" w:color="000000" w:sz="4" w:space="0"/>
+              <w:left w:val="single" w:color="000000" w:sz="4" w:space="0"/>
+              <w:bottom w:val="single" w:color="000000" w:sz="4" w:space="0"/>
             </w:tcBorders>
           </w:tcPr>
           <w:p>
@@ -4253,10 +4302,10 @@
           <w:tcPr>
             <w:tcW w:w="6958" w:type="dxa"/>
             <w:tcBorders>
-              <w:top w:val="single" w:sz="4" w:space="0" w:color="000000"/>
-              <w:left w:val="single" w:sz="4" w:space="0" w:color="000000"/>
-              <w:bottom w:val="single" w:sz="4" w:space="0" w:color="000000"/>
-              <w:right w:val="single" w:sz="4" w:space="0" w:color="000000"/>
+              <w:top w:val="single" w:color="000000" w:sz="4" w:space="0"/>
+              <w:left w:val="single" w:color="000000" w:sz="4" w:space="0"/>
+              <w:bottom w:val="single" w:color="000000" w:sz="4" w:space="0"/>
+              <w:right w:val="single" w:color="000000" w:sz="4" w:space="0"/>
             </w:tcBorders>
           </w:tcPr>
           <w:p>
@@ -4343,9 +4392,9 @@
           <w:tcPr>
             <w:tcW w:w="1890" w:type="dxa"/>
             <w:tcBorders>
-              <w:top w:val="single" w:sz="4" w:space="0" w:color="000000"/>
-              <w:left w:val="single" w:sz="4" w:space="0" w:color="000000"/>
-              <w:bottom w:val="single" w:sz="4" w:space="0" w:color="000000"/>
+              <w:top w:val="single" w:color="000000" w:sz="4" w:space="0"/>
+              <w:left w:val="single" w:color="000000" w:sz="4" w:space="0"/>
+              <w:bottom w:val="single" w:color="000000" w:sz="4" w:space="0"/>
             </w:tcBorders>
           </w:tcPr>
           <w:p>
@@ -4371,10 +4420,10 @@
           <w:tcPr>
             <w:tcW w:w="6958" w:type="dxa"/>
             <w:tcBorders>
-              <w:top w:val="single" w:sz="4" w:space="0" w:color="000000"/>
-              <w:left w:val="single" w:sz="4" w:space="0" w:color="000000"/>
-              <w:bottom w:val="single" w:sz="4" w:space="0" w:color="000000"/>
-              <w:right w:val="single" w:sz="4" w:space="0" w:color="000000"/>
+              <w:top w:val="single" w:color="000000" w:sz="4" w:space="0"/>
+              <w:left w:val="single" w:color="000000" w:sz="4" w:space="0"/>
+              <w:bottom w:val="single" w:color="000000" w:sz="4" w:space="0"/>
+              <w:right w:val="single" w:color="000000" w:sz="4" w:space="0"/>
             </w:tcBorders>
           </w:tcPr>
           <w:p>
@@ -4398,9 +4447,9 @@
           <w:tcPr>
             <w:tcW w:w="1890" w:type="dxa"/>
             <w:tcBorders>
-              <w:top w:val="single" w:sz="4" w:space="0" w:color="000000"/>
-              <w:left w:val="single" w:sz="4" w:space="0" w:color="000000"/>
-              <w:bottom w:val="single" w:sz="4" w:space="0" w:color="000000"/>
+              <w:top w:val="single" w:color="000000" w:sz="4" w:space="0"/>
+              <w:left w:val="single" w:color="000000" w:sz="4" w:space="0"/>
+              <w:bottom w:val="single" w:color="000000" w:sz="4" w:space="0"/>
             </w:tcBorders>
           </w:tcPr>
           <w:p>
@@ -4425,10 +4474,10 @@
           <w:tcPr>
             <w:tcW w:w="6958" w:type="dxa"/>
             <w:tcBorders>
-              <w:top w:val="single" w:sz="4" w:space="0" w:color="000000"/>
-              <w:left w:val="single" w:sz="4" w:space="0" w:color="000000"/>
-              <w:bottom w:val="single" w:sz="4" w:space="0" w:color="000000"/>
-              <w:right w:val="single" w:sz="4" w:space="0" w:color="000000"/>
+              <w:top w:val="single" w:color="000000" w:sz="4" w:space="0"/>
+              <w:left w:val="single" w:color="000000" w:sz="4" w:space="0"/>
+              <w:bottom w:val="single" w:color="000000" w:sz="4" w:space="0"/>
+              <w:right w:val="single" w:color="000000" w:sz="4" w:space="0"/>
             </w:tcBorders>
           </w:tcPr>
           <w:p>
@@ -4463,7 +4512,7 @@
           <w:lang w:val="pt-BR"/>
         </w:rPr>
       </w:pPr>
-      <w:bookmarkStart w:id="18" w:name="__RefHeading___Toc18206480"/>
+      <w:bookmarkStart w:name="__RefHeading___Toc18206480" w:id="18"/>
       <w:bookmarkEnd w:id="18"/>
       <w:r>
         <w:rPr>
@@ -4659,9 +4708,9 @@
           <w:tcPr>
             <w:tcW w:w="2808" w:type="dxa"/>
             <w:tcBorders>
-              <w:top w:val="single" w:sz="6" w:space="0" w:color="000000"/>
-              <w:left w:val="single" w:sz="6" w:space="0" w:color="000000"/>
-              <w:bottom w:val="single" w:sz="6" w:space="0" w:color="000000"/>
+              <w:top w:val="single" w:color="000000" w:sz="6" w:space="0"/>
+              <w:left w:val="single" w:color="000000" w:sz="6" w:space="0"/>
+              <w:bottom w:val="single" w:color="000000" w:sz="6" w:space="0"/>
             </w:tcBorders>
             <w:shd w:val="clear" w:color="auto" w:fill="000000"/>
           </w:tcPr>
@@ -4689,9 +4738,9 @@
           <w:tcPr>
             <w:tcW w:w="900" w:type="dxa"/>
             <w:tcBorders>
-              <w:top w:val="single" w:sz="6" w:space="0" w:color="000000"/>
-              <w:left w:val="single" w:sz="6" w:space="0" w:color="000000"/>
-              <w:bottom w:val="single" w:sz="6" w:space="0" w:color="000000"/>
+              <w:top w:val="single" w:color="000000" w:sz="6" w:space="0"/>
+              <w:left w:val="single" w:color="000000" w:sz="6" w:space="0"/>
+              <w:bottom w:val="single" w:color="000000" w:sz="6" w:space="0"/>
             </w:tcBorders>
             <w:shd w:val="clear" w:color="auto" w:fill="000000"/>
           </w:tcPr>
@@ -4719,9 +4768,9 @@
           <w:tcPr>
             <w:tcW w:w="1350" w:type="dxa"/>
             <w:tcBorders>
-              <w:top w:val="single" w:sz="6" w:space="0" w:color="000000"/>
-              <w:left w:val="single" w:sz="6" w:space="0" w:color="000000"/>
-              <w:bottom w:val="single" w:sz="6" w:space="0" w:color="000000"/>
+              <w:top w:val="single" w:color="000000" w:sz="6" w:space="0"/>
+              <w:left w:val="single" w:color="000000" w:sz="6" w:space="0"/>
+              <w:bottom w:val="single" w:color="000000" w:sz="6" w:space="0"/>
             </w:tcBorders>
             <w:shd w:val="clear" w:color="auto" w:fill="000000"/>
           </w:tcPr>
@@ -4749,9 +4798,9 @@
           <w:tcPr>
             <w:tcW w:w="1890" w:type="dxa"/>
             <w:tcBorders>
-              <w:top w:val="single" w:sz="6" w:space="0" w:color="000000"/>
-              <w:left w:val="single" w:sz="6" w:space="0" w:color="000000"/>
-              <w:bottom w:val="single" w:sz="6" w:space="0" w:color="000000"/>
+              <w:top w:val="single" w:color="000000" w:sz="6" w:space="0"/>
+              <w:left w:val="single" w:color="000000" w:sz="6" w:space="0"/>
+              <w:bottom w:val="single" w:color="000000" w:sz="6" w:space="0"/>
             </w:tcBorders>
             <w:shd w:val="clear" w:color="auto" w:fill="000000"/>
           </w:tcPr>
@@ -4780,10 +4829,10 @@
             <w:tcW w:w="2535" w:type="dxa"/>
             <w:gridSpan w:val="2"/>
             <w:tcBorders>
-              <w:top w:val="single" w:sz="6" w:space="0" w:color="000000"/>
-              <w:left w:val="single" w:sz="6" w:space="0" w:color="000000"/>
-              <w:bottom w:val="single" w:sz="6" w:space="0" w:color="000000"/>
-              <w:right w:val="single" w:sz="6" w:space="0" w:color="000000"/>
+              <w:top w:val="single" w:color="000000" w:sz="6" w:space="0"/>
+              <w:left w:val="single" w:color="000000" w:sz="6" w:space="0"/>
+              <w:bottom w:val="single" w:color="000000" w:sz="6" w:space="0"/>
+              <w:right w:val="single" w:color="000000" w:sz="6" w:space="0"/>
             </w:tcBorders>
             <w:shd w:val="clear" w:color="auto" w:fill="000000"/>
           </w:tcPr>
@@ -4813,9 +4862,9 @@
           <w:tcPr>
             <w:tcW w:w="2808" w:type="dxa"/>
             <w:tcBorders>
-              <w:top w:val="single" w:sz="6" w:space="0" w:color="000000"/>
-              <w:left w:val="single" w:sz="6" w:space="0" w:color="000000"/>
-              <w:bottom w:val="single" w:sz="6" w:space="0" w:color="000000"/>
+              <w:top w:val="single" w:color="000000" w:sz="6" w:space="0"/>
+              <w:left w:val="single" w:color="000000" w:sz="6" w:space="0"/>
+              <w:bottom w:val="single" w:color="000000" w:sz="6" w:space="0"/>
             </w:tcBorders>
           </w:tcPr>
           <w:p>
@@ -4838,9 +4887,9 @@
           <w:tcPr>
             <w:tcW w:w="900" w:type="dxa"/>
             <w:tcBorders>
-              <w:top w:val="single" w:sz="6" w:space="0" w:color="000000"/>
-              <w:left w:val="single" w:sz="6" w:space="0" w:color="000000"/>
-              <w:bottom w:val="single" w:sz="6" w:space="0" w:color="000000"/>
+              <w:top w:val="single" w:color="000000" w:sz="6" w:space="0"/>
+              <w:left w:val="single" w:color="000000" w:sz="6" w:space="0"/>
+              <w:bottom w:val="single" w:color="000000" w:sz="6" w:space="0"/>
             </w:tcBorders>
           </w:tcPr>
           <w:p>
@@ -4858,9 +4907,9 @@
           <w:tcPr>
             <w:tcW w:w="1350" w:type="dxa"/>
             <w:tcBorders>
-              <w:top w:val="single" w:sz="6" w:space="0" w:color="000000"/>
-              <w:left w:val="single" w:sz="6" w:space="0" w:color="000000"/>
-              <w:bottom w:val="single" w:sz="6" w:space="0" w:color="000000"/>
+              <w:top w:val="single" w:color="000000" w:sz="6" w:space="0"/>
+              <w:left w:val="single" w:color="000000" w:sz="6" w:space="0"/>
+              <w:bottom w:val="single" w:color="000000" w:sz="6" w:space="0"/>
             </w:tcBorders>
           </w:tcPr>
           <w:p>
@@ -4879,9 +4928,9 @@
             <w:tcW w:w="1980" w:type="dxa"/>
             <w:gridSpan w:val="2"/>
             <w:tcBorders>
-              <w:top w:val="single" w:sz="6" w:space="0" w:color="000000"/>
-              <w:left w:val="single" w:sz="6" w:space="0" w:color="000000"/>
-              <w:bottom w:val="single" w:sz="6" w:space="0" w:color="000000"/>
+              <w:top w:val="single" w:color="000000" w:sz="6" w:space="0"/>
+              <w:left w:val="single" w:color="000000" w:sz="6" w:space="0"/>
+              <w:bottom w:val="single" w:color="000000" w:sz="6" w:space="0"/>
             </w:tcBorders>
           </w:tcPr>
           <w:p>
@@ -4899,10 +4948,10 @@
           <w:tcPr>
             <w:tcW w:w="2445" w:type="dxa"/>
             <w:tcBorders>
-              <w:top w:val="single" w:sz="6" w:space="0" w:color="000000"/>
-              <w:left w:val="single" w:sz="6" w:space="0" w:color="000000"/>
-              <w:bottom w:val="single" w:sz="6" w:space="0" w:color="000000"/>
-              <w:right w:val="single" w:sz="6" w:space="0" w:color="000000"/>
+              <w:top w:val="single" w:color="000000" w:sz="6" w:space="0"/>
+              <w:left w:val="single" w:color="000000" w:sz="6" w:space="0"/>
+              <w:bottom w:val="single" w:color="000000" w:sz="6" w:space="0"/>
+              <w:right w:val="single" w:color="000000" w:sz="6" w:space="0"/>
             </w:tcBorders>
           </w:tcPr>
           <w:p>
@@ -4933,7 +4982,7 @@
           <w:lang w:val="pt-BR"/>
         </w:rPr>
       </w:pPr>
-      <w:bookmarkStart w:id="19" w:name="__RefHeading___Toc18206481"/>
+      <w:bookmarkStart w:name="__RefHeading___Toc18206481" w:id="19"/>
       <w:bookmarkEnd w:id="19"/>
       <w:r>
         <w:rPr>
@@ -4972,7 +5021,7 @@
     <w:sectPr>
       <w:headerReference w:type="default" r:id="rId12"/>
       <w:footerReference w:type="default" r:id="rId13"/>
-      <w:pgSz w:w="12240" w:h="15840"/>
+      <w:pgSz w:w="12240" w:h="15840" w:orient="portrait"/>
       <w:pgMar w:top="1417" w:right="1440" w:bottom="1417" w:left="1440" w:header="720" w:footer="720" w:gutter="0"/>
       <w:cols w:space="720"/>
       <w:formProt w:val="0"/>
@@ -5052,7 +5101,7 @@
           </w:pPr>
           <w:r>
             <w:rPr>
-              <w:rFonts w:ascii="Symbol" w:eastAsia="Symbol" w:hAnsi="Symbol" w:cs="Symbol"/>
+              <w:rFonts w:ascii="Symbol" w:hAnsi="Symbol" w:eastAsia="Symbol" w:cs="Symbol"/>
             </w:rPr>
             <w:t></w:t>
           </w:r>
@@ -5189,7 +5238,7 @@
   <w:p>
     <w:pPr>
       <w:pBdr>
-        <w:top w:val="single" w:sz="6" w:space="1" w:color="000000"/>
+        <w:top w:val="single" w:color="000000" w:sz="6" w:space="1"/>
       </w:pBdr>
       <w:rPr>
         <w:sz w:val="24"/>
@@ -5200,7 +5249,7 @@
   <w:p>
     <w:pPr>
       <w:pBdr>
-        <w:bottom w:val="single" w:sz="6" w:space="1" w:color="000000"/>
+        <w:bottom w:val="single" w:color="000000" w:sz="6" w:space="1"/>
       </w:pBdr>
       <w:jc w:val="right"/>
       <w:rPr>
@@ -5265,7 +5314,7 @@
   <w:p>
     <w:pPr>
       <w:pBdr>
-        <w:bottom w:val="single" w:sz="6" w:space="1" w:color="000000"/>
+        <w:bottom w:val="single" w:color="000000" w:sz="6" w:space="1"/>
       </w:pBdr>
       <w:jc w:val="right"/>
       <w:rPr>
@@ -5306,9 +5355,9 @@
         <w:tcPr>
           <w:tcW w:w="6379" w:type="dxa"/>
           <w:tcBorders>
-            <w:top w:val="single" w:sz="6" w:space="0" w:color="000000"/>
-            <w:left w:val="single" w:sz="6" w:space="0" w:color="000000"/>
-            <w:bottom w:val="single" w:sz="6" w:space="0" w:color="000000"/>
+            <w:top w:val="single" w:color="000000" w:sz="6" w:space="0"/>
+            <w:left w:val="single" w:color="000000" w:sz="6" w:space="0"/>
+            <w:bottom w:val="single" w:color="000000" w:sz="6" w:space="0"/>
           </w:tcBorders>
         </w:tcPr>
         <w:p>
@@ -5377,10 +5426,10 @@
         <w:tcPr>
           <w:tcW w:w="3194" w:type="dxa"/>
           <w:tcBorders>
-            <w:top w:val="single" w:sz="6" w:space="0" w:color="000000"/>
-            <w:left w:val="single" w:sz="6" w:space="0" w:color="000000"/>
-            <w:bottom w:val="single" w:sz="6" w:space="0" w:color="000000"/>
-            <w:right w:val="single" w:sz="6" w:space="0" w:color="000000"/>
+            <w:top w:val="single" w:color="000000" w:sz="6" w:space="0"/>
+            <w:left w:val="single" w:color="000000" w:sz="6" w:space="0"/>
+            <w:bottom w:val="single" w:color="000000" w:sz="6" w:space="0"/>
+            <w:right w:val="single" w:color="000000" w:sz="6" w:space="0"/>
           </w:tcBorders>
         </w:tcPr>
         <w:p>
@@ -5419,9 +5468,9 @@
         <w:tcPr>
           <w:tcW w:w="6379" w:type="dxa"/>
           <w:tcBorders>
-            <w:top w:val="single" w:sz="6" w:space="0" w:color="000000"/>
-            <w:left w:val="single" w:sz="6" w:space="0" w:color="000000"/>
-            <w:bottom w:val="single" w:sz="6" w:space="0" w:color="000000"/>
+            <w:top w:val="single" w:color="000000" w:sz="6" w:space="0"/>
+            <w:left w:val="single" w:color="000000" w:sz="6" w:space="0"/>
+            <w:bottom w:val="single" w:color="000000" w:sz="6" w:space="0"/>
           </w:tcBorders>
         </w:tcPr>
         <w:p>
@@ -5456,10 +5505,10 @@
         <w:tcPr>
           <w:tcW w:w="3194" w:type="dxa"/>
           <w:tcBorders>
-            <w:top w:val="single" w:sz="6" w:space="0" w:color="000000"/>
-            <w:left w:val="single" w:sz="6" w:space="0" w:color="000000"/>
-            <w:bottom w:val="single" w:sz="6" w:space="0" w:color="000000"/>
-            <w:right w:val="single" w:sz="6" w:space="0" w:color="000000"/>
+            <w:top w:val="single" w:color="000000" w:sz="6" w:space="0"/>
+            <w:left w:val="single" w:color="000000" w:sz="6" w:space="0"/>
+            <w:bottom w:val="single" w:color="000000" w:sz="6" w:space="0"/>
+            <w:right w:val="single" w:color="000000" w:sz="6" w:space="0"/>
           </w:tcBorders>
         </w:tcPr>
         <w:p>
@@ -5490,10 +5539,10 @@
           <w:tcW w:w="9573" w:type="dxa"/>
           <w:gridSpan w:val="2"/>
           <w:tcBorders>
-            <w:top w:val="single" w:sz="6" w:space="0" w:color="000000"/>
-            <w:left w:val="single" w:sz="6" w:space="0" w:color="000000"/>
-            <w:bottom w:val="single" w:sz="6" w:space="0" w:color="000000"/>
-            <w:right w:val="single" w:sz="6" w:space="0" w:color="000000"/>
+            <w:top w:val="single" w:color="000000" w:sz="6" w:space="0"/>
+            <w:left w:val="single" w:color="000000" w:sz="6" w:space="0"/>
+            <w:bottom w:val="single" w:color="000000" w:sz="6" w:space="0"/>
+            <w:right w:val="single" w:color="000000" w:sz="6" w:space="0"/>
           </w:tcBorders>
         </w:tcPr>
         <w:p>
@@ -5566,7 +5615,7 @@
         <w:ind w:left="878" w:hanging="360"/>
       </w:pPr>
       <w:rPr>
-        <w:rFonts w:ascii="Symbol" w:hAnsi="Symbol" w:cs="Symbol" w:hint="default"/>
+        <w:rFonts w:hint="default" w:ascii="Symbol" w:hAnsi="Symbol" w:cs="Symbol"/>
       </w:rPr>
     </w:lvl>
     <w:lvl w:ilvl="1">
@@ -5581,7 +5630,7 @@
         <w:ind w:left="1598" w:hanging="360"/>
       </w:pPr>
       <w:rPr>
-        <w:rFonts w:ascii="Courier New" w:hAnsi="Courier New" w:cs="Courier New;Courier" w:hint="default"/>
+        <w:rFonts w:hint="default" w:ascii="Courier New" w:hAnsi="Courier New" w:cs="Courier New;Courier"/>
       </w:rPr>
     </w:lvl>
     <w:lvl w:ilvl="2">
@@ -5596,7 +5645,7 @@
         <w:ind w:left="2318" w:hanging="360"/>
       </w:pPr>
       <w:rPr>
-        <w:rFonts w:ascii="Times New Roman" w:hAnsi="Times New Roman" w:cs="Times New Roman;Georgia" w:hint="default"/>
+        <w:rFonts w:hint="default" w:ascii="Times New Roman" w:hAnsi="Times New Roman" w:cs="Times New Roman;Georgia"/>
       </w:rPr>
     </w:lvl>
     <w:lvl w:ilvl="3">
@@ -5611,7 +5660,7 @@
         <w:ind w:left="3038" w:hanging="360"/>
       </w:pPr>
       <w:rPr>
-        <w:rFonts w:ascii="Symbol" w:hAnsi="Symbol" w:cs="Symbol" w:hint="default"/>
+        <w:rFonts w:hint="default" w:ascii="Symbol" w:hAnsi="Symbol" w:cs="Symbol"/>
       </w:rPr>
     </w:lvl>
     <w:lvl w:ilvl="4">
@@ -5626,7 +5675,7 @@
         <w:ind w:left="3758" w:hanging="360"/>
       </w:pPr>
       <w:rPr>
-        <w:rFonts w:ascii="Courier New" w:hAnsi="Courier New" w:cs="Courier New;Courier" w:hint="default"/>
+        <w:rFonts w:hint="default" w:ascii="Courier New" w:hAnsi="Courier New" w:cs="Courier New;Courier"/>
       </w:rPr>
     </w:lvl>
     <w:lvl w:ilvl="5">
@@ -5641,7 +5690,7 @@
         <w:ind w:left="4478" w:hanging="360"/>
       </w:pPr>
       <w:rPr>
-        <w:rFonts w:ascii="Times New Roman" w:hAnsi="Times New Roman" w:cs="Times New Roman;Georgia" w:hint="default"/>
+        <w:rFonts w:hint="default" w:ascii="Times New Roman" w:hAnsi="Times New Roman" w:cs="Times New Roman;Georgia"/>
       </w:rPr>
     </w:lvl>
     <w:lvl w:ilvl="6">
@@ -5656,7 +5705,7 @@
         <w:ind w:left="5198" w:hanging="360"/>
       </w:pPr>
       <w:rPr>
-        <w:rFonts w:ascii="Symbol" w:hAnsi="Symbol" w:cs="Symbol" w:hint="default"/>
+        <w:rFonts w:hint="default" w:ascii="Symbol" w:hAnsi="Symbol" w:cs="Symbol"/>
       </w:rPr>
     </w:lvl>
     <w:lvl w:ilvl="7">
@@ -5671,7 +5720,7 @@
         <w:ind w:left="5918" w:hanging="360"/>
       </w:pPr>
       <w:rPr>
-        <w:rFonts w:ascii="Courier New" w:hAnsi="Courier New" w:cs="Courier New;Courier" w:hint="default"/>
+        <w:rFonts w:hint="default" w:ascii="Courier New" w:hAnsi="Courier New" w:cs="Courier New;Courier"/>
       </w:rPr>
     </w:lvl>
     <w:lvl w:ilvl="8">
@@ -5686,7 +5735,7 @@
         <w:ind w:left="6638" w:hanging="360"/>
       </w:pPr>
       <w:rPr>
-        <w:rFonts w:ascii="Times New Roman" w:hAnsi="Times New Roman" w:cs="Times New Roman;Georgia" w:hint="default"/>
+        <w:rFonts w:hint="default" w:ascii="Times New Roman" w:hAnsi="Times New Roman" w:cs="Times New Roman;Georgia"/>
       </w:rPr>
     </w:lvl>
   </w:abstractNum>
@@ -5801,7 +5850,7 @@
         <w:ind w:left="878" w:hanging="360"/>
       </w:pPr>
       <w:rPr>
-        <w:rFonts w:ascii="Symbol" w:hAnsi="Symbol" w:cs="Symbol" w:hint="default"/>
+        <w:rFonts w:hint="default" w:ascii="Symbol" w:hAnsi="Symbol" w:cs="Symbol"/>
       </w:rPr>
     </w:lvl>
     <w:lvl w:ilvl="1">
@@ -5816,7 +5865,7 @@
         <w:ind w:left="1598" w:hanging="360"/>
       </w:pPr>
       <w:rPr>
-        <w:rFonts w:ascii="Courier New" w:hAnsi="Courier New" w:cs="Courier New;Courier" w:hint="default"/>
+        <w:rFonts w:hint="default" w:ascii="Courier New" w:hAnsi="Courier New" w:cs="Courier New;Courier"/>
       </w:rPr>
     </w:lvl>
     <w:lvl w:ilvl="2">
@@ -5831,7 +5880,7 @@
         <w:ind w:left="2318" w:hanging="360"/>
       </w:pPr>
       <w:rPr>
-        <w:rFonts w:ascii="Times New Roman" w:hAnsi="Times New Roman" w:cs="Times New Roman;Georgia" w:hint="default"/>
+        <w:rFonts w:hint="default" w:ascii="Times New Roman" w:hAnsi="Times New Roman" w:cs="Times New Roman;Georgia"/>
       </w:rPr>
     </w:lvl>
     <w:lvl w:ilvl="3">
@@ -5846,7 +5895,7 @@
         <w:ind w:left="3038" w:hanging="360"/>
       </w:pPr>
       <w:rPr>
-        <w:rFonts w:ascii="Symbol" w:hAnsi="Symbol" w:cs="Symbol" w:hint="default"/>
+        <w:rFonts w:hint="default" w:ascii="Symbol" w:hAnsi="Symbol" w:cs="Symbol"/>
       </w:rPr>
     </w:lvl>
     <w:lvl w:ilvl="4">
@@ -5861,7 +5910,7 @@
         <w:ind w:left="3758" w:hanging="360"/>
       </w:pPr>
       <w:rPr>
-        <w:rFonts w:ascii="Courier New" w:hAnsi="Courier New" w:cs="Courier New;Courier" w:hint="default"/>
+        <w:rFonts w:hint="default" w:ascii="Courier New" w:hAnsi="Courier New" w:cs="Courier New;Courier"/>
       </w:rPr>
     </w:lvl>
     <w:lvl w:ilvl="5">
@@ -5876,7 +5925,7 @@
         <w:ind w:left="4478" w:hanging="360"/>
       </w:pPr>
       <w:rPr>
-        <w:rFonts w:ascii="Times New Roman" w:hAnsi="Times New Roman" w:cs="Times New Roman;Georgia" w:hint="default"/>
+        <w:rFonts w:hint="default" w:ascii="Times New Roman" w:hAnsi="Times New Roman" w:cs="Times New Roman;Georgia"/>
       </w:rPr>
     </w:lvl>
     <w:lvl w:ilvl="6">
@@ -5891,7 +5940,7 @@
         <w:ind w:left="5198" w:hanging="360"/>
       </w:pPr>
       <w:rPr>
-        <w:rFonts w:ascii="Symbol" w:hAnsi="Symbol" w:cs="Symbol" w:hint="default"/>
+        <w:rFonts w:hint="default" w:ascii="Symbol" w:hAnsi="Symbol" w:cs="Symbol"/>
       </w:rPr>
     </w:lvl>
     <w:lvl w:ilvl="7">
@@ -5906,7 +5955,7 @@
         <w:ind w:left="5918" w:hanging="360"/>
       </w:pPr>
       <w:rPr>
-        <w:rFonts w:ascii="Courier New" w:hAnsi="Courier New" w:cs="Courier New;Courier" w:hint="default"/>
+        <w:rFonts w:hint="default" w:ascii="Courier New" w:hAnsi="Courier New" w:cs="Courier New;Courier"/>
       </w:rPr>
     </w:lvl>
     <w:lvl w:ilvl="8">
@@ -5921,7 +5970,7 @@
         <w:ind w:left="6638" w:hanging="360"/>
       </w:pPr>
       <w:rPr>
-        <w:rFonts w:ascii="Times New Roman" w:hAnsi="Times New Roman" w:cs="Times New Roman;Georgia" w:hint="default"/>
+        <w:rFonts w:hint="default" w:ascii="Times New Roman" w:hAnsi="Times New Roman" w:cs="Times New Roman;Georgia"/>
       </w:rPr>
     </w:lvl>
   </w:abstractNum>
@@ -6169,7 +6218,7 @@
         <w:ind w:left="720" w:hanging="360"/>
       </w:pPr>
       <w:rPr>
-        <w:rFonts w:ascii="Symbol" w:hAnsi="Symbol" w:cs="Symbol" w:hint="default"/>
+        <w:rFonts w:hint="default" w:ascii="Symbol" w:hAnsi="Symbol" w:cs="Symbol"/>
       </w:rPr>
     </w:lvl>
     <w:lvl w:ilvl="1">
@@ -6184,7 +6233,7 @@
         <w:ind w:left="1440" w:hanging="360"/>
       </w:pPr>
       <w:rPr>
-        <w:rFonts w:ascii="Courier New" w:hAnsi="Courier New" w:cs="Courier New;Courier" w:hint="default"/>
+        <w:rFonts w:hint="default" w:ascii="Courier New" w:hAnsi="Courier New" w:cs="Courier New;Courier"/>
       </w:rPr>
     </w:lvl>
     <w:lvl w:ilvl="2">
@@ -6199,7 +6248,7 @@
         <w:ind w:left="2160" w:hanging="360"/>
       </w:pPr>
       <w:rPr>
-        <w:rFonts w:ascii="Times New Roman" w:hAnsi="Times New Roman" w:cs="Times New Roman;Georgia" w:hint="default"/>
+        <w:rFonts w:hint="default" w:ascii="Times New Roman" w:hAnsi="Times New Roman" w:cs="Times New Roman;Georgia"/>
       </w:rPr>
     </w:lvl>
     <w:lvl w:ilvl="3">
@@ -6214,7 +6263,7 @@
         <w:ind w:left="2880" w:hanging="360"/>
       </w:pPr>
       <w:rPr>
-        <w:rFonts w:ascii="Symbol" w:hAnsi="Symbol" w:cs="Symbol" w:hint="default"/>
+        <w:rFonts w:hint="default" w:ascii="Symbol" w:hAnsi="Symbol" w:cs="Symbol"/>
       </w:rPr>
     </w:lvl>
     <w:lvl w:ilvl="4">
@@ -6229,7 +6278,7 @@
         <w:ind w:left="3600" w:hanging="360"/>
       </w:pPr>
       <w:rPr>
-        <w:rFonts w:ascii="Courier New" w:hAnsi="Courier New" w:cs="Courier New;Courier" w:hint="default"/>
+        <w:rFonts w:hint="default" w:ascii="Courier New" w:hAnsi="Courier New" w:cs="Courier New;Courier"/>
       </w:rPr>
     </w:lvl>
     <w:lvl w:ilvl="5">
@@ -6244,7 +6293,7 @@
         <w:ind w:left="4320" w:hanging="360"/>
       </w:pPr>
       <w:rPr>
-        <w:rFonts w:ascii="Times New Roman" w:hAnsi="Times New Roman" w:cs="Times New Roman;Georgia" w:hint="default"/>
+        <w:rFonts w:hint="default" w:ascii="Times New Roman" w:hAnsi="Times New Roman" w:cs="Times New Roman;Georgia"/>
       </w:rPr>
     </w:lvl>
     <w:lvl w:ilvl="6">
@@ -6259,7 +6308,7 @@
         <w:ind w:left="5040" w:hanging="360"/>
       </w:pPr>
       <w:rPr>
-        <w:rFonts w:ascii="Symbol" w:hAnsi="Symbol" w:cs="Symbol" w:hint="default"/>
+        <w:rFonts w:hint="default" w:ascii="Symbol" w:hAnsi="Symbol" w:cs="Symbol"/>
       </w:rPr>
     </w:lvl>
     <w:lvl w:ilvl="7">
@@ -6274,7 +6323,7 @@
         <w:ind w:left="5760" w:hanging="360"/>
       </w:pPr>
       <w:rPr>
-        <w:rFonts w:ascii="Courier New" w:hAnsi="Courier New" w:cs="Courier New;Courier" w:hint="default"/>
+        <w:rFonts w:hint="default" w:ascii="Courier New" w:hAnsi="Courier New" w:cs="Courier New;Courier"/>
       </w:rPr>
     </w:lvl>
     <w:lvl w:ilvl="8">
@@ -6289,7 +6338,7 @@
         <w:ind w:left="6480" w:hanging="360"/>
       </w:pPr>
       <w:rPr>
-        <w:rFonts w:ascii="Times New Roman" w:hAnsi="Times New Roman" w:cs="Times New Roman;Georgia" w:hint="default"/>
+        <w:rFonts w:hint="default" w:ascii="Times New Roman" w:hAnsi="Times New Roman" w:cs="Times New Roman;Georgia"/>
       </w:rPr>
     </w:lvl>
   </w:abstractNum>
@@ -6319,7 +6368,7 @@
   <w:docDefaults>
     <w:rPrDefault>
       <w:rPr>
-        <w:rFonts w:ascii="Liberation Serif" w:eastAsia="Noto Serif CJK SC" w:hAnsi="Liberation Serif" w:cs="FreeSans"/>
+        <w:rFonts w:ascii="Liberation Serif" w:hAnsi="Liberation Serif" w:eastAsia="Noto Serif CJK SC" w:cs="FreeSans"/>
         <w:sz w:val="24"/>
         <w:szCs w:val="24"/>
         <w:lang w:val="pt-BR" w:eastAsia="zh-CN" w:bidi="hi-IN"/>
@@ -6330,14 +6379,14 @@
   <w:latentStyles w:defLockedState="0" w:defUIPriority="99" w:defSemiHidden="0" w:defUnhideWhenUsed="0" w:defQFormat="0" w:count="376">
     <w:lsdException w:name="Normal" w:uiPriority="0" w:qFormat="1"/>
     <w:lsdException w:name="heading 1" w:uiPriority="9" w:qFormat="1"/>
-    <w:lsdException w:name="heading 2" w:semiHidden="1" w:uiPriority="9" w:unhideWhenUsed="1" w:qFormat="1"/>
-    <w:lsdException w:name="heading 3" w:semiHidden="1" w:uiPriority="9" w:unhideWhenUsed="1" w:qFormat="1"/>
-    <w:lsdException w:name="heading 4" w:semiHidden="1" w:uiPriority="9" w:unhideWhenUsed="1" w:qFormat="1"/>
-    <w:lsdException w:name="heading 5" w:semiHidden="1" w:uiPriority="9" w:unhideWhenUsed="1" w:qFormat="1"/>
-    <w:lsdException w:name="heading 6" w:semiHidden="1" w:uiPriority="9" w:unhideWhenUsed="1" w:qFormat="1"/>
-    <w:lsdException w:name="heading 7" w:semiHidden="1" w:uiPriority="9" w:unhideWhenUsed="1" w:qFormat="1"/>
-    <w:lsdException w:name="heading 8" w:semiHidden="1" w:uiPriority="9" w:unhideWhenUsed="1" w:qFormat="1"/>
-    <w:lsdException w:name="heading 9" w:semiHidden="1" w:uiPriority="9" w:unhideWhenUsed="1" w:qFormat="1"/>
+    <w:lsdException w:name="heading 2" w:uiPriority="9" w:semiHidden="1" w:unhideWhenUsed="1" w:qFormat="1"/>
+    <w:lsdException w:name="heading 3" w:uiPriority="9" w:semiHidden="1" w:unhideWhenUsed="1" w:qFormat="1"/>
+    <w:lsdException w:name="heading 4" w:uiPriority="9" w:semiHidden="1" w:unhideWhenUsed="1" w:qFormat="1"/>
+    <w:lsdException w:name="heading 5" w:uiPriority="9" w:semiHidden="1" w:unhideWhenUsed="1" w:qFormat="1"/>
+    <w:lsdException w:name="heading 6" w:uiPriority="9" w:semiHidden="1" w:unhideWhenUsed="1" w:qFormat="1"/>
+    <w:lsdException w:name="heading 7" w:uiPriority="9" w:semiHidden="1" w:unhideWhenUsed="1" w:qFormat="1"/>
+    <w:lsdException w:name="heading 8" w:uiPriority="9" w:semiHidden="1" w:unhideWhenUsed="1" w:qFormat="1"/>
+    <w:lsdException w:name="heading 9" w:uiPriority="9" w:semiHidden="1" w:unhideWhenUsed="1" w:qFormat="1"/>
     <w:lsdException w:name="index 1" w:semiHidden="1" w:unhideWhenUsed="1"/>
     <w:lsdException w:name="index 2" w:semiHidden="1" w:unhideWhenUsed="1"/>
     <w:lsdException w:name="index 3" w:semiHidden="1" w:unhideWhenUsed="1"/>
@@ -6347,22 +6396,22 @@
     <w:lsdException w:name="index 7" w:semiHidden="1" w:unhideWhenUsed="1"/>
     <w:lsdException w:name="index 8" w:semiHidden="1" w:unhideWhenUsed="1"/>
     <w:lsdException w:name="index 9" w:semiHidden="1" w:unhideWhenUsed="1"/>
-    <w:lsdException w:name="toc 1" w:semiHidden="1" w:uiPriority="39" w:unhideWhenUsed="1"/>
-    <w:lsdException w:name="toc 2" w:semiHidden="1" w:uiPriority="39" w:unhideWhenUsed="1"/>
-    <w:lsdException w:name="toc 3" w:semiHidden="1" w:uiPriority="39" w:unhideWhenUsed="1"/>
-    <w:lsdException w:name="toc 4" w:semiHidden="1" w:uiPriority="39" w:unhideWhenUsed="1"/>
-    <w:lsdException w:name="toc 5" w:semiHidden="1" w:uiPriority="39" w:unhideWhenUsed="1"/>
-    <w:lsdException w:name="toc 6" w:semiHidden="1" w:uiPriority="39" w:unhideWhenUsed="1"/>
-    <w:lsdException w:name="toc 7" w:semiHidden="1" w:uiPriority="39" w:unhideWhenUsed="1"/>
-    <w:lsdException w:name="toc 8" w:semiHidden="1" w:uiPriority="39" w:unhideWhenUsed="1"/>
-    <w:lsdException w:name="toc 9" w:semiHidden="1" w:uiPriority="39" w:unhideWhenUsed="1"/>
+    <w:lsdException w:name="toc 1" w:uiPriority="39" w:semiHidden="1" w:unhideWhenUsed="1"/>
+    <w:lsdException w:name="toc 2" w:uiPriority="39" w:semiHidden="1" w:unhideWhenUsed="1"/>
+    <w:lsdException w:name="toc 3" w:uiPriority="39" w:semiHidden="1" w:unhideWhenUsed="1"/>
+    <w:lsdException w:name="toc 4" w:uiPriority="39" w:semiHidden="1" w:unhideWhenUsed="1"/>
+    <w:lsdException w:name="toc 5" w:uiPriority="39" w:semiHidden="1" w:unhideWhenUsed="1"/>
+    <w:lsdException w:name="toc 6" w:uiPriority="39" w:semiHidden="1" w:unhideWhenUsed="1"/>
+    <w:lsdException w:name="toc 7" w:uiPriority="39" w:semiHidden="1" w:unhideWhenUsed="1"/>
+    <w:lsdException w:name="toc 8" w:uiPriority="39" w:semiHidden="1" w:unhideWhenUsed="1"/>
+    <w:lsdException w:name="toc 9" w:uiPriority="39" w:semiHidden="1" w:unhideWhenUsed="1"/>
     <w:lsdException w:name="Normal Indent" w:semiHidden="1" w:unhideWhenUsed="1"/>
     <w:lsdException w:name="footnote text" w:semiHidden="1" w:unhideWhenUsed="1"/>
     <w:lsdException w:name="annotation text" w:semiHidden="1" w:unhideWhenUsed="1"/>
     <w:lsdException w:name="header" w:semiHidden="1" w:unhideWhenUsed="1"/>
     <w:lsdException w:name="footer" w:semiHidden="1" w:unhideWhenUsed="1"/>
     <w:lsdException w:name="index heading" w:semiHidden="1" w:unhideWhenUsed="1"/>
-    <w:lsdException w:name="caption" w:semiHidden="1" w:uiPriority="35" w:unhideWhenUsed="1" w:qFormat="1"/>
+    <w:lsdException w:name="caption" w:uiPriority="35" w:semiHidden="1" w:unhideWhenUsed="1" w:qFormat="1"/>
     <w:lsdException w:name="table of figures" w:semiHidden="1" w:unhideWhenUsed="1"/>
     <w:lsdException w:name="envelope address" w:semiHidden="1" w:unhideWhenUsed="1"/>
     <w:lsdException w:name="envelope return" w:semiHidden="1" w:unhideWhenUsed="1"/>
@@ -6393,7 +6442,7 @@
     <w:lsdException w:name="Title" w:uiPriority="10" w:qFormat="1"/>
     <w:lsdException w:name="Closing" w:semiHidden="1" w:unhideWhenUsed="1"/>
     <w:lsdException w:name="Signature" w:semiHidden="1" w:unhideWhenUsed="1"/>
-    <w:lsdException w:name="Default Paragraph Font" w:semiHidden="1" w:uiPriority="1" w:unhideWhenUsed="1"/>
+    <w:lsdException w:name="Default Paragraph Font" w:uiPriority="1" w:semiHidden="1" w:unhideWhenUsed="1"/>
     <w:lsdException w:name="Body Text" w:semiHidden="1" w:unhideWhenUsed="1"/>
     <w:lsdException w:name="Body Text Indent" w:semiHidden="1" w:unhideWhenUsed="1"/>
     <w:lsdException w:name="List Continue" w:semiHidden="1" w:unhideWhenUsed="1"/>
@@ -6593,8 +6642,8 @@
     <w:lsdException w:name="Subtle Reference" w:uiPriority="31" w:qFormat="1"/>
     <w:lsdException w:name="Intense Reference" w:uiPriority="32" w:qFormat="1"/>
     <w:lsdException w:name="Book Title" w:uiPriority="33" w:qFormat="1"/>
-    <w:lsdException w:name="Bibliography" w:semiHidden="1" w:uiPriority="37" w:unhideWhenUsed="1"/>
-    <w:lsdException w:name="TOC Heading" w:semiHidden="1" w:uiPriority="39" w:unhideWhenUsed="1" w:qFormat="1"/>
+    <w:lsdException w:name="Bibliography" w:uiPriority="37" w:semiHidden="1" w:unhideWhenUsed="1"/>
+    <w:lsdException w:name="TOC Heading" w:uiPriority="39" w:semiHidden="1" w:unhideWhenUsed="1" w:qFormat="1"/>
     <w:lsdException w:name="Plain Table 1" w:uiPriority="41"/>
     <w:lsdException w:name="Plain Table 2" w:uiPriority="42"/>
     <w:lsdException w:name="Plain Table 3" w:uiPriority="43"/>
@@ -6705,7 +6754,7 @@
     <w:lsdException w:name="Unresolved Mention" w:semiHidden="1" w:unhideWhenUsed="1"/>
     <w:lsdException w:name="Smart Link" w:semiHidden="1" w:unhideWhenUsed="1"/>
   </w:latentStyles>
-  <w:style w:type="paragraph" w:default="1" w:styleId="Normal">
+  <w:style w:type="paragraph" w:styleId="Normal" w:default="1">
     <w:name w:val="Normal"/>
     <w:qFormat/>
     <w:pPr>
@@ -6714,7 +6763,7 @@
       <w:spacing w:line="240" w:lineRule="atLeast"/>
     </w:pPr>
     <w:rPr>
-      <w:rFonts w:ascii="Times New Roman;Georgia" w:eastAsia="Times New Roman;Georgia" w:hAnsi="Times New Roman;Georgia" w:cs="Times New Roman;Georgia"/>
+      <w:rFonts w:ascii="Times New Roman;Georgia" w:hAnsi="Times New Roman;Georgia" w:eastAsia="Times New Roman;Georgia" w:cs="Times New Roman;Georgia"/>
       <w:sz w:val="20"/>
       <w:szCs w:val="20"/>
       <w:lang w:val="en-US" w:bidi="ar-SA"/>
@@ -6908,13 +6957,13 @@
       <w:szCs w:val="18"/>
     </w:rPr>
   </w:style>
-  <w:style w:type="character" w:default="1" w:styleId="Fontepargpadro">
+  <w:style w:type="character" w:styleId="Fontepargpadro" w:default="1">
     <w:name w:val="Default Paragraph Font"/>
     <w:uiPriority w:val="1"/>
     <w:semiHidden/>
     <w:unhideWhenUsed/>
   </w:style>
-  <w:style w:type="table" w:default="1" w:styleId="Tabelanormal">
+  <w:style w:type="table" w:styleId="Tabelanormal" w:default="1">
     <w:name w:val="Normal Table"/>
     <w:uiPriority w:val="99"/>
     <w:semiHidden/>
@@ -6929,1158 +6978,1158 @@
       </w:tblCellMar>
     </w:tblPr>
   </w:style>
-  <w:style w:type="numbering" w:default="1" w:styleId="Semlista">
+  <w:style w:type="numbering" w:styleId="Semlista" w:default="1">
     <w:name w:val="No List"/>
     <w:uiPriority w:val="99"/>
     <w:semiHidden/>
     <w:unhideWhenUsed/>
   </w:style>
-  <w:style w:type="character" w:customStyle="1" w:styleId="WW8Num1z0">
+  <w:style w:type="character" w:styleId="WW8Num1z0" w:customStyle="1">
     <w:name w:val="WW8Num1z0"/>
     <w:qFormat/>
   </w:style>
-  <w:style w:type="character" w:customStyle="1" w:styleId="WW8Num1z1">
+  <w:style w:type="character" w:styleId="WW8Num1z1" w:customStyle="1">
     <w:name w:val="WW8Num1z1"/>
     <w:qFormat/>
   </w:style>
-  <w:style w:type="character" w:customStyle="1" w:styleId="WW8Num1z2">
+  <w:style w:type="character" w:styleId="WW8Num1z2" w:customStyle="1">
     <w:name w:val="WW8Num1z2"/>
     <w:qFormat/>
   </w:style>
-  <w:style w:type="character" w:customStyle="1" w:styleId="WW8Num1z3">
+  <w:style w:type="character" w:styleId="WW8Num1z3" w:customStyle="1">
     <w:name w:val="WW8Num1z3"/>
     <w:qFormat/>
   </w:style>
-  <w:style w:type="character" w:customStyle="1" w:styleId="WW8Num1z4">
+  <w:style w:type="character" w:styleId="WW8Num1z4" w:customStyle="1">
     <w:name w:val="WW8Num1z4"/>
     <w:qFormat/>
   </w:style>
-  <w:style w:type="character" w:customStyle="1" w:styleId="WW8Num1z5">
+  <w:style w:type="character" w:styleId="WW8Num1z5" w:customStyle="1">
     <w:name w:val="WW8Num1z5"/>
     <w:qFormat/>
   </w:style>
-  <w:style w:type="character" w:customStyle="1" w:styleId="WW8Num1z6">
+  <w:style w:type="character" w:styleId="WW8Num1z6" w:customStyle="1">
     <w:name w:val="WW8Num1z6"/>
     <w:qFormat/>
   </w:style>
-  <w:style w:type="character" w:customStyle="1" w:styleId="WW8Num1z7">
+  <w:style w:type="character" w:styleId="WW8Num1z7" w:customStyle="1">
     <w:name w:val="WW8Num1z7"/>
     <w:qFormat/>
   </w:style>
-  <w:style w:type="character" w:customStyle="1" w:styleId="WW8Num1z8">
+  <w:style w:type="character" w:styleId="WW8Num1z8" w:customStyle="1">
     <w:name w:val="WW8Num1z8"/>
     <w:qFormat/>
   </w:style>
-  <w:style w:type="character" w:customStyle="1" w:styleId="WW8Num2z0">
+  <w:style w:type="character" w:styleId="WW8Num2z0" w:customStyle="1">
     <w:name w:val="WW8Num2z0"/>
     <w:qFormat/>
   </w:style>
-  <w:style w:type="character" w:customStyle="1" w:styleId="WW8Num2z1">
+  <w:style w:type="character" w:styleId="WW8Num2z1" w:customStyle="1">
     <w:name w:val="WW8Num2z1"/>
     <w:qFormat/>
   </w:style>
-  <w:style w:type="character" w:customStyle="1" w:styleId="WW8Num2z2">
+  <w:style w:type="character" w:styleId="WW8Num2z2" w:customStyle="1">
     <w:name w:val="WW8Num2z2"/>
     <w:qFormat/>
   </w:style>
-  <w:style w:type="character" w:customStyle="1" w:styleId="WW8Num2z3">
+  <w:style w:type="character" w:styleId="WW8Num2z3" w:customStyle="1">
     <w:name w:val="WW8Num2z3"/>
     <w:qFormat/>
   </w:style>
-  <w:style w:type="character" w:customStyle="1" w:styleId="WW8Num2z4">
+  <w:style w:type="character" w:styleId="WW8Num2z4" w:customStyle="1">
     <w:name w:val="WW8Num2z4"/>
     <w:qFormat/>
   </w:style>
-  <w:style w:type="character" w:customStyle="1" w:styleId="WW8Num2z5">
+  <w:style w:type="character" w:styleId="WW8Num2z5" w:customStyle="1">
     <w:name w:val="WW8Num2z5"/>
     <w:qFormat/>
   </w:style>
-  <w:style w:type="character" w:customStyle="1" w:styleId="WW8Num2z6">
+  <w:style w:type="character" w:styleId="WW8Num2z6" w:customStyle="1">
     <w:name w:val="WW8Num2z6"/>
     <w:qFormat/>
   </w:style>
-  <w:style w:type="character" w:customStyle="1" w:styleId="WW8Num2z7">
+  <w:style w:type="character" w:styleId="WW8Num2z7" w:customStyle="1">
     <w:name w:val="WW8Num2z7"/>
     <w:qFormat/>
   </w:style>
-  <w:style w:type="character" w:customStyle="1" w:styleId="WW8Num2z8">
+  <w:style w:type="character" w:styleId="WW8Num2z8" w:customStyle="1">
     <w:name w:val="WW8Num2z8"/>
     <w:qFormat/>
   </w:style>
-  <w:style w:type="character" w:customStyle="1" w:styleId="WW8Num3z0">
+  <w:style w:type="character" w:styleId="WW8Num3z0" w:customStyle="1">
     <w:name w:val="WW8Num3z0"/>
     <w:qFormat/>
     <w:rPr>
       <w:rFonts w:ascii="Symbol" w:hAnsi="Symbol" w:cs="Symbol"/>
     </w:rPr>
   </w:style>
-  <w:style w:type="character" w:customStyle="1" w:styleId="WW8Num3z1">
+  <w:style w:type="character" w:styleId="WW8Num3z1" w:customStyle="1">
     <w:name w:val="WW8Num3z1"/>
     <w:qFormat/>
   </w:style>
-  <w:style w:type="character" w:customStyle="1" w:styleId="WW8Num3z2">
+  <w:style w:type="character" w:styleId="WW8Num3z2" w:customStyle="1">
     <w:name w:val="WW8Num3z2"/>
     <w:qFormat/>
   </w:style>
-  <w:style w:type="character" w:customStyle="1" w:styleId="WW8Num3z3">
+  <w:style w:type="character" w:styleId="WW8Num3z3" w:customStyle="1">
     <w:name w:val="WW8Num3z3"/>
     <w:qFormat/>
   </w:style>
-  <w:style w:type="character" w:customStyle="1" w:styleId="WW8Num3z4">
+  <w:style w:type="character" w:styleId="WW8Num3z4" w:customStyle="1">
     <w:name w:val="WW8Num3z4"/>
     <w:qFormat/>
   </w:style>
-  <w:style w:type="character" w:customStyle="1" w:styleId="WW8Num3z5">
+  <w:style w:type="character" w:styleId="WW8Num3z5" w:customStyle="1">
     <w:name w:val="WW8Num3z5"/>
     <w:qFormat/>
   </w:style>
-  <w:style w:type="character" w:customStyle="1" w:styleId="WW8Num3z6">
+  <w:style w:type="character" w:styleId="WW8Num3z6" w:customStyle="1">
     <w:name w:val="WW8Num3z6"/>
     <w:qFormat/>
   </w:style>
-  <w:style w:type="character" w:customStyle="1" w:styleId="WW8Num3z7">
+  <w:style w:type="character" w:styleId="WW8Num3z7" w:customStyle="1">
     <w:name w:val="WW8Num3z7"/>
     <w:qFormat/>
   </w:style>
-  <w:style w:type="character" w:customStyle="1" w:styleId="WW8Num3z8">
+  <w:style w:type="character" w:styleId="WW8Num3z8" w:customStyle="1">
     <w:name w:val="WW8Num3z8"/>
     <w:qFormat/>
   </w:style>
-  <w:style w:type="character" w:customStyle="1" w:styleId="WW8Num4z0">
+  <w:style w:type="character" w:styleId="WW8Num4z0" w:customStyle="1">
     <w:name w:val="WW8Num4z0"/>
     <w:qFormat/>
     <w:rPr>
       <w:rFonts w:ascii="Symbol" w:hAnsi="Symbol" w:cs="Symbol"/>
     </w:rPr>
   </w:style>
-  <w:style w:type="character" w:customStyle="1" w:styleId="WW8Num4z1">
+  <w:style w:type="character" w:styleId="WW8Num4z1" w:customStyle="1">
     <w:name w:val="WW8Num4z1"/>
     <w:qFormat/>
   </w:style>
-  <w:style w:type="character" w:customStyle="1" w:styleId="WW8Num4z2">
+  <w:style w:type="character" w:styleId="WW8Num4z2" w:customStyle="1">
     <w:name w:val="WW8Num4z2"/>
     <w:qFormat/>
   </w:style>
-  <w:style w:type="character" w:customStyle="1" w:styleId="WW8Num4z3">
+  <w:style w:type="character" w:styleId="WW8Num4z3" w:customStyle="1">
     <w:name w:val="WW8Num4z3"/>
     <w:qFormat/>
   </w:style>
-  <w:style w:type="character" w:customStyle="1" w:styleId="WW8Num4z4">
+  <w:style w:type="character" w:styleId="WW8Num4z4" w:customStyle="1">
     <w:name w:val="WW8Num4z4"/>
     <w:qFormat/>
   </w:style>
-  <w:style w:type="character" w:customStyle="1" w:styleId="WW8Num4z5">
+  <w:style w:type="character" w:styleId="WW8Num4z5" w:customStyle="1">
     <w:name w:val="WW8Num4z5"/>
     <w:qFormat/>
   </w:style>
-  <w:style w:type="character" w:customStyle="1" w:styleId="WW8Num4z6">
+  <w:style w:type="character" w:styleId="WW8Num4z6" w:customStyle="1">
     <w:name w:val="WW8Num4z6"/>
     <w:qFormat/>
   </w:style>
-  <w:style w:type="character" w:customStyle="1" w:styleId="WW8Num4z7">
+  <w:style w:type="character" w:styleId="WW8Num4z7" w:customStyle="1">
     <w:name w:val="WW8Num4z7"/>
     <w:qFormat/>
   </w:style>
-  <w:style w:type="character" w:customStyle="1" w:styleId="WW8Num4z8">
+  <w:style w:type="character" w:styleId="WW8Num4z8" w:customStyle="1">
     <w:name w:val="WW8Num4z8"/>
     <w:qFormat/>
   </w:style>
-  <w:style w:type="character" w:customStyle="1" w:styleId="WW8Num5z0">
+  <w:style w:type="character" w:styleId="WW8Num5z0" w:customStyle="1">
     <w:name w:val="WW8Num5z0"/>
     <w:qFormat/>
     <w:rPr>
       <w:rFonts w:ascii="Symbol" w:hAnsi="Symbol" w:cs="Symbol"/>
     </w:rPr>
   </w:style>
-  <w:style w:type="character" w:customStyle="1" w:styleId="WW8Num5z1">
+  <w:style w:type="character" w:styleId="WW8Num5z1" w:customStyle="1">
     <w:name w:val="WW8Num5z1"/>
     <w:qFormat/>
     <w:rPr>
       <w:rFonts w:ascii="Courier New;Courier" w:hAnsi="Courier New;Courier" w:cs="Courier New;Courier"/>
     </w:rPr>
   </w:style>
-  <w:style w:type="character" w:customStyle="1" w:styleId="WW8Num5z2">
+  <w:style w:type="character" w:styleId="WW8Num5z2" w:customStyle="1">
     <w:name w:val="WW8Num5z2"/>
     <w:qFormat/>
     <w:rPr>
       <w:rFonts w:ascii="Times New Roman;Georgia" w:hAnsi="Times New Roman;Georgia" w:cs="Times New Roman;Georgia"/>
     </w:rPr>
   </w:style>
-  <w:style w:type="character" w:customStyle="1" w:styleId="WW8Num6z0">
+  <w:style w:type="character" w:styleId="WW8Num6z0" w:customStyle="1">
     <w:name w:val="WW8Num6z0"/>
     <w:qFormat/>
     <w:rPr>
       <w:rFonts w:ascii="Symbol" w:hAnsi="Symbol" w:cs="Symbol"/>
     </w:rPr>
   </w:style>
-  <w:style w:type="character" w:customStyle="1" w:styleId="WW8Num6z1">
+  <w:style w:type="character" w:styleId="WW8Num6z1" w:customStyle="1">
     <w:name w:val="WW8Num6z1"/>
     <w:qFormat/>
   </w:style>
-  <w:style w:type="character" w:customStyle="1" w:styleId="WW8Num6z2">
+  <w:style w:type="character" w:styleId="WW8Num6z2" w:customStyle="1">
     <w:name w:val="WW8Num6z2"/>
     <w:qFormat/>
   </w:style>
-  <w:style w:type="character" w:customStyle="1" w:styleId="WW8Num6z3">
+  <w:style w:type="character" w:styleId="WW8Num6z3" w:customStyle="1">
     <w:name w:val="WW8Num6z3"/>
     <w:qFormat/>
   </w:style>
-  <w:style w:type="character" w:customStyle="1" w:styleId="WW8Num6z4">
+  <w:style w:type="character" w:styleId="WW8Num6z4" w:customStyle="1">
     <w:name w:val="WW8Num6z4"/>
     <w:qFormat/>
   </w:style>
-  <w:style w:type="character" w:customStyle="1" w:styleId="WW8Num6z5">
+  <w:style w:type="character" w:styleId="WW8Num6z5" w:customStyle="1">
     <w:name w:val="WW8Num6z5"/>
     <w:qFormat/>
   </w:style>
-  <w:style w:type="character" w:customStyle="1" w:styleId="WW8Num6z6">
+  <w:style w:type="character" w:styleId="WW8Num6z6" w:customStyle="1">
     <w:name w:val="WW8Num6z6"/>
     <w:qFormat/>
   </w:style>
-  <w:style w:type="character" w:customStyle="1" w:styleId="WW8Num6z7">
+  <w:style w:type="character" w:styleId="WW8Num6z7" w:customStyle="1">
     <w:name w:val="WW8Num6z7"/>
     <w:qFormat/>
   </w:style>
-  <w:style w:type="character" w:customStyle="1" w:styleId="WW8Num6z8">
+  <w:style w:type="character" w:styleId="WW8Num6z8" w:customStyle="1">
     <w:name w:val="WW8Num6z8"/>
     <w:qFormat/>
   </w:style>
-  <w:style w:type="character" w:customStyle="1" w:styleId="WW8Num7z0">
+  <w:style w:type="character" w:styleId="WW8Num7z0" w:customStyle="1">
     <w:name w:val="WW8Num7z0"/>
     <w:qFormat/>
     <w:rPr>
       <w:rFonts w:ascii="Symbol" w:hAnsi="Symbol" w:cs="Symbol"/>
     </w:rPr>
   </w:style>
-  <w:style w:type="character" w:customStyle="1" w:styleId="WW8Num7z1">
+  <w:style w:type="character" w:styleId="WW8Num7z1" w:customStyle="1">
     <w:name w:val="WW8Num7z1"/>
     <w:qFormat/>
   </w:style>
-  <w:style w:type="character" w:customStyle="1" w:styleId="WW8Num7z2">
+  <w:style w:type="character" w:styleId="WW8Num7z2" w:customStyle="1">
     <w:name w:val="WW8Num7z2"/>
     <w:qFormat/>
   </w:style>
-  <w:style w:type="character" w:customStyle="1" w:styleId="WW8Num7z3">
+  <w:style w:type="character" w:styleId="WW8Num7z3" w:customStyle="1">
     <w:name w:val="WW8Num7z3"/>
     <w:qFormat/>
   </w:style>
-  <w:style w:type="character" w:customStyle="1" w:styleId="WW8Num7z4">
+  <w:style w:type="character" w:styleId="WW8Num7z4" w:customStyle="1">
     <w:name w:val="WW8Num7z4"/>
     <w:qFormat/>
   </w:style>
-  <w:style w:type="character" w:customStyle="1" w:styleId="WW8Num7z5">
+  <w:style w:type="character" w:styleId="WW8Num7z5" w:customStyle="1">
     <w:name w:val="WW8Num7z5"/>
     <w:qFormat/>
   </w:style>
-  <w:style w:type="character" w:customStyle="1" w:styleId="WW8Num7z6">
+  <w:style w:type="character" w:styleId="WW8Num7z6" w:customStyle="1">
     <w:name w:val="WW8Num7z6"/>
     <w:qFormat/>
   </w:style>
-  <w:style w:type="character" w:customStyle="1" w:styleId="WW8Num7z7">
+  <w:style w:type="character" w:styleId="WW8Num7z7" w:customStyle="1">
     <w:name w:val="WW8Num7z7"/>
     <w:qFormat/>
   </w:style>
-  <w:style w:type="character" w:customStyle="1" w:styleId="WW8Num7z8">
+  <w:style w:type="character" w:styleId="WW8Num7z8" w:customStyle="1">
     <w:name w:val="WW8Num7z8"/>
     <w:qFormat/>
   </w:style>
-  <w:style w:type="character" w:customStyle="1" w:styleId="WW8Num8z0">
+  <w:style w:type="character" w:styleId="WW8Num8z0" w:customStyle="1">
     <w:name w:val="WW8Num8z0"/>
     <w:qFormat/>
     <w:rPr>
       <w:rFonts w:ascii="Symbol" w:hAnsi="Symbol" w:cs="Symbol"/>
     </w:rPr>
   </w:style>
-  <w:style w:type="character" w:customStyle="1" w:styleId="WW8Num8z1">
+  <w:style w:type="character" w:styleId="WW8Num8z1" w:customStyle="1">
     <w:name w:val="WW8Num8z1"/>
     <w:qFormat/>
     <w:rPr>
       <w:rFonts w:ascii="Courier New;Courier" w:hAnsi="Courier New;Courier" w:cs="Courier New;Courier"/>
     </w:rPr>
   </w:style>
-  <w:style w:type="character" w:customStyle="1" w:styleId="WW8Num8z2">
+  <w:style w:type="character" w:styleId="WW8Num8z2" w:customStyle="1">
     <w:name w:val="WW8Num8z2"/>
     <w:qFormat/>
     <w:rPr>
       <w:rFonts w:ascii="Times New Roman;Georgia" w:hAnsi="Times New Roman;Georgia" w:cs="Times New Roman;Georgia"/>
     </w:rPr>
   </w:style>
-  <w:style w:type="character" w:customStyle="1" w:styleId="WW8Num9z0">
+  <w:style w:type="character" w:styleId="WW8Num9z0" w:customStyle="1">
     <w:name w:val="WW8Num9z0"/>
     <w:qFormat/>
     <w:rPr>
       <w:rFonts w:ascii="Symbol" w:hAnsi="Symbol" w:cs="Symbol"/>
     </w:rPr>
   </w:style>
-  <w:style w:type="character" w:customStyle="1" w:styleId="WW8Num9z1">
+  <w:style w:type="character" w:styleId="WW8Num9z1" w:customStyle="1">
     <w:name w:val="WW8Num9z1"/>
     <w:qFormat/>
   </w:style>
-  <w:style w:type="character" w:customStyle="1" w:styleId="WW8Num9z2">
+  <w:style w:type="character" w:styleId="WW8Num9z2" w:customStyle="1">
     <w:name w:val="WW8Num9z2"/>
     <w:qFormat/>
   </w:style>
-  <w:style w:type="character" w:customStyle="1" w:styleId="WW8Num9z3">
+  <w:style w:type="character" w:styleId="WW8Num9z3" w:customStyle="1">
     <w:name w:val="WW8Num9z3"/>
     <w:qFormat/>
   </w:style>
-  <w:style w:type="character" w:customStyle="1" w:styleId="WW8Num9z4">
+  <w:style w:type="character" w:styleId="WW8Num9z4" w:customStyle="1">
     <w:name w:val="WW8Num9z4"/>
     <w:qFormat/>
   </w:style>
-  <w:style w:type="character" w:customStyle="1" w:styleId="WW8Num9z5">
+  <w:style w:type="character" w:styleId="WW8Num9z5" w:customStyle="1">
     <w:name w:val="WW8Num9z5"/>
     <w:qFormat/>
   </w:style>
-  <w:style w:type="character" w:customStyle="1" w:styleId="WW8Num9z6">
+  <w:style w:type="character" w:styleId="WW8Num9z6" w:customStyle="1">
     <w:name w:val="WW8Num9z6"/>
     <w:qFormat/>
   </w:style>
-  <w:style w:type="character" w:customStyle="1" w:styleId="WW8Num9z7">
+  <w:style w:type="character" w:styleId="WW8Num9z7" w:customStyle="1">
     <w:name w:val="WW8Num9z7"/>
     <w:qFormat/>
   </w:style>
-  <w:style w:type="character" w:customStyle="1" w:styleId="WW8Num9z8">
+  <w:style w:type="character" w:styleId="WW8Num9z8" w:customStyle="1">
     <w:name w:val="WW8Num9z8"/>
     <w:qFormat/>
   </w:style>
-  <w:style w:type="character" w:customStyle="1" w:styleId="WW8Num10z0">
+  <w:style w:type="character" w:styleId="WW8Num10z0" w:customStyle="1">
     <w:name w:val="WW8Num10z0"/>
     <w:qFormat/>
     <w:rPr>
       <w:rFonts w:ascii="Symbol" w:hAnsi="Symbol" w:cs="Symbol"/>
     </w:rPr>
   </w:style>
-  <w:style w:type="character" w:customStyle="1" w:styleId="WW8Num10z1">
+  <w:style w:type="character" w:styleId="WW8Num10z1" w:customStyle="1">
     <w:name w:val="WW8Num10z1"/>
     <w:qFormat/>
   </w:style>
-  <w:style w:type="character" w:customStyle="1" w:styleId="WW8Num10z2">
+  <w:style w:type="character" w:styleId="WW8Num10z2" w:customStyle="1">
     <w:name w:val="WW8Num10z2"/>
     <w:qFormat/>
   </w:style>
-  <w:style w:type="character" w:customStyle="1" w:styleId="WW8Num10z3">
+  <w:style w:type="character" w:styleId="WW8Num10z3" w:customStyle="1">
     <w:name w:val="WW8Num10z3"/>
     <w:qFormat/>
   </w:style>
-  <w:style w:type="character" w:customStyle="1" w:styleId="WW8Num10z4">
+  <w:style w:type="character" w:styleId="WW8Num10z4" w:customStyle="1">
     <w:name w:val="WW8Num10z4"/>
     <w:qFormat/>
   </w:style>
-  <w:style w:type="character" w:customStyle="1" w:styleId="WW8Num10z5">
+  <w:style w:type="character" w:styleId="WW8Num10z5" w:customStyle="1">
     <w:name w:val="WW8Num10z5"/>
     <w:qFormat/>
   </w:style>
-  <w:style w:type="character" w:customStyle="1" w:styleId="WW8Num10z6">
+  <w:style w:type="character" w:styleId="WW8Num10z6" w:customStyle="1">
     <w:name w:val="WW8Num10z6"/>
     <w:qFormat/>
   </w:style>
-  <w:style w:type="character" w:customStyle="1" w:styleId="WW8Num10z7">
+  <w:style w:type="character" w:styleId="WW8Num10z7" w:customStyle="1">
     <w:name w:val="WW8Num10z7"/>
     <w:qFormat/>
   </w:style>
-  <w:style w:type="character" w:customStyle="1" w:styleId="WW8Num10z8">
+  <w:style w:type="character" w:styleId="WW8Num10z8" w:customStyle="1">
     <w:name w:val="WW8Num10z8"/>
     <w:qFormat/>
   </w:style>
-  <w:style w:type="character" w:customStyle="1" w:styleId="WW8Num11z0">
+  <w:style w:type="character" w:styleId="WW8Num11z0" w:customStyle="1">
     <w:name w:val="WW8Num11z0"/>
     <w:qFormat/>
     <w:rPr>
       <w:rFonts w:ascii="Symbol" w:hAnsi="Symbol" w:cs="Symbol"/>
     </w:rPr>
   </w:style>
-  <w:style w:type="character" w:customStyle="1" w:styleId="WW8Num11z1">
+  <w:style w:type="character" w:styleId="WW8Num11z1" w:customStyle="1">
     <w:name w:val="WW8Num11z1"/>
     <w:qFormat/>
   </w:style>
-  <w:style w:type="character" w:customStyle="1" w:styleId="WW8Num11z2">
+  <w:style w:type="character" w:styleId="WW8Num11z2" w:customStyle="1">
     <w:name w:val="WW8Num11z2"/>
     <w:qFormat/>
   </w:style>
-  <w:style w:type="character" w:customStyle="1" w:styleId="WW8Num11z3">
+  <w:style w:type="character" w:styleId="WW8Num11z3" w:customStyle="1">
     <w:name w:val="WW8Num11z3"/>
     <w:qFormat/>
   </w:style>
-  <w:style w:type="character" w:customStyle="1" w:styleId="WW8Num11z4">
+  <w:style w:type="character" w:styleId="WW8Num11z4" w:customStyle="1">
     <w:name w:val="WW8Num11z4"/>
     <w:qFormat/>
   </w:style>
-  <w:style w:type="character" w:customStyle="1" w:styleId="WW8Num11z5">
+  <w:style w:type="character" w:styleId="WW8Num11z5" w:customStyle="1">
     <w:name w:val="WW8Num11z5"/>
     <w:qFormat/>
   </w:style>
-  <w:style w:type="character" w:customStyle="1" w:styleId="WW8Num11z6">
+  <w:style w:type="character" w:styleId="WW8Num11z6" w:customStyle="1">
     <w:name w:val="WW8Num11z6"/>
     <w:qFormat/>
   </w:style>
-  <w:style w:type="character" w:customStyle="1" w:styleId="WW8Num11z7">
+  <w:style w:type="character" w:styleId="WW8Num11z7" w:customStyle="1">
     <w:name w:val="WW8Num11z7"/>
     <w:qFormat/>
   </w:style>
-  <w:style w:type="character" w:customStyle="1" w:styleId="WW8Num11z8">
+  <w:style w:type="character" w:styleId="WW8Num11z8" w:customStyle="1">
     <w:name w:val="WW8Num11z8"/>
     <w:qFormat/>
   </w:style>
-  <w:style w:type="character" w:customStyle="1" w:styleId="WW8Num12z0">
+  <w:style w:type="character" w:styleId="WW8Num12z0" w:customStyle="1">
     <w:name w:val="WW8Num12z0"/>
     <w:qFormat/>
     <w:rPr>
       <w:rFonts w:ascii="Symbol" w:hAnsi="Symbol" w:cs="Symbol"/>
     </w:rPr>
   </w:style>
-  <w:style w:type="character" w:customStyle="1" w:styleId="WW8Num12z1">
+  <w:style w:type="character" w:styleId="WW8Num12z1" w:customStyle="1">
     <w:name w:val="WW8Num12z1"/>
     <w:qFormat/>
   </w:style>
-  <w:style w:type="character" w:customStyle="1" w:styleId="WW8Num12z2">
+  <w:style w:type="character" w:styleId="WW8Num12z2" w:customStyle="1">
     <w:name w:val="WW8Num12z2"/>
     <w:qFormat/>
   </w:style>
-  <w:style w:type="character" w:customStyle="1" w:styleId="WW8Num12z3">
+  <w:style w:type="character" w:styleId="WW8Num12z3" w:customStyle="1">
     <w:name w:val="WW8Num12z3"/>
     <w:qFormat/>
   </w:style>
-  <w:style w:type="character" w:customStyle="1" w:styleId="WW8Num12z4">
+  <w:style w:type="character" w:styleId="WW8Num12z4" w:customStyle="1">
     <w:name w:val="WW8Num12z4"/>
     <w:qFormat/>
   </w:style>
-  <w:style w:type="character" w:customStyle="1" w:styleId="WW8Num12z5">
+  <w:style w:type="character" w:styleId="WW8Num12z5" w:customStyle="1">
     <w:name w:val="WW8Num12z5"/>
     <w:qFormat/>
   </w:style>
-  <w:style w:type="character" w:customStyle="1" w:styleId="WW8Num12z6">
+  <w:style w:type="character" w:styleId="WW8Num12z6" w:customStyle="1">
     <w:name w:val="WW8Num12z6"/>
     <w:qFormat/>
   </w:style>
-  <w:style w:type="character" w:customStyle="1" w:styleId="WW8Num12z7">
+  <w:style w:type="character" w:styleId="WW8Num12z7" w:customStyle="1">
     <w:name w:val="WW8Num12z7"/>
     <w:qFormat/>
   </w:style>
-  <w:style w:type="character" w:customStyle="1" w:styleId="WW8Num12z8">
+  <w:style w:type="character" w:styleId="WW8Num12z8" w:customStyle="1">
     <w:name w:val="WW8Num12z8"/>
     <w:qFormat/>
   </w:style>
-  <w:style w:type="character" w:customStyle="1" w:styleId="WW8Num13z0">
+  <w:style w:type="character" w:styleId="WW8Num13z0" w:customStyle="1">
     <w:name w:val="WW8Num13z0"/>
     <w:qFormat/>
     <w:rPr>
       <w:rFonts w:ascii="Symbol" w:hAnsi="Symbol" w:cs="Symbol"/>
     </w:rPr>
   </w:style>
-  <w:style w:type="character" w:customStyle="1" w:styleId="WW8Num13z1">
+  <w:style w:type="character" w:styleId="WW8Num13z1" w:customStyle="1">
     <w:name w:val="WW8Num13z1"/>
     <w:qFormat/>
   </w:style>
-  <w:style w:type="character" w:customStyle="1" w:styleId="WW8Num13z2">
+  <w:style w:type="character" w:styleId="WW8Num13z2" w:customStyle="1">
     <w:name w:val="WW8Num13z2"/>
     <w:qFormat/>
   </w:style>
-  <w:style w:type="character" w:customStyle="1" w:styleId="WW8Num13z3">
+  <w:style w:type="character" w:styleId="WW8Num13z3" w:customStyle="1">
     <w:name w:val="WW8Num13z3"/>
     <w:qFormat/>
   </w:style>
-  <w:style w:type="character" w:customStyle="1" w:styleId="WW8Num13z4">
+  <w:style w:type="character" w:styleId="WW8Num13z4" w:customStyle="1">
     <w:name w:val="WW8Num13z4"/>
     <w:qFormat/>
   </w:style>
-  <w:style w:type="character" w:customStyle="1" w:styleId="WW8Num13z5">
+  <w:style w:type="character" w:styleId="WW8Num13z5" w:customStyle="1">
     <w:name w:val="WW8Num13z5"/>
     <w:qFormat/>
   </w:style>
-  <w:style w:type="character" w:customStyle="1" w:styleId="WW8Num13z6">
+  <w:style w:type="character" w:styleId="WW8Num13z6" w:customStyle="1">
     <w:name w:val="WW8Num13z6"/>
     <w:qFormat/>
   </w:style>
-  <w:style w:type="character" w:customStyle="1" w:styleId="WW8Num13z7">
+  <w:style w:type="character" w:styleId="WW8Num13z7" w:customStyle="1">
     <w:name w:val="WW8Num13z7"/>
     <w:qFormat/>
   </w:style>
-  <w:style w:type="character" w:customStyle="1" w:styleId="WW8Num13z8">
+  <w:style w:type="character" w:styleId="WW8Num13z8" w:customStyle="1">
     <w:name w:val="WW8Num13z8"/>
     <w:qFormat/>
   </w:style>
-  <w:style w:type="character" w:customStyle="1" w:styleId="WW8Num14z0">
+  <w:style w:type="character" w:styleId="WW8Num14z0" w:customStyle="1">
     <w:name w:val="WW8Num14z0"/>
     <w:qFormat/>
     <w:rPr>
       <w:rFonts w:ascii="Symbol" w:hAnsi="Symbol" w:cs="Symbol"/>
     </w:rPr>
   </w:style>
-  <w:style w:type="character" w:customStyle="1" w:styleId="WW8Num14z1">
+  <w:style w:type="character" w:styleId="WW8Num14z1" w:customStyle="1">
     <w:name w:val="WW8Num14z1"/>
     <w:qFormat/>
     <w:rPr>
       <w:rFonts w:ascii="Courier New;Courier" w:hAnsi="Courier New;Courier" w:cs="Courier New;Courier"/>
     </w:rPr>
   </w:style>
-  <w:style w:type="character" w:customStyle="1" w:styleId="WW8Num14z2">
+  <w:style w:type="character" w:styleId="WW8Num14z2" w:customStyle="1">
     <w:name w:val="WW8Num14z2"/>
     <w:qFormat/>
     <w:rPr>
       <w:rFonts w:ascii="Times New Roman;Georgia" w:hAnsi="Times New Roman;Georgia" w:cs="Times New Roman;Georgia"/>
     </w:rPr>
   </w:style>
-  <w:style w:type="character" w:customStyle="1" w:styleId="WW8Num15z0">
+  <w:style w:type="character" w:styleId="WW8Num15z0" w:customStyle="1">
     <w:name w:val="WW8Num15z0"/>
     <w:qFormat/>
     <w:rPr>
       <w:rFonts w:ascii="Symbol" w:hAnsi="Symbol" w:cs="Symbol"/>
     </w:rPr>
   </w:style>
-  <w:style w:type="character" w:customStyle="1" w:styleId="WW8Num15z1">
+  <w:style w:type="character" w:styleId="WW8Num15z1" w:customStyle="1">
     <w:name w:val="WW8Num15z1"/>
     <w:qFormat/>
   </w:style>
-  <w:style w:type="character" w:customStyle="1" w:styleId="WW8Num15z2">
+  <w:style w:type="character" w:styleId="WW8Num15z2" w:customStyle="1">
     <w:name w:val="WW8Num15z2"/>
     <w:qFormat/>
   </w:style>
-  <w:style w:type="character" w:customStyle="1" w:styleId="WW8Num15z3">
+  <w:style w:type="character" w:styleId="WW8Num15z3" w:customStyle="1">
     <w:name w:val="WW8Num15z3"/>
     <w:qFormat/>
   </w:style>
-  <w:style w:type="character" w:customStyle="1" w:styleId="WW8Num15z4">
+  <w:style w:type="character" w:styleId="WW8Num15z4" w:customStyle="1">
     <w:name w:val="WW8Num15z4"/>
     <w:qFormat/>
   </w:style>
-  <w:style w:type="character" w:customStyle="1" w:styleId="WW8Num15z5">
+  <w:style w:type="character" w:styleId="WW8Num15z5" w:customStyle="1">
     <w:name w:val="WW8Num15z5"/>
     <w:qFormat/>
   </w:style>
-  <w:style w:type="character" w:customStyle="1" w:styleId="WW8Num15z6">
+  <w:style w:type="character" w:styleId="WW8Num15z6" w:customStyle="1">
     <w:name w:val="WW8Num15z6"/>
     <w:qFormat/>
   </w:style>
-  <w:style w:type="character" w:customStyle="1" w:styleId="WW8Num15z7">
+  <w:style w:type="character" w:styleId="WW8Num15z7" w:customStyle="1">
     <w:name w:val="WW8Num15z7"/>
     <w:qFormat/>
   </w:style>
-  <w:style w:type="character" w:customStyle="1" w:styleId="WW8Num15z8">
+  <w:style w:type="character" w:styleId="WW8Num15z8" w:customStyle="1">
     <w:name w:val="WW8Num15z8"/>
     <w:qFormat/>
   </w:style>
-  <w:style w:type="character" w:customStyle="1" w:styleId="WW8Num16z0">
+  <w:style w:type="character" w:styleId="WW8Num16z0" w:customStyle="1">
     <w:name w:val="WW8Num16z0"/>
     <w:qFormat/>
     <w:rPr>
       <w:rFonts w:ascii="Symbol" w:hAnsi="Symbol" w:cs="Symbol"/>
     </w:rPr>
   </w:style>
-  <w:style w:type="character" w:customStyle="1" w:styleId="WW8Num16z1">
+  <w:style w:type="character" w:styleId="WW8Num16z1" w:customStyle="1">
     <w:name w:val="WW8Num16z1"/>
     <w:qFormat/>
   </w:style>
-  <w:style w:type="character" w:customStyle="1" w:styleId="WW8Num16z2">
+  <w:style w:type="character" w:styleId="WW8Num16z2" w:customStyle="1">
     <w:name w:val="WW8Num16z2"/>
     <w:qFormat/>
   </w:style>
-  <w:style w:type="character" w:customStyle="1" w:styleId="WW8Num16z3">
+  <w:style w:type="character" w:styleId="WW8Num16z3" w:customStyle="1">
     <w:name w:val="WW8Num16z3"/>
     <w:qFormat/>
   </w:style>
-  <w:style w:type="character" w:customStyle="1" w:styleId="WW8Num16z4">
+  <w:style w:type="character" w:styleId="WW8Num16z4" w:customStyle="1">
     <w:name w:val="WW8Num16z4"/>
     <w:qFormat/>
   </w:style>
-  <w:style w:type="character" w:customStyle="1" w:styleId="WW8Num16z5">
+  <w:style w:type="character" w:styleId="WW8Num16z5" w:customStyle="1">
     <w:name w:val="WW8Num16z5"/>
     <w:qFormat/>
   </w:style>
-  <w:style w:type="character" w:customStyle="1" w:styleId="WW8Num16z6">
+  <w:style w:type="character" w:styleId="WW8Num16z6" w:customStyle="1">
     <w:name w:val="WW8Num16z6"/>
     <w:qFormat/>
   </w:style>
-  <w:style w:type="character" w:customStyle="1" w:styleId="WW8Num16z7">
+  <w:style w:type="character" w:styleId="WW8Num16z7" w:customStyle="1">
     <w:name w:val="WW8Num16z7"/>
     <w:qFormat/>
   </w:style>
-  <w:style w:type="character" w:customStyle="1" w:styleId="WW8Num16z8">
+  <w:style w:type="character" w:styleId="WW8Num16z8" w:customStyle="1">
     <w:name w:val="WW8Num16z8"/>
     <w:qFormat/>
   </w:style>
-  <w:style w:type="character" w:customStyle="1" w:styleId="WW8Num17z0">
+  <w:style w:type="character" w:styleId="WW8Num17z0" w:customStyle="1">
     <w:name w:val="WW8Num17z0"/>
     <w:qFormat/>
     <w:rPr>
       <w:rFonts w:ascii="Symbol" w:hAnsi="Symbol" w:cs="Symbol"/>
     </w:rPr>
   </w:style>
-  <w:style w:type="character" w:customStyle="1" w:styleId="WW8Num17z1">
+  <w:style w:type="character" w:styleId="WW8Num17z1" w:customStyle="1">
     <w:name w:val="WW8Num17z1"/>
     <w:qFormat/>
   </w:style>
-  <w:style w:type="character" w:customStyle="1" w:styleId="WW8Num17z2">
+  <w:style w:type="character" w:styleId="WW8Num17z2" w:customStyle="1">
     <w:name w:val="WW8Num17z2"/>
     <w:qFormat/>
   </w:style>
-  <w:style w:type="character" w:customStyle="1" w:styleId="WW8Num17z3">
+  <w:style w:type="character" w:styleId="WW8Num17z3" w:customStyle="1">
     <w:name w:val="WW8Num17z3"/>
     <w:qFormat/>
   </w:style>
-  <w:style w:type="character" w:customStyle="1" w:styleId="WW8Num17z4">
+  <w:style w:type="character" w:styleId="WW8Num17z4" w:customStyle="1">
     <w:name w:val="WW8Num17z4"/>
     <w:qFormat/>
   </w:style>
-  <w:style w:type="character" w:customStyle="1" w:styleId="WW8Num17z5">
+  <w:style w:type="character" w:styleId="WW8Num17z5" w:customStyle="1">
     <w:name w:val="WW8Num17z5"/>
     <w:qFormat/>
   </w:style>
-  <w:style w:type="character" w:customStyle="1" w:styleId="WW8Num17z6">
+  <w:style w:type="character" w:styleId="WW8Num17z6" w:customStyle="1">
     <w:name w:val="WW8Num17z6"/>
     <w:qFormat/>
   </w:style>
-  <w:style w:type="character" w:customStyle="1" w:styleId="WW8Num17z7">
+  <w:style w:type="character" w:styleId="WW8Num17z7" w:customStyle="1">
     <w:name w:val="WW8Num17z7"/>
     <w:qFormat/>
   </w:style>
-  <w:style w:type="character" w:customStyle="1" w:styleId="WW8Num17z8">
+  <w:style w:type="character" w:styleId="WW8Num17z8" w:customStyle="1">
     <w:name w:val="WW8Num17z8"/>
     <w:qFormat/>
   </w:style>
-  <w:style w:type="character" w:customStyle="1" w:styleId="WW8Num18z0">
+  <w:style w:type="character" w:styleId="WW8Num18z0" w:customStyle="1">
     <w:name w:val="WW8Num18z0"/>
     <w:qFormat/>
     <w:rPr>
       <w:rFonts w:ascii="Symbol" w:hAnsi="Symbol" w:cs="Symbol"/>
     </w:rPr>
   </w:style>
-  <w:style w:type="character" w:customStyle="1" w:styleId="WW8Num18z1">
+  <w:style w:type="character" w:styleId="WW8Num18z1" w:customStyle="1">
     <w:name w:val="WW8Num18z1"/>
     <w:qFormat/>
   </w:style>
-  <w:style w:type="character" w:customStyle="1" w:styleId="WW8Num18z2">
+  <w:style w:type="character" w:styleId="WW8Num18z2" w:customStyle="1">
     <w:name w:val="WW8Num18z2"/>
     <w:qFormat/>
   </w:style>
-  <w:style w:type="character" w:customStyle="1" w:styleId="WW8Num18z3">
+  <w:style w:type="character" w:styleId="WW8Num18z3" w:customStyle="1">
     <w:name w:val="WW8Num18z3"/>
     <w:qFormat/>
   </w:style>
-  <w:style w:type="character" w:customStyle="1" w:styleId="WW8Num18z4">
+  <w:style w:type="character" w:styleId="WW8Num18z4" w:customStyle="1">
     <w:name w:val="WW8Num18z4"/>
     <w:qFormat/>
   </w:style>
-  <w:style w:type="character" w:customStyle="1" w:styleId="WW8Num18z5">
+  <w:style w:type="character" w:styleId="WW8Num18z5" w:customStyle="1">
     <w:name w:val="WW8Num18z5"/>
     <w:qFormat/>
   </w:style>
-  <w:style w:type="character" w:customStyle="1" w:styleId="WW8Num18z6">
+  <w:style w:type="character" w:styleId="WW8Num18z6" w:customStyle="1">
     <w:name w:val="WW8Num18z6"/>
     <w:qFormat/>
   </w:style>
-  <w:style w:type="character" w:customStyle="1" w:styleId="WW8Num18z7">
+  <w:style w:type="character" w:styleId="WW8Num18z7" w:customStyle="1">
     <w:name w:val="WW8Num18z7"/>
     <w:qFormat/>
   </w:style>
-  <w:style w:type="character" w:customStyle="1" w:styleId="WW8Num18z8">
+  <w:style w:type="character" w:styleId="WW8Num18z8" w:customStyle="1">
     <w:name w:val="WW8Num18z8"/>
     <w:qFormat/>
   </w:style>
-  <w:style w:type="character" w:customStyle="1" w:styleId="WW8Num19z0">
+  <w:style w:type="character" w:styleId="WW8Num19z0" w:customStyle="1">
     <w:name w:val="WW8Num19z0"/>
     <w:qFormat/>
   </w:style>
-  <w:style w:type="character" w:customStyle="1" w:styleId="WW8Num19z1">
+  <w:style w:type="character" w:styleId="WW8Num19z1" w:customStyle="1">
     <w:name w:val="WW8Num19z1"/>
     <w:qFormat/>
     <w:rPr>
       <w:rFonts w:ascii="Courier New;Courier" w:hAnsi="Courier New;Courier" w:cs="Courier New;Courier"/>
     </w:rPr>
   </w:style>
-  <w:style w:type="character" w:customStyle="1" w:styleId="WW8Num19z2">
+  <w:style w:type="character" w:styleId="WW8Num19z2" w:customStyle="1">
     <w:name w:val="WW8Num19z2"/>
     <w:qFormat/>
     <w:rPr>
       <w:rFonts w:ascii="Times New Roman;Georgia" w:hAnsi="Times New Roman;Georgia" w:cs="Times New Roman;Georgia"/>
     </w:rPr>
   </w:style>
-  <w:style w:type="character" w:customStyle="1" w:styleId="WW8Num19z3">
+  <w:style w:type="character" w:styleId="WW8Num19z3" w:customStyle="1">
     <w:name w:val="WW8Num19z3"/>
     <w:qFormat/>
     <w:rPr>
       <w:rFonts w:ascii="Symbol" w:hAnsi="Symbol" w:cs="Symbol"/>
     </w:rPr>
   </w:style>
-  <w:style w:type="character" w:customStyle="1" w:styleId="WW8Num20z0">
+  <w:style w:type="character" w:styleId="WW8Num20z0" w:customStyle="1">
     <w:name w:val="WW8Num20z0"/>
     <w:qFormat/>
     <w:rPr>
       <w:rFonts w:ascii="Symbol" w:hAnsi="Symbol" w:cs="Symbol"/>
     </w:rPr>
   </w:style>
-  <w:style w:type="character" w:customStyle="1" w:styleId="WW8Num20z1">
+  <w:style w:type="character" w:styleId="WW8Num20z1" w:customStyle="1">
     <w:name w:val="WW8Num20z1"/>
     <w:qFormat/>
   </w:style>
-  <w:style w:type="character" w:customStyle="1" w:styleId="WW8Num20z2">
+  <w:style w:type="character" w:styleId="WW8Num20z2" w:customStyle="1">
     <w:name w:val="WW8Num20z2"/>
     <w:qFormat/>
   </w:style>
-  <w:style w:type="character" w:customStyle="1" w:styleId="WW8Num20z3">
+  <w:style w:type="character" w:styleId="WW8Num20z3" w:customStyle="1">
     <w:name w:val="WW8Num20z3"/>
     <w:qFormat/>
   </w:style>
-  <w:style w:type="character" w:customStyle="1" w:styleId="WW8Num20z4">
+  <w:style w:type="character" w:styleId="WW8Num20z4" w:customStyle="1">
     <w:name w:val="WW8Num20z4"/>
     <w:qFormat/>
   </w:style>
-  <w:style w:type="character" w:customStyle="1" w:styleId="WW8Num20z5">
+  <w:style w:type="character" w:styleId="WW8Num20z5" w:customStyle="1">
     <w:name w:val="WW8Num20z5"/>
     <w:qFormat/>
   </w:style>
-  <w:style w:type="character" w:customStyle="1" w:styleId="WW8Num20z6">
+  <w:style w:type="character" w:styleId="WW8Num20z6" w:customStyle="1">
     <w:name w:val="WW8Num20z6"/>
     <w:qFormat/>
   </w:style>
-  <w:style w:type="character" w:customStyle="1" w:styleId="WW8Num20z7">
+  <w:style w:type="character" w:styleId="WW8Num20z7" w:customStyle="1">
     <w:name w:val="WW8Num20z7"/>
     <w:qFormat/>
   </w:style>
-  <w:style w:type="character" w:customStyle="1" w:styleId="WW8Num20z8">
+  <w:style w:type="character" w:styleId="WW8Num20z8" w:customStyle="1">
     <w:name w:val="WW8Num20z8"/>
     <w:qFormat/>
   </w:style>
-  <w:style w:type="character" w:customStyle="1" w:styleId="WW8Num21z0">
+  <w:style w:type="character" w:styleId="WW8Num21z0" w:customStyle="1">
     <w:name w:val="WW8Num21z0"/>
     <w:qFormat/>
     <w:rPr>
       <w:rFonts w:ascii="Symbol" w:hAnsi="Symbol" w:cs="Symbol"/>
     </w:rPr>
   </w:style>
-  <w:style w:type="character" w:customStyle="1" w:styleId="WW8Num21z1">
+  <w:style w:type="character" w:styleId="WW8Num21z1" w:customStyle="1">
     <w:name w:val="WW8Num21z1"/>
     <w:qFormat/>
   </w:style>
-  <w:style w:type="character" w:customStyle="1" w:styleId="WW8Num21z2">
+  <w:style w:type="character" w:styleId="WW8Num21z2" w:customStyle="1">
     <w:name w:val="WW8Num21z2"/>
     <w:qFormat/>
   </w:style>
-  <w:style w:type="character" w:customStyle="1" w:styleId="WW8Num21z3">
+  <w:style w:type="character" w:styleId="WW8Num21z3" w:customStyle="1">
     <w:name w:val="WW8Num21z3"/>
     <w:qFormat/>
   </w:style>
-  <w:style w:type="character" w:customStyle="1" w:styleId="WW8Num21z4">
+  <w:style w:type="character" w:styleId="WW8Num21z4" w:customStyle="1">
     <w:name w:val="WW8Num21z4"/>
     <w:qFormat/>
   </w:style>
-  <w:style w:type="character" w:customStyle="1" w:styleId="WW8Num21z5">
+  <w:style w:type="character" w:styleId="WW8Num21z5" w:customStyle="1">
     <w:name w:val="WW8Num21z5"/>
     <w:qFormat/>
   </w:style>
-  <w:style w:type="character" w:customStyle="1" w:styleId="WW8Num21z6">
+  <w:style w:type="character" w:styleId="WW8Num21z6" w:customStyle="1">
     <w:name w:val="WW8Num21z6"/>
     <w:qFormat/>
   </w:style>
-  <w:style w:type="character" w:customStyle="1" w:styleId="WW8Num21z7">
+  <w:style w:type="character" w:styleId="WW8Num21z7" w:customStyle="1">
     <w:name w:val="WW8Num21z7"/>
     <w:qFormat/>
   </w:style>
-  <w:style w:type="character" w:customStyle="1" w:styleId="WW8Num21z8">
+  <w:style w:type="character" w:styleId="WW8Num21z8" w:customStyle="1">
     <w:name w:val="WW8Num21z8"/>
     <w:qFormat/>
   </w:style>
-  <w:style w:type="character" w:customStyle="1" w:styleId="WW8Num22z0">
+  <w:style w:type="character" w:styleId="WW8Num22z0" w:customStyle="1">
     <w:name w:val="WW8Num22z0"/>
     <w:qFormat/>
     <w:rPr>
       <w:rFonts w:ascii="Symbol" w:hAnsi="Symbol" w:cs="Symbol"/>
     </w:rPr>
   </w:style>
-  <w:style w:type="character" w:customStyle="1" w:styleId="WW8Num22z1">
+  <w:style w:type="character" w:styleId="WW8Num22z1" w:customStyle="1">
     <w:name w:val="WW8Num22z1"/>
     <w:qFormat/>
   </w:style>
-  <w:style w:type="character" w:customStyle="1" w:styleId="WW8Num22z2">
+  <w:style w:type="character" w:styleId="WW8Num22z2" w:customStyle="1">
     <w:name w:val="WW8Num22z2"/>
     <w:qFormat/>
   </w:style>
-  <w:style w:type="character" w:customStyle="1" w:styleId="WW8Num22z3">
+  <w:style w:type="character" w:styleId="WW8Num22z3" w:customStyle="1">
     <w:name w:val="WW8Num22z3"/>
     <w:qFormat/>
   </w:style>
-  <w:style w:type="character" w:customStyle="1" w:styleId="WW8Num22z4">
+  <w:style w:type="character" w:styleId="WW8Num22z4" w:customStyle="1">
     <w:name w:val="WW8Num22z4"/>
     <w:qFormat/>
   </w:style>
-  <w:style w:type="character" w:customStyle="1" w:styleId="WW8Num22z5">
+  <w:style w:type="character" w:styleId="WW8Num22z5" w:customStyle="1">
     <w:name w:val="WW8Num22z5"/>
     <w:qFormat/>
   </w:style>
-  <w:style w:type="character" w:customStyle="1" w:styleId="WW8Num22z6">
+  <w:style w:type="character" w:styleId="WW8Num22z6" w:customStyle="1">
     <w:name w:val="WW8Num22z6"/>
     <w:qFormat/>
   </w:style>
-  <w:style w:type="character" w:customStyle="1" w:styleId="WW8Num22z7">
+  <w:style w:type="character" w:styleId="WW8Num22z7" w:customStyle="1">
     <w:name w:val="WW8Num22z7"/>
     <w:qFormat/>
   </w:style>
-  <w:style w:type="character" w:customStyle="1" w:styleId="WW8Num22z8">
+  <w:style w:type="character" w:styleId="WW8Num22z8" w:customStyle="1">
     <w:name w:val="WW8Num22z8"/>
     <w:qFormat/>
   </w:style>
-  <w:style w:type="character" w:customStyle="1" w:styleId="WW8Num23z0">
+  <w:style w:type="character" w:styleId="WW8Num23z0" w:customStyle="1">
     <w:name w:val="WW8Num23z0"/>
     <w:qFormat/>
     <w:rPr>
       <w:rFonts w:ascii="Symbol" w:hAnsi="Symbol" w:cs="Symbol"/>
     </w:rPr>
   </w:style>
-  <w:style w:type="character" w:customStyle="1" w:styleId="WW8Num23z1">
+  <w:style w:type="character" w:styleId="WW8Num23z1" w:customStyle="1">
     <w:name w:val="WW8Num23z1"/>
     <w:qFormat/>
   </w:style>
-  <w:style w:type="character" w:customStyle="1" w:styleId="WW8Num23z2">
+  <w:style w:type="character" w:styleId="WW8Num23z2" w:customStyle="1">
     <w:name w:val="WW8Num23z2"/>
     <w:qFormat/>
   </w:style>
-  <w:style w:type="character" w:customStyle="1" w:styleId="WW8Num23z3">
+  <w:style w:type="character" w:styleId="WW8Num23z3" w:customStyle="1">
     <w:name w:val="WW8Num23z3"/>
     <w:qFormat/>
   </w:style>
-  <w:style w:type="character" w:customStyle="1" w:styleId="WW8Num23z4">
+  <w:style w:type="character" w:styleId="WW8Num23z4" w:customStyle="1">
     <w:name w:val="WW8Num23z4"/>
     <w:qFormat/>
   </w:style>
-  <w:style w:type="character" w:customStyle="1" w:styleId="WW8Num23z5">
+  <w:style w:type="character" w:styleId="WW8Num23z5" w:customStyle="1">
     <w:name w:val="WW8Num23z5"/>
     <w:qFormat/>
   </w:style>
-  <w:style w:type="character" w:customStyle="1" w:styleId="WW8Num23z6">
+  <w:style w:type="character" w:styleId="WW8Num23z6" w:customStyle="1">
     <w:name w:val="WW8Num23z6"/>
     <w:qFormat/>
   </w:style>
-  <w:style w:type="character" w:customStyle="1" w:styleId="WW8Num23z7">
+  <w:style w:type="character" w:styleId="WW8Num23z7" w:customStyle="1">
     <w:name w:val="WW8Num23z7"/>
     <w:qFormat/>
   </w:style>
-  <w:style w:type="character" w:customStyle="1" w:styleId="WW8Num23z8">
+  <w:style w:type="character" w:styleId="WW8Num23z8" w:customStyle="1">
     <w:name w:val="WW8Num23z8"/>
     <w:qFormat/>
   </w:style>
-  <w:style w:type="character" w:customStyle="1" w:styleId="WW8Num24z0">
+  <w:style w:type="character" w:styleId="WW8Num24z0" w:customStyle="1">
     <w:name w:val="WW8Num24z0"/>
     <w:qFormat/>
     <w:rPr>
       <w:rFonts w:ascii="Symbol" w:hAnsi="Symbol" w:cs="Symbol"/>
     </w:rPr>
   </w:style>
-  <w:style w:type="character" w:customStyle="1" w:styleId="WW8Num24z1">
+  <w:style w:type="character" w:styleId="WW8Num24z1" w:customStyle="1">
     <w:name w:val="WW8Num24z1"/>
     <w:qFormat/>
     <w:rPr>
       <w:rFonts w:ascii="Courier New;Courier" w:hAnsi="Courier New;Courier" w:cs="Courier New;Courier"/>
     </w:rPr>
   </w:style>
-  <w:style w:type="character" w:customStyle="1" w:styleId="WW8Num24z2">
+  <w:style w:type="character" w:styleId="WW8Num24z2" w:customStyle="1">
     <w:name w:val="WW8Num24z2"/>
     <w:qFormat/>
     <w:rPr>
       <w:rFonts w:ascii="Times New Roman;Georgia" w:hAnsi="Times New Roman;Georgia" w:cs="Times New Roman;Georgia"/>
     </w:rPr>
   </w:style>
-  <w:style w:type="character" w:customStyle="1" w:styleId="WW8Num25z0">
+  <w:style w:type="character" w:styleId="WW8Num25z0" w:customStyle="1">
     <w:name w:val="WW8Num25z0"/>
     <w:qFormat/>
     <w:rPr>
       <w:rFonts w:ascii="Symbol" w:hAnsi="Symbol" w:cs="Symbol"/>
     </w:rPr>
   </w:style>
-  <w:style w:type="character" w:customStyle="1" w:styleId="WW8Num25z1">
+  <w:style w:type="character" w:styleId="WW8Num25z1" w:customStyle="1">
     <w:name w:val="WW8Num25z1"/>
     <w:qFormat/>
   </w:style>
-  <w:style w:type="character" w:customStyle="1" w:styleId="WW8Num25z2">
+  <w:style w:type="character" w:styleId="WW8Num25z2" w:customStyle="1">
     <w:name w:val="WW8Num25z2"/>
     <w:qFormat/>
   </w:style>
-  <w:style w:type="character" w:customStyle="1" w:styleId="WW8Num25z3">
+  <w:style w:type="character" w:styleId="WW8Num25z3" w:customStyle="1">
     <w:name w:val="WW8Num25z3"/>
     <w:qFormat/>
   </w:style>
-  <w:style w:type="character" w:customStyle="1" w:styleId="WW8Num25z4">
+  <w:style w:type="character" w:styleId="WW8Num25z4" w:customStyle="1">
     <w:name w:val="WW8Num25z4"/>
     <w:qFormat/>
   </w:style>
-  <w:style w:type="character" w:customStyle="1" w:styleId="WW8Num25z5">
+  <w:style w:type="character" w:styleId="WW8Num25z5" w:customStyle="1">
     <w:name w:val="WW8Num25z5"/>
     <w:qFormat/>
   </w:style>
-  <w:style w:type="character" w:customStyle="1" w:styleId="WW8Num25z6">
+  <w:style w:type="character" w:styleId="WW8Num25z6" w:customStyle="1">
     <w:name w:val="WW8Num25z6"/>
     <w:qFormat/>
   </w:style>
-  <w:style w:type="character" w:customStyle="1" w:styleId="WW8Num25z7">
+  <w:style w:type="character" w:styleId="WW8Num25z7" w:customStyle="1">
     <w:name w:val="WW8Num25z7"/>
     <w:qFormat/>
   </w:style>
-  <w:style w:type="character" w:customStyle="1" w:styleId="WW8Num25z8">
+  <w:style w:type="character" w:styleId="WW8Num25z8" w:customStyle="1">
     <w:name w:val="WW8Num25z8"/>
     <w:qFormat/>
   </w:style>
-  <w:style w:type="character" w:customStyle="1" w:styleId="WW8Num26z0">
+  <w:style w:type="character" w:styleId="WW8Num26z0" w:customStyle="1">
     <w:name w:val="WW8Num26z0"/>
     <w:qFormat/>
     <w:rPr>
       <w:rFonts w:ascii="Symbol" w:hAnsi="Symbol" w:cs="Symbol"/>
     </w:rPr>
   </w:style>
-  <w:style w:type="character" w:customStyle="1" w:styleId="WW8Num26z1">
+  <w:style w:type="character" w:styleId="WW8Num26z1" w:customStyle="1">
     <w:name w:val="WW8Num26z1"/>
     <w:qFormat/>
   </w:style>
-  <w:style w:type="character" w:customStyle="1" w:styleId="WW8Num26z2">
+  <w:style w:type="character" w:styleId="WW8Num26z2" w:customStyle="1">
     <w:name w:val="WW8Num26z2"/>
     <w:qFormat/>
   </w:style>
-  <w:style w:type="character" w:customStyle="1" w:styleId="WW8Num26z3">
+  <w:style w:type="character" w:styleId="WW8Num26z3" w:customStyle="1">
     <w:name w:val="WW8Num26z3"/>
     <w:qFormat/>
   </w:style>
-  <w:style w:type="character" w:customStyle="1" w:styleId="WW8Num26z4">
+  <w:style w:type="character" w:styleId="WW8Num26z4" w:customStyle="1">
     <w:name w:val="WW8Num26z4"/>
     <w:qFormat/>
   </w:style>
-  <w:style w:type="character" w:customStyle="1" w:styleId="WW8Num26z5">
+  <w:style w:type="character" w:styleId="WW8Num26z5" w:customStyle="1">
     <w:name w:val="WW8Num26z5"/>
     <w:qFormat/>
   </w:style>
-  <w:style w:type="character" w:customStyle="1" w:styleId="WW8Num26z6">
+  <w:style w:type="character" w:styleId="WW8Num26z6" w:customStyle="1">
     <w:name w:val="WW8Num26z6"/>
     <w:qFormat/>
   </w:style>
-  <w:style w:type="character" w:customStyle="1" w:styleId="WW8Num26z7">
+  <w:style w:type="character" w:styleId="WW8Num26z7" w:customStyle="1">
     <w:name w:val="WW8Num26z7"/>
     <w:qFormat/>
   </w:style>
-  <w:style w:type="character" w:customStyle="1" w:styleId="WW8Num26z8">
+  <w:style w:type="character" w:styleId="WW8Num26z8" w:customStyle="1">
     <w:name w:val="WW8Num26z8"/>
     <w:qFormat/>
   </w:style>
-  <w:style w:type="character" w:customStyle="1" w:styleId="WW8Num27z0">
+  <w:style w:type="character" w:styleId="WW8Num27z0" w:customStyle="1">
     <w:name w:val="WW8Num27z0"/>
     <w:qFormat/>
     <w:rPr>
       <w:rFonts w:ascii="Symbol" w:hAnsi="Symbol" w:cs="Symbol"/>
     </w:rPr>
   </w:style>
-  <w:style w:type="character" w:customStyle="1" w:styleId="WW8Num27z1">
+  <w:style w:type="character" w:styleId="WW8Num27z1" w:customStyle="1">
     <w:name w:val="WW8Num27z1"/>
     <w:qFormat/>
   </w:style>
-  <w:style w:type="character" w:customStyle="1" w:styleId="WW8Num27z2">
+  <w:style w:type="character" w:styleId="WW8Num27z2" w:customStyle="1">
     <w:name w:val="WW8Num27z2"/>
     <w:qFormat/>
   </w:style>
-  <w:style w:type="character" w:customStyle="1" w:styleId="WW8Num27z3">
+  <w:style w:type="character" w:styleId="WW8Num27z3" w:customStyle="1">
     <w:name w:val="WW8Num27z3"/>
     <w:qFormat/>
   </w:style>
-  <w:style w:type="character" w:customStyle="1" w:styleId="WW8Num27z4">
+  <w:style w:type="character" w:styleId="WW8Num27z4" w:customStyle="1">
     <w:name w:val="WW8Num27z4"/>
     <w:qFormat/>
   </w:style>
-  <w:style w:type="character" w:customStyle="1" w:styleId="WW8Num27z5">
+  <w:style w:type="character" w:styleId="WW8Num27z5" w:customStyle="1">
     <w:name w:val="WW8Num27z5"/>
     <w:qFormat/>
   </w:style>
-  <w:style w:type="character" w:customStyle="1" w:styleId="WW8Num27z6">
+  <w:style w:type="character" w:styleId="WW8Num27z6" w:customStyle="1">
     <w:name w:val="WW8Num27z6"/>
     <w:qFormat/>
   </w:style>
-  <w:style w:type="character" w:customStyle="1" w:styleId="WW8Num27z7">
+  <w:style w:type="character" w:styleId="WW8Num27z7" w:customStyle="1">
     <w:name w:val="WW8Num27z7"/>
     <w:qFormat/>
   </w:style>
-  <w:style w:type="character" w:customStyle="1" w:styleId="WW8Num27z8">
+  <w:style w:type="character" w:styleId="WW8Num27z8" w:customStyle="1">
     <w:name w:val="WW8Num27z8"/>
     <w:qFormat/>
   </w:style>
-  <w:style w:type="character" w:customStyle="1" w:styleId="WW8Num28z0">
+  <w:style w:type="character" w:styleId="WW8Num28z0" w:customStyle="1">
     <w:name w:val="WW8Num28z0"/>
     <w:qFormat/>
     <w:rPr>
       <w:rFonts w:ascii="Symbol" w:hAnsi="Symbol" w:cs="Symbol"/>
     </w:rPr>
   </w:style>
-  <w:style w:type="character" w:customStyle="1" w:styleId="WW8Num28z1">
+  <w:style w:type="character" w:styleId="WW8Num28z1" w:customStyle="1">
     <w:name w:val="WW8Num28z1"/>
     <w:qFormat/>
   </w:style>
-  <w:style w:type="character" w:customStyle="1" w:styleId="WW8Num28z2">
+  <w:style w:type="character" w:styleId="WW8Num28z2" w:customStyle="1">
     <w:name w:val="WW8Num28z2"/>
     <w:qFormat/>
   </w:style>
-  <w:style w:type="character" w:customStyle="1" w:styleId="WW8Num28z3">
+  <w:style w:type="character" w:styleId="WW8Num28z3" w:customStyle="1">
     <w:name w:val="WW8Num28z3"/>
     <w:qFormat/>
   </w:style>
-  <w:style w:type="character" w:customStyle="1" w:styleId="WW8Num28z4">
+  <w:style w:type="character" w:styleId="WW8Num28z4" w:customStyle="1">
     <w:name w:val="WW8Num28z4"/>
     <w:qFormat/>
   </w:style>
-  <w:style w:type="character" w:customStyle="1" w:styleId="WW8Num28z5">
+  <w:style w:type="character" w:styleId="WW8Num28z5" w:customStyle="1">
     <w:name w:val="WW8Num28z5"/>
     <w:qFormat/>
   </w:style>
-  <w:style w:type="character" w:customStyle="1" w:styleId="WW8Num28z6">
+  <w:style w:type="character" w:styleId="WW8Num28z6" w:customStyle="1">
     <w:name w:val="WW8Num28z6"/>
     <w:qFormat/>
   </w:style>
-  <w:style w:type="character" w:customStyle="1" w:styleId="WW8Num28z7">
+  <w:style w:type="character" w:styleId="WW8Num28z7" w:customStyle="1">
     <w:name w:val="WW8Num28z7"/>
     <w:qFormat/>
   </w:style>
-  <w:style w:type="character" w:customStyle="1" w:styleId="WW8Num28z8">
+  <w:style w:type="character" w:styleId="WW8Num28z8" w:customStyle="1">
     <w:name w:val="WW8Num28z8"/>
     <w:qFormat/>
   </w:style>
-  <w:style w:type="character" w:customStyle="1" w:styleId="WW8Num29z0">
+  <w:style w:type="character" w:styleId="WW8Num29z0" w:customStyle="1">
     <w:name w:val="WW8Num29z0"/>
     <w:qFormat/>
     <w:rPr>
       <w:rFonts w:ascii="Symbol" w:hAnsi="Symbol" w:cs="Symbol"/>
     </w:rPr>
   </w:style>
-  <w:style w:type="character" w:customStyle="1" w:styleId="WW8Num29z1">
+  <w:style w:type="character" w:styleId="WW8Num29z1" w:customStyle="1">
     <w:name w:val="WW8Num29z1"/>
     <w:qFormat/>
   </w:style>
-  <w:style w:type="character" w:customStyle="1" w:styleId="WW8Num29z2">
+  <w:style w:type="character" w:styleId="WW8Num29z2" w:customStyle="1">
     <w:name w:val="WW8Num29z2"/>
     <w:qFormat/>
   </w:style>
-  <w:style w:type="character" w:customStyle="1" w:styleId="WW8Num29z3">
+  <w:style w:type="character" w:styleId="WW8Num29z3" w:customStyle="1">
     <w:name w:val="WW8Num29z3"/>
     <w:qFormat/>
   </w:style>
-  <w:style w:type="character" w:customStyle="1" w:styleId="WW8Num29z4">
+  <w:style w:type="character" w:styleId="WW8Num29z4" w:customStyle="1">
     <w:name w:val="WW8Num29z4"/>
     <w:qFormat/>
   </w:style>
-  <w:style w:type="character" w:customStyle="1" w:styleId="WW8Num29z5">
+  <w:style w:type="character" w:styleId="WW8Num29z5" w:customStyle="1">
     <w:name w:val="WW8Num29z5"/>
     <w:qFormat/>
   </w:style>
-  <w:style w:type="character" w:customStyle="1" w:styleId="WW8Num29z6">
+  <w:style w:type="character" w:styleId="WW8Num29z6" w:customStyle="1">
     <w:name w:val="WW8Num29z6"/>
     <w:qFormat/>
   </w:style>
-  <w:style w:type="character" w:customStyle="1" w:styleId="WW8Num29z7">
+  <w:style w:type="character" w:styleId="WW8Num29z7" w:customStyle="1">
     <w:name w:val="WW8Num29z7"/>
     <w:qFormat/>
   </w:style>
-  <w:style w:type="character" w:customStyle="1" w:styleId="WW8Num29z8">
+  <w:style w:type="character" w:styleId="WW8Num29z8" w:customStyle="1">
     <w:name w:val="WW8Num29z8"/>
     <w:qFormat/>
   </w:style>
-  <w:style w:type="character" w:customStyle="1" w:styleId="WW8Num30z0">
+  <w:style w:type="character" w:styleId="WW8Num30z0" w:customStyle="1">
     <w:name w:val="WW8Num30z0"/>
     <w:qFormat/>
     <w:rPr>
       <w:rFonts w:ascii="Symbol" w:hAnsi="Symbol" w:cs="Symbol"/>
     </w:rPr>
   </w:style>
-  <w:style w:type="character" w:customStyle="1" w:styleId="WW8Num30z1">
+  <w:style w:type="character" w:styleId="WW8Num30z1" w:customStyle="1">
     <w:name w:val="WW8Num30z1"/>
     <w:qFormat/>
   </w:style>
-  <w:style w:type="character" w:customStyle="1" w:styleId="WW8Num30z2">
+  <w:style w:type="character" w:styleId="WW8Num30z2" w:customStyle="1">
     <w:name w:val="WW8Num30z2"/>
     <w:qFormat/>
   </w:style>
-  <w:style w:type="character" w:customStyle="1" w:styleId="WW8Num30z3">
+  <w:style w:type="character" w:styleId="WW8Num30z3" w:customStyle="1">
     <w:name w:val="WW8Num30z3"/>
     <w:qFormat/>
   </w:style>
-  <w:style w:type="character" w:customStyle="1" w:styleId="WW8Num30z4">
+  <w:style w:type="character" w:styleId="WW8Num30z4" w:customStyle="1">
     <w:name w:val="WW8Num30z4"/>
     <w:qFormat/>
   </w:style>
-  <w:style w:type="character" w:customStyle="1" w:styleId="WW8Num30z5">
+  <w:style w:type="character" w:styleId="WW8Num30z5" w:customStyle="1">
     <w:name w:val="WW8Num30z5"/>
     <w:qFormat/>
   </w:style>
-  <w:style w:type="character" w:customStyle="1" w:styleId="WW8Num30z6">
+  <w:style w:type="character" w:styleId="WW8Num30z6" w:customStyle="1">
     <w:name w:val="WW8Num30z6"/>
     <w:qFormat/>
   </w:style>
-  <w:style w:type="character" w:customStyle="1" w:styleId="WW8Num30z7">
+  <w:style w:type="character" w:styleId="WW8Num30z7" w:customStyle="1">
     <w:name w:val="WW8Num30z7"/>
     <w:qFormat/>
   </w:style>
-  <w:style w:type="character" w:customStyle="1" w:styleId="WW8Num30z8">
+  <w:style w:type="character" w:styleId="WW8Num30z8" w:customStyle="1">
     <w:name w:val="WW8Num30z8"/>
     <w:qFormat/>
   </w:style>
-  <w:style w:type="character" w:customStyle="1" w:styleId="WW8Num31z0">
+  <w:style w:type="character" w:styleId="WW8Num31z0" w:customStyle="1">
     <w:name w:val="WW8Num31z0"/>
     <w:qFormat/>
     <w:rPr>
       <w:rFonts w:ascii="Symbol" w:hAnsi="Symbol" w:cs="Symbol"/>
     </w:rPr>
   </w:style>
-  <w:style w:type="character" w:customStyle="1" w:styleId="WW8Num31z1">
+  <w:style w:type="character" w:styleId="WW8Num31z1" w:customStyle="1">
     <w:name w:val="WW8Num31z1"/>
     <w:qFormat/>
   </w:style>
-  <w:style w:type="character" w:customStyle="1" w:styleId="WW8Num31z2">
+  <w:style w:type="character" w:styleId="WW8Num31z2" w:customStyle="1">
     <w:name w:val="WW8Num31z2"/>
     <w:qFormat/>
   </w:style>
-  <w:style w:type="character" w:customStyle="1" w:styleId="WW8Num31z3">
+  <w:style w:type="character" w:styleId="WW8Num31z3" w:customStyle="1">
     <w:name w:val="WW8Num31z3"/>
     <w:qFormat/>
   </w:style>
-  <w:style w:type="character" w:customStyle="1" w:styleId="WW8Num31z4">
+  <w:style w:type="character" w:styleId="WW8Num31z4" w:customStyle="1">
     <w:name w:val="WW8Num31z4"/>
     <w:qFormat/>
   </w:style>
-  <w:style w:type="character" w:customStyle="1" w:styleId="WW8Num31z5">
+  <w:style w:type="character" w:styleId="WW8Num31z5" w:customStyle="1">
     <w:name w:val="WW8Num31z5"/>
     <w:qFormat/>
   </w:style>
-  <w:style w:type="character" w:customStyle="1" w:styleId="WW8Num31z6">
+  <w:style w:type="character" w:styleId="WW8Num31z6" w:customStyle="1">
     <w:name w:val="WW8Num31z6"/>
     <w:qFormat/>
   </w:style>
-  <w:style w:type="character" w:customStyle="1" w:styleId="WW8Num31z7">
+  <w:style w:type="character" w:styleId="WW8Num31z7" w:customStyle="1">
     <w:name w:val="WW8Num31z7"/>
     <w:qFormat/>
   </w:style>
-  <w:style w:type="character" w:customStyle="1" w:styleId="WW8Num31z8">
+  <w:style w:type="character" w:styleId="WW8Num31z8" w:customStyle="1">
     <w:name w:val="WW8Num31z8"/>
     <w:qFormat/>
   </w:style>
-  <w:style w:type="character" w:customStyle="1" w:styleId="WW8Num32z0">
+  <w:style w:type="character" w:styleId="WW8Num32z0" w:customStyle="1">
     <w:name w:val="WW8Num32z0"/>
     <w:qFormat/>
     <w:rPr>
       <w:rFonts w:ascii="Symbol" w:hAnsi="Symbol" w:cs="Symbol"/>
     </w:rPr>
   </w:style>
-  <w:style w:type="character" w:customStyle="1" w:styleId="WW8Num32z1">
+  <w:style w:type="character" w:styleId="WW8Num32z1" w:customStyle="1">
     <w:name w:val="WW8Num32z1"/>
     <w:qFormat/>
     <w:rPr>
       <w:rFonts w:ascii="Courier New;Courier" w:hAnsi="Courier New;Courier" w:cs="Courier New;Courier"/>
     </w:rPr>
   </w:style>
-  <w:style w:type="character" w:customStyle="1" w:styleId="WW8Num32z2">
+  <w:style w:type="character" w:styleId="WW8Num32z2" w:customStyle="1">
     <w:name w:val="WW8Num32z2"/>
     <w:qFormat/>
     <w:rPr>
       <w:rFonts w:ascii="Times New Roman;Georgia" w:hAnsi="Times New Roman;Georgia" w:cs="Times New Roman;Georgia"/>
     </w:rPr>
   </w:style>
-  <w:style w:type="character" w:customStyle="1" w:styleId="WW8NumSt2z0">
+  <w:style w:type="character" w:styleId="WW8NumSt2z0" w:customStyle="1">
     <w:name w:val="WW8NumSt2z0"/>
     <w:qFormat/>
     <w:rPr>
       <w:rFonts w:ascii="Symbol" w:hAnsi="Symbol" w:cs="Symbol"/>
     </w:rPr>
   </w:style>
-  <w:style w:type="character" w:customStyle="1" w:styleId="WW8NumSt8z0">
+  <w:style w:type="character" w:styleId="WW8NumSt8z0" w:customStyle="1">
     <w:name w:val="WW8NumSt8z0"/>
     <w:qFormat/>
     <w:rPr>
@@ -8091,7 +8140,7 @@
     <w:name w:val="page number"/>
     <w:basedOn w:val="Fontepargpadro"/>
   </w:style>
-  <w:style w:type="character" w:customStyle="1" w:styleId="FootnoteCharacters">
+  <w:style w:type="character" w:styleId="FootnoteCharacters" w:customStyle="1">
     <w:name w:val="Footnote Characters"/>
     <w:basedOn w:val="Fontepargpadro"/>
     <w:qFormat/>
@@ -8109,7 +8158,7 @@
       <w:u w:val="single"/>
     </w:rPr>
   </w:style>
-  <w:style w:type="character" w:customStyle="1" w:styleId="StrongEmphasis">
+  <w:style w:type="character" w:styleId="StrongEmphasis" w:customStyle="1">
     <w:name w:val="Strong Emphasis"/>
     <w:basedOn w:val="Fontepargpadro"/>
     <w:qFormat/>
@@ -8118,12 +8167,12 @@
       <w:bCs/>
     </w:rPr>
   </w:style>
-  <w:style w:type="character" w:customStyle="1" w:styleId="tw4winNone">
+  <w:style w:type="character" w:styleId="tw4winNone" w:customStyle="1">
     <w:name w:val="tw4winNone"/>
     <w:basedOn w:val="Fontepargpadro"/>
     <w:qFormat/>
   </w:style>
-  <w:style w:type="character" w:customStyle="1" w:styleId="tw4winExternal">
+  <w:style w:type="character" w:styleId="tw4winExternal" w:customStyle="1">
     <w:name w:val="tw4winExternal"/>
     <w:basedOn w:val="Fontepargpadro"/>
     <w:qFormat/>
@@ -8133,7 +8182,7 @@
       <w:lang w:val="pt-BR" w:eastAsia="pt-BR"/>
     </w:rPr>
   </w:style>
-  <w:style w:type="character" w:customStyle="1" w:styleId="tw4winInternal">
+  <w:style w:type="character" w:styleId="tw4winInternal" w:customStyle="1">
     <w:name w:val="tw4winInternal"/>
     <w:basedOn w:val="Fontepargpadro"/>
     <w:qFormat/>
@@ -8143,7 +8192,7 @@
       <w:lang w:val="pt-BR" w:eastAsia="pt-BR"/>
     </w:rPr>
   </w:style>
-  <w:style w:type="character" w:customStyle="1" w:styleId="tw4winMark">
+  <w:style w:type="character" w:styleId="tw4winMark" w:customStyle="1">
     <w:name w:val="tw4winMark"/>
     <w:qFormat/>
     <w:rPr>
@@ -8155,7 +8204,7 @@
       <w:vertAlign w:val="subscript"/>
     </w:rPr>
   </w:style>
-  <w:style w:type="character" w:customStyle="1" w:styleId="tw4winError">
+  <w:style w:type="character" w:styleId="tw4winError" w:customStyle="1">
     <w:name w:val="tw4winError"/>
     <w:qFormat/>
     <w:rPr>
@@ -8165,14 +8214,14 @@
       <w:szCs w:val="40"/>
     </w:rPr>
   </w:style>
-  <w:style w:type="character" w:customStyle="1" w:styleId="tw4winTerm">
+  <w:style w:type="character" w:styleId="tw4winTerm" w:customStyle="1">
     <w:name w:val="tw4winTerm"/>
     <w:qFormat/>
     <w:rPr>
       <w:color w:val="0000FF"/>
     </w:rPr>
   </w:style>
-  <w:style w:type="character" w:customStyle="1" w:styleId="tw4winPopup">
+  <w:style w:type="character" w:styleId="tw4winPopup" w:customStyle="1">
     <w:name w:val="tw4winPopup"/>
     <w:qFormat/>
     <w:rPr>
@@ -8181,7 +8230,7 @@
       <w:lang w:val="pt-BR" w:eastAsia="pt-BR"/>
     </w:rPr>
   </w:style>
-  <w:style w:type="character" w:customStyle="1" w:styleId="tw4winJump">
+  <w:style w:type="character" w:styleId="tw4winJump" w:customStyle="1">
     <w:name w:val="tw4winJump"/>
     <w:qFormat/>
     <w:rPr>
@@ -8190,7 +8239,7 @@
       <w:lang w:val="pt-BR" w:eastAsia="pt-BR"/>
     </w:rPr>
   </w:style>
-  <w:style w:type="character" w:customStyle="1" w:styleId="DONOTTRANSLATE">
+  <w:style w:type="character" w:styleId="DONOTTRANSLATE" w:customStyle="1">
     <w:name w:val="DO_NOT_TRANSLATE"/>
     <w:qFormat/>
     <w:rPr>
@@ -8207,11 +8256,11 @@
       <w:u w:val="single"/>
     </w:rPr>
   </w:style>
-  <w:style w:type="character" w:customStyle="1" w:styleId="IndexLink">
+  <w:style w:type="character" w:styleId="IndexLink" w:customStyle="1">
     <w:name w:val="Index Link"/>
     <w:qFormat/>
   </w:style>
-  <w:style w:type="paragraph" w:customStyle="1" w:styleId="Heading">
+  <w:style w:type="paragraph" w:styleId="Heading" w:customStyle="1">
     <w:name w:val="Heading"/>
     <w:basedOn w:val="Normal"/>
     <w:next w:val="Normal"/>
@@ -8260,7 +8309,7 @@
       <w:szCs w:val="24"/>
     </w:rPr>
   </w:style>
-  <w:style w:type="paragraph" w:customStyle="1" w:styleId="Index">
+  <w:style w:type="paragraph" w:styleId="Index" w:customStyle="1">
     <w:name w:val="Index"/>
     <w:basedOn w:val="Normal"/>
     <w:qFormat/>
@@ -8271,7 +8320,7 @@
       <w:rFonts w:cs="FreeSans"/>
     </w:rPr>
   </w:style>
-  <w:style w:type="paragraph" w:customStyle="1" w:styleId="Paragraph2">
+  <w:style w:type="paragraph" w:styleId="Paragraph2" w:customStyle="1">
     <w:name w:val="Paragraph2"/>
     <w:basedOn w:val="Normal"/>
     <w:qFormat/>
@@ -8350,7 +8399,7 @@
       <w:lang w:val="pt-BR" w:eastAsia="pt-BR"/>
     </w:rPr>
   </w:style>
-  <w:style w:type="paragraph" w:customStyle="1" w:styleId="HeaderandFooter">
+  <w:style w:type="paragraph" w:styleId="HeaderandFooter" w:customStyle="1">
     <w:name w:val="Header and Footer"/>
     <w:basedOn w:val="Normal"/>
     <w:qFormat/>
@@ -8382,7 +8431,7 @@
       </w:tabs>
     </w:pPr>
   </w:style>
-  <w:style w:type="paragraph" w:customStyle="1" w:styleId="Bullet2">
+  <w:style w:type="paragraph" w:styleId="Bullet2" w:customStyle="1">
     <w:name w:val="Bullet2"/>
     <w:basedOn w:val="Normal"/>
     <w:qFormat/>
@@ -8396,7 +8445,7 @@
       <w:color w:val="000080"/>
     </w:rPr>
   </w:style>
-  <w:style w:type="paragraph" w:customStyle="1" w:styleId="Paragraph1">
+  <w:style w:type="paragraph" w:styleId="Paragraph1" w:customStyle="1">
     <w:name w:val="Paragraph1"/>
     <w:basedOn w:val="Normal"/>
     <w:qFormat/>
@@ -8405,7 +8454,7 @@
       <w:jc w:val="both"/>
     </w:pPr>
   </w:style>
-  <w:style w:type="paragraph" w:customStyle="1" w:styleId="Tabletext">
+  <w:style w:type="paragraph" w:styleId="Tabletext" w:customStyle="1">
     <w:name w:val="Tabletext"/>
     <w:basedOn w:val="Normal"/>
     <w:qFormat/>
@@ -8414,7 +8463,7 @@
       <w:spacing w:after="120"/>
     </w:pPr>
   </w:style>
-  <w:style w:type="paragraph" w:customStyle="1" w:styleId="Paragraph3">
+  <w:style w:type="paragraph" w:styleId="Paragraph3" w:customStyle="1">
     <w:name w:val="Paragraph3"/>
     <w:basedOn w:val="Normal"/>
     <w:qFormat/>
@@ -8424,7 +8473,7 @@
       <w:jc w:val="both"/>
     </w:pPr>
   </w:style>
-  <w:style w:type="paragraph" w:customStyle="1" w:styleId="Bullet1">
+  <w:style w:type="paragraph" w:styleId="Bullet1" w:customStyle="1">
     <w:name w:val="Bullet1"/>
     <w:basedOn w:val="Normal"/>
     <w:qFormat/>
@@ -8442,7 +8491,7 @@
       <w:keepNext/>
       <w:keepLines/>
       <w:pBdr>
-        <w:bottom w:val="single" w:sz="6" w:space="0" w:color="000000"/>
+        <w:bottom w:val="single" w:color="000000" w:sz="6" w:space="0"/>
       </w:pBdr>
       <w:spacing w:before="40" w:after="40"/>
       <w:ind w:left="360" w:hanging="360"/>
@@ -8460,7 +8509,7 @@
       <w:shd w:val="clear" w:color="auto" w:fill="000080"/>
     </w:pPr>
   </w:style>
-  <w:style w:type="paragraph" w:customStyle="1" w:styleId="Paragraph4">
+  <w:style w:type="paragraph" w:styleId="Paragraph4" w:customStyle="1">
     <w:name w:val="Paragraph4"/>
     <w:basedOn w:val="Normal"/>
     <w:qFormat/>
@@ -8518,7 +8567,7 @@
       <w:ind w:left="1600"/>
     </w:pPr>
   </w:style>
-  <w:style w:type="paragraph" w:customStyle="1" w:styleId="MainTitle">
+  <w:style w:type="paragraph" w:styleId="MainTitle" w:customStyle="1">
     <w:name w:val="Main Title"/>
     <w:basedOn w:val="Normal"/>
     <w:qFormat/>
@@ -8548,7 +8597,7 @@
       <w:u w:val="single"/>
     </w:rPr>
   </w:style>
-  <w:style w:type="paragraph" w:customStyle="1" w:styleId="Body">
+  <w:style w:type="paragraph" w:styleId="Body" w:customStyle="1">
     <w:name w:val="Body"/>
     <w:basedOn w:val="Normal"/>
     <w:qFormat/>
@@ -8558,7 +8607,7 @@
       <w:jc w:val="both"/>
     </w:pPr>
   </w:style>
-  <w:style w:type="paragraph" w:customStyle="1" w:styleId="Bullet">
+  <w:style w:type="paragraph" w:styleId="Bullet" w:customStyle="1">
     <w:name w:val="Bullet"/>
     <w:basedOn w:val="Normal"/>
     <w:qFormat/>
@@ -8572,7 +8621,7 @@
       <w:jc w:val="both"/>
     </w:pPr>
   </w:style>
-  <w:style w:type="paragraph" w:customStyle="1" w:styleId="InfoBlue">
+  <w:style w:type="paragraph" w:styleId="InfoBlue" w:customStyle="1">
     <w:name w:val="InfoBlue"/>
     <w:basedOn w:val="Normal"/>
     <w:next w:val="Corpodetexto"/>
@@ -8591,7 +8640,7 @@
       <w:color w:val="0000FF"/>
     </w:rPr>
   </w:style>
-  <w:style w:type="paragraph" w:customStyle="1" w:styleId="TableContents">
+  <w:style w:type="paragraph" w:styleId="TableContents" w:customStyle="1">
     <w:name w:val="Table Contents"/>
     <w:basedOn w:val="Normal"/>
     <w:qFormat/>
@@ -8599,7 +8648,7 @@
       <w:suppressLineNumbers/>
     </w:pPr>
   </w:style>
-  <w:style w:type="paragraph" w:customStyle="1" w:styleId="TableHeading">
+  <w:style w:type="paragraph" w:styleId="TableHeading" w:customStyle="1">
     <w:name w:val="Table Heading"/>
     <w:basedOn w:val="TableContents"/>
     <w:qFormat/>
@@ -8611,7 +8660,7 @@
       <w:bCs/>
     </w:rPr>
   </w:style>
-  <w:style w:type="paragraph" w:customStyle="1" w:styleId="Heading10">
+  <w:style w:type="paragraph" w:styleId="Heading10" w:customStyle="1">
     <w:name w:val="Heading 10"/>
     <w:basedOn w:val="Heading"/>
     <w:next w:val="Corpodetexto"/>
@@ -8625,139 +8674,139 @@
       <w:szCs w:val="21"/>
     </w:rPr>
   </w:style>
-  <w:style w:type="numbering" w:customStyle="1" w:styleId="WW8Num1">
+  <w:style w:type="numbering" w:styleId="WW8Num1" w:customStyle="1">
     <w:name w:val="WW8Num1"/>
     <w:qFormat/>
   </w:style>
-  <w:style w:type="numbering" w:customStyle="1" w:styleId="WW8Num2">
+  <w:style w:type="numbering" w:styleId="WW8Num2" w:customStyle="1">
     <w:name w:val="WW8Num2"/>
     <w:qFormat/>
   </w:style>
-  <w:style w:type="numbering" w:customStyle="1" w:styleId="WW8Num3">
+  <w:style w:type="numbering" w:styleId="WW8Num3" w:customStyle="1">
     <w:name w:val="WW8Num3"/>
     <w:qFormat/>
   </w:style>
-  <w:style w:type="numbering" w:customStyle="1" w:styleId="WW8Num4">
+  <w:style w:type="numbering" w:styleId="WW8Num4" w:customStyle="1">
     <w:name w:val="WW8Num4"/>
     <w:qFormat/>
   </w:style>
-  <w:style w:type="numbering" w:customStyle="1" w:styleId="WW8Num5">
+  <w:style w:type="numbering" w:styleId="WW8Num5" w:customStyle="1">
     <w:name w:val="WW8Num5"/>
     <w:qFormat/>
   </w:style>
-  <w:style w:type="numbering" w:customStyle="1" w:styleId="WW8Num6">
+  <w:style w:type="numbering" w:styleId="WW8Num6" w:customStyle="1">
     <w:name w:val="WW8Num6"/>
     <w:qFormat/>
   </w:style>
-  <w:style w:type="numbering" w:customStyle="1" w:styleId="WW8Num7">
+  <w:style w:type="numbering" w:styleId="WW8Num7" w:customStyle="1">
     <w:name w:val="WW8Num7"/>
     <w:qFormat/>
   </w:style>
-  <w:style w:type="numbering" w:customStyle="1" w:styleId="WW8Num8">
+  <w:style w:type="numbering" w:styleId="WW8Num8" w:customStyle="1">
     <w:name w:val="WW8Num8"/>
     <w:qFormat/>
   </w:style>
-  <w:style w:type="numbering" w:customStyle="1" w:styleId="WW8Num9">
+  <w:style w:type="numbering" w:styleId="WW8Num9" w:customStyle="1">
     <w:name w:val="WW8Num9"/>
     <w:qFormat/>
   </w:style>
-  <w:style w:type="numbering" w:customStyle="1" w:styleId="WW8Num10">
+  <w:style w:type="numbering" w:styleId="WW8Num10" w:customStyle="1">
     <w:name w:val="WW8Num10"/>
     <w:qFormat/>
   </w:style>
-  <w:style w:type="numbering" w:customStyle="1" w:styleId="WW8Num11">
+  <w:style w:type="numbering" w:styleId="WW8Num11" w:customStyle="1">
     <w:name w:val="WW8Num11"/>
     <w:qFormat/>
   </w:style>
-  <w:style w:type="numbering" w:customStyle="1" w:styleId="WW8Num12">
+  <w:style w:type="numbering" w:styleId="WW8Num12" w:customStyle="1">
     <w:name w:val="WW8Num12"/>
     <w:qFormat/>
   </w:style>
-  <w:style w:type="numbering" w:customStyle="1" w:styleId="WW8Num13">
+  <w:style w:type="numbering" w:styleId="WW8Num13" w:customStyle="1">
     <w:name w:val="WW8Num13"/>
     <w:qFormat/>
   </w:style>
-  <w:style w:type="numbering" w:customStyle="1" w:styleId="WW8Num14">
+  <w:style w:type="numbering" w:styleId="WW8Num14" w:customStyle="1">
     <w:name w:val="WW8Num14"/>
     <w:qFormat/>
   </w:style>
-  <w:style w:type="numbering" w:customStyle="1" w:styleId="WW8Num15">
+  <w:style w:type="numbering" w:styleId="WW8Num15" w:customStyle="1">
     <w:name w:val="WW8Num15"/>
     <w:qFormat/>
   </w:style>
-  <w:style w:type="numbering" w:customStyle="1" w:styleId="WW8Num16">
+  <w:style w:type="numbering" w:styleId="WW8Num16" w:customStyle="1">
     <w:name w:val="WW8Num16"/>
     <w:qFormat/>
   </w:style>
-  <w:style w:type="numbering" w:customStyle="1" w:styleId="WW8Num17">
+  <w:style w:type="numbering" w:styleId="WW8Num17" w:customStyle="1">
     <w:name w:val="WW8Num17"/>
     <w:qFormat/>
   </w:style>
-  <w:style w:type="numbering" w:customStyle="1" w:styleId="WW8Num18">
+  <w:style w:type="numbering" w:styleId="WW8Num18" w:customStyle="1">
     <w:name w:val="WW8Num18"/>
     <w:qFormat/>
   </w:style>
-  <w:style w:type="numbering" w:customStyle="1" w:styleId="WW8Num19">
+  <w:style w:type="numbering" w:styleId="WW8Num19" w:customStyle="1">
     <w:name w:val="WW8Num19"/>
     <w:qFormat/>
   </w:style>
-  <w:style w:type="numbering" w:customStyle="1" w:styleId="WW8Num20">
+  <w:style w:type="numbering" w:styleId="WW8Num20" w:customStyle="1">
     <w:name w:val="WW8Num20"/>
     <w:qFormat/>
   </w:style>
-  <w:style w:type="numbering" w:customStyle="1" w:styleId="WW8Num21">
+  <w:style w:type="numbering" w:styleId="WW8Num21" w:customStyle="1">
     <w:name w:val="WW8Num21"/>
     <w:qFormat/>
   </w:style>
-  <w:style w:type="numbering" w:customStyle="1" w:styleId="WW8Num22">
+  <w:style w:type="numbering" w:styleId="WW8Num22" w:customStyle="1">
     <w:name w:val="WW8Num22"/>
     <w:qFormat/>
   </w:style>
-  <w:style w:type="numbering" w:customStyle="1" w:styleId="WW8Num23">
+  <w:style w:type="numbering" w:styleId="WW8Num23" w:customStyle="1">
     <w:name w:val="WW8Num23"/>
     <w:qFormat/>
   </w:style>
-  <w:style w:type="numbering" w:customStyle="1" w:styleId="WW8Num24">
+  <w:style w:type="numbering" w:styleId="WW8Num24" w:customStyle="1">
     <w:name w:val="WW8Num24"/>
     <w:qFormat/>
   </w:style>
-  <w:style w:type="numbering" w:customStyle="1" w:styleId="WW8Num25">
+  <w:style w:type="numbering" w:styleId="WW8Num25" w:customStyle="1">
     <w:name w:val="WW8Num25"/>
     <w:qFormat/>
   </w:style>
-  <w:style w:type="numbering" w:customStyle="1" w:styleId="WW8Num26">
+  <w:style w:type="numbering" w:styleId="WW8Num26" w:customStyle="1">
     <w:name w:val="WW8Num26"/>
     <w:qFormat/>
   </w:style>
-  <w:style w:type="numbering" w:customStyle="1" w:styleId="WW8Num27">
+  <w:style w:type="numbering" w:styleId="WW8Num27" w:customStyle="1">
     <w:name w:val="WW8Num27"/>
     <w:qFormat/>
   </w:style>
-  <w:style w:type="numbering" w:customStyle="1" w:styleId="WW8Num28">
+  <w:style w:type="numbering" w:styleId="WW8Num28" w:customStyle="1">
     <w:name w:val="WW8Num28"/>
     <w:qFormat/>
   </w:style>
-  <w:style w:type="numbering" w:customStyle="1" w:styleId="WW8Num29">
+  <w:style w:type="numbering" w:styleId="WW8Num29" w:customStyle="1">
     <w:name w:val="WW8Num29"/>
     <w:qFormat/>
   </w:style>
-  <w:style w:type="numbering" w:customStyle="1" w:styleId="WW8Num30">
+  <w:style w:type="numbering" w:styleId="WW8Num30" w:customStyle="1">
     <w:name w:val="WW8Num30"/>
     <w:qFormat/>
   </w:style>
-  <w:style w:type="numbering" w:customStyle="1" w:styleId="WW8Num31">
+  <w:style w:type="numbering" w:styleId="WW8Num31" w:customStyle="1">
     <w:name w:val="WW8Num31"/>
     <w:qFormat/>
   </w:style>
-  <w:style w:type="numbering" w:customStyle="1" w:styleId="WW8Num32">
+  <w:style w:type="numbering" w:styleId="WW8Num32" w:customStyle="1">
     <w:name w:val="WW8Num32"/>
     <w:qFormat/>
   </w:style>
-  <w:style w:type="numbering" w:customStyle="1" w:styleId="WW8StyleNum">
+  <w:style w:type="numbering" w:styleId="WW8StyleNum" w:customStyle="1">
     <w:name w:val="WW8StyleNum"/>
     <w:qFormat/>
   </w:style>
-  <w:style w:type="numbering" w:customStyle="1" w:styleId="WW8StyleNum1">
+  <w:style w:type="numbering" w:styleId="WW8StyleNum1" w:customStyle="1">
     <w:name w:val="WW8StyleNum1"/>
     <w:qFormat/>
   </w:style>
@@ -8772,6 +8821,39 @@
     </w:pPr>
   </w:style>
 </w:styles>
+</file>
+
+<file path=word/glossary/document.xml><?xml version="1.0" encoding="utf-8"?>
+<w:glossaryDocument xmlns:w14="http://schemas.microsoft.com/office/word/2010/wordml" xmlns:w="http://schemas.openxmlformats.org/wordprocessingml/2006/main">
+  <w:docParts>
+    <w:docPart>
+      <w:docPartPr>
+        <w:name w:val="DefaultPlaceholder_1081868574"/>
+        <w:category>
+          <w:name w:val="General"/>
+          <w:gallery w:val="placeholder"/>
+        </w:category>
+        <w:types>
+          <w:type w:val="bbPlcHdr"/>
+        </w:types>
+        <w:behaviors>
+          <w:behavior w:val="content"/>
+        </w:behaviors>
+        <w:guid w:val="{5a4d7d20-d7ed-4728-87b9-9ea698c30c22}"/>
+      </w:docPartPr>
+      <w:docPartBody>
+        <w:p>
+          <w:r>
+            <w:rPr>
+              <w:rStyle w:val="PlaceholderText"/>
+            </w:rPr>
+            <w:t/>
+          </w:r>
+        </w:p>
+      </w:docPartBody>
+    </w:docPart>
+  </w:docParts>
+</w:glossaryDocument>
 </file>
 
 <file path=word/theme/theme1.xml><?xml version="1.0" encoding="utf-8"?>

</xml_diff>

<commit_message>
Mudado os processos de negocios
</commit_message>
<xml_diff>
--- a/negocio/visao-negocio.docx
+++ b/negocio/visao-negocio.docx
@@ -126,7 +126,105 @@
         <w:rPr>
           <w:lang w:val="pt-BR"/>
         </w:rPr>
-        <w:t>[Observação: O template a seguir é fornecido para uso com o Rational Unified Process (RUP). O texto em azul exibido entre colchetes e em itálico (style=InfoBlue) foi incluído para orientar o autor e deve ser excluído antes da publicação do documento. Qualquer parágrafo inserido após esse estilo será definido automaticamente como normal (estilo=BodyText).]</w:t>
+        <w:t xml:space="preserve">[Observação: O </w:t>
+      </w:r>
+      <w:proofErr w:type="spellStart"/>
+      <w:r>
+        <w:rPr>
+          <w:lang w:val="pt-BR"/>
+        </w:rPr>
+        <w:t>template</w:t>
+      </w:r>
+      <w:proofErr w:type="spellEnd"/>
+      <w:r>
+        <w:rPr>
+          <w:lang w:val="pt-BR"/>
+        </w:rPr>
+        <w:t xml:space="preserve"> a seguir é fornecido para uso com o </w:t>
+      </w:r>
+      <w:proofErr w:type="spellStart"/>
+      <w:r>
+        <w:rPr>
+          <w:lang w:val="pt-BR"/>
+        </w:rPr>
+        <w:t>Rational</w:t>
+      </w:r>
+      <w:proofErr w:type="spellEnd"/>
+      <w:r>
+        <w:rPr>
+          <w:lang w:val="pt-BR"/>
+        </w:rPr>
+        <w:t xml:space="preserve"> </w:t>
+      </w:r>
+      <w:proofErr w:type="spellStart"/>
+      <w:r>
+        <w:rPr>
+          <w:lang w:val="pt-BR"/>
+        </w:rPr>
+        <w:t>Unified</w:t>
+      </w:r>
+      <w:proofErr w:type="spellEnd"/>
+      <w:r>
+        <w:rPr>
+          <w:lang w:val="pt-BR"/>
+        </w:rPr>
+        <w:t xml:space="preserve"> </w:t>
+      </w:r>
+      <w:proofErr w:type="spellStart"/>
+      <w:r>
+        <w:rPr>
+          <w:lang w:val="pt-BR"/>
+        </w:rPr>
+        <w:t>Process</w:t>
+      </w:r>
+      <w:proofErr w:type="spellEnd"/>
+      <w:r>
+        <w:rPr>
+          <w:lang w:val="pt-BR"/>
+        </w:rPr>
+        <w:t xml:space="preserve"> (RUP). O texto em azul exibido entre colchetes e em itálico (</w:t>
+      </w:r>
+      <w:proofErr w:type="spellStart"/>
+      <w:r>
+        <w:rPr>
+          <w:lang w:val="pt-BR"/>
+        </w:rPr>
+        <w:t>style</w:t>
+      </w:r>
+      <w:proofErr w:type="spellEnd"/>
+      <w:r>
+        <w:rPr>
+          <w:lang w:val="pt-BR"/>
+        </w:rPr>
+        <w:t>=</w:t>
+      </w:r>
+      <w:proofErr w:type="spellStart"/>
+      <w:r>
+        <w:rPr>
+          <w:lang w:val="pt-BR"/>
+        </w:rPr>
+        <w:t>InfoBlue</w:t>
+      </w:r>
+      <w:proofErr w:type="spellEnd"/>
+      <w:r>
+        <w:rPr>
+          <w:lang w:val="pt-BR"/>
+        </w:rPr>
+        <w:t>) foi incluído para orientar o autor e deve ser excluído antes da publicação do documento. Qualquer parágrafo inserido após esse estilo será definido automaticamente como normal (estilo=</w:t>
+      </w:r>
+      <w:proofErr w:type="spellStart"/>
+      <w:r>
+        <w:rPr>
+          <w:lang w:val="pt-BR"/>
+        </w:rPr>
+        <w:t>BodyText</w:t>
+      </w:r>
+      <w:proofErr w:type="spellEnd"/>
+      <w:r>
+        <w:rPr>
+          <w:lang w:val="pt-BR"/>
+        </w:rPr>
+        <w:t>).]</w:t>
       </w:r>
     </w:p>
     <w:p>
@@ -149,29 +247,139 @@
         <w:rPr>
           <w:lang w:val="pt-BR"/>
         </w:rPr>
-        <w:t xml:space="preserve">[Para personalizar campos automáticos no Microsoft Word (que exibem um plano de fundo cinza quando selecionados), selecione File&gt;Properties e substitua os campos Title, Subject e Company pelas informações apropriadas deste documento. Depois de você fechar </w:t>
-      </w:r>
-      <w:r>
-        <w:rPr>
-          <w:lang w:val="pt-BR"/>
-        </w:rPr>
-        <w:t>a caixa de diálogo, os campos automáticos poderão ser atualizados em todo o documento, selecionando Edit&gt;Select All (ou Ctrl-A) e pressionando F9, ou simplesmente clicando no campo e pressionando F9. Isso deve ser feito separadamente para Cabeçalhos e Roda</w:t>
-      </w:r>
-      <w:r>
-        <w:rPr>
-          <w:lang w:val="pt-BR"/>
-        </w:rPr>
-        <w:t xml:space="preserve">pés. Alt-F9 alterna entre a exibição de nomes de campos e do conteúdo dos campos. Consulte a ajuda do Word para obter mais informações sobre como trabalhar com campos.] </w:t>
+        <w:t>[Para personalizar campos automáticos no Microsoft Word (que exibem um plano de fundo cinza quando selecionados), selecione File&gt;</w:t>
+      </w:r>
+      <w:proofErr w:type="spellStart"/>
+      <w:r>
+        <w:rPr>
+          <w:lang w:val="pt-BR"/>
+        </w:rPr>
+        <w:t>Properties</w:t>
+      </w:r>
+      <w:proofErr w:type="spellEnd"/>
+      <w:r>
+        <w:rPr>
+          <w:lang w:val="pt-BR"/>
+        </w:rPr>
+        <w:t xml:space="preserve"> e substitua os campos </w:t>
+      </w:r>
+      <w:proofErr w:type="spellStart"/>
+      <w:r>
+        <w:rPr>
+          <w:lang w:val="pt-BR"/>
+        </w:rPr>
+        <w:t>Title</w:t>
+      </w:r>
+      <w:proofErr w:type="spellEnd"/>
+      <w:r>
+        <w:rPr>
+          <w:lang w:val="pt-BR"/>
+        </w:rPr>
+        <w:t xml:space="preserve">, </w:t>
+      </w:r>
+      <w:proofErr w:type="spellStart"/>
+      <w:r>
+        <w:rPr>
+          <w:lang w:val="pt-BR"/>
+        </w:rPr>
+        <w:t>Subject</w:t>
+      </w:r>
+      <w:proofErr w:type="spellEnd"/>
+      <w:r>
+        <w:rPr>
+          <w:lang w:val="pt-BR"/>
+        </w:rPr>
+        <w:t xml:space="preserve"> e </w:t>
+      </w:r>
+      <w:proofErr w:type="spellStart"/>
+      <w:r>
+        <w:rPr>
+          <w:lang w:val="pt-BR"/>
+        </w:rPr>
+        <w:t>Company</w:t>
+      </w:r>
+      <w:proofErr w:type="spellEnd"/>
+      <w:r>
+        <w:rPr>
+          <w:lang w:val="pt-BR"/>
+        </w:rPr>
+        <w:t xml:space="preserve"> pelas informações apropriadas deste documento. Depois de você fechar a caixa de diálogo, os campos automáticos poderão ser atualizados em todo o documento, selecionando </w:t>
+      </w:r>
+      <w:proofErr w:type="spellStart"/>
+      <w:r>
+        <w:rPr>
+          <w:lang w:val="pt-BR"/>
+        </w:rPr>
+        <w:t>Edit</w:t>
+      </w:r>
+      <w:proofErr w:type="spellEnd"/>
+      <w:r>
+        <w:rPr>
+          <w:lang w:val="pt-BR"/>
+        </w:rPr>
+        <w:t>&gt;</w:t>
+      </w:r>
+      <w:proofErr w:type="spellStart"/>
+      <w:r>
+        <w:rPr>
+          <w:lang w:val="pt-BR"/>
+        </w:rPr>
+        <w:t>Select</w:t>
+      </w:r>
+      <w:proofErr w:type="spellEnd"/>
+      <w:r>
+        <w:rPr>
+          <w:lang w:val="pt-BR"/>
+        </w:rPr>
+        <w:t xml:space="preserve"> </w:t>
+      </w:r>
+      <w:proofErr w:type="spellStart"/>
+      <w:r>
+        <w:rPr>
+          <w:lang w:val="pt-BR"/>
+        </w:rPr>
+        <w:t>All</w:t>
+      </w:r>
+      <w:proofErr w:type="spellEnd"/>
+      <w:r>
+        <w:rPr>
+          <w:lang w:val="pt-BR"/>
+        </w:rPr>
+        <w:t xml:space="preserve"> (ou </w:t>
+      </w:r>
+      <w:proofErr w:type="spellStart"/>
+      <w:r>
+        <w:rPr>
+          <w:lang w:val="pt-BR"/>
+        </w:rPr>
+        <w:t>Ctrl-A</w:t>
+      </w:r>
+      <w:proofErr w:type="spellEnd"/>
+      <w:r>
+        <w:rPr>
+          <w:lang w:val="pt-BR"/>
+        </w:rPr>
+        <w:t xml:space="preserve">) e pressionando F9, ou simplesmente clicando no campo e pressionando F9. Isso deve ser feito separadamente para Cabeçalhos e Rodapés. Alt-F9 alterna entre a exibição de nomes de campos e do conteúdo dos campos. Consulte a ajuda do Word para obter mais informações sobre como trabalhar com campos.] </w:t>
       </w:r>
     </w:p>
     <w:p>
       <w:pPr>
         <w:pStyle w:val="Heading"/>
       </w:pPr>
+      <w:proofErr w:type="spellStart"/>
       <w:r>
         <w:lastRenderedPageBreak/>
-        <w:t>Histórico da Revisão</w:t>
-      </w:r>
+        <w:t>Histórico</w:t>
+      </w:r>
+      <w:proofErr w:type="spellEnd"/>
+      <w:r>
+        <w:t xml:space="preserve"> da </w:t>
+      </w:r>
+      <w:proofErr w:type="spellStart"/>
+      <w:r>
+        <w:t>Revisão</w:t>
+      </w:r>
+      <w:proofErr w:type="spellEnd"/>
     </w:p>
     <w:tbl>
       <w:tblPr>
@@ -655,10 +863,20 @@
       <w:pPr>
         <w:pStyle w:val="Heading"/>
       </w:pPr>
+      <w:proofErr w:type="spellStart"/>
       <w:r>
         <w:lastRenderedPageBreak/>
-        <w:t>Índice Analítico</w:t>
-      </w:r>
+        <w:t>Índice</w:t>
+      </w:r>
+      <w:proofErr w:type="spellEnd"/>
+      <w:r>
+        <w:t xml:space="preserve"> </w:t>
+      </w:r>
+      <w:proofErr w:type="spellStart"/>
+      <w:r>
+        <w:t>Analítico</w:t>
+      </w:r>
+      <w:proofErr w:type="spellEnd"/>
     </w:p>
     <w:sdt>
       <w:sdtPr>
@@ -814,7 +1032,21 @@
             <w:rPr>
               <w:lang w:val="pt-BR"/>
             </w:rPr>
-            <w:t>2.1  &lt;umObjetivo&gt;</w:t>
+            <w:t>2.1  &lt;</w:t>
+          </w:r>
+          <w:proofErr w:type="spellStart"/>
+          <w:r>
+            <w:rPr>
+              <w:lang w:val="pt-BR"/>
+            </w:rPr>
+            <w:t>umObjetivo</w:t>
+          </w:r>
+          <w:proofErr w:type="spellEnd"/>
+          <w:r>
+            <w:rPr>
+              <w:lang w:val="pt-BR"/>
+            </w:rPr>
+            <w:t>&gt;</w:t>
           </w:r>
           <w:r>
             <w:rPr>
@@ -843,7 +1075,21 @@
             <w:rPr>
               <w:lang w:val="pt-BR"/>
             </w:rPr>
-            <w:t>2.2  &lt;outroObjetivo&gt;</w:t>
+            <w:t>2.2  &lt;</w:t>
+          </w:r>
+          <w:proofErr w:type="spellStart"/>
+          <w:r>
+            <w:rPr>
+              <w:lang w:val="pt-BR"/>
+            </w:rPr>
+            <w:t>outroObjetivo</w:t>
+          </w:r>
+          <w:proofErr w:type="spellEnd"/>
+          <w:r>
+            <w:rPr>
+              <w:lang w:val="pt-BR"/>
+            </w:rPr>
+            <w:t>&gt;</w:t>
           </w:r>
           <w:r>
             <w:rPr>
@@ -901,13 +1147,7 @@
             <w:rPr>
               <w:lang w:val="pt-BR"/>
             </w:rPr>
-            <w:t>3.1  Ati</w:t>
-          </w:r>
-          <w:r>
-            <w:rPr>
-              <w:lang w:val="pt-BR"/>
-            </w:rPr>
-            <w:t>vidades de Negócio</w:t>
+            <w:t>3.1  Atividades de Negócio</w:t>
           </w:r>
           <w:r>
             <w:rPr>
@@ -994,13 +1234,7 @@
             <w:rPr>
               <w:lang w:val="pt-BR"/>
             </w:rPr>
-            <w:t>3.4  Descrição d</w:t>
-          </w:r>
-          <w:r>
-            <w:rPr>
-              <w:lang w:val="pt-BR"/>
-            </w:rPr>
-            <w:t>o Problema</w:t>
+            <w:t>3.4  Descrição do Problema</w:t>
           </w:r>
           <w:r>
             <w:rPr>
@@ -1145,13 +1379,7 @@
             <w:rPr>
               <w:lang w:val="pt-BR"/>
             </w:rPr>
-            <w:t>4.3</w:t>
-          </w:r>
-          <w:r>
-            <w:rPr>
-              <w:lang w:val="pt-BR"/>
-            </w:rPr>
-            <w:t xml:space="preserve">  Perfis dos Envolvidos</w:t>
+            <w:t>4.3  Perfis dos Envolvidos</w:t>
           </w:r>
           <w:r>
             <w:rPr>
@@ -1493,7 +1721,13 @@
         <w:rPr>
           <w:lang w:val="pt-BR"/>
         </w:rPr>
-        <w:t>Automatizar cadastros dos usuários</w:t>
+        <w:t xml:space="preserve">Automatizar </w:t>
+      </w:r>
+      <w:r>
+        <w:rPr>
+          <w:lang w:val="pt-BR"/>
+        </w:rPr>
+        <w:t xml:space="preserve">o gerenciamento da academia </w:t>
       </w:r>
     </w:p>
     <w:p>
@@ -1599,19 +1833,7 @@
         <w:rPr>
           <w:lang w:val="pt-BR"/>
         </w:rPr>
-        <w:t xml:space="preserve"> </w:t>
-      </w:r>
-      <w:r>
-        <w:rPr>
-          <w:lang w:val="pt-BR"/>
-        </w:rPr>
-        <w:tab/>
-      </w:r>
-      <w:r>
-        <w:rPr>
-          <w:lang w:val="pt-BR"/>
-        </w:rPr>
-        <w:t>com a quantidade de alunos</w:t>
+        <w:t xml:space="preserve"> com a quantidade de alunos</w:t>
       </w:r>
     </w:p>
     <w:p>
@@ -1777,7 +1999,6 @@
         <w:rPr>
           <w:lang w:val="pt-BR"/>
         </w:rPr>
-        <w:lastRenderedPageBreak/>
         <w:t>Processos de Negócio</w:t>
       </w:r>
     </w:p>
@@ -1820,7 +2041,7 @@
           <w:iCs/>
           <w:lang w:val="pt-BR"/>
         </w:rPr>
-        <w:t xml:space="preserve">Na recepção da academia, a recepcionista irá cadastrar o novo aluno no sistema atual (antigo), </w:t>
+        <w:t>Na recepção da academia, a recepcionista irá cadastrar o novo aluno no sistema atual (</w:t>
       </w:r>
       <w:r>
         <w:rPr>
@@ -1828,57 +2049,33 @@
           <w:iCs/>
           <w:lang w:val="pt-BR"/>
         </w:rPr>
-        <w:t>onde</w:t>
-      </w:r>
+        <w:t xml:space="preserve">Planilhas </w:t>
+      </w:r>
+      <w:proofErr w:type="spellStart"/>
       <w:r>
         <w:rPr>
           <w:i/>
           <w:iCs/>
           <w:lang w:val="pt-BR"/>
         </w:rPr>
-        <w:t xml:space="preserve"> pedirá os dados pessoais e agendamento do exame.</w:t>
-      </w:r>
-    </w:p>
-    <w:p>
-      <w:pPr>
-        <w:pStyle w:val="Ttulo3"/>
-        <w:ind w:firstLine="720"/>
-        <w:rPr>
-          <w:b/>
-          <w:bCs/>
-          <w:i w:val="0"/>
-          <w:iCs w:val="0"/>
-          <w:lang w:val="pt-BR"/>
-        </w:rPr>
-      </w:pPr>
-      <w:r>
-        <w:rPr>
-          <w:b/>
-          <w:bCs/>
-          <w:i w:val="0"/>
-          <w:iCs w:val="0"/>
-          <w:lang w:val="pt-BR"/>
-        </w:rPr>
-        <w:t>Exame</w:t>
-      </w:r>
-    </w:p>
-    <w:p>
-      <w:pPr>
-        <w:pStyle w:val="Ttulo4"/>
-        <w:ind w:firstLine="1440"/>
+        <w:t>excel</w:t>
+      </w:r>
+      <w:proofErr w:type="spellEnd"/>
+      <w:r>
         <w:rPr>
           <w:i/>
           <w:iCs/>
           <w:lang w:val="pt-BR"/>
         </w:rPr>
-      </w:pPr>
+        <w:t xml:space="preserve">), </w:t>
+      </w:r>
       <w:r>
         <w:rPr>
           <w:i/>
           <w:iCs/>
           <w:lang w:val="pt-BR"/>
         </w:rPr>
-        <w:t xml:space="preserve">Um instrutor qualificado </w:t>
+        <w:t>onde</w:t>
       </w:r>
       <w:r>
         <w:rPr>
@@ -1886,7 +2083,7 @@
           <w:iCs/>
           <w:lang w:val="pt-BR"/>
         </w:rPr>
-        <w:t>fará</w:t>
+        <w:t xml:space="preserve"> pedirá os dados pessoais e</w:t>
       </w:r>
       <w:r>
         <w:rPr>
@@ -1894,7 +2091,7 @@
           <w:iCs/>
           <w:lang w:val="pt-BR"/>
         </w:rPr>
-        <w:t xml:space="preserve"> o exame no aluno para se informar sobre doenças e alguns problemas físicos. Com </w:t>
+        <w:t xml:space="preserve"> fazer o agendamento dos exames</w:t>
       </w:r>
       <w:r>
         <w:rPr>
@@ -1902,15 +2099,136 @@
           <w:iCs/>
           <w:lang w:val="pt-BR"/>
         </w:rPr>
-        <w:t>análise</w:t>
-      </w:r>
-      <w:r>
+        <w:t>.</w:t>
+      </w:r>
+    </w:p>
+    <w:p>
+      <w:pPr>
+        <w:rPr>
+          <w:lang w:val="pt-BR"/>
+        </w:rPr>
+      </w:pPr>
+    </w:p>
+    <w:p>
+      <w:pPr>
+        <w:rPr>
+          <w:lang w:val="pt-BR"/>
+        </w:rPr>
+      </w:pPr>
+    </w:p>
+    <w:p>
+      <w:pPr>
+        <w:pStyle w:val="Ttulo4"/>
+        <w:numPr>
+          <w:ilvl w:val="0"/>
+          <w:numId w:val="0"/>
+        </w:numPr>
         <w:rPr>
           <w:i/>
           <w:iCs/>
           <w:lang w:val="pt-BR"/>
         </w:rPr>
+      </w:pPr>
+      <w:r>
+        <w:rPr>
+          <w:i/>
+          <w:iCs/>
+          <w:lang w:val="pt-BR"/>
+        </w:rPr>
+        <w:lastRenderedPageBreak/>
+        <w:t xml:space="preserve">Um instrutor qualificado </w:t>
+      </w:r>
+      <w:r>
+        <w:rPr>
+          <w:i/>
+          <w:iCs/>
+          <w:lang w:val="pt-BR"/>
+        </w:rPr>
+        <w:t>fará</w:t>
+      </w:r>
+      <w:r>
+        <w:rPr>
+          <w:i/>
+          <w:iCs/>
+          <w:lang w:val="pt-BR"/>
+        </w:rPr>
+        <w:t xml:space="preserve"> o exame no aluno para se informar sobre doenças e alguns problemas físicos. Com </w:t>
+      </w:r>
+      <w:r>
+        <w:rPr>
+          <w:i/>
+          <w:iCs/>
+          <w:lang w:val="pt-BR"/>
+        </w:rPr>
+        <w:t>análise</w:t>
+      </w:r>
+      <w:r>
+        <w:rPr>
+          <w:i/>
+          <w:iCs/>
+          <w:lang w:val="pt-BR"/>
+        </w:rPr>
         <w:t xml:space="preserve"> do resultado do exame, será feito uma grade de exercícios para o aluno seguir no tempo estipulado pelo instrutor.</w:t>
+      </w:r>
+      <w:r>
+        <w:rPr>
+          <w:i/>
+          <w:iCs/>
+          <w:lang w:val="pt-BR"/>
+        </w:rPr>
+        <w:t xml:space="preserve"> </w:t>
+      </w:r>
+    </w:p>
+    <w:p>
+      <w:pPr>
+        <w:rPr>
+          <w:lang w:val="pt-BR"/>
+        </w:rPr>
+      </w:pPr>
+    </w:p>
+    <w:p>
+      <w:pPr>
+        <w:rPr>
+          <w:lang w:val="pt-BR"/>
+        </w:rPr>
+      </w:pPr>
+      <w:r>
+        <w:rPr>
+          <w:lang w:val="pt-BR"/>
+        </w:rPr>
+        <w:t>Após todos os exames serem feitos o professor irá montar o treino qualificado para cada aluno (no sistema atual disponibilizado através de papel)</w:t>
+      </w:r>
+      <w:r>
+        <w:rPr>
+          <w:lang w:val="pt-BR"/>
+        </w:rPr>
+        <w:t xml:space="preserve">, hoje todo o controle da academia é </w:t>
+      </w:r>
+      <w:r>
+        <w:rPr>
+          <w:lang w:val="pt-BR"/>
+        </w:rPr>
+        <w:t>feito</w:t>
+      </w:r>
+      <w:r>
+        <w:rPr>
+          <w:lang w:val="pt-BR"/>
+        </w:rPr>
+        <w:t xml:space="preserve"> através de planilhas do </w:t>
+      </w:r>
+      <w:proofErr w:type="spellStart"/>
+      <w:r>
+        <w:rPr>
+          <w:lang w:val="pt-BR"/>
+        </w:rPr>
+        <w:t>excel</w:t>
+      </w:r>
+      <w:proofErr w:type="spellEnd"/>
+      <w:r>
+        <w:rPr>
+          <w:lang w:val="pt-BR"/>
+        </w:rPr>
+        <w:t xml:space="preserve">, como controle de pagamentos, controle de horário de aulas, agendamentos de exames. </w:t>
       </w:r>
     </w:p>
     <w:p>
@@ -1940,7 +2258,31 @@
         <w:rPr>
           <w:lang w:val="pt-BR"/>
         </w:rPr>
-        <w:t xml:space="preserve">Visto que os procedimentos realizados pelo funcionários da recepção podem ser facilitados através de um sistema, onde o cliente que se interessar pela academia pode fazer o cadastro remoto e não necessariamente ir ate a academia. Com isso facilitando e tornando mais rápido esses procedimentos. </w:t>
+        <w:t>Visto que os procedimentos realizados pelo funcionários da recepção podem ser facilitados através de um sistema</w:t>
+      </w:r>
+      <w:r>
+        <w:rPr>
+          <w:lang w:val="pt-BR"/>
+        </w:rPr>
+        <w:t xml:space="preserve">, onde todo controle da academia é </w:t>
+      </w:r>
+      <w:r>
+        <w:rPr>
+          <w:lang w:val="pt-BR"/>
+        </w:rPr>
+        <w:t>feito</w:t>
+      </w:r>
+      <w:r>
+        <w:rPr>
+          <w:lang w:val="pt-BR"/>
+        </w:rPr>
+        <w:t xml:space="preserve"> através de planilhas, o objetivo da nossa solução é propor um aplicativo onde podemos concentrar essas planilhas e tornando o trabalho do funcionário mais fácil e rápido. </w:t>
+      </w:r>
+      <w:r>
+        <w:rPr>
+          <w:lang w:val="pt-BR"/>
+        </w:rPr>
+        <w:t xml:space="preserve"> </w:t>
       </w:r>
     </w:p>
     <w:p>
@@ -2056,17 +2398,7 @@
                 <w:szCs w:val="24"/>
                 <w:lang w:val="pt-BR"/>
               </w:rPr>
-              <w:t xml:space="preserve">Encontrar um horário adequado para realizar o </w:t>
-            </w:r>
-            <w:r>
-              <w:rPr>
-                <w:rFonts w:ascii="Arial Nova Cond" w:hAnsi="Arial Nova Cond"/>
-                <w:color w:val="auto"/>
-                <w:sz w:val="24"/>
-                <w:szCs w:val="24"/>
-                <w:lang w:val="pt-BR"/>
-              </w:rPr>
-              <w:t>exames</w:t>
+              <w:t xml:space="preserve">Várias planilhas para fazer o controle da academia </w:t>
             </w:r>
           </w:p>
         </w:tc>
@@ -2128,7 +2460,7 @@
                 <w:szCs w:val="24"/>
                 <w:lang w:val="pt-BR"/>
               </w:rPr>
-              <w:t xml:space="preserve">Cliente. </w:t>
+              <w:t>Funcionário</w:t>
             </w:r>
           </w:p>
         </w:tc>
@@ -2157,13 +2489,7 @@
               <w:rPr>
                 <w:lang w:val="pt-BR"/>
               </w:rPr>
-              <w:t xml:space="preserve">cujo </w:t>
-            </w:r>
-            <w:r>
-              <w:rPr>
-                <w:lang w:val="pt-BR"/>
-              </w:rPr>
-              <w:t>impacto é</w:t>
+              <w:t>cujo impacto é</w:t>
             </w:r>
           </w:p>
         </w:tc>
@@ -2196,7 +2522,27 @@
                 <w:szCs w:val="24"/>
                 <w:lang w:val="pt-BR"/>
               </w:rPr>
-              <w:t xml:space="preserve">Dificuldade para encontrar o melhor horário para realizar exames. </w:t>
+              <w:t>Dificuldade no controle de pagamentos e agendam</w:t>
+            </w:r>
+            <w:r>
+              <w:rPr>
+                <w:rFonts w:ascii="Arial Nova Cond" w:hAnsi="Arial Nova Cond"/>
+                <w:color w:val="auto"/>
+                <w:sz w:val="24"/>
+                <w:szCs w:val="24"/>
+                <w:lang w:val="pt-BR"/>
+              </w:rPr>
+              <w:t>ento</w:t>
+            </w:r>
+            <w:r>
+              <w:rPr>
+                <w:rFonts w:ascii="Arial Nova Cond" w:hAnsi="Arial Nova Cond"/>
+                <w:color w:val="auto"/>
+                <w:sz w:val="24"/>
+                <w:szCs w:val="24"/>
+                <w:lang w:val="pt-BR"/>
+              </w:rPr>
+              <w:t xml:space="preserve"> </w:t>
             </w:r>
           </w:p>
         </w:tc>
@@ -2257,7 +2603,7 @@
                 <w:szCs w:val="24"/>
                 <w:lang w:val="pt-BR"/>
               </w:rPr>
-              <w:t xml:space="preserve">Um site ou aplicativo onde o usuário possa </w:t>
+              <w:t xml:space="preserve">Um aplicativo para concentrar todo esse controle para facilitar o trabalho e melhorar o controle da academia </w:t>
             </w:r>
             <w:r>
               <w:rPr>
@@ -2267,7 +2613,7 @@
                 <w:szCs w:val="24"/>
                 <w:lang w:val="pt-BR"/>
               </w:rPr>
-              <w:t xml:space="preserve">realizar o agendamentos de acordo com sua rotina sem pressa. </w:t>
+              <w:t xml:space="preserve"> </w:t>
             </w:r>
           </w:p>
         </w:tc>
@@ -2596,7 +2942,6 @@
               <w:rPr>
                 <w:lang w:val="pt-BR"/>
               </w:rPr>
-              <w:lastRenderedPageBreak/>
               <w:t>O problema de</w:t>
             </w:r>
           </w:p>
@@ -2705,13 +3050,7 @@
               <w:rPr>
                 <w:lang w:val="pt-BR"/>
               </w:rPr>
-              <w:t xml:space="preserve">cujo </w:t>
-            </w:r>
-            <w:r>
-              <w:rPr>
-                <w:lang w:val="pt-BR"/>
-              </w:rPr>
-              <w:t>impacto é</w:t>
+              <w:t>cujo impacto é</w:t>
             </w:r>
           </w:p>
         </w:tc>
@@ -2904,7 +3243,17 @@
                 <w:szCs w:val="22"/>
                 <w:lang w:val="pt-BR"/>
               </w:rPr>
-              <w:t xml:space="preserve">Pessoa que buscam sair de uma vida sedentária e ter uma melhor saúde física. </w:t>
+              <w:t xml:space="preserve">Funcionários de academias </w:t>
+            </w:r>
+            <w:r>
+              <w:rPr>
+                <w:rFonts w:ascii="Arial Nova Cond" w:hAnsi="Arial Nova Cond"/>
+                <w:color w:val="auto"/>
+                <w:sz w:val="22"/>
+                <w:szCs w:val="22"/>
+                <w:lang w:val="pt-BR"/>
+              </w:rPr>
+              <w:t xml:space="preserve"> </w:t>
             </w:r>
           </w:p>
         </w:tc>
@@ -3030,6 +3379,7 @@
               </w:rPr>
               <w:t> </w:t>
             </w:r>
+            <w:proofErr w:type="spellStart"/>
             <w:r>
               <w:rPr>
                 <w:rFonts w:ascii="Arial Nova Cond" w:hAnsi="Arial Nova Cond"/>
@@ -3038,7 +3388,18 @@
                 <w:szCs w:val="22"/>
                 <w:lang w:val="pt-BR"/>
               </w:rPr>
-              <w:t xml:space="preserve">EmForma. </w:t>
+              <w:t>EmForma</w:t>
+            </w:r>
+            <w:proofErr w:type="spellEnd"/>
+            <w:r>
+              <w:rPr>
+                <w:rFonts w:ascii="Arial Nova Cond" w:hAnsi="Arial Nova Cond"/>
+                <w:color w:val="auto"/>
+                <w:sz w:val="22"/>
+                <w:szCs w:val="22"/>
+                <w:lang w:val="pt-BR"/>
+              </w:rPr>
+              <w:t xml:space="preserve">. </w:t>
             </w:r>
           </w:p>
         </w:tc>
@@ -3100,7 +3461,7 @@
                 <w:szCs w:val="22"/>
                 <w:lang w:val="pt-BR"/>
               </w:rPr>
-              <w:t>Encontrar diferentes tipos de planos, horários e tipos de aulas de acordo com sua meta</w:t>
+              <w:t xml:space="preserve">Melhorar o controle das academias </w:t>
             </w:r>
           </w:p>
         </w:tc>
@@ -3226,7 +3587,7 @@
                 <w:szCs w:val="22"/>
                 <w:lang w:val="pt-BR"/>
               </w:rPr>
-              <w:t>O usuário poderá procurar a melhor academia com o melhor plano e que atende o que ele procura.</w:t>
+              <w:t>Concentra tudo que uma academia necessita</w:t>
             </w:r>
           </w:p>
         </w:tc>
@@ -3235,24 +3596,11 @@
     <w:p>
       <w:pPr>
         <w:pStyle w:val="InfoBlue"/>
-        <w:rPr>
-          <w:lang w:val="pt-BR"/>
-        </w:rPr>
-      </w:pPr>
-    </w:p>
-    <w:p>
-      <w:pPr>
-        <w:pStyle w:val="InfoBlue"/>
-        <w:rPr>
-          <w:lang w:val="pt-BR"/>
-        </w:rPr>
-      </w:pPr>
-      <w:r>
-        <w:rPr>
-          <w:lang w:val="pt-BR"/>
-        </w:rPr>
-        <w:t>[Uma sentença de posição do produto comunica o objetivo do aplicativo e a importância do projeto para todo o pessoal envolvido.]</w:t>
-      </w:r>
+        <w:ind w:left="0"/>
+        <w:rPr>
+          <w:lang w:val="pt-BR"/>
+        </w:rPr>
+      </w:pPr>
     </w:p>
     <w:p>
       <w:pPr>
@@ -3277,41 +3625,137 @@
     </w:p>
     <w:p>
       <w:pPr>
-        <w:pStyle w:val="InfoBlue"/>
-        <w:rPr>
-          <w:lang w:val="pt-BR"/>
-        </w:rPr>
-      </w:pPr>
-      <w:r>
-        <w:rPr>
-          <w:lang w:val="pt-BR"/>
-        </w:rPr>
-        <w:t xml:space="preserve">[Para fornecer produtos e serviços que efetivamente </w:t>
-      </w:r>
-      <w:r>
-        <w:rPr>
-          <w:lang w:val="pt-BR"/>
-        </w:rPr>
-        <w:t>satisfaçam às reais necessidades dos seus envolvidos e dos usuários, é preciso identificar e envolver todos os interessados como parte do processo de Modelagem de Negócios. É necessário também identificar os usuários do sistema e assegurar que a comunidade</w:t>
-      </w:r>
-      <w:r>
-        <w:rPr>
-          <w:lang w:val="pt-BR"/>
-        </w:rPr>
-        <w:t xml:space="preserve"> de envolvidos os represente adequadamente. Esta seção fornece um perfil dos envolvidos e dos usuários que integram o projeto, e dos principais problemas que, de acordo com o ponto de vista deles, poderão ser abordados pela solução proposta. Ela não descre</w:t>
-      </w:r>
-      <w:r>
-        <w:rPr>
-          <w:lang w:val="pt-BR"/>
-        </w:rPr>
-        <w:t>ve as solicitações ou os requisitos específicos dos usuários e dos envolvidos, já que eles são capturados em um artefato individual de solicitações dos envolvidos. Em vez disso, ela fornece a base e a justificativa que explicam por que os requisitos são ne</w:t>
-      </w:r>
-      <w:r>
-        <w:rPr>
-          <w:lang w:val="pt-BR"/>
-        </w:rPr>
-        <w:t>cessários.]</w:t>
-      </w:r>
+        <w:rPr>
+          <w:lang w:val="pt-BR"/>
+        </w:rPr>
+      </w:pPr>
+    </w:p>
+    <w:p>
+      <w:pPr>
+        <w:ind w:left="720"/>
+        <w:rPr>
+          <w:rFonts w:ascii="Arial Nova Cond" w:hAnsi="Arial Nova Cond"/>
+          <w:sz w:val="22"/>
+          <w:szCs w:val="22"/>
+          <w:lang w:val="pt-BR"/>
+        </w:rPr>
+      </w:pPr>
+      <w:r>
+        <w:rPr>
+          <w:rFonts w:ascii="Arial Nova Cond" w:hAnsi="Arial Nova Cond"/>
+          <w:b/>
+          <w:bCs/>
+          <w:sz w:val="24"/>
+          <w:szCs w:val="24"/>
+          <w:lang w:val="pt-BR"/>
+        </w:rPr>
+        <w:t xml:space="preserve">Cliente: </w:t>
+      </w:r>
+      <w:r>
+        <w:rPr>
+          <w:rFonts w:ascii="Arial Nova Cond" w:hAnsi="Arial Nova Cond"/>
+          <w:sz w:val="22"/>
+          <w:szCs w:val="22"/>
+          <w:lang w:val="pt-BR"/>
+        </w:rPr>
+        <w:t xml:space="preserve">Individuo que está em busca a uma vida mais saudável, onde procura por academias com os melhores planos, diferentes tipos de aulas e lugar mais agradável, </w:t>
+      </w:r>
+    </w:p>
+    <w:p>
+      <w:pPr>
+        <w:ind w:left="720"/>
+        <w:rPr>
+          <w:rFonts w:ascii="Arial Nova Cond" w:hAnsi="Arial Nova Cond"/>
+          <w:sz w:val="22"/>
+          <w:szCs w:val="22"/>
+          <w:lang w:val="pt-BR"/>
+        </w:rPr>
+      </w:pPr>
+    </w:p>
+    <w:p>
+      <w:pPr>
+        <w:ind w:left="720"/>
+        <w:rPr>
+          <w:rFonts w:ascii="Arial Nova Cond" w:hAnsi="Arial Nova Cond"/>
+          <w:sz w:val="22"/>
+          <w:szCs w:val="22"/>
+          <w:lang w:val="pt-BR"/>
+        </w:rPr>
+      </w:pPr>
+      <w:r>
+        <w:rPr>
+          <w:rFonts w:ascii="Arial Nova Cond" w:hAnsi="Arial Nova Cond"/>
+          <w:b/>
+          <w:bCs/>
+          <w:sz w:val="24"/>
+          <w:szCs w:val="24"/>
+          <w:lang w:val="pt-BR"/>
+        </w:rPr>
+        <w:t>Funcionários</w:t>
+      </w:r>
+      <w:r>
+        <w:rPr>
+          <w:rFonts w:ascii="Arial Nova Cond" w:hAnsi="Arial Nova Cond"/>
+          <w:b/>
+          <w:bCs/>
+          <w:sz w:val="24"/>
+          <w:szCs w:val="24"/>
+          <w:lang w:val="pt-BR"/>
+        </w:rPr>
+        <w:t xml:space="preserve">: </w:t>
+      </w:r>
+      <w:r>
+        <w:rPr>
+          <w:rFonts w:ascii="Arial Nova Cond" w:hAnsi="Arial Nova Cond"/>
+          <w:sz w:val="22"/>
+          <w:szCs w:val="22"/>
+          <w:lang w:val="pt-BR"/>
+        </w:rPr>
+        <w:t>Individuo que faz todo controle da academia, desde pagamentos, agendamentos de exames,</w:t>
+      </w:r>
+      <w:r>
+        <w:rPr>
+          <w:rFonts w:ascii="Arial Nova Cond" w:hAnsi="Arial Nova Cond"/>
+          <w:sz w:val="22"/>
+          <w:szCs w:val="22"/>
+          <w:lang w:val="pt-BR"/>
+        </w:rPr>
+        <w:t xml:space="preserve"> cadastro de alunos e </w:t>
+      </w:r>
+      <w:r>
+        <w:rPr>
+          <w:rFonts w:ascii="Arial Nova Cond" w:hAnsi="Arial Nova Cond"/>
+          <w:sz w:val="22"/>
+          <w:szCs w:val="22"/>
+          <w:lang w:val="pt-BR"/>
+        </w:rPr>
+        <w:t xml:space="preserve">escala de aulas durante o mês. </w:t>
+      </w:r>
+      <w:r>
+        <w:rPr>
+          <w:rFonts w:ascii="Arial Nova Cond" w:hAnsi="Arial Nova Cond"/>
+          <w:b/>
+          <w:bCs/>
+          <w:sz w:val="24"/>
+          <w:szCs w:val="24"/>
+          <w:lang w:val="pt-BR"/>
+        </w:rPr>
+        <w:t xml:space="preserve"> </w:t>
+      </w:r>
+    </w:p>
+    <w:p>
+      <w:pPr>
+        <w:rPr>
+          <w:lang w:val="pt-BR"/>
+        </w:rPr>
+      </w:pPr>
+    </w:p>
+    <w:p>
+      <w:pPr>
+        <w:rPr>
+          <w:lang w:val="pt-BR"/>
+        </w:rPr>
+      </w:pPr>
     </w:p>
     <w:p>
       <w:pPr>
@@ -3343,13 +3787,7 @@
         <w:rPr>
           <w:lang w:val="pt-BR"/>
         </w:rPr>
-        <w:t xml:space="preserve">[Resuma as principais demografias do mercado que motivam as decisões do produto. Descreva e posicione os segmentos do mercado-alvo. Estima o tamanho e o crescimento usando </w:t>
-      </w:r>
-      <w:r>
-        <w:rPr>
-          <w:lang w:val="pt-BR"/>
-        </w:rPr>
-        <w:t>o número de possíveis usuários ou a quantidade de dinheiro que seus clientes gastarão tentando satisfazer às necessidades que seu produto ou melhoria cumprirá. Revise as principais tendências e tecnologias do setor. Responda a estas perguntas estratégicas:</w:t>
+        <w:t>[Resuma as principais demografias do mercado que motivam as decisões do produto. Descreva e posicione os segmentos do mercado-alvo. Estima o tamanho e o crescimento usando o número de possíveis usuários ou a quantidade de dinheiro que seus clientes gastarão tentando satisfazer às necessidades que seu produto ou melhoria cumprirá. Revise as principais tendências e tecnologias do setor. Responda a estas perguntas estratégicas:</w:t>
       </w:r>
     </w:p>
     <w:p>
@@ -3419,7 +3857,6 @@
         <w:rPr>
           <w:lang w:val="pt-BR"/>
         </w:rPr>
-        <w:lastRenderedPageBreak/>
         <w:t>Ambiente do Usuário</w:t>
       </w:r>
     </w:p>
@@ -3452,13 +3889,7 @@
         <w:rPr>
           <w:lang w:val="pt-BR"/>
         </w:rPr>
-        <w:t xml:space="preserve">Número </w:t>
-      </w:r>
-      <w:r>
-        <w:rPr>
-          <w:lang w:val="pt-BR"/>
-        </w:rPr>
-        <w:t>de pessoas envolvidas na execução da tarefa? Isso está mudando?</w:t>
+        <w:t>Número de pessoas envolvidas na execução da tarefa? Isso está mudando?</w:t>
       </w:r>
     </w:p>
     <w:p>
@@ -3512,13 +3943,8 @@
         <w:rPr>
           <w:lang w:val="pt-BR"/>
         </w:rPr>
-        <w:t>Quais plat</w:t>
-      </w:r>
-      <w:r>
-        <w:rPr>
-          <w:lang w:val="pt-BR"/>
-        </w:rPr>
-        <w:t>aformas de sistema estão sendo utilizadas atualmente? Quais são as futuras plataformas?</w:t>
+        <w:lastRenderedPageBreak/>
+        <w:t>Quais plataformas de sistema estão sendo utilizadas atualmente? Quais são as futuras plataformas?</w:t>
       </w:r>
     </w:p>
     <w:p>
@@ -3550,13 +3976,7 @@
         <w:rPr>
           <w:lang w:val="pt-BR"/>
         </w:rPr>
-        <w:t>Este é local em que podem ser incluídos os extratos do Modelo de Negócios para</w:t>
-      </w:r>
-      <w:r>
-        <w:rPr>
-          <w:lang w:val="pt-BR"/>
-        </w:rPr>
-        <w:t xml:space="preserve"> descrever a tarefa e os papéis envolvidos, etc.]</w:t>
+        <w:t>Este é local em que podem ser incluídos os extratos do Modelo de Negócios para descrever a tarefa e os papéis envolvidos, etc.]</w:t>
       </w:r>
     </w:p>
     <w:p>
@@ -3595,13 +4015,7 @@
         <w:rPr>
           <w:lang w:val="pt-BR"/>
         </w:rPr>
-        <w:t>[Descreva aqui cada envolvido no sistema preenchendo a tabela abaixo para cada um deles. Lembre-se de que os tipos de envolvidos poderão ser os mais diversos como, por exemplo, usuár</w:t>
-      </w:r>
-      <w:r>
-        <w:rPr>
-          <w:lang w:val="pt-BR"/>
-        </w:rPr>
-        <w:t>ios, departamentos e desenvolvedores técnicos. Um perfil completo deve abranger os tópicos abaixo para cada tipo de envolvido.]</w:t>
+        <w:t>[Descreva aqui cada envolvido no sistema preenchendo a tabela abaixo para cada um deles. Lembre-se de que os tipos de envolvidos poderão ser os mais diversos como, por exemplo, usuários, departamentos e desenvolvedores técnicos. Um perfil completo deve abranger os tópicos abaixo para cada tipo de envolvido.]</w:t>
       </w:r>
     </w:p>
     <w:p>
@@ -3889,13 +4303,7 @@
               <w:rPr>
                 <w:lang w:val="pt-BR"/>
               </w:rPr>
-              <w:t xml:space="preserve">[Quem é o representante do </w:t>
-            </w:r>
-            <w:r>
-              <w:rPr>
-                <w:lang w:val="pt-BR"/>
-              </w:rPr>
-              <w:t>envolvido no projeto? (É opcional se estiver documentado em outro local.) O que queremos aqui são nomes.]</w:t>
+              <w:t>[Quem é o representante do envolvido no projeto? (É opcional se estiver documentado em outro local.) O que queremos aqui são nomes.]</w:t>
             </w:r>
           </w:p>
         </w:tc>
@@ -4003,13 +4411,7 @@
               <w:rPr>
                 <w:lang w:val="pt-BR"/>
               </w:rPr>
-              <w:t xml:space="preserve">[Qualifique a habilidade, a formação técnica e o grau de sofisticação do envolvido — ou </w:t>
-            </w:r>
-            <w:r>
-              <w:rPr>
-                <w:lang w:val="pt-BR"/>
-              </w:rPr>
-              <w:t>seja, se ele é um guru, executivo, especialista, usuário eventual e assim por diante.]</w:t>
+              <w:t>[Qualifique a habilidade, a formação técnica e o grau de sofisticação do envolvido — ou seja, se ele é um guru, executivo, especialista, usuário eventual e assim por diante.]</w:t>
             </w:r>
           </w:p>
         </w:tc>
@@ -4038,7 +4440,6 @@
                 <w:bCs/>
                 <w:lang w:val="pt-BR"/>
               </w:rPr>
-              <w:lastRenderedPageBreak/>
               <w:t>Responsabilidades</w:t>
             </w:r>
           </w:p>
@@ -4172,13 +4573,56 @@
               <w:rPr>
                 <w:lang w:val="pt-BR"/>
               </w:rPr>
-              <w:t xml:space="preserve">[Qual é o grau de comprometimento do envolvido no projeto? Está relacionado, sempre que possível, aos papéis do Rational Unified Process — ou </w:t>
-            </w:r>
-            <w:r>
-              <w:rPr>
-                <w:lang w:val="pt-BR"/>
-              </w:rPr>
-              <w:t>seja, ao Revisor de Requisitos, etc.]</w:t>
+              <w:t xml:space="preserve">[Qual é o grau de comprometimento do envolvido no projeto? Está relacionado, sempre que possível, aos papéis do </w:t>
+            </w:r>
+            <w:proofErr w:type="spellStart"/>
+            <w:r>
+              <w:rPr>
+                <w:lang w:val="pt-BR"/>
+              </w:rPr>
+              <w:t>Rational</w:t>
+            </w:r>
+            <w:proofErr w:type="spellEnd"/>
+            <w:r>
+              <w:rPr>
+                <w:lang w:val="pt-BR"/>
+              </w:rPr>
+              <w:t xml:space="preserve"> </w:t>
+            </w:r>
+            <w:proofErr w:type="spellStart"/>
+            <w:r>
+              <w:rPr>
+                <w:lang w:val="pt-BR"/>
+              </w:rPr>
+              <w:t>Unified</w:t>
+            </w:r>
+            <w:proofErr w:type="spellEnd"/>
+            <w:r>
+              <w:rPr>
+                <w:lang w:val="pt-BR"/>
+              </w:rPr>
+              <w:t xml:space="preserve"> </w:t>
+            </w:r>
+            <w:proofErr w:type="spellStart"/>
+            <w:r>
+              <w:rPr>
+                <w:lang w:val="pt-BR"/>
+              </w:rPr>
+              <w:t>Process</w:t>
+            </w:r>
+            <w:proofErr w:type="spellEnd"/>
+            <w:r>
+              <w:rPr>
+                <w:lang w:val="pt-BR"/>
+              </w:rPr>
+              <w:t xml:space="preserve"> — ou seja, ao </w:t>
+            </w:r>
+            <w:r>
+              <w:rPr>
+                <w:lang w:val="pt-BR"/>
+              </w:rPr>
+              <w:lastRenderedPageBreak/>
+              <w:t>Revisor de Requisitos, etc.]</w:t>
             </w:r>
           </w:p>
         </w:tc>
@@ -4207,6 +4651,7 @@
                 <w:bCs/>
                 <w:lang w:val="pt-BR"/>
               </w:rPr>
+              <w:lastRenderedPageBreak/>
               <w:t>Produtos Liberados</w:t>
             </w:r>
           </w:p>
@@ -4286,13 +4731,7 @@
               <w:rPr>
                 <w:lang w:val="pt-BR"/>
               </w:rPr>
-              <w:t>[Problemas que interfir</w:t>
-            </w:r>
-            <w:r>
-              <w:rPr>
-                <w:lang w:val="pt-BR"/>
-              </w:rPr>
-              <w:t>am no bom andamento do projeto e outras informações relevantes devem ser relacionados aqui.]</w:t>
+              <w:t>[Problemas que interfiram no bom andamento do projeto e outras informações relevantes devem ser relacionados aqui.]</w:t>
             </w:r>
           </w:p>
         </w:tc>
@@ -4333,13 +4772,7 @@
         <w:rPr>
           <w:lang w:val="pt-BR"/>
         </w:rPr>
-        <w:t xml:space="preserve">[Liste os principais problemas com as soluções existentes, conforme o ponto de vista do envolvido. Para cada </w:t>
-      </w:r>
-      <w:r>
-        <w:rPr>
-          <w:lang w:val="pt-BR"/>
-        </w:rPr>
-        <w:t>problema, esclareça os seguintes pontos:</w:t>
+        <w:t>[Liste os principais problemas com as soluções existentes, conforme o ponto de vista do envolvido. Para cada problema, esclareça os seguintes pontos:</w:t>
       </w:r>
     </w:p>
     <w:p>
@@ -4421,13 +4854,7 @@
         <w:rPr>
           <w:lang w:val="pt-BR"/>
         </w:rPr>
-        <w:t xml:space="preserve"> do envolvido na solução de cada problema. As técnicas de ordenação e </w:t>
-      </w:r>
-      <w:r>
-        <w:rPr>
-          <w:lang w:val="pt-BR"/>
-        </w:rPr>
-        <w:t xml:space="preserve">votação cumulativa indicam problemas que </w:t>
+        <w:t xml:space="preserve"> do envolvido na solução de cada problema. As técnicas de ordenação e votação cumulativa indicam problemas que </w:t>
       </w:r>
       <w:r>
         <w:rPr>
@@ -4455,13 +4882,35 @@
         <w:rPr>
           <w:lang w:val="pt-BR"/>
         </w:rPr>
-        <w:t>Preencha a tabela a seguir — se estiver usando o Rational RequisitePro para capturar as Necessidades, isto pode ser um e</w:t>
-      </w:r>
-      <w:r>
-        <w:rPr>
-          <w:lang w:val="pt-BR"/>
-        </w:rPr>
-        <w:t>xtrato ou relatório dessa ferramenta.]</w:t>
+        <w:t xml:space="preserve">Preencha a tabela a seguir — se estiver usando o </w:t>
+      </w:r>
+      <w:proofErr w:type="spellStart"/>
+      <w:r>
+        <w:rPr>
+          <w:lang w:val="pt-BR"/>
+        </w:rPr>
+        <w:t>Rational</w:t>
+      </w:r>
+      <w:proofErr w:type="spellEnd"/>
+      <w:r>
+        <w:rPr>
+          <w:lang w:val="pt-BR"/>
+        </w:rPr>
+        <w:t xml:space="preserve"> </w:t>
+      </w:r>
+      <w:proofErr w:type="spellStart"/>
+      <w:r>
+        <w:rPr>
+          <w:lang w:val="pt-BR"/>
+        </w:rPr>
+        <w:t>RequisitePro</w:t>
+      </w:r>
+      <w:proofErr w:type="spellEnd"/>
+      <w:r>
+        <w:rPr>
+          <w:lang w:val="pt-BR"/>
+        </w:rPr>
+        <w:t xml:space="preserve"> para capturar as Necessidades, isto pode ser um extrato ou relatório dessa ferramenta.]</w:t>
       </w:r>
     </w:p>
     <w:p>
@@ -4785,19 +5234,7 @@
         <w:rPr>
           <w:lang w:val="pt-BR"/>
         </w:rPr>
-        <w:t xml:space="preserve">[Identifique as alternativas que o envolvido considera disponíveis. Isso inclui </w:t>
-      </w:r>
-      <w:r>
-        <w:rPr>
-          <w:lang w:val="pt-BR"/>
-        </w:rPr>
-        <w:t>adquirir um produto do concorrente, desenvolver uma solução própria ou simplesmente manter o estado atual. Liste as opções competitivas que existem ou que podem se tornar disponíveis. Inclua os principais pontos fortes e fracos de cada concorrente, conform</w:t>
-      </w:r>
-      <w:r>
-        <w:rPr>
-          <w:lang w:val="pt-BR"/>
-        </w:rPr>
-        <w:t>e percebido pelo envolvido.]</w:t>
+        <w:t>[Identifique as alternativas que o envolvido considera disponíveis. Isso inclui adquirir um produto do concorrente, desenvolver uma solução própria ou simplesmente manter o estado atual. Liste as opções competitivas que existem ou que podem se tornar disponíveis. Inclua os principais pontos fortes e fracos de cada concorrente, conforme percebido pelo envolvido.]</w:t>
       </w:r>
     </w:p>
     <w:p>
@@ -4876,12 +5313,14 @@
               <w:lang w:val="pt-BR"/>
             </w:rPr>
           </w:pPr>
+          <w:proofErr w:type="spellStart"/>
           <w:r>
             <w:rPr>
               <w:lang w:val="pt-BR"/>
             </w:rPr>
             <w:t>Confidential</w:t>
           </w:r>
+          <w:proofErr w:type="spellEnd"/>
         </w:p>
       </w:tc>
       <w:tc>
@@ -5186,7 +5625,23 @@
               <w:b/>
               <w:bCs/>
             </w:rPr>
-            <w:t>&lt;Nome do Projeto&gt;</w:t>
+            <w:t xml:space="preserve">&lt;Nome do </w:t>
+          </w:r>
+          <w:proofErr w:type="spellStart"/>
+          <w:r>
+            <w:rPr>
+              <w:b/>
+              <w:bCs/>
+            </w:rPr>
+            <w:t>Projeto</w:t>
+          </w:r>
+          <w:proofErr w:type="spellEnd"/>
+          <w:r>
+            <w:rPr>
+              <w:b/>
+              <w:bCs/>
+            </w:rPr>
+            <w:t>&gt;</w:t>
           </w:r>
           <w:r>
             <w:rPr>
@@ -5218,11 +5673,19 @@
           <w:r>
             <w:t xml:space="preserve">  </w:t>
           </w:r>
+          <w:proofErr w:type="spellStart"/>
           <w:r>
             <w:rPr>
               <w:lang w:val="pt-BR"/>
             </w:rPr>
-            <w:t>Version:</w:t>
+            <w:t>Version</w:t>
+          </w:r>
+          <w:proofErr w:type="spellEnd"/>
+          <w:r>
+            <w:rPr>
+              <w:lang w:val="pt-BR"/>
+            </w:rPr>
+            <w:t>:</w:t>
           </w:r>
           <w:r>
             <w:t xml:space="preserve">           &lt;1.0&gt;</w:t>
@@ -5250,9 +5713,19 @@
           <w:r>
             <w:fldChar w:fldCharType="separate"/>
           </w:r>
-          <w:r>
-            <w:t>Visão do Negócio</w:t>
-          </w:r>
+          <w:proofErr w:type="spellStart"/>
+          <w:r>
+            <w:t>Visão</w:t>
+          </w:r>
+          <w:proofErr w:type="spellEnd"/>
+          <w:r>
+            <w:t xml:space="preserve"> do </w:t>
+          </w:r>
+          <w:proofErr w:type="spellStart"/>
+          <w:r>
+            <w:t>Negócio</w:t>
+          </w:r>
+          <w:proofErr w:type="spellEnd"/>
           <w:r>
             <w:fldChar w:fldCharType="end"/>
           </w:r>
@@ -5285,7 +5758,49 @@
             <w:rPr>
               <w:lang w:val="pt-BR"/>
             </w:rPr>
-            <w:t>&lt;dd/mmm/yy&gt;</w:t>
+            <w:t>&lt;</w:t>
+          </w:r>
+          <w:proofErr w:type="spellStart"/>
+          <w:r>
+            <w:rPr>
+              <w:lang w:val="pt-BR"/>
+            </w:rPr>
+            <w:t>dd</w:t>
+          </w:r>
+          <w:proofErr w:type="spellEnd"/>
+          <w:r>
+            <w:rPr>
+              <w:lang w:val="pt-BR"/>
+            </w:rPr>
+            <w:t>/</w:t>
+          </w:r>
+          <w:proofErr w:type="spellStart"/>
+          <w:r>
+            <w:rPr>
+              <w:lang w:val="pt-BR"/>
+            </w:rPr>
+            <w:t>mmm</w:t>
+          </w:r>
+          <w:proofErr w:type="spellEnd"/>
+          <w:r>
+            <w:rPr>
+              <w:lang w:val="pt-BR"/>
+            </w:rPr>
+            <w:t>/</w:t>
+          </w:r>
+          <w:proofErr w:type="spellStart"/>
+          <w:r>
+            <w:rPr>
+              <w:lang w:val="pt-BR"/>
+            </w:rPr>
+            <w:t>yy</w:t>
+          </w:r>
+          <w:proofErr w:type="spellEnd"/>
+          <w:r>
+            <w:rPr>
+              <w:lang w:val="pt-BR"/>
+            </w:rPr>
+            <w:t>&gt;</w:t>
           </w:r>
         </w:p>
       </w:tc>
@@ -5312,7 +5827,35 @@
             <w:rPr>
               <w:lang w:val="pt-BR"/>
             </w:rPr>
-            <w:t>&lt;document identifier&gt;</w:t>
+            <w:t>&lt;</w:t>
+          </w:r>
+          <w:proofErr w:type="spellStart"/>
+          <w:r>
+            <w:rPr>
+              <w:lang w:val="pt-BR"/>
+            </w:rPr>
+            <w:t>document</w:t>
+          </w:r>
+          <w:proofErr w:type="spellEnd"/>
+          <w:r>
+            <w:rPr>
+              <w:lang w:val="pt-BR"/>
+            </w:rPr>
+            <w:t xml:space="preserve"> </w:t>
+          </w:r>
+          <w:proofErr w:type="spellStart"/>
+          <w:r>
+            <w:rPr>
+              <w:lang w:val="pt-BR"/>
+            </w:rPr>
+            <w:t>identifier</w:t>
+          </w:r>
+          <w:proofErr w:type="spellEnd"/>
+          <w:r>
+            <w:rPr>
+              <w:lang w:val="pt-BR"/>
+            </w:rPr>
+            <w:t>&gt;</w:t>
           </w:r>
         </w:p>
       </w:tc>
@@ -8841,6 +9384,21 @@
 </file>
 
 <file path=customXml/item1.xml><?xml version="1.0" encoding="utf-8"?>
+<?mso-contentType ?>
+<FormTemplates xmlns="http://schemas.microsoft.com/sharepoint/v3/contenttype/forms">
+  <Display>DocumentLibraryForm</Display>
+  <Edit>DocumentLibraryForm</Edit>
+  <New>DocumentLibraryForm</New>
+</FormTemplates>
+</file>
+
+<file path=customXml/item2.xml><?xml version="1.0" encoding="utf-8"?>
+<p:properties xmlns:p="http://schemas.microsoft.com/office/2006/metadata/properties" xmlns:xsi="http://www.w3.org/2001/XMLSchema-instance" xmlns:pc="http://schemas.microsoft.com/office/infopath/2007/PartnerControls">
+  <documentManagement/>
+</p:properties>
+</file>
+
+<file path=customXml/item3.xml><?xml version="1.0" encoding="utf-8"?>
 <ct:contentTypeSchema xmlns:ct="http://schemas.microsoft.com/office/2006/metadata/contentType" xmlns:ma="http://schemas.microsoft.com/office/2006/metadata/properties/metaAttributes" ct:_="" ma:_="" ma:contentTypeName="Documento" ma:contentTypeID="0x0101006E0AF76A9B61D5439C0B006483FA15DD" ma:contentTypeVersion="9" ma:contentTypeDescription="Crie um novo documento." ma:contentTypeScope="" ma:versionID="5d7595b46f107a6eb18f14eaae1dee22">
   <xsd:schema xmlns:xsd="http://www.w3.org/2001/XMLSchema" xmlns:xs="http://www.w3.org/2001/XMLSchema" xmlns:p="http://schemas.microsoft.com/office/2006/metadata/properties" xmlns:ns2="ec5a98c8-7cd5-497c-8db7-76fb23311f72" xmlns:ns3="4e33b38a-8764-412b-ba7e-84a42d7261fb" targetNamespace="http://schemas.microsoft.com/office/2006/metadata/properties" ma:root="true" ma:fieldsID="a190f726748aee327d00d3fc01832f84" ns2:_="" ns3:_="">
     <xsd:import namespace="ec5a98c8-7cd5-497c-8db7-76fb23311f72"/>
@@ -9037,22 +9595,24 @@
 </ct:contentTypeSchema>
 </file>
 
-<file path=customXml/item2.xml><?xml version="1.0" encoding="utf-8"?>
-<p:properties xmlns:p="http://schemas.microsoft.com/office/2006/metadata/properties" xmlns:xsi="http://www.w3.org/2001/XMLSchema-instance" xmlns:pc="http://schemas.microsoft.com/office/infopath/2007/PartnerControls">
-  <documentManagement/>
-</p:properties>
+<file path=customXml/itemProps1.xml><?xml version="1.0" encoding="utf-8"?>
+<ds:datastoreItem xmlns:ds="http://schemas.openxmlformats.org/officeDocument/2006/customXml" ds:itemID="{18EA3197-3160-41FF-A546-9691DEFA66FF}">
+  <ds:schemaRefs>
+    <ds:schemaRef ds:uri="http://schemas.microsoft.com/sharepoint/v3/contenttype/forms"/>
+  </ds:schemaRefs>
+</ds:datastoreItem>
 </file>
 
-<file path=customXml/item3.xml><?xml version="1.0" encoding="utf-8"?>
-<?mso-contentType ?>
-<FormTemplates xmlns="http://schemas.microsoft.com/sharepoint/v3/contenttype/forms">
-  <Display>DocumentLibraryForm</Display>
-  <Edit>DocumentLibraryForm</Edit>
-  <New>DocumentLibraryForm</New>
-</FormTemplates>
+<file path=customXml/itemProps2.xml><?xml version="1.0" encoding="utf-8"?>
+<ds:datastoreItem xmlns:ds="http://schemas.openxmlformats.org/officeDocument/2006/customXml" ds:itemID="{E40D4A78-B0D9-42DA-BD30-B9E9CAE9FAD8}">
+  <ds:schemaRefs>
+    <ds:schemaRef ds:uri="http://schemas.microsoft.com/office/2006/metadata/properties"/>
+    <ds:schemaRef ds:uri="http://schemas.microsoft.com/office/infopath/2007/PartnerControls"/>
+  </ds:schemaRefs>
+</ds:datastoreItem>
 </file>
 
-<file path=customXml/itemProps1.xml><?xml version="1.0" encoding="utf-8"?>
+<file path=customXml/itemProps3.xml><?xml version="1.0" encoding="utf-8"?>
 <ds:datastoreItem xmlns:ds="http://schemas.openxmlformats.org/officeDocument/2006/customXml" ds:itemID="{162188B6-B3E0-4D6C-9349-C97A817B641E}">
   <ds:schemaRefs>
     <ds:schemaRef ds:uri="http://schemas.microsoft.com/office/2006/metadata/contentType"/>
@@ -9069,21 +9629,4 @@
     <ds:schemaRef ds:uri="http://schemas.microsoft.com/internal/obd"/>
   </ds:schemaRefs>
 </ds:datastoreItem>
-</file>
-
-<file path=customXml/itemProps2.xml><?xml version="1.0" encoding="utf-8"?>
-<ds:datastoreItem xmlns:ds="http://schemas.openxmlformats.org/officeDocument/2006/customXml" ds:itemID="{E40D4A78-B0D9-42DA-BD30-B9E9CAE9FAD8}">
-  <ds:schemaRefs>
-    <ds:schemaRef ds:uri="http://schemas.microsoft.com/office/2006/metadata/properties"/>
-    <ds:schemaRef ds:uri="http://schemas.microsoft.com/office/infopath/2007/PartnerControls"/>
-  </ds:schemaRefs>
-</ds:datastoreItem>
-</file>
-
-<file path=customXml/itemProps3.xml><?xml version="1.0" encoding="utf-8"?>
-<ds:datastoreItem xmlns:ds="http://schemas.openxmlformats.org/officeDocument/2006/customXml" ds:itemID="{18EA3197-3160-41FF-A546-9691DEFA66FF}">
-  <ds:schemaRefs>
-    <ds:schemaRef ds:uri="http://schemas.microsoft.com/sharepoint/v3/contenttype/forms"/>
-  </ds:schemaRefs>
-</ds:datastoreItem>
 </file>
</xml_diff>

<commit_message>
alteracao no arquivo visao-negocio
</commit_message>
<xml_diff>
--- a/negocio/visao-negocio.docx
+++ b/negocio/visao-negocio.docx
@@ -1690,7 +1690,7 @@
         <w:rPr>
           <w:lang w:val="pt-BR"/>
         </w:rPr>
-        <w:t>O documentos possui informações do negócio</w:t>
+        <w:t>Os documentos possuem informações do negócio</w:t>
       </w:r>
     </w:p>
     <w:p>
@@ -2278,31 +2278,19 @@
         <w:rPr>
           <w:lang w:val="pt-BR"/>
         </w:rPr>
-        <w:t>Visto que os procedimentos realizados pelo funcionários da recepção podem ser facilitados através de um sistema</w:t>
-      </w:r>
-      <w:r>
-        <w:rPr>
-          <w:lang w:val="pt-BR"/>
-        </w:rPr>
-        <w:t xml:space="preserve">, onde todo controle da academia é </w:t>
-      </w:r>
-      <w:r>
-        <w:rPr>
-          <w:lang w:val="pt-BR"/>
-        </w:rPr>
-        <w:t>feito</w:t>
-      </w:r>
-      <w:r>
-        <w:rPr>
-          <w:lang w:val="pt-BR"/>
-        </w:rPr>
-        <w:t xml:space="preserve"> através de planilhas, o objetivo da nossa solução é propor um aplicativo onde podemos concentrar essas planilhas e tornando o trabalho do funcionário mais fácil e rápido. </w:t>
-      </w:r>
-      <w:r>
-        <w:rPr>
-          <w:lang w:val="pt-BR"/>
-        </w:rPr>
-        <w:t xml:space="preserve"> </w:t>
+        <w:t xml:space="preserve">Visto que os procedimentos realizados </w:t>
+      </w:r>
+      <w:r>
+        <w:rPr>
+          <w:lang w:val="pt-BR"/>
+        </w:rPr>
+        <w:t>pelos funcionários</w:t>
+      </w:r>
+      <w:r>
+        <w:rPr>
+          <w:lang w:val="pt-BR"/>
+        </w:rPr>
+        <w:t xml:space="preserve"> da recepção podem ser facilitados através de um sistema, onde todo controle da academia é feito através de planilhas, o objetivo da nossa solução é propor um aplicativo onde podemos concentrar essas planilhas e tornando o trabalho do funcionário mais fácil e rápido.  </w:t>
       </w:r>
     </w:p>
     <w:p>

</xml_diff>

<commit_message>
adicionado o ambiente do usuario no visao de negocio
</commit_message>
<xml_diff>
--- a/negocio/visao-negocio.docx
+++ b/negocio/visao-negocio.docx
@@ -4746,6 +4746,24 @@
         <w:pStyle w:val="Corpodetexto"/>
         <w:ind w:left="158"/>
         <w:rPr>
+          <w:rFonts w:ascii="Tahoma" w:hAnsi="Tahoma" w:eastAsia="Tahoma" w:cs="Tahoma"/>
+          <w:b w:val="0"/>
+          <w:bCs w:val="0"/>
+          <w:i w:val="0"/>
+          <w:iCs w:val="0"/>
+          <w:caps w:val="0"/>
+          <w:smallCaps w:val="0"/>
+          <w:noProof w:val="0"/>
+          <w:color w:val="000000" w:themeColor="text1" w:themeTint="FF" w:themeShade="FF"/>
+          <w:lang w:val="pt-BR"/>
+        </w:rPr>
+      </w:pPr>
+    </w:p>
+    <w:p>
+      <w:pPr>
+        <w:pStyle w:val="Corpodetexto"/>
+        <w:ind w:left="0"/>
+        <w:rPr>
           <w:rFonts w:ascii="Times New Roman;Georgia" w:hAnsi="Times New Roman;Georgia" w:eastAsia="Times New Roman;Georgia" w:cs="Times New Roman;Georgia"/>
           <w:b w:val="0"/>
           <w:bCs w:val="0"/>
@@ -4760,26 +4778,6 @@
           <w:lang w:val="pt-BR"/>
         </w:rPr>
       </w:pPr>
-    </w:p>
-    <w:p>
-      <w:pPr>
-        <w:pStyle w:val="Corpodetexto"/>
-        <w:ind w:left="158"/>
-        <w:rPr>
-          <w:rFonts w:ascii="Times New Roman;Georgia" w:hAnsi="Times New Roman;Georgia" w:eastAsia="Times New Roman;Georgia" w:cs="Times New Roman;Georgia"/>
-          <w:b w:val="0"/>
-          <w:bCs w:val="0"/>
-          <w:i w:val="0"/>
-          <w:iCs w:val="0"/>
-          <w:caps w:val="0"/>
-          <w:smallCaps w:val="0"/>
-          <w:noProof w:val="0"/>
-          <w:color w:val="000000" w:themeColor="text1" w:themeTint="FF" w:themeShade="FF"/>
-          <w:sz w:val="20"/>
-          <w:szCs w:val="20"/>
-          <w:lang w:val="pt-BR"/>
-        </w:rPr>
-      </w:pPr>
       <w:r>
         <w:rPr>
           <w:rFonts w:ascii="Tahoma" w:hAnsi="Tahoma" w:eastAsia="Tahoma" w:cs="Tahoma"/>
@@ -4793,7 +4791,7 @@
           <w:color w:val="000000" w:themeColor="text1" w:themeTint="FF" w:themeShade="FF"/>
           <w:lang w:val="pt-BR"/>
         </w:rPr>
-        <w:t xml:space="preserve">    Analisando os resultados da Tabela 3 sobre os objetivos dos frequentadores, observa-se que a maioria dos homens (16,6%) busca a academia pela saúde/qualidade de vida, seguida pela hipertrofia com 13,2%. Já no feminino (16,5%) praticam pela perda de peso/emagrecimento, seguido pela hipertrofia e fortalecimento muscular, ambos com (13,2%).</w:t>
+        <w:t>Analisando os resultados da Tabela 3 sobre os objetivos dos frequentadores, observa-se que a maioria dos homens (16,6%) busca a academia pela saúde/qualidade de vida, seguida pela hipertrofia com 13,2%. Já no feminino (16,5%) praticam pela perda de peso/emagrecimento, seguido pela hipertrofia e fortalecimento muscular, ambos com (13,2%).</w:t>
       </w:r>
     </w:p>
     <w:p>
@@ -6200,8 +6198,6 @@
           <w:lang w:val="pt-BR"/>
         </w:rPr>
       </w:pPr>
-      <w:bookmarkStart w:name="__RefHeading___Toc18206475" w:id="14"/>
-      <w:bookmarkEnd w:id="14"/>
       <w:r>
         <w:rPr>
           <w:lang w:val="pt-BR"/>
@@ -6211,122 +6207,171 @@
     </w:p>
     <w:p>
       <w:pPr>
-        <w:pStyle w:val="InfoBlue"/>
-        <w:rPr>
-          <w:lang w:val="pt-BR"/>
-        </w:rPr>
-      </w:pPr>
-      <w:r>
-        <w:rPr>
-          <w:lang w:val="pt-BR"/>
-        </w:rPr>
-        <w:t>[Detalhe o ambiente de trabalho do usuário-alvo. A seguir, são apresentadas algumas sugestões:</w:t>
-      </w:r>
-    </w:p>
-    <w:p>
-      <w:pPr>
-        <w:pStyle w:val="InfoBlue"/>
-        <w:numPr>
-          <w:ilvl w:val="0"/>
-          <w:numId w:val="4"/>
-        </w:numPr>
-        <w:rPr>
-          <w:lang w:val="pt-BR"/>
-        </w:rPr>
-      </w:pPr>
-      <w:r>
-        <w:rPr>
-          <w:lang w:val="pt-BR"/>
-        </w:rPr>
-        <w:t>Número de pessoas envolvidas na execução da tarefa? Isso está mudando?</w:t>
-      </w:r>
-    </w:p>
-    <w:p>
-      <w:pPr>
-        <w:pStyle w:val="InfoBlue"/>
-        <w:numPr>
-          <w:ilvl w:val="0"/>
-          <w:numId w:val="4"/>
-        </w:numPr>
-        <w:rPr>
-          <w:lang w:val="pt-BR"/>
-        </w:rPr>
-      </w:pPr>
-      <w:r>
-        <w:rPr>
-          <w:lang w:val="pt-BR"/>
-        </w:rPr>
-        <w:t>Qual é a duração de um ciclo de tarefas? Qual é o tempo gasto em cada atividade? Isso está mudando?</w:t>
-      </w:r>
-    </w:p>
-    <w:p>
-      <w:pPr>
-        <w:pStyle w:val="InfoBlue"/>
-        <w:numPr>
-          <w:ilvl w:val="0"/>
-          <w:numId w:val="4"/>
-        </w:numPr>
-        <w:rPr>
-          <w:lang w:val="pt-BR"/>
-        </w:rPr>
-      </w:pPr>
-      <w:r>
-        <w:rPr>
-          <w:lang w:val="pt-BR"/>
-        </w:rPr>
-        <w:t>Existem restrições ambientais exclusivas: unidade móvel, ar livre, a bordo, etc.?</w:t>
-      </w:r>
-    </w:p>
-    <w:p>
-      <w:pPr>
-        <w:pStyle w:val="InfoBlue"/>
-        <w:numPr>
-          <w:ilvl w:val="0"/>
-          <w:numId w:val="4"/>
-        </w:numPr>
-        <w:rPr>
-          <w:lang w:val="pt-BR"/>
-        </w:rPr>
-      </w:pPr>
-      <w:r>
-        <w:rPr>
-          <w:lang w:val="pt-BR"/>
-        </w:rPr>
-        <w:lastRenderedPageBreak/>
-        <w:t>Quais plataformas de sistema estão sendo utilizadas atualmente? Quais são as futuras plataformas?</w:t>
-      </w:r>
-    </w:p>
-    <w:p>
-      <w:pPr>
-        <w:pStyle w:val="InfoBlue"/>
-        <w:numPr>
-          <w:ilvl w:val="0"/>
-          <w:numId w:val="4"/>
-        </w:numPr>
-        <w:rPr>
-          <w:lang w:val="pt-BR"/>
-        </w:rPr>
-      </w:pPr>
-      <w:r>
-        <w:rPr>
-          <w:lang w:val="pt-BR"/>
-        </w:rPr>
-        <w:t>Que outros aplicativos estão em uso? É necessário que o seu aplicativo interaja com eles?</w:t>
-      </w:r>
-    </w:p>
-    <w:p>
-      <w:pPr>
-        <w:pStyle w:val="InfoBlue"/>
-        <w:rPr>
-          <w:lang w:val="pt-BR"/>
-        </w:rPr>
-      </w:pPr>
-      <w:r>
-        <w:rPr>
-          <w:lang w:val="pt-BR"/>
-        </w:rPr>
-        <w:t>Este é local em que podem ser incluídos os extratos do Modelo de Negócios para descrever a tarefa e os papéis envolvidos, etc.]</w:t>
-      </w:r>
+        <w:pStyle w:val="Ttulo3"/>
+        <w:rPr>
+          <w:noProof w:val="0"/>
+          <w:lang w:val="pt-BR"/>
+        </w:rPr>
+      </w:pPr>
+      <w:r>
+        <w:rPr>
+          <w:lang w:val="pt-BR"/>
+        </w:rPr>
+        <w:t>No momento, 2 pessoas são responsáveis para atender o público a cada período.</w:t>
+      </w:r>
+    </w:p>
+    <w:p>
+      <w:pPr>
+        <w:pStyle w:val="Ttulo3"/>
+        <w:rPr>
+          <w:noProof w:val="0"/>
+          <w:lang w:val="pt-BR"/>
+        </w:rPr>
+      </w:pPr>
+      <w:r>
+        <w:rPr>
+          <w:lang w:val="pt-BR"/>
+        </w:rPr>
+        <w:t xml:space="preserve">Normalmente dura de 5 </w:t>
+      </w:r>
+      <w:proofErr w:type="gramStart"/>
+      <w:r>
+        <w:rPr>
+          <w:noProof w:val="0"/>
+          <w:lang w:val="pt-BR"/>
+        </w:rPr>
+        <w:t>à</w:t>
+      </w:r>
+      <w:proofErr w:type="gramEnd"/>
+      <w:r>
+        <w:rPr>
+          <w:noProof w:val="0"/>
+          <w:lang w:val="pt-BR"/>
+        </w:rPr>
+        <w:t xml:space="preserve"> 10 minutos para preencher o formulário no </w:t>
+      </w:r>
+      <w:proofErr w:type="spellStart"/>
+      <w:r>
+        <w:rPr>
+          <w:noProof w:val="0"/>
+          <w:lang w:val="pt-BR"/>
+        </w:rPr>
+        <w:t>excel</w:t>
+      </w:r>
+      <w:proofErr w:type="spellEnd"/>
+      <w:r>
+        <w:rPr>
+          <w:noProof w:val="0"/>
+          <w:lang w:val="pt-BR"/>
+        </w:rPr>
+        <w:t xml:space="preserve"> de alunos novos.</w:t>
+      </w:r>
+      <w:r>
+        <w:tab/>
+      </w:r>
+    </w:p>
+    <w:p>
+      <w:pPr>
+        <w:pStyle w:val="Ttulo3"/>
+        <w:rPr>
+          <w:noProof w:val="0"/>
+          <w:lang w:val="pt-BR"/>
+        </w:rPr>
+      </w:pPr>
+      <w:r>
+        <w:rPr>
+          <w:noProof w:val="0"/>
+          <w:lang w:val="pt-BR"/>
+        </w:rPr>
+        <w:t>Duração de mais de 10 minutos para verificar data disponível e agendar exames para os alunos iniciantes.</w:t>
+      </w:r>
+    </w:p>
+    <w:p>
+      <w:pPr>
+        <w:pStyle w:val="Ttulo3"/>
+        <w:rPr>
+          <w:noProof w:val="0"/>
+          <w:lang w:val="pt-BR"/>
+        </w:rPr>
+      </w:pPr>
+      <w:r>
+        <w:rPr>
+          <w:noProof w:val="0"/>
+          <w:lang w:val="pt-BR"/>
+        </w:rPr>
+        <w:t>Tempo indeterminado para dar feedback dos alunos iniciantes para os instrutores</w:t>
+      </w:r>
+    </w:p>
+    <w:p>
+      <w:pPr>
+        <w:pStyle w:val="Ttulo3"/>
+        <w:rPr>
+          <w:noProof w:val="0"/>
+          <w:lang w:val="pt-BR"/>
+        </w:rPr>
+      </w:pPr>
+      <w:r>
+        <w:rPr>
+          <w:noProof w:val="0"/>
+          <w:lang w:val="pt-BR"/>
+        </w:rPr>
+        <w:t>Restrições que existem são que os atendentes só consegui dar suporte aos alunos só na academia, sendo pessoalmente ou ligação</w:t>
+      </w:r>
+    </w:p>
+    <w:p>
+      <w:pPr>
+        <w:pStyle w:val="Ttulo3"/>
+        <w:rPr>
+          <w:noProof w:val="0"/>
+          <w:lang w:val="pt-BR"/>
+        </w:rPr>
+      </w:pPr>
+      <w:r>
+        <w:rPr>
+          <w:noProof w:val="0"/>
+          <w:lang w:val="pt-BR"/>
+        </w:rPr>
+        <w:t xml:space="preserve">No momento, tem sido usado </w:t>
+      </w:r>
+      <w:proofErr w:type="spellStart"/>
+      <w:r>
+        <w:rPr>
+          <w:noProof w:val="0"/>
+          <w:lang w:val="pt-BR"/>
+        </w:rPr>
+        <w:t>excel</w:t>
+      </w:r>
+      <w:proofErr w:type="spellEnd"/>
+      <w:r>
+        <w:rPr>
+          <w:noProof w:val="0"/>
+          <w:lang w:val="pt-BR"/>
+        </w:rPr>
+        <w:t xml:space="preserve"> para gerenciar cadastro de alunos. A futura plataforma, será um site onde os administradores poderão gerenciar as mensalidades, controle de presença, e os interessados poderão se cadastrar e comprar um pacote bimestral, trimestral, semestral e anual e acompanhar as notícias e avisos da academia.</w:t>
+      </w:r>
+    </w:p>
+    <w:p>
+      <w:pPr>
+        <w:pStyle w:val="Corpodetexto"/>
+        <w:rPr>
+          <w:rFonts w:ascii="Times New Roman;Georgia" w:hAnsi="Times New Roman;Georgia" w:eastAsia="Times New Roman;Georgia" w:cs="Times New Roman;Georgia"/>
+          <w:noProof w:val="0"/>
+          <w:sz w:val="20"/>
+          <w:szCs w:val="20"/>
+          <w:lang w:val="pt-BR"/>
+        </w:rPr>
+      </w:pPr>
+    </w:p>
+    <w:p>
+      <w:pPr>
+        <w:pStyle w:val="Corpodetexto"/>
+        <w:rPr>
+          <w:rFonts w:ascii="Times New Roman;Georgia" w:hAnsi="Times New Roman;Georgia" w:eastAsia="Times New Roman;Georgia" w:cs="Times New Roman;Georgia"/>
+          <w:sz w:val="20"/>
+          <w:szCs w:val="20"/>
+          <w:lang w:val="pt-BR"/>
+        </w:rPr>
+      </w:pPr>
     </w:p>
     <w:p>
       <w:pPr>
@@ -6345,13 +6390,13 @@
         </w:rPr>
         <w:t>Perfis dos Envolvidos</w:t>
       </w:r>
+      <w:r>
+        <w:rPr>
+          <w:lang w:val="pt-BR"/>
+        </w:rPr>
+        <w:t xml:space="preserve">  </w:t>
+      </w:r>
       <w:bookmarkEnd w:id="16"/>
-      <w:r>
-        <w:rPr>
-          <w:lang w:val="pt-BR"/>
-        </w:rPr>
-        <w:t xml:space="preserve">  </w:t>
-      </w:r>
     </w:p>
     <w:p>
       <w:pPr>
@@ -6446,6 +6491,10 @@
             </a:graphic>
           </wp:anchor>
         </w:drawing>
+      </w:r>
+      <w:r>
+        <w:rPr/>
+        <w:t/>
       </w:r>
     </w:p>
     <w:p>

</xml_diff>

<commit_message>
adicionado perfis dos envolvidos em visao de negocio
</commit_message>
<xml_diff>
--- a/negocio/visao-negocio.docx
+++ b/negocio/visao-negocio.docx
@@ -6496,6 +6496,10 @@
         <w:rPr/>
         <w:t/>
       </w:r>
+      <w:r>
+        <w:rPr/>
+        <w:t/>
+      </w:r>
     </w:p>
     <w:p>
       <w:pPr>
@@ -6657,10 +6661,11 @@
           <w:tcPr>
             <w:tcW w:w="1890" w:type="dxa"/>
             <w:tcBorders>
-              <w:top w:val="single" w:color="000000" w:sz="4" w:space="0"/>
-              <w:left w:val="single" w:color="000000" w:sz="4" w:space="0"/>
-              <w:bottom w:val="single" w:color="000000" w:sz="4" w:space="0"/>
+              <w:top w:val="single" w:color="000000" w:themeColor="text1" w:sz="4" w:space="0"/>
+              <w:left w:val="single" w:color="000000" w:themeColor="text1" w:sz="4" w:space="0"/>
+              <w:bottom w:val="single" w:color="000000" w:themeColor="text1" w:sz="4" w:space="0"/>
             </w:tcBorders>
+            <w:tcMar/>
           </w:tcPr>
           <w:p>
             <w:pPr>
@@ -6684,24 +6689,31 @@
           <w:tcPr>
             <w:tcW w:w="6958" w:type="dxa"/>
             <w:tcBorders>
-              <w:top w:val="single" w:color="000000" w:sz="4" w:space="0"/>
-              <w:left w:val="single" w:color="000000" w:sz="4" w:space="0"/>
-              <w:bottom w:val="single" w:color="000000" w:sz="4" w:space="0"/>
-              <w:right w:val="single" w:color="000000" w:sz="4" w:space="0"/>
+              <w:top w:val="single" w:color="000000" w:themeColor="text1" w:sz="4" w:space="0"/>
+              <w:left w:val="single" w:color="000000" w:themeColor="text1" w:sz="4" w:space="0"/>
+              <w:bottom w:val="single" w:color="000000" w:themeColor="text1" w:sz="4" w:space="0"/>
+              <w:right w:val="single" w:color="000000" w:themeColor="text1" w:sz="4" w:space="0"/>
             </w:tcBorders>
-          </w:tcPr>
-          <w:p>
-            <w:pPr>
-              <w:pStyle w:val="InfoBlue"/>
-              <w:rPr>
-                <w:lang w:val="fr-FR"/>
-              </w:rPr>
-            </w:pPr>
-            <w:r>
-              <w:rPr>
-                <w:lang w:val="pt-BR"/>
-              </w:rPr>
-              <w:t>[Quem é o representante do envolvido no projeto? (É opcional se estiver documentado em outro local.) O que queremos aqui são nomes.]</w:t>
+            <w:tcMar/>
+          </w:tcPr>
+          <w:p>
+            <w:pPr>
+              <w:pStyle w:val="Corpodetexto"/>
+              <w:ind w:left="0"/>
+              <w:rPr>
+                <w:rFonts w:ascii="Times New Roman;Georgia" w:hAnsi="Times New Roman;Georgia" w:eastAsia="Times New Roman;Georgia" w:cs="Times New Roman;Georgia"/>
+                <w:noProof w:val="0"/>
+                <w:sz w:val="20"/>
+                <w:szCs w:val="20"/>
+                <w:lang w:val="pt-BR"/>
+              </w:rPr>
+            </w:pPr>
+            <w:r>
+              <w:rPr>
+                <w:noProof w:val="0"/>
+                <w:lang w:val="pt-BR"/>
+              </w:rPr>
+              <w:t>Dono da Academia</w:t>
             </w:r>
           </w:p>
         </w:tc>
@@ -6711,10 +6723,11 @@
           <w:tcPr>
             <w:tcW w:w="1890" w:type="dxa"/>
             <w:tcBorders>
-              <w:top w:val="single" w:color="000000" w:sz="4" w:space="0"/>
-              <w:left w:val="single" w:color="000000" w:sz="4" w:space="0"/>
-              <w:bottom w:val="single" w:color="000000" w:sz="4" w:space="0"/>
+              <w:top w:val="single" w:color="000000" w:themeColor="text1" w:sz="4" w:space="0"/>
+              <w:left w:val="single" w:color="000000" w:themeColor="text1" w:sz="4" w:space="0"/>
+              <w:bottom w:val="single" w:color="000000" w:themeColor="text1" w:sz="4" w:space="0"/>
             </w:tcBorders>
+            <w:tcMar/>
           </w:tcPr>
           <w:p>
             <w:pPr>
@@ -6738,25 +6751,38 @@
           <w:tcPr>
             <w:tcW w:w="6958" w:type="dxa"/>
             <w:tcBorders>
-              <w:top w:val="single" w:color="000000" w:sz="4" w:space="0"/>
-              <w:left w:val="single" w:color="000000" w:sz="4" w:space="0"/>
-              <w:bottom w:val="single" w:color="000000" w:sz="4" w:space="0"/>
-              <w:right w:val="single" w:color="000000" w:sz="4" w:space="0"/>
+              <w:top w:val="single" w:color="000000" w:themeColor="text1" w:sz="4" w:space="0"/>
+              <w:left w:val="single" w:color="000000" w:themeColor="text1" w:sz="4" w:space="0"/>
+              <w:bottom w:val="single" w:color="000000" w:themeColor="text1" w:sz="4" w:space="0"/>
+              <w:right w:val="single" w:color="000000" w:themeColor="text1" w:sz="4" w:space="0"/>
             </w:tcBorders>
-          </w:tcPr>
-          <w:p>
-            <w:pPr>
-              <w:pStyle w:val="InfoBlue"/>
-              <w:rPr>
-                <w:lang w:val="pt-BR"/>
-              </w:rPr>
-            </w:pPr>
-            <w:r>
-              <w:rPr>
-                <w:lang w:val="pt-BR"/>
-              </w:rPr>
-              <w:t>[Breve descrição do tipo de envolvido.]</w:t>
-            </w:r>
+            <w:tcMar/>
+          </w:tcPr>
+          <w:p>
+            <w:pPr>
+              <w:pStyle w:val="Corpodetexto"/>
+              <w:ind w:left="0"/>
+              <w:rPr>
+                <w:rFonts w:ascii="Times New Roman;Georgia" w:hAnsi="Times New Roman;Georgia" w:eastAsia="Times New Roman;Georgia" w:cs="Times New Roman;Georgia"/>
+                <w:color w:val="auto"/>
+                <w:sz w:val="20"/>
+                <w:szCs w:val="20"/>
+                <w:u w:val="none"/>
+                <w:lang w:val="pt-BR"/>
+              </w:rPr>
+            </w:pPr>
+            <w:hyperlink r:id="Rb1cb486bd72446db">
+              <w:r>
+                <w:rPr>
+                  <w:rStyle w:val="Hyperlink"/>
+                  <w:noProof w:val="0"/>
+                  <w:color w:val="auto"/>
+                  <w:u w:val="none"/>
+                  <w:lang w:val="pt-BR"/>
+                </w:rPr>
+                <w:t>O dono tem acesso a qualquer informação relacionado a gerenciamento da academia</w:t>
+              </w:r>
+            </w:hyperlink>
           </w:p>
         </w:tc>
       </w:tr>
@@ -6765,10 +6791,11 @@
           <w:tcPr>
             <w:tcW w:w="1890" w:type="dxa"/>
             <w:tcBorders>
-              <w:top w:val="single" w:color="000000" w:sz="4" w:space="0"/>
-              <w:left w:val="single" w:color="000000" w:sz="4" w:space="0"/>
-              <w:bottom w:val="single" w:color="000000" w:sz="4" w:space="0"/>
+              <w:top w:val="single" w:color="000000" w:themeColor="text1" w:sz="4" w:space="0"/>
+              <w:left w:val="single" w:color="000000" w:themeColor="text1" w:sz="4" w:space="0"/>
+              <w:bottom w:val="single" w:color="000000" w:themeColor="text1" w:sz="4" w:space="0"/>
             </w:tcBorders>
+            <w:tcMar/>
           </w:tcPr>
           <w:p>
             <w:pPr>
@@ -6792,24 +6819,41 @@
           <w:tcPr>
             <w:tcW w:w="6958" w:type="dxa"/>
             <w:tcBorders>
-              <w:top w:val="single" w:color="000000" w:sz="4" w:space="0"/>
-              <w:left w:val="single" w:color="000000" w:sz="4" w:space="0"/>
-              <w:bottom w:val="single" w:color="000000" w:sz="4" w:space="0"/>
-              <w:right w:val="single" w:color="000000" w:sz="4" w:space="0"/>
+              <w:top w:val="single" w:color="000000" w:themeColor="text1" w:sz="4" w:space="0"/>
+              <w:left w:val="single" w:color="000000" w:themeColor="text1" w:sz="4" w:space="0"/>
+              <w:bottom w:val="single" w:color="000000" w:themeColor="text1" w:sz="4" w:space="0"/>
+              <w:right w:val="single" w:color="000000" w:themeColor="text1" w:sz="4" w:space="0"/>
             </w:tcBorders>
-          </w:tcPr>
-          <w:p>
-            <w:pPr>
-              <w:pStyle w:val="InfoBlue"/>
-              <w:rPr>
-                <w:lang w:val="pt-BR"/>
-              </w:rPr>
-            </w:pPr>
-            <w:r>
-              <w:rPr>
-                <w:lang w:val="pt-BR"/>
-              </w:rPr>
-              <w:t>[Qualifique a habilidade, a formação técnica e o grau de sofisticação do envolvido — ou seja, se ele é um guru, executivo, especialista, usuário eventual e assim por diante.]</w:t>
+            <w:tcMar/>
+          </w:tcPr>
+          <w:p>
+            <w:pPr>
+              <w:pStyle w:val="Corpodetexto"/>
+              <w:bidi w:val="0"/>
+              <w:spacing w:before="0" w:beforeAutospacing="off" w:after="120" w:afterAutospacing="off"/>
+              <w:ind w:left="0" w:right="0"/>
+              <w:jc w:val="left"/>
+              <w:rPr>
+                <w:noProof w:val="0"/>
+                <w:lang w:val="pt-BR"/>
+              </w:rPr>
+            </w:pPr>
+            <w:r>
+              <w:rPr>
+                <w:noProof w:val="0"/>
+                <w:lang w:val="pt-BR"/>
+              </w:rPr>
+              <w:t>Ensino médio completo</w:t>
+            </w:r>
+            <w:r>
+              <w:br/>
+            </w:r>
+            <w:r>
+              <w:rPr>
+                <w:noProof w:val="0"/>
+                <w:lang w:val="pt-BR"/>
+              </w:rPr>
+              <w:t>Informática Básica</w:t>
             </w:r>
           </w:p>
         </w:tc>
@@ -6819,10 +6863,11 @@
           <w:tcPr>
             <w:tcW w:w="1890" w:type="dxa"/>
             <w:tcBorders>
-              <w:top w:val="single" w:color="000000" w:sz="4" w:space="0"/>
-              <w:left w:val="single" w:color="000000" w:sz="4" w:space="0"/>
-              <w:bottom w:val="single" w:color="000000" w:sz="4" w:space="0"/>
+              <w:top w:val="single" w:color="000000" w:themeColor="text1" w:sz="4" w:space="0"/>
+              <w:left w:val="single" w:color="000000" w:themeColor="text1" w:sz="4" w:space="0"/>
+              <w:bottom w:val="single" w:color="000000" w:themeColor="text1" w:sz="4" w:space="0"/>
             </w:tcBorders>
+            <w:tcMar/>
           </w:tcPr>
           <w:p>
             <w:pPr>
@@ -6846,24 +6891,45 @@
           <w:tcPr>
             <w:tcW w:w="6958" w:type="dxa"/>
             <w:tcBorders>
-              <w:top w:val="single" w:color="000000" w:sz="4" w:space="0"/>
-              <w:left w:val="single" w:color="000000" w:sz="4" w:space="0"/>
-              <w:bottom w:val="single" w:color="000000" w:sz="4" w:space="0"/>
-              <w:right w:val="single" w:color="000000" w:sz="4" w:space="0"/>
+              <w:top w:val="single" w:color="000000" w:themeColor="text1" w:sz="4" w:space="0"/>
+              <w:left w:val="single" w:color="000000" w:themeColor="text1" w:sz="4" w:space="0"/>
+              <w:bottom w:val="single" w:color="000000" w:themeColor="text1" w:sz="4" w:space="0"/>
+              <w:right w:val="single" w:color="000000" w:themeColor="text1" w:sz="4" w:space="0"/>
             </w:tcBorders>
-          </w:tcPr>
-          <w:p>
-            <w:pPr>
-              <w:pStyle w:val="InfoBlue"/>
-              <w:rPr>
-                <w:lang w:val="fr-FR"/>
-              </w:rPr>
-            </w:pPr>
-            <w:r>
-              <w:rPr>
-                <w:lang w:val="pt-BR"/>
-              </w:rPr>
-              <w:t>[Liste as principais responsabilidades dos envolvidos no que diz respeito ao sistema em desenvolvimento; ou seja, o interesse deles como envolvidos.</w:t>
+            <w:tcMar/>
+          </w:tcPr>
+          <w:p>
+            <w:pPr>
+              <w:pStyle w:val="Corpodetexto"/>
+              <w:ind w:left="0"/>
+              <w:rPr>
+                <w:rFonts w:ascii="Times New Roman;Georgia" w:hAnsi="Times New Roman;Georgia" w:eastAsia="Times New Roman;Georgia" w:cs="Times New Roman;Georgia"/>
+                <w:noProof w:val="0"/>
+                <w:sz w:val="20"/>
+                <w:szCs w:val="20"/>
+                <w:lang w:val="pt-BR"/>
+              </w:rPr>
+            </w:pPr>
+            <w:r>
+              <w:rPr>
+                <w:noProof w:val="0"/>
+                <w:lang w:val="pt-BR"/>
+              </w:rPr>
+              <w:t xml:space="preserve">O dono, dirá as suas </w:t>
+            </w:r>
+            <w:r>
+              <w:rPr>
+                <w:noProof w:val="0"/>
+                <w:lang w:val="pt-BR"/>
+              </w:rPr>
+              <w:t>necessidades relacionadas</w:t>
+            </w:r>
+            <w:r>
+              <w:rPr>
+                <w:noProof w:val="0"/>
+                <w:lang w:val="pt-BR"/>
+              </w:rPr>
+              <w:t xml:space="preserve"> aos processos de gerenciamento na academia e automatizar qualquer processo que possa ser feito.</w:t>
             </w:r>
           </w:p>
         </w:tc>
@@ -6873,10 +6939,11 @@
           <w:tcPr>
             <w:tcW w:w="1890" w:type="dxa"/>
             <w:tcBorders>
-              <w:top w:val="single" w:color="000000" w:sz="4" w:space="0"/>
-              <w:left w:val="single" w:color="000000" w:sz="4" w:space="0"/>
-              <w:bottom w:val="single" w:color="000000" w:sz="4" w:space="0"/>
+              <w:top w:val="single" w:color="000000" w:themeColor="text1" w:sz="4" w:space="0"/>
+              <w:left w:val="single" w:color="000000" w:themeColor="text1" w:sz="4" w:space="0"/>
+              <w:bottom w:val="single" w:color="000000" w:themeColor="text1" w:sz="4" w:space="0"/>
             </w:tcBorders>
+            <w:tcMar/>
           </w:tcPr>
           <w:p>
             <w:pPr>
@@ -6900,24 +6967,31 @@
           <w:tcPr>
             <w:tcW w:w="6958" w:type="dxa"/>
             <w:tcBorders>
-              <w:top w:val="single" w:color="000000" w:sz="4" w:space="0"/>
-              <w:left w:val="single" w:color="000000" w:sz="4" w:space="0"/>
-              <w:bottom w:val="single" w:color="000000" w:sz="4" w:space="0"/>
-              <w:right w:val="single" w:color="000000" w:sz="4" w:space="0"/>
+              <w:top w:val="single" w:color="000000" w:themeColor="text1" w:sz="4" w:space="0"/>
+              <w:left w:val="single" w:color="000000" w:themeColor="text1" w:sz="4" w:space="0"/>
+              <w:bottom w:val="single" w:color="000000" w:themeColor="text1" w:sz="4" w:space="0"/>
+              <w:right w:val="single" w:color="000000" w:themeColor="text1" w:sz="4" w:space="0"/>
             </w:tcBorders>
-          </w:tcPr>
-          <w:p>
-            <w:pPr>
-              <w:pStyle w:val="InfoBlue"/>
-              <w:rPr>
-                <w:lang w:val="fr-FR"/>
-              </w:rPr>
-            </w:pPr>
-            <w:r>
-              <w:rPr>
-                <w:lang w:val="pt-BR"/>
-              </w:rPr>
-              <w:t>[Como o envolvido define sucesso? De que forma o envolvido é recompensado?]</w:t>
+            <w:tcMar/>
+          </w:tcPr>
+          <w:p>
+            <w:pPr>
+              <w:pStyle w:val="Corpodetexto"/>
+              <w:ind w:left="0"/>
+              <w:rPr>
+                <w:rFonts w:ascii="Times New Roman;Georgia" w:hAnsi="Times New Roman;Georgia" w:eastAsia="Times New Roman;Georgia" w:cs="Times New Roman;Georgia"/>
+                <w:noProof w:val="0"/>
+                <w:sz w:val="20"/>
+                <w:szCs w:val="20"/>
+                <w:lang w:val="pt-BR"/>
+              </w:rPr>
+            </w:pPr>
+            <w:r>
+              <w:rPr>
+                <w:noProof w:val="0"/>
+                <w:lang w:val="pt-BR"/>
+              </w:rPr>
+              <w:t>Terá os processos repetitivos automatizados e os funcionários poderão ter mais controle no gerenciamento dos alunos</w:t>
             </w:r>
           </w:p>
         </w:tc>
@@ -6927,10 +7001,11 @@
           <w:tcPr>
             <w:tcW w:w="1890" w:type="dxa"/>
             <w:tcBorders>
-              <w:top w:val="single" w:color="000000" w:sz="4" w:space="0"/>
-              <w:left w:val="single" w:color="000000" w:sz="4" w:space="0"/>
-              <w:bottom w:val="single" w:color="000000" w:sz="4" w:space="0"/>
+              <w:top w:val="single" w:color="000000" w:themeColor="text1" w:sz="4" w:space="0"/>
+              <w:left w:val="single" w:color="000000" w:themeColor="text1" w:sz="4" w:space="0"/>
+              <w:bottom w:val="single" w:color="000000" w:themeColor="text1" w:sz="4" w:space="0"/>
             </w:tcBorders>
+            <w:tcMar/>
           </w:tcPr>
           <w:p>
             <w:pPr>
@@ -6954,73 +7029,31 @@
           <w:tcPr>
             <w:tcW w:w="6958" w:type="dxa"/>
             <w:tcBorders>
-              <w:top w:val="single" w:color="000000" w:sz="4" w:space="0"/>
-              <w:left w:val="single" w:color="000000" w:sz="4" w:space="0"/>
-              <w:bottom w:val="single" w:color="000000" w:sz="4" w:space="0"/>
-              <w:right w:val="single" w:color="000000" w:sz="4" w:space="0"/>
+              <w:top w:val="single" w:color="000000" w:themeColor="text1" w:sz="4" w:space="0"/>
+              <w:left w:val="single" w:color="000000" w:themeColor="text1" w:sz="4" w:space="0"/>
+              <w:bottom w:val="single" w:color="000000" w:themeColor="text1" w:sz="4" w:space="0"/>
+              <w:right w:val="single" w:color="000000" w:themeColor="text1" w:sz="4" w:space="0"/>
             </w:tcBorders>
-          </w:tcPr>
-          <w:p>
-            <w:pPr>
-              <w:pStyle w:val="InfoBlue"/>
-              <w:rPr>
-                <w:lang w:val="pt-BR"/>
-              </w:rPr>
-            </w:pPr>
-            <w:r>
-              <w:rPr>
-                <w:lang w:val="pt-BR"/>
-              </w:rPr>
-              <w:t xml:space="preserve">[Qual é o grau de comprometimento do envolvido no projeto? Está relacionado, sempre que possível, aos papéis do </w:t>
-            </w:r>
-            <w:proofErr w:type="spellStart"/>
-            <w:r>
-              <w:rPr>
-                <w:lang w:val="pt-BR"/>
-              </w:rPr>
-              <w:t>Rational</w:t>
-            </w:r>
-            <w:proofErr w:type="spellEnd"/>
-            <w:r>
-              <w:rPr>
-                <w:lang w:val="pt-BR"/>
-              </w:rPr>
-              <w:t xml:space="preserve"> </w:t>
-            </w:r>
-            <w:proofErr w:type="spellStart"/>
-            <w:r>
-              <w:rPr>
-                <w:lang w:val="pt-BR"/>
-              </w:rPr>
-              <w:t>Unified</w:t>
-            </w:r>
-            <w:proofErr w:type="spellEnd"/>
-            <w:r>
-              <w:rPr>
-                <w:lang w:val="pt-BR"/>
-              </w:rPr>
-              <w:t xml:space="preserve"> </w:t>
-            </w:r>
-            <w:proofErr w:type="spellStart"/>
-            <w:r>
-              <w:rPr>
-                <w:lang w:val="pt-BR"/>
-              </w:rPr>
-              <w:t>Process</w:t>
-            </w:r>
-            <w:proofErr w:type="spellEnd"/>
-            <w:r>
-              <w:rPr>
-                <w:lang w:val="pt-BR"/>
-              </w:rPr>
-              <w:t xml:space="preserve"> — ou seja, ao </w:t>
-            </w:r>
-            <w:r>
-              <w:rPr>
-                <w:lang w:val="pt-BR"/>
-              </w:rPr>
-              <w:lastRenderedPageBreak/>
-              <w:t>Revisor de Requisitos, etc.]</w:t>
+            <w:tcMar/>
+          </w:tcPr>
+          <w:p>
+            <w:pPr>
+              <w:pStyle w:val="Corpodetexto"/>
+              <w:ind w:left="0"/>
+              <w:rPr>
+                <w:rFonts w:ascii="Times New Roman;Georgia" w:hAnsi="Times New Roman;Georgia" w:eastAsia="Times New Roman;Georgia" w:cs="Times New Roman;Georgia"/>
+                <w:noProof w:val="0"/>
+                <w:sz w:val="20"/>
+                <w:szCs w:val="20"/>
+                <w:lang w:val="pt-BR"/>
+              </w:rPr>
+            </w:pPr>
+            <w:r>
+              <w:rPr>
+                <w:noProof w:val="0"/>
+                <w:lang w:val="pt-BR"/>
+              </w:rPr>
+              <w:t>Está relacionado sempre que possível</w:t>
             </w:r>
           </w:p>
         </w:tc>
@@ -7030,10 +7063,11 @@
           <w:tcPr>
             <w:tcW w:w="1890" w:type="dxa"/>
             <w:tcBorders>
-              <w:top w:val="single" w:color="000000" w:sz="4" w:space="0"/>
-              <w:left w:val="single" w:color="000000" w:sz="4" w:space="0"/>
-              <w:bottom w:val="single" w:color="000000" w:sz="4" w:space="0"/>
+              <w:top w:val="single" w:color="000000" w:themeColor="text1" w:sz="4" w:space="0"/>
+              <w:left w:val="single" w:color="000000" w:themeColor="text1" w:sz="4" w:space="0"/>
+              <w:bottom w:val="single" w:color="000000" w:themeColor="text1" w:sz="4" w:space="0"/>
             </w:tcBorders>
+            <w:tcMar/>
           </w:tcPr>
           <w:p>
             <w:pPr>
@@ -7058,11 +7092,12 @@
           <w:tcPr>
             <w:tcW w:w="6958" w:type="dxa"/>
             <w:tcBorders>
-              <w:top w:val="single" w:color="000000" w:sz="4" w:space="0"/>
-              <w:left w:val="single" w:color="000000" w:sz="4" w:space="0"/>
-              <w:bottom w:val="single" w:color="000000" w:sz="4" w:space="0"/>
-              <w:right w:val="single" w:color="000000" w:sz="4" w:space="0"/>
+              <w:top w:val="single" w:color="000000" w:themeColor="text1" w:sz="4" w:space="0"/>
+              <w:left w:val="single" w:color="000000" w:themeColor="text1" w:sz="4" w:space="0"/>
+              <w:bottom w:val="single" w:color="000000" w:themeColor="text1" w:sz="4" w:space="0"/>
+              <w:right w:val="single" w:color="000000" w:themeColor="text1" w:sz="4" w:space="0"/>
             </w:tcBorders>
+            <w:tcMar/>
           </w:tcPr>
           <w:p>
             <w:pPr>
@@ -7085,10 +7120,11 @@
           <w:tcPr>
             <w:tcW w:w="1890" w:type="dxa"/>
             <w:tcBorders>
-              <w:top w:val="single" w:color="000000" w:sz="4" w:space="0"/>
-              <w:left w:val="single" w:color="000000" w:sz="4" w:space="0"/>
-              <w:bottom w:val="single" w:color="000000" w:sz="4" w:space="0"/>
+              <w:top w:val="single" w:color="000000" w:themeColor="text1" w:sz="4" w:space="0"/>
+              <w:left w:val="single" w:color="000000" w:themeColor="text1" w:sz="4" w:space="0"/>
+              <w:bottom w:val="single" w:color="000000" w:themeColor="text1" w:sz="4" w:space="0"/>
             </w:tcBorders>
+            <w:tcMar/>
           </w:tcPr>
           <w:p>
             <w:pPr>
@@ -7112,24 +7148,31 @@
           <w:tcPr>
             <w:tcW w:w="6958" w:type="dxa"/>
             <w:tcBorders>
-              <w:top w:val="single" w:color="000000" w:sz="4" w:space="0"/>
-              <w:left w:val="single" w:color="000000" w:sz="4" w:space="0"/>
-              <w:bottom w:val="single" w:color="000000" w:sz="4" w:space="0"/>
-              <w:right w:val="single" w:color="000000" w:sz="4" w:space="0"/>
+              <w:top w:val="single" w:color="000000" w:themeColor="text1" w:sz="4" w:space="0"/>
+              <w:left w:val="single" w:color="000000" w:themeColor="text1" w:sz="4" w:space="0"/>
+              <w:bottom w:val="single" w:color="000000" w:themeColor="text1" w:sz="4" w:space="0"/>
+              <w:right w:val="single" w:color="000000" w:themeColor="text1" w:sz="4" w:space="0"/>
             </w:tcBorders>
-          </w:tcPr>
-          <w:p>
-            <w:pPr>
-              <w:pStyle w:val="InfoBlue"/>
-              <w:rPr>
-                <w:lang w:val="pt-BR"/>
-              </w:rPr>
-            </w:pPr>
-            <w:r>
-              <w:rPr>
-                <w:lang w:val="pt-BR"/>
-              </w:rPr>
-              <w:t>[Problemas que interfiram no bom andamento do projeto e outras informações relevantes devem ser relacionados aqui.]</w:t>
+            <w:tcMar/>
+          </w:tcPr>
+          <w:p>
+            <w:pPr>
+              <w:pStyle w:val="Corpodetexto"/>
+              <w:ind w:left="0"/>
+              <w:rPr>
+                <w:rFonts w:ascii="Times New Roman;Georgia" w:hAnsi="Times New Roman;Georgia" w:eastAsia="Times New Roman;Georgia" w:cs="Times New Roman;Georgia"/>
+                <w:noProof w:val="0"/>
+                <w:sz w:val="20"/>
+                <w:szCs w:val="20"/>
+                <w:lang w:val="pt-BR"/>
+              </w:rPr>
+            </w:pPr>
+            <w:r>
+              <w:rPr>
+                <w:noProof w:val="0"/>
+                <w:lang w:val="pt-BR"/>
+              </w:rPr>
+              <w:t>Dificuldades de esclarecer os requisitos</w:t>
             </w:r>
           </w:p>
         </w:tc>

</xml_diff>

<commit_message>
adicionado alternativas e concorrencia no arquivo visao-negocio
</commit_message>
<xml_diff>
--- a/negocio/visao-negocio.docx
+++ b/negocio/visao-negocio.docx
@@ -402,6 +402,7 @@
               <w:left w:val="single" w:color="70AD47" w:themeColor="accent6" w:sz="6" w:space="0"/>
               <w:bottom w:val="single" w:color="70AD47" w:themeColor="accent6" w:sz="6" w:space="0"/>
             </w:tcBorders>
+            <w:tcMar/>
           </w:tcPr>
           <w:p>
             <w:pPr>
@@ -431,6 +432,7 @@
               <w:left w:val="single" w:color="70AD47" w:themeColor="accent6" w:sz="6" w:space="0"/>
               <w:bottom w:val="single" w:color="70AD47" w:themeColor="accent6" w:sz="6" w:space="0"/>
             </w:tcBorders>
+            <w:tcMar/>
           </w:tcPr>
           <w:p>
             <w:pPr>
@@ -460,6 +462,7 @@
               <w:left w:val="single" w:color="70AD47" w:themeColor="accent6" w:sz="6" w:space="0"/>
               <w:bottom w:val="single" w:color="70AD47" w:themeColor="accent6" w:sz="6" w:space="0"/>
             </w:tcBorders>
+            <w:tcMar/>
           </w:tcPr>
           <w:p>
             <w:pPr>
@@ -490,6 +493,7 @@
               <w:bottom w:val="single" w:color="70AD47" w:themeColor="accent6" w:sz="6" w:space="0"/>
               <w:right w:val="single" w:color="70AD47" w:themeColor="accent6" w:sz="6" w:space="0"/>
             </w:tcBorders>
+            <w:tcMar/>
           </w:tcPr>
           <w:p>
             <w:pPr>
@@ -521,6 +525,7 @@
               <w:left w:val="single" w:color="70AD47" w:themeColor="accent6" w:sz="6" w:space="0"/>
               <w:bottom w:val="single" w:color="70AD47" w:themeColor="accent6" w:sz="6" w:space="0"/>
             </w:tcBorders>
+            <w:tcMar/>
           </w:tcPr>
           <w:p>
             <w:pPr>
@@ -545,6 +550,7 @@
               <w:left w:val="single" w:color="70AD47" w:themeColor="accent6" w:sz="6" w:space="0"/>
               <w:bottom w:val="single" w:color="70AD47" w:themeColor="accent6" w:sz="6" w:space="0"/>
             </w:tcBorders>
+            <w:tcMar/>
           </w:tcPr>
           <w:p>
             <w:pPr>
@@ -569,6 +575,7 @@
               <w:left w:val="single" w:color="70AD47" w:themeColor="accent6" w:sz="6" w:space="0"/>
               <w:bottom w:val="single" w:color="70AD47" w:themeColor="accent6" w:sz="6" w:space="0"/>
             </w:tcBorders>
+            <w:tcMar/>
           </w:tcPr>
           <w:p>
             <w:pPr>
@@ -594,6 +601,7 @@
               <w:bottom w:val="single" w:color="70AD47" w:themeColor="accent6" w:sz="6" w:space="0"/>
               <w:right w:val="single" w:color="70AD47" w:themeColor="accent6" w:sz="6" w:space="0"/>
             </w:tcBorders>
+            <w:tcMar/>
           </w:tcPr>
           <w:p>
             <w:pPr>
@@ -620,6 +628,7 @@
               <w:left w:val="single" w:color="70AD47" w:themeColor="accent6" w:sz="6" w:space="0"/>
               <w:bottom w:val="single" w:color="70AD47" w:themeColor="accent6" w:sz="6" w:space="0"/>
             </w:tcBorders>
+            <w:tcMar/>
           </w:tcPr>
           <w:p>
             <w:pPr>
@@ -629,6 +638,12 @@
                 <w:lang w:val="pt-BR"/>
               </w:rPr>
             </w:pPr>
+            <w:r>
+              <w:rPr>
+                <w:lang w:val="pt-BR"/>
+              </w:rPr>
+              <w:t>16/06/2021</w:t>
+            </w:r>
           </w:p>
         </w:tc>
         <w:tc>
@@ -639,6 +654,7 @@
               <w:left w:val="single" w:color="70AD47" w:themeColor="accent6" w:sz="6" w:space="0"/>
               <w:bottom w:val="single" w:color="70AD47" w:themeColor="accent6" w:sz="6" w:space="0"/>
             </w:tcBorders>
+            <w:tcMar/>
           </w:tcPr>
           <w:p>
             <w:pPr>
@@ -648,6 +664,12 @@
                 <w:lang w:val="pt-BR"/>
               </w:rPr>
             </w:pPr>
+            <w:r>
+              <w:rPr>
+                <w:lang w:val="pt-BR"/>
+              </w:rPr>
+              <w:t>1.1</w:t>
+            </w:r>
           </w:p>
         </w:tc>
         <w:tc>
@@ -658,6 +680,7 @@
               <w:left w:val="single" w:color="70AD47" w:themeColor="accent6" w:sz="6" w:space="0"/>
               <w:bottom w:val="single" w:color="70AD47" w:themeColor="accent6" w:sz="6" w:space="0"/>
             </w:tcBorders>
+            <w:tcMar/>
           </w:tcPr>
           <w:p>
             <w:pPr>
@@ -667,6 +690,12 @@
                 <w:lang w:val="pt-BR"/>
               </w:rPr>
             </w:pPr>
+            <w:r>
+              <w:rPr>
+                <w:lang w:val="pt-BR"/>
+              </w:rPr>
+              <w:t>&lt;detalhes&gt;</w:t>
+            </w:r>
           </w:p>
         </w:tc>
         <w:tc>
@@ -678,6 +707,7 @@
               <w:bottom w:val="single" w:color="70AD47" w:themeColor="accent6" w:sz="6" w:space="0"/>
               <w:right w:val="single" w:color="70AD47" w:themeColor="accent6" w:sz="6" w:space="0"/>
             </w:tcBorders>
+            <w:tcMar/>
           </w:tcPr>
           <w:p>
             <w:pPr>
@@ -687,6 +717,12 @@
                 <w:lang w:val="pt-BR"/>
               </w:rPr>
             </w:pPr>
+            <w:r>
+              <w:rPr>
+                <w:lang w:val="pt-BR"/>
+              </w:rPr>
+              <w:t>Fabio</w:t>
+            </w:r>
           </w:p>
         </w:tc>
       </w:tr>
@@ -699,6 +735,7 @@
               <w:left w:val="single" w:color="70AD47" w:themeColor="accent6" w:sz="6" w:space="0"/>
               <w:bottom w:val="single" w:color="70AD47" w:themeColor="accent6" w:sz="6" w:space="0"/>
             </w:tcBorders>
+            <w:tcMar/>
           </w:tcPr>
           <w:p>
             <w:pPr>
@@ -718,6 +755,7 @@
               <w:left w:val="single" w:color="70AD47" w:themeColor="accent6" w:sz="6" w:space="0"/>
               <w:bottom w:val="single" w:color="70AD47" w:themeColor="accent6" w:sz="6" w:space="0"/>
             </w:tcBorders>
+            <w:tcMar/>
           </w:tcPr>
           <w:p>
             <w:pPr>
@@ -737,6 +775,7 @@
               <w:left w:val="single" w:color="70AD47" w:themeColor="accent6" w:sz="6" w:space="0"/>
               <w:bottom w:val="single" w:color="70AD47" w:themeColor="accent6" w:sz="6" w:space="0"/>
             </w:tcBorders>
+            <w:tcMar/>
           </w:tcPr>
           <w:p>
             <w:pPr>
@@ -757,6 +796,7 @@
               <w:bottom w:val="single" w:color="70AD47" w:themeColor="accent6" w:sz="6" w:space="0"/>
               <w:right w:val="single" w:color="70AD47" w:themeColor="accent6" w:sz="6" w:space="0"/>
             </w:tcBorders>
+            <w:tcMar/>
           </w:tcPr>
           <w:p>
             <w:pPr>
@@ -778,6 +818,7 @@
               <w:left w:val="single" w:color="70AD47" w:themeColor="accent6" w:sz="6" w:space="0"/>
               <w:bottom w:val="single" w:color="70AD47" w:themeColor="accent6" w:sz="6" w:space="0"/>
             </w:tcBorders>
+            <w:tcMar/>
           </w:tcPr>
           <w:p>
             <w:pPr>
@@ -797,6 +838,7 @@
               <w:left w:val="single" w:color="70AD47" w:themeColor="accent6" w:sz="6" w:space="0"/>
               <w:bottom w:val="single" w:color="70AD47" w:themeColor="accent6" w:sz="6" w:space="0"/>
             </w:tcBorders>
+            <w:tcMar/>
           </w:tcPr>
           <w:p>
             <w:pPr>
@@ -816,6 +858,7 @@
               <w:left w:val="single" w:color="70AD47" w:themeColor="accent6" w:sz="6" w:space="0"/>
               <w:bottom w:val="single" w:color="70AD47" w:themeColor="accent6" w:sz="6" w:space="0"/>
             </w:tcBorders>
+            <w:tcMar/>
           </w:tcPr>
           <w:p>
             <w:pPr>
@@ -836,6 +879,7 @@
               <w:bottom w:val="single" w:color="70AD47" w:themeColor="accent6" w:sz="6" w:space="0"/>
               <w:right w:val="single" w:color="70AD47" w:themeColor="accent6" w:sz="6" w:space="0"/>
             </w:tcBorders>
+            <w:tcMar/>
           </w:tcPr>
           <w:p>
             <w:pPr>
@@ -1616,20 +1660,6 @@
     </w:p>
     <w:p>
       <w:pPr>
-        <w:pStyle w:val="InfoBlue"/>
-        <w:rPr>
-          <w:lang w:val="pt-BR"/>
-        </w:rPr>
-      </w:pPr>
-      <w:r>
-        <w:rPr>
-          <w:lang w:val="pt-BR"/>
-        </w:rPr>
-        <w:t>Esse sistema permitirá novos alunos a aquisição de um plano personalizado para a sua rotina, e para os alunos já cadastros, uma maior facilidade na organização de treinos e pagamentos.</w:t>
-      </w:r>
-    </w:p>
-    <w:p>
-      <w:pPr>
         <w:pStyle w:val="Ttulo2"/>
         <w:rPr>
           <w:lang w:val="pt-BR"/>
@@ -1784,16 +1814,16 @@
         <w:pStyle w:val="Ttulo3"/>
         <w:ind w:firstLine="720"/>
         <w:rPr>
-          <w:b/>
-          <w:bCs/>
+          <w:b w:val="1"/>
+          <w:bCs w:val="1"/>
           <w:color w:val="FF0000"/>
           <w:lang w:val="pt-BR"/>
         </w:rPr>
       </w:pPr>
       <w:r>
         <w:rPr>
-          <w:b/>
-          <w:bCs/>
+          <w:b w:val="1"/>
+          <w:bCs w:val="1"/>
           <w:color w:val="FF0000"/>
           <w:lang w:val="pt-BR"/>
         </w:rPr>
@@ -2027,8 +2057,8 @@
         <w:pStyle w:val="Ttulo3"/>
         <w:ind w:firstLine="720"/>
         <w:rPr>
-          <w:b/>
-          <w:bCs/>
+          <w:b w:val="1"/>
+          <w:bCs w:val="1"/>
           <w:i w:val="0"/>
           <w:iCs w:val="0"/>
           <w:lang w:val="pt-BR"/>
@@ -2036,8 +2066,8 @@
       </w:pPr>
       <w:r>
         <w:rPr>
-          <w:b/>
-          <w:bCs/>
+          <w:b w:val="1"/>
+          <w:bCs w:val="1"/>
           <w:i w:val="0"/>
           <w:iCs w:val="0"/>
           <w:lang w:val="pt-BR"/>
@@ -2050,73 +2080,71 @@
         <w:pStyle w:val="Ttulo4"/>
         <w:ind w:firstLine="1440"/>
         <w:rPr>
-          <w:i/>
-          <w:iCs/>
-          <w:lang w:val="pt-BR"/>
-        </w:rPr>
-      </w:pPr>
-      <w:r>
-        <w:rPr>
-          <w:i/>
-          <w:iCs/>
+          <w:i w:val="1"/>
+          <w:iCs w:val="1"/>
+          <w:lang w:val="pt-BR"/>
+        </w:rPr>
+      </w:pPr>
+      <w:r>
+        <w:rPr>
+          <w:i w:val="1"/>
+          <w:iCs w:val="1"/>
           <w:lang w:val="pt-BR"/>
         </w:rPr>
         <w:t>Na recepção da academia, a recepcionista irá cadastrar o novo aluno no sistema atual (</w:t>
       </w:r>
       <w:r>
         <w:rPr>
-          <w:i/>
-          <w:iCs/>
+          <w:i w:val="1"/>
+          <w:iCs w:val="1"/>
           <w:lang w:val="pt-BR"/>
         </w:rPr>
         <w:t xml:space="preserve">Planilhas </w:t>
       </w:r>
-      <w:proofErr w:type="spellStart"/>
-      <w:r>
-        <w:rPr>
-          <w:i/>
-          <w:iCs/>
+      <w:r>
+        <w:rPr>
+          <w:i w:val="1"/>
+          <w:iCs w:val="1"/>
           <w:lang w:val="pt-BR"/>
         </w:rPr>
         <w:t>excel</w:t>
       </w:r>
-      <w:proofErr w:type="spellEnd"/>
-      <w:r>
-        <w:rPr>
-          <w:i/>
-          <w:iCs/>
+      <w:r>
+        <w:rPr>
+          <w:i w:val="1"/>
+          <w:iCs w:val="1"/>
           <w:lang w:val="pt-BR"/>
         </w:rPr>
         <w:t xml:space="preserve">), </w:t>
       </w:r>
       <w:r>
         <w:rPr>
-          <w:i/>
-          <w:iCs/>
+          <w:i w:val="1"/>
+          <w:iCs w:val="1"/>
           <w:lang w:val="pt-BR"/>
         </w:rPr>
         <w:t>onde</w:t>
       </w:r>
       <w:r>
         <w:rPr>
-          <w:i/>
-          <w:iCs/>
+          <w:i w:val="1"/>
+          <w:iCs w:val="1"/>
           <w:lang w:val="pt-BR"/>
         </w:rPr>
         <w:t xml:space="preserve"> pedirá os dados pessoais e</w:t>
       </w:r>
       <w:r>
         <w:rPr>
-          <w:i/>
-          <w:iCs/>
+          <w:i w:val="1"/>
+          <w:iCs w:val="1"/>
           <w:lang w:val="pt-BR"/>
         </w:rPr>
         <w:t xml:space="preserve"> fazer o agendamento dos exames</w:t>
       </w:r>
       <w:r>
         <w:rPr>
-          <w:i/>
-          <w:iCs/>
+          <w:i w:val="1"/>
+          <w:iCs w:val="1"/>
           <w:lang w:val="pt-BR"/>
         </w:rPr>
         <w:t>.</w:t>
@@ -3782,74 +3810,6 @@
           <w:lang w:val="pt-BR"/>
         </w:rPr>
         <w:t>Demografia do Mercado [Faz mais sentido para software que será vendido]</w:t>
-      </w:r>
-    </w:p>
-    <w:p>
-      <w:pPr>
-        <w:pStyle w:val="InfoBlue"/>
-        <w:rPr>
-          <w:lang w:val="pt-BR"/>
-        </w:rPr>
-      </w:pPr>
-      <w:r>
-        <w:rPr>
-          <w:lang w:val="pt-BR"/>
-        </w:rPr>
-        <w:t>[Resuma as principais demografias do mercado que motivam as decisões do produto. Descreva e posicione os segmentos do mercado-alvo. Estima o tamanho e o crescimento usando o número de possíveis usuários ou a quantidade de dinheiro que seus clientes gastarão tentando satisfazer às necessidades que seu produto ou melhoria cumprirá. Revise as principais tendências e tecnologias do setor. Responda a estas perguntas estratégicas:</w:t>
-      </w:r>
-    </w:p>
-    <w:p>
-      <w:pPr>
-        <w:pStyle w:val="InfoBlue"/>
-        <w:numPr>
-          <w:ilvl w:val="0"/>
-          <w:numId w:val="3"/>
-        </w:numPr>
-        <w:rPr>
-          <w:lang w:val="pt-BR"/>
-        </w:rPr>
-      </w:pPr>
-      <w:r>
-        <w:rPr>
-          <w:lang w:val="pt-BR"/>
-        </w:rPr>
-        <w:t xml:space="preserve">Qual é a reputação da sua empresa nesses mercados? </w:t>
-      </w:r>
-    </w:p>
-    <w:p>
-      <w:pPr>
-        <w:pStyle w:val="InfoBlue"/>
-        <w:numPr>
-          <w:ilvl w:val="0"/>
-          <w:numId w:val="3"/>
-        </w:numPr>
-        <w:rPr>
-          <w:lang w:val="pt-BR"/>
-        </w:rPr>
-      </w:pPr>
-      <w:r>
-        <w:rPr>
-          <w:lang w:val="pt-BR"/>
-        </w:rPr>
-        <w:t xml:space="preserve">Qual você gostaria que fosse? </w:t>
-      </w:r>
-    </w:p>
-    <w:p>
-      <w:pPr>
-        <w:pStyle w:val="InfoBlue"/>
-        <w:numPr>
-          <w:ilvl w:val="0"/>
-          <w:numId w:val="3"/>
-        </w:numPr>
-        <w:rPr>
-          <w:lang w:val="pt-BR"/>
-        </w:rPr>
-      </w:pPr>
-      <w:r>
-        <w:rPr>
-          <w:lang w:val="pt-BR"/>
-        </w:rPr>
-        <w:t>Como esse produto ou serviço suporta suas metas?]</w:t>
       </w:r>
     </w:p>
     <w:p>
@@ -6234,7 +6194,6 @@
         </w:rPr>
         <w:t xml:space="preserve">Normalmente dura de 5 </w:t>
       </w:r>
-      <w:proofErr w:type="gramStart"/>
       <w:r>
         <w:rPr>
           <w:noProof w:val="0"/>
@@ -6242,7 +6201,6 @@
         </w:rPr>
         <w:t>à</w:t>
       </w:r>
-      <w:proofErr w:type="gramEnd"/>
       <w:r>
         <w:rPr>
           <w:noProof w:val="0"/>
@@ -6250,7 +6208,6 @@
         </w:rPr>
         <w:t xml:space="preserve"> 10 minutos para preencher o formulário no </w:t>
       </w:r>
-      <w:proofErr w:type="spellStart"/>
       <w:r>
         <w:rPr>
           <w:noProof w:val="0"/>
@@ -6258,7 +6215,6 @@
         </w:rPr>
         <w:t>excel</w:t>
       </w:r>
-      <w:proofErr w:type="spellEnd"/>
       <w:r>
         <w:rPr>
           <w:noProof w:val="0"/>
@@ -6333,7 +6289,6 @@
         </w:rPr>
         <w:t xml:space="preserve">No momento, tem sido usado </w:t>
       </w:r>
-      <w:proofErr w:type="spellStart"/>
       <w:r>
         <w:rPr>
           <w:noProof w:val="0"/>
@@ -6341,7 +6296,6 @@
         </w:rPr>
         <w:t>excel</w:t>
       </w:r>
-      <w:proofErr w:type="spellEnd"/>
       <w:r>
         <w:rPr>
           <w:noProof w:val="0"/>
@@ -6400,243 +6354,28 @@
     </w:p>
     <w:p>
       <w:pPr>
-        <w:pStyle w:val="InfoBlue"/>
-        <w:rPr>
-          <w:lang w:val="pt-BR"/>
-        </w:rPr>
-      </w:pPr>
-      <w:r>
-        <w:rPr>
-          <w:lang w:val="pt-BR"/>
-        </w:rPr>
-        <w:t>[Descreva aqui cada envolvido no sistema preenchendo a tabela abaixo para cada um deles. Lembre-se de que os tipos de envolvidos poderão ser os mais diversos como, por exemplo, usuários, departamentos e desenvolvedores técnicos. Um perfil completo deve abranger os tópicos abaixo para cada tipo de envolvido.]</w:t>
-      </w:r>
+        <w:pStyle w:val="Corpodetexto"/>
+        <w:rPr>
+          <w:b/>
+          <w:bCs/>
+          <w:lang w:val="pt-BR"/>
+        </w:rPr>
+      </w:pPr>
     </w:p>
     <w:p>
       <w:pPr>
         <w:pStyle w:val="InfoBlue"/>
         <w:rPr>
-          <w:b/>
-          <w:bCs/>
-          <w:lang w:val="pt-BR"/>
-        </w:rPr>
-      </w:pPr>
-      <w:r>
-        <w:rPr>
-          <w:b/>
-          <w:bCs/>
-          <w:lang w:val="pt-BR"/>
-        </w:rPr>
-        <w:t>[Pode-se usar personas]</w:t>
-      </w:r>
-    </w:p>
-    <w:p>
-      <w:pPr>
-        <w:pStyle w:val="Corpodetexto"/>
-        <w:rPr>
-          <w:b/>
-          <w:bCs/>
-          <w:lang w:val="pt-BR"/>
-        </w:rPr>
-      </w:pPr>
-      <w:r>
-        <w:rPr>
-          <w:b/>
-          <w:bCs/>
-          <w:noProof/>
-          <w:lang w:val="pt-BR"/>
-        </w:rPr>
-        <w:drawing>
-          <wp:anchor distT="0" distB="0" distL="0" distR="0" simplePos="0" relativeHeight="2" behindDoc="0" locked="0" layoutInCell="1" allowOverlap="1" wp14:anchorId="3B7EE0D7" wp14:editId="07777777">
-            <wp:simplePos x="0" y="0"/>
-            <wp:positionH relativeFrom="column">
-              <wp:align>center</wp:align>
-            </wp:positionH>
-            <wp:positionV relativeFrom="paragraph">
-              <wp:posOffset>635</wp:posOffset>
-            </wp:positionV>
-            <wp:extent cx="5334000" cy="3002280"/>
-            <wp:effectExtent l="0" t="0" r="0" b="0"/>
-            <wp:wrapSquare wrapText="largest"/>
-            <wp:docPr id="1" name="Image1"/>
-            <wp:cNvGraphicFramePr>
-              <a:graphicFrameLocks xmlns:a="http://schemas.openxmlformats.org/drawingml/2006/main" noChangeAspect="1"/>
-            </wp:cNvGraphicFramePr>
-            <a:graphic xmlns:a="http://schemas.openxmlformats.org/drawingml/2006/main">
-              <a:graphicData uri="http://schemas.openxmlformats.org/drawingml/2006/picture">
-                <pic:pic xmlns:pic="http://schemas.openxmlformats.org/drawingml/2006/picture">
-                  <pic:nvPicPr>
-                    <pic:cNvPr id="1" name="Image1"/>
-                    <pic:cNvPicPr>
-                      <a:picLocks noChangeAspect="1" noChangeArrowheads="1"/>
-                    </pic:cNvPicPr>
-                  </pic:nvPicPr>
-                  <pic:blipFill>
-                    <a:blip r:embed="rId11"/>
-                    <a:stretch>
-                      <a:fillRect/>
-                    </a:stretch>
-                  </pic:blipFill>
-                  <pic:spPr bwMode="auto">
-                    <a:xfrm>
-                      <a:off x="0" y="0"/>
-                      <a:ext cx="5334000" cy="3002280"/>
-                    </a:xfrm>
-                    <a:prstGeom prst="rect">
-                      <a:avLst/>
-                    </a:prstGeom>
-                  </pic:spPr>
-                </pic:pic>
-              </a:graphicData>
-            </a:graphic>
-          </wp:anchor>
-        </w:drawing>
-      </w:r>
-      <w:r>
-        <w:rPr/>
-        <w:t/>
-      </w:r>
-      <w:r>
-        <w:rPr/>
-        <w:t/>
-      </w:r>
-    </w:p>
-    <w:p>
-      <w:pPr>
-        <w:pStyle w:val="InfoBlue"/>
-        <w:rPr>
-          <w:lang w:val="pt-BR"/>
-        </w:rPr>
-      </w:pPr>
-    </w:p>
-    <w:p>
-      <w:pPr>
-        <w:pStyle w:val="InfoBlue"/>
-        <w:rPr>
-          <w:lang w:val="pt-BR"/>
-        </w:rPr>
-      </w:pPr>
-    </w:p>
-    <w:p>
-      <w:pPr>
-        <w:pStyle w:val="InfoBlue"/>
-        <w:rPr>
-          <w:lang w:val="pt-BR"/>
-        </w:rPr>
-      </w:pPr>
-    </w:p>
-    <w:p>
-      <w:pPr>
-        <w:pStyle w:val="InfoBlue"/>
-        <w:rPr>
-          <w:lang w:val="pt-BR"/>
-        </w:rPr>
-      </w:pPr>
-    </w:p>
-    <w:p>
-      <w:pPr>
-        <w:pStyle w:val="InfoBlue"/>
-        <w:rPr>
-          <w:lang w:val="pt-BR"/>
-        </w:rPr>
-      </w:pPr>
-    </w:p>
-    <w:p>
-      <w:pPr>
-        <w:pStyle w:val="InfoBlue"/>
-        <w:rPr>
-          <w:lang w:val="pt-BR"/>
-        </w:rPr>
-      </w:pPr>
-    </w:p>
-    <w:p>
-      <w:pPr>
-        <w:pStyle w:val="InfoBlue"/>
-        <w:rPr>
-          <w:lang w:val="pt-BR"/>
-        </w:rPr>
-      </w:pPr>
-    </w:p>
-    <w:p>
-      <w:pPr>
-        <w:pStyle w:val="InfoBlue"/>
-        <w:rPr>
-          <w:lang w:val="pt-BR"/>
-        </w:rPr>
-      </w:pPr>
-    </w:p>
-    <w:p>
-      <w:pPr>
-        <w:pStyle w:val="InfoBlue"/>
-        <w:rPr>
-          <w:lang w:val="pt-BR"/>
-        </w:rPr>
-      </w:pPr>
-    </w:p>
-    <w:p>
-      <w:pPr>
-        <w:pStyle w:val="InfoBlue"/>
-        <w:rPr>
-          <w:lang w:val="pt-BR"/>
-        </w:rPr>
-      </w:pPr>
-    </w:p>
-    <w:p>
-      <w:pPr>
-        <w:pStyle w:val="InfoBlue"/>
-        <w:rPr>
-          <w:lang w:val="pt-BR"/>
-        </w:rPr>
-      </w:pPr>
-    </w:p>
-    <w:p>
-      <w:pPr>
-        <w:pStyle w:val="InfoBlue"/>
-        <w:rPr>
-          <w:lang w:val="pt-BR"/>
-        </w:rPr>
-      </w:pPr>
-    </w:p>
-    <w:p>
-      <w:pPr>
-        <w:pStyle w:val="InfoBlue"/>
-        <w:rPr>
-          <w:b/>
-          <w:bCs/>
-          <w:lang w:val="pt-BR"/>
-        </w:rPr>
-      </w:pPr>
-      <w:r>
-        <w:rPr>
-          <w:b/>
-          <w:bCs/>
-          <w:lang w:val="pt-BR"/>
-        </w:rPr>
-        <w:t>[E/Ou tabela]</w:t>
-      </w:r>
-    </w:p>
-    <w:p>
-      <w:pPr>
-        <w:pStyle w:val="Corpodetexto"/>
-        <w:rPr>
-          <w:b/>
-          <w:bCs/>
-          <w:lang w:val="pt-BR"/>
-        </w:rPr>
-      </w:pPr>
-    </w:p>
-    <w:p>
-      <w:pPr>
-        <w:pStyle w:val="InfoBlue"/>
-        <w:rPr>
-          <w:lang w:val="pt-BR"/>
-        </w:rPr>
-      </w:pPr>
-      <w:r>
-        <w:rPr>
-          <w:lang w:val="pt-BR"/>
-        </w:rPr>
-        <w:t>&lt;Nome do Envolvido&gt;</w:t>
+          <w:color w:val="auto"/>
+          <w:lang w:val="pt-BR"/>
+        </w:rPr>
+      </w:pPr>
+      <w:r>
+        <w:rPr>
+          <w:color w:val="auto"/>
+          <w:lang w:val="pt-BR"/>
+        </w:rPr>
+        <w:t>&lt;Fernando da Rocha&gt;</w:t>
       </w:r>
     </w:p>
     <w:p>
@@ -6699,7 +6438,10 @@
           <w:p>
             <w:pPr>
               <w:pStyle w:val="Corpodetexto"/>
-              <w:ind w:left="0"/>
+              <w:bidi w:val="0"/>
+              <w:spacing w:before="0" w:beforeAutospacing="off" w:after="120" w:afterAutospacing="off"/>
+              <w:ind w:left="0" w:right="0"/>
+              <w:jc w:val="left"/>
               <w:rPr>
                 <w:rFonts w:ascii="Times New Roman;Georgia" w:hAnsi="Times New Roman;Georgia" w:eastAsia="Times New Roman;Georgia" w:cs="Times New Roman;Georgia"/>
                 <w:noProof w:val="0"/>
@@ -6713,7 +6455,7 @@
                 <w:noProof w:val="0"/>
                 <w:lang w:val="pt-BR"/>
               </w:rPr>
-              <w:t>Dono da Academia</w:t>
+              <w:t>Sócio proprietário</w:t>
             </w:r>
           </w:p>
         </w:tc>
@@ -6771,7 +6513,7 @@
                 <w:lang w:val="pt-BR"/>
               </w:rPr>
             </w:pPr>
-            <w:hyperlink r:id="Rb1cb486bd72446db">
+            <w:hyperlink r:id="R964306fedfbd4f9d">
               <w:r>
                 <w:rPr>
                   <w:rStyle w:val="Hyperlink"/>
@@ -6780,7 +6522,7 @@
                   <w:u w:val="none"/>
                   <w:lang w:val="pt-BR"/>
                 </w:rPr>
-                <w:t>O dono tem acesso a qualquer informação relacionado a gerenciamento da academia</w:t>
+                <w:t>O sócio proprietário tem acesso a qualquer informações relacionado a gerenciamento da academia</w:t>
               </w:r>
             </w:hyperlink>
           </w:p>
@@ -6915,7 +6657,7 @@
                 <w:noProof w:val="0"/>
                 <w:lang w:val="pt-BR"/>
               </w:rPr>
-              <w:t xml:space="preserve">O dono, dirá as suas </w:t>
+              <w:t xml:space="preserve">O dono dirá as suas </w:t>
             </w:r>
             <w:r>
               <w:rPr>
@@ -6991,7 +6733,7 @@
                 <w:noProof w:val="0"/>
                 <w:lang w:val="pt-BR"/>
               </w:rPr>
-              <w:t>Terá os processos repetitivos automatizados e os funcionários poderão ter mais controle no gerenciamento dos alunos</w:t>
+              <w:t>Terão os processos repetitivos automatizados e os funcionários poderão ter mais controle no gerenciamento dos alunos</w:t>
             </w:r>
           </w:p>
         </w:tc>
@@ -7102,15 +6844,26 @@
           <w:p>
             <w:pPr>
               <w:pStyle w:val="InfoBlue"/>
-              <w:rPr>
-                <w:lang w:val="pt-BR"/>
-              </w:rPr>
-            </w:pPr>
-            <w:r>
-              <w:rPr>
-                <w:lang w:val="pt-BR"/>
-              </w:rPr>
-              <w:t>[Há algum produto liberado adicional necessário ao envolvido? Podem ser os produtos liberados do projeto ou as saídas do sistema em desenvolvimento.]</w:t>
+              <w:bidi w:val="0"/>
+              <w:spacing w:before="120" w:beforeAutospacing="off" w:after="0" w:afterAutospacing="off"/>
+              <w:ind w:left="158" w:right="0"/>
+              <w:jc w:val="left"/>
+              <w:rPr>
+                <w:rFonts w:ascii="Times New Roman;Georgia" w:hAnsi="Times New Roman;Georgia" w:eastAsia="Times New Roman;Georgia" w:cs="Times New Roman;Georgia"/>
+                <w:i w:val="1"/>
+                <w:iCs w:val="1"/>
+                <w:color w:val="0000FF"/>
+                <w:sz w:val="20"/>
+                <w:szCs w:val="20"/>
+                <w:lang w:val="pt-BR"/>
+              </w:rPr>
+            </w:pPr>
+            <w:r>
+              <w:rPr>
+                <w:color w:val="auto"/>
+                <w:lang w:val="pt-BR"/>
+              </w:rPr>
+              <w:t>Nenhum</w:t>
             </w:r>
           </w:p>
         </w:tc>
@@ -7188,204 +6941,682 @@
     </w:p>
     <w:p>
       <w:pPr>
-        <w:pStyle w:val="Ttulo2"/>
-        <w:rPr>
-          <w:lang w:val="pt-BR"/>
-        </w:rPr>
-      </w:pPr>
-      <w:bookmarkStart w:name="__RefHeading___Toc18206480" w:id="17"/>
-      <w:bookmarkEnd w:id="17"/>
-      <w:r>
-        <w:rPr>
-          <w:lang w:val="pt-BR"/>
-        </w:rPr>
-        <w:t>Necessidades dos Principais Envolvidos</w:t>
+        <w:pStyle w:val="InfoBlue"/>
+        <w:rPr>
+          <w:color w:val="auto"/>
+          <w:lang w:val="pt-BR"/>
+        </w:rPr>
+      </w:pPr>
+      <w:r>
+        <w:rPr>
+          <w:color w:val="auto"/>
+          <w:lang w:val="pt-BR"/>
+        </w:rPr>
+        <w:t>&lt;Murilo Alves&gt;</w:t>
       </w:r>
     </w:p>
     <w:p>
       <w:pPr>
-        <w:pStyle w:val="InfoBlue"/>
-        <w:rPr>
-          <w:lang w:val="pt-BR"/>
-        </w:rPr>
-      </w:pPr>
-      <w:r>
-        <w:rPr>
-          <w:lang w:val="pt-BR"/>
-        </w:rPr>
-        <w:t>[Liste os principais problemas com as soluções existentes, conforme o ponto de vista do envolvido. Para cada problema, esclareça os seguintes pontos:</w:t>
-      </w:r>
-    </w:p>
-    <w:p>
-      <w:pPr>
-        <w:pStyle w:val="InfoBlue"/>
-        <w:numPr>
-          <w:ilvl w:val="0"/>
-          <w:numId w:val="2"/>
-        </w:numPr>
-        <w:rPr>
-          <w:lang w:val="pt-BR"/>
-        </w:rPr>
-      </w:pPr>
-      <w:r>
-        <w:rPr>
-          <w:lang w:val="pt-BR"/>
-        </w:rPr>
-        <w:t xml:space="preserve">Quais os motivos para este problema? </w:t>
-      </w:r>
-    </w:p>
-    <w:p>
-      <w:pPr>
-        <w:pStyle w:val="InfoBlue"/>
-        <w:numPr>
-          <w:ilvl w:val="0"/>
-          <w:numId w:val="2"/>
-        </w:numPr>
-        <w:rPr>
-          <w:lang w:val="pt-BR"/>
-        </w:rPr>
-      </w:pPr>
-      <w:r>
-        <w:rPr>
-          <w:lang w:val="pt-BR"/>
-        </w:rPr>
-        <w:t>Como ele é resolvido agora?</w:t>
-      </w:r>
-    </w:p>
-    <w:p>
-      <w:pPr>
-        <w:pStyle w:val="InfoBlue"/>
-        <w:numPr>
-          <w:ilvl w:val="0"/>
-          <w:numId w:val="2"/>
-        </w:numPr>
-        <w:rPr>
-          <w:lang w:val="pt-BR"/>
-        </w:rPr>
-      </w:pPr>
-      <w:r>
-        <w:rPr>
-          <w:lang w:val="pt-BR"/>
-        </w:rPr>
-        <w:t>Quais soluções o usuário deseja?]</w:t>
-      </w:r>
-    </w:p>
-    <w:p>
-      <w:pPr>
-        <w:pStyle w:val="InfoBlue"/>
-        <w:rPr>
-          <w:lang w:val="pt-BR"/>
-        </w:rPr>
-      </w:pPr>
-      <w:r>
-        <w:rPr>
-          <w:lang w:val="pt-BR"/>
-        </w:rPr>
-        <w:t xml:space="preserve">[É importante entender a importância </w:t>
-      </w:r>
-      <w:r>
-        <w:rPr>
-          <w:b/>
-          <w:bCs/>
-          <w:lang w:val="pt-BR"/>
-        </w:rPr>
-        <w:t>relativa</w:t>
-      </w:r>
-      <w:r>
-        <w:rPr>
-          <w:lang w:val="pt-BR"/>
-        </w:rPr>
-        <w:t xml:space="preserve"> do envolvido na solução de cada problema. As técnicas de ordenação e votação cumulativa indicam problemas que </w:t>
-      </w:r>
-      <w:r>
-        <w:rPr>
-          <w:b/>
-          <w:bCs/>
-          <w:lang w:val="pt-BR"/>
-        </w:rPr>
-        <w:t xml:space="preserve">precisam </w:t>
-      </w:r>
-      <w:r>
-        <w:rPr>
-          <w:lang w:val="pt-BR"/>
-        </w:rPr>
-        <w:t>ser resolvidos, em oposição a problemas que o usuário gostaria que fossem resolvidos.</w:t>
-      </w:r>
-    </w:p>
-    <w:p>
-      <w:pPr>
-        <w:pStyle w:val="InfoBlue"/>
-        <w:rPr>
-          <w:lang w:val="pt-BR"/>
-        </w:rPr>
-      </w:pPr>
-      <w:r>
-        <w:rPr>
-          <w:lang w:val="pt-BR"/>
-        </w:rPr>
-        <w:t xml:space="preserve">Preencha a tabela a seguir — se estiver usando o </w:t>
-      </w:r>
-      <w:proofErr w:type="spellStart"/>
-      <w:r>
-        <w:rPr>
-          <w:lang w:val="pt-BR"/>
-        </w:rPr>
-        <w:t>Rational</w:t>
-      </w:r>
-      <w:proofErr w:type="spellEnd"/>
-      <w:r>
-        <w:rPr>
-          <w:lang w:val="pt-BR"/>
-        </w:rPr>
-        <w:t xml:space="preserve"> </w:t>
-      </w:r>
-      <w:proofErr w:type="spellStart"/>
-      <w:r>
-        <w:rPr>
-          <w:lang w:val="pt-BR"/>
-        </w:rPr>
-        <w:t>RequisitePro</w:t>
-      </w:r>
-      <w:proofErr w:type="spellEnd"/>
-      <w:r>
-        <w:rPr>
-          <w:lang w:val="pt-BR"/>
-        </w:rPr>
-        <w:t xml:space="preserve"> para capturar as Necessidades, isto pode ser um extrato ou relatório dessa ferramenta.]</w:t>
-      </w:r>
-    </w:p>
-    <w:p>
-      <w:pPr>
         <w:pStyle w:val="Corpodetexto"/>
         <w:rPr>
+          <w:rFonts w:ascii="Times New Roman;Georgia" w:hAnsi="Times New Roman;Georgia" w:eastAsia="Times New Roman;Georgia" w:cs="Times New Roman;Georgia"/>
+          <w:sz w:val="20"/>
+          <w:szCs w:val="20"/>
           <w:lang w:val="pt-BR"/>
         </w:rPr>
       </w:pPr>
     </w:p>
     <w:tbl>
       <w:tblPr>
-        <w:tblW w:w="9483" w:type="dxa"/>
+        <w:tblW w:w="0" w:type="auto"/>
+        <w:tblInd w:w="625" w:type="dxa"/>
+        <w:tblLook w:val="04A0" w:firstRow="1" w:lastRow="0" w:firstColumn="1" w:lastColumn="0" w:noHBand="0" w:noVBand="1"/>
+      </w:tblPr>
+      <w:tblGrid>
+        <w:gridCol w:w="1890"/>
+        <w:gridCol w:w="6958"/>
+      </w:tblGrid>
+      <w:tr>
+        <w:tc>
+          <w:tcPr>
+            <w:tcW w:w="1890" w:type="dxa"/>
+            <w:tcBorders>
+              <w:top w:val="single" w:color="000000" w:themeColor="text1" w:sz="4"/>
+              <w:left w:val="single" w:color="000000" w:themeColor="text1" w:sz="4"/>
+              <w:bottom w:val="single" w:color="000000" w:themeColor="text1" w:sz="4"/>
+            </w:tcBorders>
+            <w:tcMar/>
+          </w:tcPr>
+          <w:p>
+            <w:pPr>
+              <w:rPr>
+                <w:b w:val="1"/>
+                <w:bCs w:val="1"/>
+                <w:lang w:val="pt-BR"/>
+              </w:rPr>
+            </w:pPr>
+            <w:r>
+              <w:rPr>
+                <w:b w:val="1"/>
+                <w:bCs w:val="1"/>
+                <w:lang w:val="pt-BR"/>
+              </w:rPr>
+              <w:t>Representante</w:t>
+            </w:r>
+          </w:p>
+        </w:tc>
+        <w:tc>
+          <w:tcPr>
+            <w:tcW w:w="6958" w:type="dxa"/>
+            <w:tcBorders>
+              <w:top w:val="single" w:color="000000" w:themeColor="text1" w:sz="4"/>
+              <w:left w:val="single" w:color="000000" w:themeColor="text1" w:sz="4"/>
+              <w:bottom w:val="single" w:color="000000" w:themeColor="text1" w:sz="4"/>
+              <w:right w:val="single" w:color="000000" w:themeColor="text1" w:sz="4"/>
+            </w:tcBorders>
+            <w:tcMar/>
+          </w:tcPr>
+          <w:p>
+            <w:pPr>
+              <w:pStyle w:val="Corpodetexto"/>
+              <w:ind w:left="0"/>
+              <w:rPr>
+                <w:rFonts w:ascii="Times New Roman;Georgia" w:hAnsi="Times New Roman;Georgia" w:eastAsia="Times New Roman;Georgia" w:cs="Times New Roman;Georgia"/>
+                <w:noProof w:val="0"/>
+                <w:sz w:val="20"/>
+                <w:szCs w:val="20"/>
+                <w:lang w:val="pt-BR"/>
+              </w:rPr>
+            </w:pPr>
+            <w:r>
+              <w:rPr>
+                <w:noProof w:val="0"/>
+                <w:lang w:val="pt-BR"/>
+              </w:rPr>
+              <w:t>Sócio da Academia</w:t>
+            </w:r>
+          </w:p>
+        </w:tc>
+      </w:tr>
+      <w:tr>
+        <w:tc>
+          <w:tcPr>
+            <w:tcW w:w="1890" w:type="dxa"/>
+            <w:tcBorders>
+              <w:top w:val="single" w:color="000000" w:themeColor="text1" w:sz="4"/>
+              <w:left w:val="single" w:color="000000" w:themeColor="text1" w:sz="4"/>
+              <w:bottom w:val="single" w:color="000000" w:themeColor="text1" w:sz="4"/>
+            </w:tcBorders>
+            <w:tcMar/>
+          </w:tcPr>
+          <w:p>
+            <w:pPr>
+              <w:rPr>
+                <w:b w:val="1"/>
+                <w:bCs w:val="1"/>
+                <w:lang w:val="pt-BR"/>
+              </w:rPr>
+            </w:pPr>
+            <w:r>
+              <w:rPr>
+                <w:b w:val="1"/>
+                <w:bCs w:val="1"/>
+                <w:lang w:val="pt-BR"/>
+              </w:rPr>
+              <w:t>Descrição</w:t>
+            </w:r>
+          </w:p>
+        </w:tc>
+        <w:tc>
+          <w:tcPr>
+            <w:tcW w:w="6958" w:type="dxa"/>
+            <w:tcBorders>
+              <w:top w:val="single" w:color="000000" w:themeColor="text1" w:sz="4"/>
+              <w:left w:val="single" w:color="000000" w:themeColor="text1" w:sz="4"/>
+              <w:bottom w:val="single" w:color="000000" w:themeColor="text1" w:sz="4"/>
+              <w:right w:val="single" w:color="000000" w:themeColor="text1" w:sz="4"/>
+            </w:tcBorders>
+            <w:tcMar/>
+          </w:tcPr>
+          <w:p>
+            <w:pPr>
+              <w:pStyle w:val="Corpodetexto"/>
+              <w:bidi w:val="0"/>
+              <w:spacing w:before="0" w:beforeAutospacing="off" w:after="120" w:afterAutospacing="off"/>
+              <w:ind w:left="0" w:right="0"/>
+              <w:jc w:val="left"/>
+              <w:rPr>
+                <w:rFonts w:ascii="Times New Roman;Georgia" w:hAnsi="Times New Roman;Georgia" w:eastAsia="Times New Roman;Georgia" w:cs="Times New Roman;Georgia"/>
+                <w:b w:val="0"/>
+                <w:bCs w:val="0"/>
+                <w:i w:val="0"/>
+                <w:iCs w:val="0"/>
+                <w:caps w:val="0"/>
+                <w:smallCaps w:val="0"/>
+                <w:noProof w:val="0"/>
+                <w:color w:val="auto"/>
+                <w:sz w:val="20"/>
+                <w:szCs w:val="20"/>
+                <w:lang w:val="pt-BR"/>
+              </w:rPr>
+            </w:pPr>
+            <w:r>
+              <w:rPr>
+                <w:rFonts w:ascii="Times New Roman;Georgia" w:hAnsi="Times New Roman;Georgia" w:eastAsia="Times New Roman;Georgia" w:cs="Times New Roman;Georgia"/>
+                <w:b w:val="0"/>
+                <w:bCs w:val="0"/>
+                <w:i w:val="0"/>
+                <w:iCs w:val="0"/>
+                <w:caps w:val="0"/>
+                <w:smallCaps w:val="0"/>
+                <w:noProof w:val="0"/>
+                <w:color w:val="auto"/>
+                <w:sz w:val="20"/>
+                <w:szCs w:val="20"/>
+                <w:lang w:val="pt-BR"/>
+              </w:rPr>
+              <w:t xml:space="preserve">Responsável pelas </w:t>
+            </w:r>
+            <w:r>
+              <w:rPr>
+                <w:rFonts w:ascii="Times New Roman;Georgia" w:hAnsi="Times New Roman;Georgia" w:eastAsia="Times New Roman;Georgia" w:cs="Times New Roman;Georgia"/>
+                <w:b w:val="0"/>
+                <w:bCs w:val="0"/>
+                <w:i w:val="0"/>
+                <w:iCs w:val="0"/>
+                <w:caps w:val="0"/>
+                <w:smallCaps w:val="0"/>
+                <w:noProof w:val="0"/>
+                <w:color w:val="auto"/>
+                <w:sz w:val="20"/>
+                <w:szCs w:val="20"/>
+                <w:lang w:val="pt-BR"/>
+              </w:rPr>
+              <w:t xml:space="preserve">obrigações </w:t>
+            </w:r>
+            <w:r>
+              <w:rPr>
+                <w:rFonts w:ascii="Times New Roman;Georgia" w:hAnsi="Times New Roman;Georgia" w:eastAsia="Times New Roman;Georgia" w:cs="Times New Roman;Georgia"/>
+                <w:b w:val="0"/>
+                <w:bCs w:val="0"/>
+                <w:i w:val="0"/>
+                <w:iCs w:val="0"/>
+                <w:caps w:val="0"/>
+                <w:smallCaps w:val="0"/>
+                <w:noProof w:val="0"/>
+                <w:color w:val="auto"/>
+                <w:sz w:val="20"/>
+                <w:szCs w:val="20"/>
+                <w:lang w:val="pt-BR"/>
+              </w:rPr>
+              <w:t>tributárias da empresa</w:t>
+            </w:r>
+          </w:p>
+        </w:tc>
+      </w:tr>
+      <w:tr>
+        <w:tc>
+          <w:tcPr>
+            <w:tcW w:w="1890" w:type="dxa"/>
+            <w:tcBorders>
+              <w:top w:val="single" w:color="000000" w:themeColor="text1" w:sz="4"/>
+              <w:left w:val="single" w:color="000000" w:themeColor="text1" w:sz="4"/>
+              <w:bottom w:val="single" w:color="000000" w:themeColor="text1" w:sz="4"/>
+            </w:tcBorders>
+            <w:tcMar/>
+          </w:tcPr>
+          <w:p>
+            <w:pPr>
+              <w:rPr>
+                <w:b w:val="1"/>
+                <w:bCs w:val="1"/>
+                <w:lang w:val="pt-BR"/>
+              </w:rPr>
+            </w:pPr>
+            <w:r>
+              <w:rPr>
+                <w:b w:val="1"/>
+                <w:bCs w:val="1"/>
+                <w:lang w:val="pt-BR"/>
+              </w:rPr>
+              <w:t>Tipo</w:t>
+            </w:r>
+          </w:p>
+        </w:tc>
+        <w:tc>
+          <w:tcPr>
+            <w:tcW w:w="6958" w:type="dxa"/>
+            <w:tcBorders>
+              <w:top w:val="single" w:color="000000" w:themeColor="text1" w:sz="4"/>
+              <w:left w:val="single" w:color="000000" w:themeColor="text1" w:sz="4"/>
+              <w:bottom w:val="single" w:color="000000" w:themeColor="text1" w:sz="4"/>
+              <w:right w:val="single" w:color="000000" w:themeColor="text1" w:sz="4"/>
+            </w:tcBorders>
+            <w:tcMar/>
+          </w:tcPr>
+          <w:p>
+            <w:pPr>
+              <w:pStyle w:val="Corpodetexto"/>
+              <w:bidi w:val="0"/>
+              <w:spacing w:before="0" w:beforeAutospacing="off" w:after="120" w:afterAutospacing="off"/>
+              <w:ind w:left="0" w:right="0"/>
+              <w:jc w:val="left"/>
+              <w:rPr>
+                <w:noProof w:val="0"/>
+                <w:lang w:val="pt-BR"/>
+              </w:rPr>
+            </w:pPr>
+            <w:r>
+              <w:rPr>
+                <w:noProof w:val="0"/>
+                <w:lang w:val="pt-BR"/>
+              </w:rPr>
+              <w:t>Ensino médio completo</w:t>
+            </w:r>
+            <w:r>
+              <w:br/>
+            </w:r>
+            <w:r>
+              <w:rPr>
+                <w:noProof w:val="0"/>
+                <w:lang w:val="pt-BR"/>
+              </w:rPr>
+              <w:t>Informática Básica</w:t>
+            </w:r>
+          </w:p>
+        </w:tc>
+      </w:tr>
+      <w:tr>
+        <w:tc>
+          <w:tcPr>
+            <w:tcW w:w="1890" w:type="dxa"/>
+            <w:tcBorders>
+              <w:top w:val="single" w:color="000000" w:themeColor="text1" w:sz="4"/>
+              <w:left w:val="single" w:color="000000" w:themeColor="text1" w:sz="4"/>
+              <w:bottom w:val="single" w:color="000000" w:themeColor="text1" w:sz="4"/>
+            </w:tcBorders>
+            <w:tcMar/>
+          </w:tcPr>
+          <w:p>
+            <w:pPr>
+              <w:rPr>
+                <w:b w:val="1"/>
+                <w:bCs w:val="1"/>
+                <w:lang w:val="pt-BR"/>
+              </w:rPr>
+            </w:pPr>
+            <w:r>
+              <w:rPr>
+                <w:b w:val="1"/>
+                <w:bCs w:val="1"/>
+                <w:lang w:val="pt-BR"/>
+              </w:rPr>
+              <w:t>Responsabilidades</w:t>
+            </w:r>
+          </w:p>
+        </w:tc>
+        <w:tc>
+          <w:tcPr>
+            <w:tcW w:w="6958" w:type="dxa"/>
+            <w:tcBorders>
+              <w:top w:val="single" w:color="000000" w:themeColor="text1" w:sz="4"/>
+              <w:left w:val="single" w:color="000000" w:themeColor="text1" w:sz="4"/>
+              <w:bottom w:val="single" w:color="000000" w:themeColor="text1" w:sz="4"/>
+              <w:right w:val="single" w:color="000000" w:themeColor="text1" w:sz="4"/>
+            </w:tcBorders>
+            <w:tcMar/>
+          </w:tcPr>
+          <w:p>
+            <w:pPr>
+              <w:pStyle w:val="Corpodetexto"/>
+              <w:bidi w:val="0"/>
+              <w:spacing w:before="0" w:beforeAutospacing="off" w:after="120" w:afterAutospacing="off"/>
+              <w:ind w:left="0" w:right="0"/>
+              <w:jc w:val="left"/>
+              <w:rPr>
+                <w:rFonts w:ascii="Times New Roman;Georgia" w:hAnsi="Times New Roman;Georgia" w:eastAsia="Times New Roman;Georgia" w:cs="Times New Roman;Georgia"/>
+                <w:noProof w:val="0"/>
+                <w:sz w:val="20"/>
+                <w:szCs w:val="20"/>
+                <w:lang w:val="pt-BR"/>
+              </w:rPr>
+            </w:pPr>
+            <w:r>
+              <w:rPr>
+                <w:noProof w:val="0"/>
+                <w:lang w:val="pt-BR"/>
+              </w:rPr>
+              <w:t>O sócio deve opinar nos principais processos da academia</w:t>
+            </w:r>
+          </w:p>
+        </w:tc>
+      </w:tr>
+      <w:tr>
+        <w:tc>
+          <w:tcPr>
+            <w:tcW w:w="1890" w:type="dxa"/>
+            <w:tcBorders>
+              <w:top w:val="single" w:color="000000" w:themeColor="text1" w:sz="4"/>
+              <w:left w:val="single" w:color="000000" w:themeColor="text1" w:sz="4"/>
+              <w:bottom w:val="single" w:color="000000" w:themeColor="text1" w:sz="4"/>
+            </w:tcBorders>
+            <w:tcMar/>
+          </w:tcPr>
+          <w:p>
+            <w:pPr>
+              <w:rPr>
+                <w:b w:val="1"/>
+                <w:bCs w:val="1"/>
+                <w:lang w:val="pt-BR"/>
+              </w:rPr>
+            </w:pPr>
+            <w:r>
+              <w:rPr>
+                <w:b w:val="1"/>
+                <w:bCs w:val="1"/>
+                <w:lang w:val="pt-BR"/>
+              </w:rPr>
+              <w:t>Critérios de Sucesso</w:t>
+            </w:r>
+          </w:p>
+        </w:tc>
+        <w:tc>
+          <w:tcPr>
+            <w:tcW w:w="6958" w:type="dxa"/>
+            <w:tcBorders>
+              <w:top w:val="single" w:color="000000" w:themeColor="text1" w:sz="4"/>
+              <w:left w:val="single" w:color="000000" w:themeColor="text1" w:sz="4"/>
+              <w:bottom w:val="single" w:color="000000" w:themeColor="text1" w:sz="4"/>
+              <w:right w:val="single" w:color="000000" w:themeColor="text1" w:sz="4"/>
+            </w:tcBorders>
+            <w:tcMar/>
+          </w:tcPr>
+          <w:p>
+            <w:pPr>
+              <w:pStyle w:val="Corpodetexto"/>
+              <w:ind w:left="0"/>
+              <w:rPr>
+                <w:rFonts w:ascii="Times New Roman;Georgia" w:hAnsi="Times New Roman;Georgia" w:eastAsia="Times New Roman;Georgia" w:cs="Times New Roman;Georgia"/>
+                <w:noProof w:val="0"/>
+                <w:sz w:val="20"/>
+                <w:szCs w:val="20"/>
+                <w:lang w:val="pt-BR"/>
+              </w:rPr>
+            </w:pPr>
+            <w:r>
+              <w:rPr>
+                <w:noProof w:val="0"/>
+                <w:lang w:val="pt-BR"/>
+              </w:rPr>
+              <w:t>Terão os processos repetitivos automatizados e os funcionários poderão ter mais controle no gerenciamento dos alunos</w:t>
+            </w:r>
+          </w:p>
+        </w:tc>
+      </w:tr>
+      <w:tr>
+        <w:tc>
+          <w:tcPr>
+            <w:tcW w:w="1890" w:type="dxa"/>
+            <w:tcBorders>
+              <w:top w:val="single" w:color="000000" w:themeColor="text1" w:sz="4"/>
+              <w:left w:val="single" w:color="000000" w:themeColor="text1" w:sz="4"/>
+              <w:bottom w:val="single" w:color="000000" w:themeColor="text1" w:sz="4"/>
+            </w:tcBorders>
+            <w:tcMar/>
+          </w:tcPr>
+          <w:p>
+            <w:pPr>
+              <w:rPr>
+                <w:b w:val="1"/>
+                <w:bCs w:val="1"/>
+                <w:lang w:val="pt-BR"/>
+              </w:rPr>
+            </w:pPr>
+            <w:r>
+              <w:rPr>
+                <w:b w:val="1"/>
+                <w:bCs w:val="1"/>
+                <w:lang w:val="pt-BR"/>
+              </w:rPr>
+              <w:t>Envolvimento</w:t>
+            </w:r>
+          </w:p>
+        </w:tc>
+        <w:tc>
+          <w:tcPr>
+            <w:tcW w:w="6958" w:type="dxa"/>
+            <w:tcBorders>
+              <w:top w:val="single" w:color="000000" w:themeColor="text1" w:sz="4"/>
+              <w:left w:val="single" w:color="000000" w:themeColor="text1" w:sz="4"/>
+              <w:bottom w:val="single" w:color="000000" w:themeColor="text1" w:sz="4"/>
+              <w:right w:val="single" w:color="000000" w:themeColor="text1" w:sz="4"/>
+            </w:tcBorders>
+            <w:tcMar/>
+          </w:tcPr>
+          <w:p>
+            <w:pPr>
+              <w:pStyle w:val="Corpodetexto"/>
+              <w:ind w:left="0"/>
+              <w:rPr>
+                <w:rFonts w:ascii="Times New Roman;Georgia" w:hAnsi="Times New Roman;Georgia" w:eastAsia="Times New Roman;Georgia" w:cs="Times New Roman;Georgia"/>
+                <w:noProof w:val="0"/>
+                <w:sz w:val="20"/>
+                <w:szCs w:val="20"/>
+                <w:lang w:val="pt-BR"/>
+              </w:rPr>
+            </w:pPr>
+            <w:r>
+              <w:rPr>
+                <w:noProof w:val="0"/>
+                <w:lang w:val="pt-BR"/>
+              </w:rPr>
+              <w:t>Está relacionado sempre que possível</w:t>
+            </w:r>
+          </w:p>
+        </w:tc>
+      </w:tr>
+      <w:tr>
+        <w:tc>
+          <w:tcPr>
+            <w:tcW w:w="1890" w:type="dxa"/>
+            <w:tcBorders>
+              <w:top w:val="single" w:color="000000" w:themeColor="text1" w:sz="4"/>
+              <w:left w:val="single" w:color="000000" w:themeColor="text1" w:sz="4"/>
+              <w:bottom w:val="single" w:color="000000" w:themeColor="text1" w:sz="4"/>
+            </w:tcBorders>
+            <w:tcMar/>
+          </w:tcPr>
+          <w:p>
+            <w:pPr>
+              <w:rPr>
+                <w:b w:val="1"/>
+                <w:bCs w:val="1"/>
+                <w:lang w:val="pt-BR"/>
+              </w:rPr>
+            </w:pPr>
+            <w:r>
+              <w:rPr>
+                <w:b w:val="1"/>
+                <w:bCs w:val="1"/>
+                <w:lang w:val="pt-BR"/>
+              </w:rPr>
+              <w:t>Produtos Liberados</w:t>
+            </w:r>
+          </w:p>
+        </w:tc>
+        <w:tc>
+          <w:tcPr>
+            <w:tcW w:w="6958" w:type="dxa"/>
+            <w:tcBorders>
+              <w:top w:val="single" w:color="000000" w:themeColor="text1" w:sz="4"/>
+              <w:left w:val="single" w:color="000000" w:themeColor="text1" w:sz="4"/>
+              <w:bottom w:val="single" w:color="000000" w:themeColor="text1" w:sz="4"/>
+              <w:right w:val="single" w:color="000000" w:themeColor="text1" w:sz="4"/>
+            </w:tcBorders>
+            <w:tcMar/>
+          </w:tcPr>
+          <w:p>
+            <w:pPr>
+              <w:pStyle w:val="InfoBlue"/>
+              <w:bidi w:val="0"/>
+              <w:spacing w:before="120" w:beforeAutospacing="off" w:after="0" w:afterAutospacing="off"/>
+              <w:ind w:left="158" w:right="0"/>
+              <w:jc w:val="left"/>
+              <w:rPr>
+                <w:rFonts w:ascii="Times New Roman;Georgia" w:hAnsi="Times New Roman;Georgia" w:eastAsia="Times New Roman;Georgia" w:cs="Times New Roman;Georgia"/>
+                <w:i w:val="1"/>
+                <w:iCs w:val="1"/>
+                <w:color w:val="0000FF"/>
+                <w:sz w:val="20"/>
+                <w:szCs w:val="20"/>
+                <w:lang w:val="pt-BR"/>
+              </w:rPr>
+            </w:pPr>
+            <w:r>
+              <w:rPr>
+                <w:color w:val="auto"/>
+                <w:lang w:val="pt-BR"/>
+              </w:rPr>
+              <w:t>Nenhum</w:t>
+            </w:r>
+          </w:p>
+        </w:tc>
+      </w:tr>
+      <w:tr>
+        <w:tc>
+          <w:tcPr>
+            <w:tcW w:w="1890" w:type="dxa"/>
+            <w:tcBorders>
+              <w:top w:val="single" w:color="000000" w:themeColor="text1" w:sz="4"/>
+              <w:left w:val="single" w:color="000000" w:themeColor="text1" w:sz="4"/>
+              <w:bottom w:val="single" w:color="000000" w:themeColor="text1" w:sz="4"/>
+            </w:tcBorders>
+            <w:tcMar/>
+          </w:tcPr>
+          <w:p>
+            <w:pPr>
+              <w:rPr>
+                <w:b w:val="1"/>
+                <w:bCs w:val="1"/>
+                <w:lang w:val="pt-BR"/>
+              </w:rPr>
+            </w:pPr>
+            <w:r>
+              <w:rPr>
+                <w:b w:val="1"/>
+                <w:bCs w:val="1"/>
+                <w:lang w:val="pt-BR"/>
+              </w:rPr>
+              <w:t>Comentários e Problemas</w:t>
+            </w:r>
+          </w:p>
+        </w:tc>
+        <w:tc>
+          <w:tcPr>
+            <w:tcW w:w="6958" w:type="dxa"/>
+            <w:tcBorders>
+              <w:top w:val="single" w:color="000000" w:themeColor="text1" w:sz="4"/>
+              <w:left w:val="single" w:color="000000" w:themeColor="text1" w:sz="4"/>
+              <w:bottom w:val="single" w:color="000000" w:themeColor="text1" w:sz="4"/>
+              <w:right w:val="single" w:color="000000" w:themeColor="text1" w:sz="4"/>
+            </w:tcBorders>
+            <w:tcMar/>
+          </w:tcPr>
+          <w:p>
+            <w:pPr>
+              <w:pStyle w:val="Corpodetexto"/>
+              <w:ind w:left="0"/>
+              <w:rPr>
+                <w:rFonts w:ascii="Times New Roman;Georgia" w:hAnsi="Times New Roman;Georgia" w:eastAsia="Times New Roman;Georgia" w:cs="Times New Roman;Georgia"/>
+                <w:noProof w:val="0"/>
+                <w:sz w:val="20"/>
+                <w:szCs w:val="20"/>
+                <w:lang w:val="pt-BR"/>
+              </w:rPr>
+            </w:pPr>
+            <w:r>
+              <w:rPr>
+                <w:noProof w:val="0"/>
+                <w:lang w:val="pt-BR"/>
+              </w:rPr>
+              <w:t>Dificuldades de esclarecer os requisitos</w:t>
+            </w:r>
+          </w:p>
+        </w:tc>
+      </w:tr>
+    </w:tbl>
+    <w:p>
+      <w:pPr>
+        <w:pStyle w:val="Corpodetexto"/>
+        <w:rPr>
+          <w:rFonts w:ascii="Times New Roman;Georgia" w:hAnsi="Times New Roman;Georgia" w:eastAsia="Times New Roman;Georgia" w:cs="Times New Roman;Georgia"/>
+          <w:sz w:val="20"/>
+          <w:szCs w:val="20"/>
+          <w:lang w:val="pt-BR"/>
+        </w:rPr>
+      </w:pPr>
+    </w:p>
+    <w:p>
+      <w:pPr>
+        <w:pStyle w:val="Corpodetexto"/>
+        <w:rPr>
+          <w:rFonts w:ascii="Times New Roman;Georgia" w:hAnsi="Times New Roman;Georgia" w:eastAsia="Times New Roman;Georgia" w:cs="Times New Roman;Georgia"/>
+          <w:sz w:val="20"/>
+          <w:szCs w:val="20"/>
+          <w:lang w:val="pt-BR"/>
+        </w:rPr>
+      </w:pPr>
+    </w:p>
+    <w:p>
+      <w:pPr>
+        <w:pStyle w:val="Ttulo2"/>
+        <w:rPr>
+          <w:lang w:val="pt-BR"/>
+        </w:rPr>
+      </w:pPr>
+      <w:bookmarkStart w:name="__RefHeading___Toc18206480" w:id="17"/>
+      <w:bookmarkEnd w:id="17"/>
+      <w:r>
+        <w:rPr>
+          <w:lang w:val="pt-BR"/>
+        </w:rPr>
+        <w:t>Necessidades dos Principais Envolvidos</w:t>
+      </w:r>
+    </w:p>
+    <w:p>
+      <w:pPr>
+        <w:pStyle w:val="Corpodetexto"/>
+        <w:ind w:left="0"/>
+        <w:rPr>
+          <w:lang w:val="pt-BR"/>
+        </w:rPr>
+      </w:pPr>
+    </w:p>
+    <w:tbl>
+      <w:tblPr>
+        <w:tblW w:w="9729" w:type="dxa"/>
         <w:tblInd w:w="-115" w:type="dxa"/>
         <w:tblLook w:val="04A0" w:firstRow="1" w:lastRow="0" w:firstColumn="1" w:lastColumn="0" w:noHBand="0" w:noVBand="1"/>
       </w:tblPr>
       <w:tblGrid>
-        <w:gridCol w:w="2703"/>
-        <w:gridCol w:w="1139"/>
-        <w:gridCol w:w="1383"/>
+        <w:gridCol w:w="1890"/>
+        <w:gridCol w:w="1305"/>
+        <w:gridCol w:w="2030"/>
         <w:gridCol w:w="1822"/>
         <w:gridCol w:w="87"/>
-        <w:gridCol w:w="2349"/>
+        <w:gridCol w:w="2595"/>
       </w:tblGrid>
       <w:tr>
         <w:tc>
           <w:tcPr>
-            <w:tcW w:w="2808" w:type="dxa"/>
+            <w:tcW w:w="1890" w:type="dxa"/>
             <w:tcBorders>
-              <w:top w:val="single" w:color="000000" w:sz="6" w:space="0"/>
-              <w:left w:val="single" w:color="000000" w:sz="6" w:space="0"/>
-              <w:bottom w:val="single" w:color="000000" w:sz="6" w:space="0"/>
+              <w:top w:val="single" w:color="000000" w:themeColor="text1" w:sz="6" w:space="0"/>
+              <w:left w:val="single" w:color="000000" w:themeColor="text1" w:sz="6" w:space="0"/>
+              <w:bottom w:val="single" w:color="000000" w:themeColor="text1" w:sz="6" w:space="0"/>
             </w:tcBorders>
-            <w:shd w:val="clear" w:color="auto" w:fill="000000"/>
+            <w:shd w:val="clear" w:color="auto" w:fill="000000" w:themeFill="text1"/>
+            <w:tcMar/>
           </w:tcPr>
           <w:p>
             <w:pPr>
@@ -7409,13 +7640,14 @@
         </w:tc>
         <w:tc>
           <w:tcPr>
-            <w:tcW w:w="900" w:type="dxa"/>
+            <w:tcW w:w="1305" w:type="dxa"/>
             <w:tcBorders>
-              <w:top w:val="single" w:color="000000" w:sz="6" w:space="0"/>
-              <w:left w:val="single" w:color="000000" w:sz="6" w:space="0"/>
-              <w:bottom w:val="single" w:color="000000" w:sz="6" w:space="0"/>
+              <w:top w:val="single" w:color="000000" w:themeColor="text1" w:sz="6" w:space="0"/>
+              <w:left w:val="single" w:color="000000" w:themeColor="text1" w:sz="6" w:space="0"/>
+              <w:bottom w:val="single" w:color="000000" w:themeColor="text1" w:sz="6" w:space="0"/>
             </w:tcBorders>
-            <w:shd w:val="clear" w:color="auto" w:fill="000000"/>
+            <w:shd w:val="clear" w:color="auto" w:fill="000000" w:themeFill="text1"/>
+            <w:tcMar/>
           </w:tcPr>
           <w:p>
             <w:pPr>
@@ -7439,13 +7671,14 @@
         </w:tc>
         <w:tc>
           <w:tcPr>
-            <w:tcW w:w="1350" w:type="dxa"/>
+            <w:tcW w:w="2030" w:type="dxa"/>
             <w:tcBorders>
-              <w:top w:val="single" w:color="000000" w:sz="6" w:space="0"/>
-              <w:left w:val="single" w:color="000000" w:sz="6" w:space="0"/>
-              <w:bottom w:val="single" w:color="000000" w:sz="6" w:space="0"/>
+              <w:top w:val="single" w:color="000000" w:themeColor="text1" w:sz="6" w:space="0"/>
+              <w:left w:val="single" w:color="000000" w:themeColor="text1" w:sz="6" w:space="0"/>
+              <w:bottom w:val="single" w:color="000000" w:themeColor="text1" w:sz="6" w:space="0"/>
             </w:tcBorders>
-            <w:shd w:val="clear" w:color="auto" w:fill="000000"/>
+            <w:shd w:val="clear" w:color="auto" w:fill="000000" w:themeFill="text1"/>
+            <w:tcMar/>
           </w:tcPr>
           <w:p>
             <w:pPr>
@@ -7469,101 +7702,111 @@
         </w:tc>
         <w:tc>
           <w:tcPr>
+            <w:tcW w:w="1822" w:type="dxa"/>
+            <w:tcBorders>
+              <w:top w:val="single" w:color="000000" w:themeColor="text1" w:sz="6" w:space="0"/>
+              <w:left w:val="single" w:color="000000" w:themeColor="text1" w:sz="6" w:space="0"/>
+              <w:bottom w:val="single" w:color="000000" w:themeColor="text1" w:sz="6" w:space="0"/>
+            </w:tcBorders>
+            <w:shd w:val="clear" w:color="auto" w:fill="000000" w:themeFill="text1"/>
+            <w:tcMar/>
+          </w:tcPr>
+          <w:p>
+            <w:pPr>
+              <w:pStyle w:val="Corpodetexto"/>
+              <w:ind w:left="0"/>
+              <w:rPr>
+                <w:b/>
+                <w:bCs/>
+                <w:lang w:val="pt-BR"/>
+              </w:rPr>
+            </w:pPr>
+            <w:r>
+              <w:rPr>
+                <w:b/>
+                <w:bCs/>
+                <w:lang w:val="pt-BR"/>
+              </w:rPr>
+              <w:t>Solução Atual</w:t>
+            </w:r>
+          </w:p>
+        </w:tc>
+        <w:tc>
+          <w:tcPr>
+            <w:tcW w:w="2682" w:type="dxa"/>
+            <w:gridSpan w:val="2"/>
+            <w:tcBorders>
+              <w:top w:val="single" w:color="000000" w:themeColor="text1" w:sz="6" w:space="0"/>
+              <w:left w:val="single" w:color="000000" w:themeColor="text1" w:sz="6" w:space="0"/>
+              <w:bottom w:val="single" w:color="000000" w:themeColor="text1" w:sz="6" w:space="0"/>
+              <w:right w:val="single" w:color="000000" w:themeColor="text1" w:sz="6" w:space="0"/>
+            </w:tcBorders>
+            <w:shd w:val="clear" w:color="auto" w:fill="000000" w:themeFill="text1"/>
+            <w:tcMar/>
+          </w:tcPr>
+          <w:p>
+            <w:pPr>
+              <w:pStyle w:val="Corpodetexto"/>
+              <w:ind w:left="0"/>
+              <w:rPr>
+                <w:b/>
+                <w:bCs/>
+                <w:lang w:val="pt-BR"/>
+              </w:rPr>
+            </w:pPr>
+            <w:r>
+              <w:rPr>
+                <w:b/>
+                <w:bCs/>
+                <w:lang w:val="pt-BR"/>
+              </w:rPr>
+              <w:t>Soluções Propostas</w:t>
+            </w:r>
+          </w:p>
+        </w:tc>
+      </w:tr>
+      <w:tr>
+        <w:tc>
+          <w:tcPr>
             <w:tcW w:w="1890" w:type="dxa"/>
             <w:tcBorders>
-              <w:top w:val="single" w:color="000000" w:sz="6" w:space="0"/>
-              <w:left w:val="single" w:color="000000" w:sz="6" w:space="0"/>
-              <w:bottom w:val="single" w:color="000000" w:sz="6" w:space="0"/>
+              <w:top w:val="single" w:color="000000" w:themeColor="text1" w:sz="6" w:space="0"/>
+              <w:left w:val="single" w:color="000000" w:themeColor="text1" w:sz="6" w:space="0"/>
+              <w:bottom w:val="single" w:color="000000" w:themeColor="text1" w:sz="6" w:space="0"/>
             </w:tcBorders>
-            <w:shd w:val="clear" w:color="auto" w:fill="000000"/>
+            <w:tcMar/>
           </w:tcPr>
           <w:p>
             <w:pPr>
               <w:pStyle w:val="Corpodetexto"/>
-              <w:ind w:left="0"/>
-              <w:rPr>
-                <w:b/>
-                <w:bCs/>
-                <w:lang w:val="pt-BR"/>
-              </w:rPr>
-            </w:pPr>
-            <w:r>
-              <w:rPr>
-                <w:b/>
-                <w:bCs/>
-                <w:lang w:val="pt-BR"/>
-              </w:rPr>
-              <w:t>Solução Atual</w:t>
-            </w:r>
-          </w:p>
-        </w:tc>
-        <w:tc>
-          <w:tcPr>
-            <w:tcW w:w="2535" w:type="dxa"/>
-            <w:gridSpan w:val="2"/>
+              <w:bidi w:val="0"/>
+              <w:spacing w:before="0" w:beforeAutospacing="off" w:after="120" w:afterAutospacing="off"/>
+              <w:ind w:left="0" w:right="0"/>
+              <w:jc w:val="left"/>
+              <w:rPr>
+                <w:rFonts w:ascii="Times New Roman;Georgia" w:hAnsi="Times New Roman;Georgia" w:eastAsia="Times New Roman;Georgia" w:cs="Times New Roman;Georgia"/>
+                <w:sz w:val="20"/>
+                <w:szCs w:val="20"/>
+                <w:lang w:val="pt-BR"/>
+              </w:rPr>
+            </w:pPr>
+            <w:r>
+              <w:rPr>
+                <w:lang w:val="pt-BR"/>
+              </w:rPr>
+              <w:t>Facilitar o processo de preenchimento de formulário</w:t>
+            </w:r>
+          </w:p>
+        </w:tc>
+        <w:tc>
+          <w:tcPr>
+            <w:tcW w:w="1305" w:type="dxa"/>
             <w:tcBorders>
-              <w:top w:val="single" w:color="000000" w:sz="6" w:space="0"/>
-              <w:left w:val="single" w:color="000000" w:sz="6" w:space="0"/>
-              <w:bottom w:val="single" w:color="000000" w:sz="6" w:space="0"/>
-              <w:right w:val="single" w:color="000000" w:sz="6" w:space="0"/>
+              <w:top w:val="single" w:color="000000" w:themeColor="text1" w:sz="6" w:space="0"/>
+              <w:left w:val="single" w:color="000000" w:themeColor="text1" w:sz="6" w:space="0"/>
+              <w:bottom w:val="single" w:color="000000" w:themeColor="text1" w:sz="6" w:space="0"/>
             </w:tcBorders>
-            <w:shd w:val="clear" w:color="auto" w:fill="000000"/>
-          </w:tcPr>
-          <w:p>
-            <w:pPr>
-              <w:pStyle w:val="Corpodetexto"/>
-              <w:ind w:left="0"/>
-              <w:rPr>
-                <w:b/>
-                <w:bCs/>
-                <w:lang w:val="pt-BR"/>
-              </w:rPr>
-            </w:pPr>
-            <w:r>
-              <w:rPr>
-                <w:b/>
-                <w:bCs/>
-                <w:lang w:val="pt-BR"/>
-              </w:rPr>
-              <w:t>Soluções Propostas</w:t>
-            </w:r>
-          </w:p>
-        </w:tc>
-      </w:tr>
-      <w:tr>
-        <w:tc>
-          <w:tcPr>
-            <w:tcW w:w="2808" w:type="dxa"/>
-            <w:tcBorders>
-              <w:top w:val="single" w:color="000000" w:sz="6" w:space="0"/>
-              <w:left w:val="single" w:color="000000" w:sz="6" w:space="0"/>
-              <w:bottom w:val="single" w:color="000000" w:sz="6" w:space="0"/>
-            </w:tcBorders>
-          </w:tcPr>
-          <w:p>
-            <w:pPr>
-              <w:pStyle w:val="Corpodetexto"/>
-              <w:ind w:left="0"/>
-              <w:rPr>
-                <w:lang w:val="pt-BR"/>
-              </w:rPr>
-            </w:pPr>
-            <w:r>
-              <w:rPr>
-                <w:lang w:val="pt-BR"/>
-              </w:rPr>
-              <w:t>Mensagens de difusão</w:t>
-            </w:r>
-          </w:p>
-        </w:tc>
-        <w:tc>
-          <w:tcPr>
-            <w:tcW w:w="900" w:type="dxa"/>
-            <w:tcBorders>
-              <w:top w:val="single" w:color="000000" w:sz="6" w:space="0"/>
-              <w:left w:val="single" w:color="000000" w:sz="6" w:space="0"/>
-              <w:bottom w:val="single" w:color="000000" w:sz="6" w:space="0"/>
-            </w:tcBorders>
+            <w:tcMar/>
           </w:tcPr>
           <w:p>
             <w:pPr>
@@ -7574,68 +7817,277 @@
                 <w:lang w:val="pt-BR"/>
               </w:rPr>
             </w:pPr>
-          </w:p>
-        </w:tc>
-        <w:tc>
-          <w:tcPr>
-            <w:tcW w:w="1350" w:type="dxa"/>
+            <w:r>
+              <w:rPr>
+                <w:lang w:val="pt-BR"/>
+              </w:rPr>
+              <w:t>Automatizar formulário</w:t>
+            </w:r>
+          </w:p>
+        </w:tc>
+        <w:tc>
+          <w:tcPr>
+            <w:tcW w:w="2030" w:type="dxa"/>
             <w:tcBorders>
-              <w:top w:val="single" w:color="000000" w:sz="6" w:space="0"/>
-              <w:left w:val="single" w:color="000000" w:sz="6" w:space="0"/>
-              <w:bottom w:val="single" w:color="000000" w:sz="6" w:space="0"/>
+              <w:top w:val="single" w:color="000000" w:themeColor="text1" w:sz="6" w:space="0"/>
+              <w:left w:val="single" w:color="000000" w:themeColor="text1" w:sz="6" w:space="0"/>
+              <w:bottom w:val="single" w:color="000000" w:themeColor="text1" w:sz="6" w:space="0"/>
             </w:tcBorders>
+            <w:tcMar/>
           </w:tcPr>
           <w:p>
             <w:pPr>
               <w:pStyle w:val="Corpodetexto"/>
-              <w:snapToGrid w:val="0"/>
               <w:ind w:left="0"/>
               <w:rPr>
-                <w:lang w:val="pt-BR"/>
-              </w:rPr>
-            </w:pPr>
-          </w:p>
-        </w:tc>
-        <w:tc>
-          <w:tcPr>
-            <w:tcW w:w="1980" w:type="dxa"/>
+                <w:rFonts w:ascii="Times New Roman;Georgia" w:hAnsi="Times New Roman;Georgia" w:eastAsia="Times New Roman;Georgia" w:cs="Times New Roman;Georgia"/>
+                <w:sz w:val="20"/>
+                <w:szCs w:val="20"/>
+                <w:lang w:val="pt-BR"/>
+              </w:rPr>
+            </w:pPr>
+            <w:r>
+              <w:rPr>
+                <w:rFonts w:ascii="Times New Roman;Georgia" w:hAnsi="Times New Roman;Georgia" w:eastAsia="Times New Roman;Georgia" w:cs="Times New Roman;Georgia"/>
+                <w:sz w:val="20"/>
+                <w:szCs w:val="20"/>
+                <w:lang w:val="pt-BR"/>
+              </w:rPr>
+              <w:t>Por ter que comparecer pessoalmente na academia, o processo de preenchimento de dados é lento, e se por acaso estiver mais pessoas passando pelo processo de preenchimento, os demais terão de esperar até que chegue a sua vez.</w:t>
+            </w:r>
+          </w:p>
+        </w:tc>
+        <w:tc>
+          <w:tcPr>
+            <w:tcW w:w="1909" w:type="dxa"/>
             <w:gridSpan w:val="2"/>
             <w:tcBorders>
-              <w:top w:val="single" w:color="000000" w:sz="6" w:space="0"/>
-              <w:left w:val="single" w:color="000000" w:sz="6" w:space="0"/>
-              <w:bottom w:val="single" w:color="000000" w:sz="6" w:space="0"/>
+              <w:top w:val="single" w:color="000000" w:themeColor="text1" w:sz="6" w:space="0"/>
+              <w:left w:val="single" w:color="000000" w:themeColor="text1" w:sz="6" w:space="0"/>
+              <w:bottom w:val="single" w:color="000000" w:themeColor="text1" w:sz="6" w:space="0"/>
             </w:tcBorders>
+            <w:tcMar/>
           </w:tcPr>
           <w:p>
             <w:pPr>
               <w:pStyle w:val="Corpodetexto"/>
-              <w:snapToGrid w:val="0"/>
               <w:ind w:left="0"/>
               <w:rPr>
-                <w:lang w:val="pt-BR"/>
-              </w:rPr>
-            </w:pPr>
-          </w:p>
-        </w:tc>
-        <w:tc>
-          <w:tcPr>
-            <w:tcW w:w="2445" w:type="dxa"/>
+                <w:rFonts w:ascii="Times New Roman;Georgia" w:hAnsi="Times New Roman;Georgia" w:eastAsia="Times New Roman;Georgia" w:cs="Times New Roman;Georgia"/>
+                <w:sz w:val="20"/>
+                <w:szCs w:val="20"/>
+                <w:lang w:val="pt-BR"/>
+              </w:rPr>
+            </w:pPr>
+            <w:r>
+              <w:rPr>
+                <w:rFonts w:ascii="Times New Roman;Georgia" w:hAnsi="Times New Roman;Georgia" w:eastAsia="Times New Roman;Georgia" w:cs="Times New Roman;Georgia"/>
+                <w:sz w:val="20"/>
+                <w:szCs w:val="20"/>
+                <w:lang w:val="pt-BR"/>
+              </w:rPr>
+              <w:t>Desenvolvendo um sistema que possa possibilitar aos interessados que preencha um formulário com todos os dados necessários e seja enviado para os responsáveis analisar o formulário e seja criada a matrícula do aluno.</w:t>
+            </w:r>
+          </w:p>
+        </w:tc>
+        <w:tc>
+          <w:tcPr>
+            <w:tcW w:w="2595" w:type="dxa"/>
             <w:tcBorders>
-              <w:top w:val="single" w:color="000000" w:sz="6" w:space="0"/>
-              <w:left w:val="single" w:color="000000" w:sz="6" w:space="0"/>
-              <w:bottom w:val="single" w:color="000000" w:sz="6" w:space="0"/>
-              <w:right w:val="single" w:color="000000" w:sz="6" w:space="0"/>
+              <w:top w:val="single" w:color="000000" w:themeColor="text1" w:sz="6" w:space="0"/>
+              <w:left w:val="single" w:color="000000" w:themeColor="text1" w:sz="6" w:space="0"/>
+              <w:bottom w:val="single" w:color="000000" w:themeColor="text1" w:sz="6" w:space="0"/>
+              <w:right w:val="single" w:color="000000" w:themeColor="text1" w:sz="6" w:space="0"/>
             </w:tcBorders>
+            <w:tcMar/>
           </w:tcPr>
           <w:p>
             <w:pPr>
               <w:pStyle w:val="Corpodetexto"/>
-              <w:snapToGrid w:val="0"/>
               <w:ind w:left="0"/>
               <w:rPr>
-                <w:lang w:val="pt-BR"/>
-              </w:rPr>
-            </w:pPr>
+                <w:rFonts w:ascii="Times New Roman;Georgia" w:hAnsi="Times New Roman;Georgia" w:eastAsia="Times New Roman;Georgia" w:cs="Times New Roman;Georgia"/>
+                <w:sz w:val="20"/>
+                <w:szCs w:val="20"/>
+                <w:lang w:val="pt-BR"/>
+              </w:rPr>
+            </w:pPr>
+            <w:r>
+              <w:rPr>
+                <w:rFonts w:ascii="Times New Roman;Georgia" w:hAnsi="Times New Roman;Georgia" w:eastAsia="Times New Roman;Georgia" w:cs="Times New Roman;Georgia"/>
+                <w:sz w:val="20"/>
+                <w:szCs w:val="20"/>
+                <w:lang w:val="pt-BR"/>
+              </w:rPr>
+              <w:t>Fazer a sua matricula na academia por meio de um site e aplicativo ou algum aplicativo de mensagem para comunicar com os responsáveis e enviar os dados por esse aplicativo.</w:t>
+            </w:r>
+          </w:p>
+        </w:tc>
+      </w:tr>
+      <w:tr>
+        <w:tc>
+          <w:tcPr>
+            <w:tcW w:w="1890" w:type="dxa"/>
+            <w:tcBorders>
+              <w:top w:val="single" w:color="000000" w:themeColor="text1" w:sz="6" w:space="0"/>
+              <w:left w:val="single" w:color="000000" w:themeColor="text1" w:sz="6" w:space="0"/>
+              <w:bottom w:val="single" w:color="000000" w:themeColor="text1" w:sz="6" w:space="0"/>
+            </w:tcBorders>
+            <w:tcMar/>
+          </w:tcPr>
+          <w:p>
+            <w:pPr>
+              <w:pStyle w:val="Corpodetexto"/>
+              <w:bidi w:val="0"/>
+              <w:spacing w:before="0" w:beforeAutospacing="off" w:after="120" w:afterAutospacing="off"/>
+              <w:ind w:left="720" w:right="0"/>
+              <w:jc w:val="left"/>
+              <w:rPr>
+                <w:rFonts w:ascii="Times New Roman;Georgia" w:hAnsi="Times New Roman;Georgia" w:eastAsia="Times New Roman;Georgia" w:cs="Times New Roman;Georgia"/>
+                <w:sz w:val="20"/>
+                <w:szCs w:val="20"/>
+                <w:lang w:val="pt-BR"/>
+              </w:rPr>
+            </w:pPr>
+            <w:r>
+              <w:rPr>
+                <w:rFonts w:ascii="Times New Roman;Georgia" w:hAnsi="Times New Roman;Georgia" w:eastAsia="Times New Roman;Georgia" w:cs="Times New Roman;Georgia"/>
+                <w:sz w:val="20"/>
+                <w:szCs w:val="20"/>
+                <w:lang w:val="pt-BR"/>
+              </w:rPr>
+              <w:t>Diminuir perdas de registros</w:t>
+            </w:r>
+          </w:p>
+        </w:tc>
+        <w:tc>
+          <w:tcPr>
+            <w:tcW w:w="1305" w:type="dxa"/>
+            <w:tcBorders>
+              <w:top w:val="single" w:color="000000" w:themeColor="text1" w:sz="6" w:space="0"/>
+              <w:left w:val="single" w:color="000000" w:themeColor="text1" w:sz="6" w:space="0"/>
+              <w:bottom w:val="single" w:color="000000" w:themeColor="text1" w:sz="6" w:space="0"/>
+            </w:tcBorders>
+            <w:tcMar/>
+          </w:tcPr>
+          <w:p>
+            <w:pPr>
+              <w:pStyle w:val="Corpodetexto"/>
+              <w:ind w:left="0"/>
+              <w:rPr>
+                <w:rFonts w:ascii="Times New Roman;Georgia" w:hAnsi="Times New Roman;Georgia" w:eastAsia="Times New Roman;Georgia" w:cs="Times New Roman;Georgia"/>
+                <w:sz w:val="20"/>
+                <w:szCs w:val="20"/>
+                <w:lang w:val="pt-BR"/>
+              </w:rPr>
+            </w:pPr>
+            <w:r>
+              <w:rPr>
+                <w:rFonts w:ascii="Times New Roman;Georgia" w:hAnsi="Times New Roman;Georgia" w:eastAsia="Times New Roman;Georgia" w:cs="Times New Roman;Georgia"/>
+                <w:sz w:val="20"/>
+                <w:szCs w:val="20"/>
+                <w:lang w:val="pt-BR"/>
+              </w:rPr>
+              <w:t>Automatizar fichas de alunos</w:t>
+            </w:r>
+          </w:p>
+        </w:tc>
+        <w:tc>
+          <w:tcPr>
+            <w:tcW w:w="2030" w:type="dxa"/>
+            <w:tcBorders>
+              <w:top w:val="single" w:color="000000" w:themeColor="text1" w:sz="6" w:space="0"/>
+              <w:left w:val="single" w:color="000000" w:themeColor="text1" w:sz="6" w:space="0"/>
+              <w:bottom w:val="single" w:color="000000" w:themeColor="text1" w:sz="6" w:space="0"/>
+            </w:tcBorders>
+            <w:tcMar/>
+          </w:tcPr>
+          <w:p>
+            <w:pPr>
+              <w:pStyle w:val="Corpodetexto"/>
+              <w:ind w:left="0"/>
+              <w:rPr>
+                <w:rFonts w:ascii="Times New Roman;Georgia" w:hAnsi="Times New Roman;Georgia" w:eastAsia="Times New Roman;Georgia" w:cs="Times New Roman;Georgia"/>
+                <w:sz w:val="20"/>
+                <w:szCs w:val="20"/>
+                <w:lang w:val="pt-BR"/>
+              </w:rPr>
+            </w:pPr>
+            <w:r>
+              <w:rPr>
+                <w:rFonts w:ascii="Times New Roman;Georgia" w:hAnsi="Times New Roman;Georgia" w:eastAsia="Times New Roman;Georgia" w:cs="Times New Roman;Georgia"/>
+                <w:sz w:val="20"/>
+                <w:szCs w:val="20"/>
+                <w:lang w:val="pt-BR"/>
+              </w:rPr>
+              <w:t>Por ter que criar os registros e fichas de treinos por meio de papéis, infelizmente tem acontecido perdas de papéis contendo informações importantes de alunos e causando repetições de processos já realizados</w:t>
+            </w:r>
+          </w:p>
+        </w:tc>
+        <w:tc>
+          <w:tcPr>
+            <w:tcW w:w="1909" w:type="dxa"/>
+            <w:gridSpan w:val="2"/>
+            <w:tcBorders>
+              <w:top w:val="single" w:color="000000" w:themeColor="text1" w:sz="6" w:space="0"/>
+              <w:left w:val="single" w:color="000000" w:themeColor="text1" w:sz="6" w:space="0"/>
+              <w:bottom w:val="single" w:color="000000" w:themeColor="text1" w:sz="6" w:space="0"/>
+            </w:tcBorders>
+            <w:tcMar/>
+          </w:tcPr>
+          <w:p>
+            <w:pPr>
+              <w:pStyle w:val="Corpodetexto"/>
+              <w:ind w:left="0"/>
+              <w:rPr>
+                <w:rFonts w:ascii="Times New Roman;Georgia" w:hAnsi="Times New Roman;Georgia" w:eastAsia="Times New Roman;Georgia" w:cs="Times New Roman;Georgia"/>
+                <w:sz w:val="20"/>
+                <w:szCs w:val="20"/>
+                <w:lang w:val="pt-BR"/>
+              </w:rPr>
+            </w:pPr>
+            <w:r>
+              <w:rPr>
+                <w:rFonts w:ascii="Times New Roman;Georgia" w:hAnsi="Times New Roman;Georgia" w:eastAsia="Times New Roman;Georgia" w:cs="Times New Roman;Georgia"/>
+                <w:sz w:val="20"/>
+                <w:szCs w:val="20"/>
+                <w:lang w:val="pt-BR"/>
+              </w:rPr>
+              <w:t>Desenvolver um sistema que possa atribuir ficha de treinamento pelo perfil do aluno e o responsável tenha os registros feitos armazenado e com backup</w:t>
+            </w:r>
+          </w:p>
+        </w:tc>
+        <w:tc>
+          <w:tcPr>
+            <w:tcW w:w="2595" w:type="dxa"/>
+            <w:tcBorders>
+              <w:top w:val="single" w:color="000000" w:themeColor="text1" w:sz="6" w:space="0"/>
+              <w:left w:val="single" w:color="000000" w:themeColor="text1" w:sz="6" w:space="0"/>
+              <w:bottom w:val="single" w:color="000000" w:themeColor="text1" w:sz="6" w:space="0"/>
+              <w:right w:val="single" w:color="000000" w:themeColor="text1" w:sz="6" w:space="0"/>
+            </w:tcBorders>
+            <w:tcMar/>
+          </w:tcPr>
+          <w:p>
+            <w:pPr>
+              <w:pStyle w:val="Corpodetexto"/>
+              <w:ind w:left="0"/>
+              <w:rPr>
+                <w:rFonts w:ascii="Times New Roman;Georgia" w:hAnsi="Times New Roman;Georgia" w:eastAsia="Times New Roman;Georgia" w:cs="Times New Roman;Georgia"/>
+                <w:sz w:val="20"/>
+                <w:szCs w:val="20"/>
+                <w:lang w:val="pt-BR"/>
+              </w:rPr>
+            </w:pPr>
+            <w:r>
+              <w:rPr>
+                <w:rFonts w:ascii="Times New Roman;Georgia" w:hAnsi="Times New Roman;Georgia" w:eastAsia="Times New Roman;Georgia" w:cs="Times New Roman;Georgia"/>
+                <w:sz w:val="20"/>
+                <w:szCs w:val="20"/>
+                <w:lang w:val="pt-BR"/>
+              </w:rPr>
+              <w:t>Ter os registros em planilhas.</w:t>
+            </w:r>
           </w:p>
         </w:tc>
       </w:tr>
@@ -7655,27 +8107,215 @@
           <w:lang w:val="pt-BR"/>
         </w:rPr>
       </w:pPr>
-      <w:bookmarkStart w:name="__RefHeading___Toc18206481" w:id="18"/>
-      <w:bookmarkEnd w:id="18"/>
-      <w:r>
-        <w:rPr>
-          <w:lang w:val="pt-BR"/>
-        </w:rPr>
-        <w:t>Alternativas e Concorrência</w:t>
+      <w:r>
+        <w:rPr>
+          <w:lang w:val="pt-BR"/>
+        </w:rPr>
+        <w:t xml:space="preserve">Alternativas e Concorrência </w:t>
       </w:r>
     </w:p>
     <w:p>
       <w:pPr>
-        <w:pStyle w:val="InfoBlue"/>
-        <w:rPr>
-          <w:lang w:val="pt-BR"/>
-        </w:rPr>
-      </w:pPr>
-      <w:r>
-        <w:rPr>
-          <w:lang w:val="pt-BR"/>
-        </w:rPr>
-        <w:t>[Identifique as alternativas que o envolvido considera disponíveis. Isso inclui adquirir um produto do concorrente, desenvolver uma solução própria ou simplesmente manter o estado atual. Liste as opções competitivas que existem ou que podem se tornar disponíveis. Inclua os principais pontos fortes e fracos de cada concorrente, conforme percebido pelo envolvido.]</w:t>
+        <w:pStyle w:val="Ttulo3"/>
+        <w:rPr>
+          <w:lang w:val="pt-BR"/>
+        </w:rPr>
+      </w:pPr>
+      <w:r>
+        <w:rPr>
+          <w:lang w:val="pt-BR"/>
+        </w:rPr>
+        <w:t xml:space="preserve">Obter produto do </w:t>
+      </w:r>
+      <w:r>
+        <w:rPr>
+          <w:lang w:val="pt-BR"/>
+        </w:rPr>
+        <w:t>concorrente</w:t>
+      </w:r>
+    </w:p>
+    <w:p>
+      <w:pPr>
+        <w:pStyle w:val="Ttulo3"/>
+        <w:numPr>
+          <w:numId w:val="0"/>
+        </w:numPr>
+        <w:ind w:left="0" w:firstLine="720"/>
+        <w:rPr>
+          <w:lang w:val="pt-BR"/>
+        </w:rPr>
+      </w:pPr>
+      <w:r>
+        <w:rPr>
+          <w:rFonts w:ascii="Times New Roman;Georgia" w:hAnsi="Times New Roman;Georgia" w:eastAsia="Times New Roman;Georgia" w:cs="Times New Roman;Georgia"/>
+          <w:sz w:val="20"/>
+          <w:szCs w:val="20"/>
+          <w:lang w:val="pt-BR"/>
+        </w:rPr>
+        <w:t>Pelo</w:t>
+      </w:r>
+      <w:r>
+        <w:rPr>
+          <w:rFonts w:ascii="Times New Roman;Georgia" w:hAnsi="Times New Roman;Georgia" w:eastAsia="Times New Roman;Georgia" w:cs="Times New Roman;Georgia"/>
+          <w:sz w:val="20"/>
+          <w:szCs w:val="20"/>
+          <w:lang w:val="pt-BR"/>
+        </w:rPr>
+        <w:t xml:space="preserve"> produto ter mais maturidade e engajamento, será mais útil e rápido obter um produto da concorrência.</w:t>
+      </w:r>
+    </w:p>
+    <w:p>
+      <w:pPr>
+        <w:pStyle w:val="Ttulo3"/>
+        <w:rPr>
+          <w:lang w:val="pt-BR"/>
+        </w:rPr>
+      </w:pPr>
+      <w:r>
+        <w:rPr>
+          <w:rFonts w:ascii="Times New Roman;Georgia" w:hAnsi="Times New Roman;Georgia" w:eastAsia="Times New Roman;Georgia" w:cs="Times New Roman;Georgia"/>
+          <w:sz w:val="20"/>
+          <w:szCs w:val="20"/>
+          <w:lang w:val="pt-BR"/>
+        </w:rPr>
+        <w:t xml:space="preserve">Desenvolver uma solução própria </w:t>
+      </w:r>
+    </w:p>
+    <w:p>
+      <w:pPr>
+        <w:pStyle w:val="Ttulo3"/>
+        <w:numPr>
+          <w:numId w:val="0"/>
+        </w:numPr>
+        <w:ind w:left="0"/>
+        <w:rPr>
+          <w:rFonts w:ascii="Times New Roman;Georgia" w:hAnsi="Times New Roman;Georgia" w:eastAsia="Times New Roman;Georgia" w:cs="Times New Roman;Georgia"/>
+          <w:b w:val="0"/>
+          <w:bCs w:val="0"/>
+          <w:sz w:val="22"/>
+          <w:szCs w:val="22"/>
+          <w:lang w:val="pt-BR"/>
+        </w:rPr>
+      </w:pPr>
+      <w:r>
+        <w:rPr>
+          <w:lang w:val="pt-BR"/>
+        </w:rPr>
+        <w:t xml:space="preserve">              Desenvolver um sistema atendendo necessidades próprias, com custo benefício baixo e alcançando objetivos dos sócios envolvidos.</w:t>
+      </w:r>
+    </w:p>
+    <w:p>
+      <w:pPr>
+        <w:pStyle w:val="Ttulo3"/>
+        <w:rPr>
+          <w:lang w:val="pt-BR"/>
+        </w:rPr>
+      </w:pPr>
+      <w:r>
+        <w:rPr>
+          <w:rFonts w:ascii="Times New Roman;Georgia" w:hAnsi="Times New Roman;Georgia" w:eastAsia="Times New Roman;Georgia" w:cs="Times New Roman;Georgia"/>
+          <w:sz w:val="20"/>
+          <w:szCs w:val="20"/>
+          <w:lang w:val="pt-BR"/>
+        </w:rPr>
+        <w:t xml:space="preserve">Usar sistema gratuitos </w:t>
+      </w:r>
+    </w:p>
+    <w:p>
+      <w:pPr>
+        <w:pStyle w:val="Ttulo3"/>
+        <w:numPr>
+          <w:numId w:val="0"/>
+        </w:numPr>
+        <w:ind w:left="0"/>
+        <w:rPr>
+          <w:rFonts w:ascii="Times New Roman;Georgia" w:hAnsi="Times New Roman;Georgia" w:eastAsia="Times New Roman;Georgia" w:cs="Times New Roman;Georgia"/>
+          <w:sz w:val="20"/>
+          <w:szCs w:val="20"/>
+          <w:lang w:val="pt-BR"/>
+        </w:rPr>
+      </w:pPr>
+      <w:r>
+        <w:rPr>
+          <w:rFonts w:ascii="Times New Roman;Georgia" w:hAnsi="Times New Roman;Georgia" w:eastAsia="Times New Roman;Georgia" w:cs="Times New Roman;Georgia"/>
+          <w:sz w:val="20"/>
+          <w:szCs w:val="20"/>
+          <w:lang w:val="pt-BR"/>
+        </w:rPr>
+        <w:t xml:space="preserve">             Usar sistemas gratuitos para gerenciar fichas de cadastros, treinamentos e exames dos alunos</w:t>
+      </w:r>
+    </w:p>
+    <w:p>
+      <w:pPr>
+        <w:pStyle w:val="Normal"/>
+        <w:rPr>
+          <w:rFonts w:ascii="Times New Roman;Georgia" w:hAnsi="Times New Roman;Georgia" w:eastAsia="Times New Roman;Georgia" w:cs="Times New Roman;Georgia"/>
+          <w:sz w:val="20"/>
+          <w:szCs w:val="20"/>
+          <w:lang w:val="pt-BR"/>
+        </w:rPr>
+      </w:pPr>
+    </w:p>
+    <w:p>
+      <w:pPr>
+        <w:pStyle w:val="Ttulo3"/>
+        <w:bidi w:val="0"/>
+        <w:spacing w:before="240" w:beforeAutospacing="off" w:after="60" w:afterAutospacing="off"/>
+        <w:ind w:left="720" w:right="0" w:hanging="720"/>
+        <w:jc w:val="left"/>
+        <w:rPr>
+          <w:lang w:val="pt-BR"/>
+        </w:rPr>
+      </w:pPr>
+      <w:r>
+        <w:rPr>
+          <w:rFonts w:ascii="Times New Roman;Georgia" w:hAnsi="Times New Roman;Georgia" w:eastAsia="Times New Roman;Georgia" w:cs="Times New Roman;Georgia"/>
+          <w:sz w:val="20"/>
+          <w:szCs w:val="20"/>
+          <w:lang w:val="pt-BR"/>
+        </w:rPr>
+        <w:t>Usar aplicativo de mensagem</w:t>
+      </w:r>
+    </w:p>
+    <w:p>
+      <w:pPr>
+        <w:pStyle w:val="Normal"/>
+        <w:bidi w:val="0"/>
+        <w:rPr>
+          <w:rFonts w:ascii="Times New Roman;Georgia" w:hAnsi="Times New Roman;Georgia" w:eastAsia="Times New Roman;Georgia" w:cs="Times New Roman;Georgia"/>
+          <w:sz w:val="20"/>
+          <w:szCs w:val="20"/>
+          <w:lang w:val="pt-BR"/>
+        </w:rPr>
+      </w:pPr>
+      <w:r>
+        <w:rPr>
+          <w:rFonts w:ascii="Times New Roman;Georgia" w:hAnsi="Times New Roman;Georgia" w:eastAsia="Times New Roman;Georgia" w:cs="Times New Roman;Georgia"/>
+          <w:sz w:val="20"/>
+          <w:szCs w:val="20"/>
+          <w:lang w:val="pt-BR"/>
+        </w:rPr>
+        <w:t xml:space="preserve">Pelo usuário está acostumado a usar aplicativo de mensagem como </w:t>
+      </w:r>
+      <w:proofErr w:type="spellStart"/>
+      <w:r>
+        <w:rPr>
+          <w:rFonts w:ascii="Times New Roman;Georgia" w:hAnsi="Times New Roman;Georgia" w:eastAsia="Times New Roman;Georgia" w:cs="Times New Roman;Georgia"/>
+          <w:sz w:val="20"/>
+          <w:szCs w:val="20"/>
+          <w:lang w:val="pt-BR"/>
+        </w:rPr>
+        <w:t>Whatsapp</w:t>
+      </w:r>
+      <w:proofErr w:type="spellEnd"/>
+      <w:r>
+        <w:rPr>
+          <w:rFonts w:ascii="Times New Roman;Georgia" w:hAnsi="Times New Roman;Georgia" w:eastAsia="Times New Roman;Georgia" w:cs="Times New Roman;Georgia"/>
+          <w:sz w:val="20"/>
+          <w:szCs w:val="20"/>
+          <w:lang w:val="pt-BR"/>
+        </w:rPr>
+        <w:t>. Possibilitar que o usuário possa preencher o formulário por esse aplicativo e os funcionários terão a responsabilidade de armazenar os dados.</w:t>
       </w:r>
     </w:p>
     <w:p>
@@ -8312,6 +8952,228 @@
 
 <file path=word/numbering.xml><?xml version="1.0" encoding="utf-8"?>
 <w:numbering xmlns:wpc="http://schemas.microsoft.com/office/word/2010/wordprocessingCanvas" xmlns:cx="http://schemas.microsoft.com/office/drawing/2014/chartex" xmlns:cx1="http://schemas.microsoft.com/office/drawing/2015/9/8/chartex" xmlns:cx2="http://schemas.microsoft.com/office/drawing/2015/10/21/chartex" xmlns:cx3="http://schemas.microsoft.com/office/drawing/2016/5/9/chartex" xmlns:cx4="http://schemas.microsoft.com/office/drawing/2016/5/10/chartex" xmlns:cx5="http://schemas.microsoft.com/office/drawing/2016/5/11/chartex" xmlns:cx6="http://schemas.microsoft.com/office/drawing/2016/5/12/chartex" xmlns:cx7="http://schemas.microsoft.com/office/drawing/2016/5/13/chartex" xmlns:cx8="http://schemas.microsoft.com/office/drawing/2016/5/14/chartex" xmlns:mc="http://schemas.openxmlformats.org/markup-compatibility/2006" xmlns:aink="http://schemas.microsoft.com/office/drawing/2016/ink" xmlns:am3d="http://schemas.microsoft.com/office/drawing/2017/model3d" xmlns:o="urn:schemas-microsoft-com:office:office" xmlns:r="http://schemas.openxmlformats.org/officeDocument/2006/relationships" xmlns:m="http://schemas.openxmlformats.org/officeDocument/2006/math" xmlns:v="urn:schemas-microsoft-com:vml" xmlns:wp14="http://schemas.microsoft.com/office/word/2010/wordprocessingDrawing" xmlns:wp="http://schemas.openxmlformats.org/drawingml/2006/wordprocessingDrawing" xmlns:w10="urn:schemas-microsoft-com:office:word" xmlns:w="http://schemas.openxmlformats.org/wordprocessingml/2006/main" xmlns:w14="http://schemas.microsoft.com/office/word/2010/wordml" xmlns:w15="http://schemas.microsoft.com/office/word/2012/wordml" xmlns:w16cex="http://schemas.microsoft.com/office/word/2018/wordml/cex" xmlns:w16cid="http://schemas.microsoft.com/office/word/2016/wordml/cid" xmlns:w16="http://schemas.microsoft.com/office/word/2018/wordml" xmlns:w16sdtdh="http://schemas.microsoft.com/office/word/2020/wordml/sdtdatahash" xmlns:w16se="http://schemas.microsoft.com/office/word/2015/wordml/symex" xmlns:wpg="http://schemas.microsoft.com/office/word/2010/wordprocessingGroup" xmlns:wpi="http://schemas.microsoft.com/office/word/2010/wordprocessingInk" xmlns:wne="http://schemas.microsoft.com/office/word/2006/wordml" xmlns:wps="http://schemas.microsoft.com/office/word/2010/wordprocessingShape" mc:Ignorable="w14 w15 w16se w16cid w16 w16cex w16sdtdh wp14">
+  <w:abstractNum xmlns:w="http://schemas.openxmlformats.org/wordprocessingml/2006/main" w:abstractNumId="7">
+    <w:multiLevelType xmlns:w="http://schemas.openxmlformats.org/wordprocessingml/2006/main" w:val="hybridMultilevel"/>
+    <w:lvl xmlns:w="http://schemas.openxmlformats.org/wordprocessingml/2006/main" w:ilvl="0">
+      <w:start w:val="1"/>
+      <w:numFmt w:val="bullet"/>
+      <w:lvlText w:val=""/>
+      <w:lvlJc w:val="left"/>
+      <w:pPr>
+        <w:ind w:left="720" w:hanging="360"/>
+      </w:pPr>
+      <w:rPr>
+        <w:rFonts w:hint="default" w:ascii="Symbol" w:hAnsi="Symbol"/>
+      </w:rPr>
+    </w:lvl>
+    <w:lvl xmlns:w="http://schemas.openxmlformats.org/wordprocessingml/2006/main" w:ilvl="1">
+      <w:start w:val="1"/>
+      <w:numFmt w:val="bullet"/>
+      <w:lvlText w:val="o"/>
+      <w:lvlJc w:val="left"/>
+      <w:pPr>
+        <w:ind w:left="1440" w:hanging="360"/>
+      </w:pPr>
+      <w:rPr>
+        <w:rFonts w:hint="default" w:ascii="Courier New" w:hAnsi="Courier New"/>
+      </w:rPr>
+    </w:lvl>
+    <w:lvl xmlns:w="http://schemas.openxmlformats.org/wordprocessingml/2006/main" w:ilvl="2">
+      <w:start w:val="1"/>
+      <w:numFmt w:val="bullet"/>
+      <w:lvlText w:val=""/>
+      <w:lvlJc w:val="left"/>
+      <w:pPr>
+        <w:ind w:left="2160" w:hanging="360"/>
+      </w:pPr>
+      <w:rPr>
+        <w:rFonts w:hint="default" w:ascii="Wingdings" w:hAnsi="Wingdings"/>
+      </w:rPr>
+    </w:lvl>
+    <w:lvl xmlns:w="http://schemas.openxmlformats.org/wordprocessingml/2006/main" w:ilvl="3">
+      <w:start w:val="1"/>
+      <w:numFmt w:val="bullet"/>
+      <w:lvlText w:val=""/>
+      <w:lvlJc w:val="left"/>
+      <w:pPr>
+        <w:ind w:left="2880" w:hanging="360"/>
+      </w:pPr>
+      <w:rPr>
+        <w:rFonts w:hint="default" w:ascii="Symbol" w:hAnsi="Symbol"/>
+      </w:rPr>
+    </w:lvl>
+    <w:lvl xmlns:w="http://schemas.openxmlformats.org/wordprocessingml/2006/main" w:ilvl="4">
+      <w:start w:val="1"/>
+      <w:numFmt w:val="bullet"/>
+      <w:lvlText w:val="o"/>
+      <w:lvlJc w:val="left"/>
+      <w:pPr>
+        <w:ind w:left="3600" w:hanging="360"/>
+      </w:pPr>
+      <w:rPr>
+        <w:rFonts w:hint="default" w:ascii="Courier New" w:hAnsi="Courier New"/>
+      </w:rPr>
+    </w:lvl>
+    <w:lvl xmlns:w="http://schemas.openxmlformats.org/wordprocessingml/2006/main" w:ilvl="5">
+      <w:start w:val="1"/>
+      <w:numFmt w:val="bullet"/>
+      <w:lvlText w:val=""/>
+      <w:lvlJc w:val="left"/>
+      <w:pPr>
+        <w:ind w:left="4320" w:hanging="360"/>
+      </w:pPr>
+      <w:rPr>
+        <w:rFonts w:hint="default" w:ascii="Wingdings" w:hAnsi="Wingdings"/>
+      </w:rPr>
+    </w:lvl>
+    <w:lvl xmlns:w="http://schemas.openxmlformats.org/wordprocessingml/2006/main" w:ilvl="6">
+      <w:start w:val="1"/>
+      <w:numFmt w:val="bullet"/>
+      <w:lvlText w:val=""/>
+      <w:lvlJc w:val="left"/>
+      <w:pPr>
+        <w:ind w:left="5040" w:hanging="360"/>
+      </w:pPr>
+      <w:rPr>
+        <w:rFonts w:hint="default" w:ascii="Symbol" w:hAnsi="Symbol"/>
+      </w:rPr>
+    </w:lvl>
+    <w:lvl xmlns:w="http://schemas.openxmlformats.org/wordprocessingml/2006/main" w:ilvl="7">
+      <w:start w:val="1"/>
+      <w:numFmt w:val="bullet"/>
+      <w:lvlText w:val="o"/>
+      <w:lvlJc w:val="left"/>
+      <w:pPr>
+        <w:ind w:left="5760" w:hanging="360"/>
+      </w:pPr>
+      <w:rPr>
+        <w:rFonts w:hint="default" w:ascii="Courier New" w:hAnsi="Courier New"/>
+      </w:rPr>
+    </w:lvl>
+    <w:lvl xmlns:w="http://schemas.openxmlformats.org/wordprocessingml/2006/main" w:ilvl="8">
+      <w:start w:val="1"/>
+      <w:numFmt w:val="bullet"/>
+      <w:lvlText w:val=""/>
+      <w:lvlJc w:val="left"/>
+      <w:pPr>
+        <w:ind w:left="6480" w:hanging="360"/>
+      </w:pPr>
+      <w:rPr>
+        <w:rFonts w:hint="default" w:ascii="Wingdings" w:hAnsi="Wingdings"/>
+      </w:rPr>
+    </w:lvl>
+  </w:abstractNum>
+  <w:abstractNum xmlns:w="http://schemas.openxmlformats.org/wordprocessingml/2006/main" w:abstractNumId="6">
+    <w:multiLevelType xmlns:w="http://schemas.openxmlformats.org/wordprocessingml/2006/main" w:val="hybridMultilevel"/>
+    <w:lvl xmlns:w="http://schemas.openxmlformats.org/wordprocessingml/2006/main" w:ilvl="0">
+      <w:start w:val="1"/>
+      <w:numFmt w:val="bullet"/>
+      <w:lvlText w:val=""/>
+      <w:lvlJc w:val="left"/>
+      <w:pPr>
+        <w:ind w:left="720" w:hanging="360"/>
+      </w:pPr>
+      <w:rPr>
+        <w:rFonts w:hint="default" w:ascii="Symbol" w:hAnsi="Symbol"/>
+      </w:rPr>
+    </w:lvl>
+    <w:lvl xmlns:w="http://schemas.openxmlformats.org/wordprocessingml/2006/main" w:ilvl="1">
+      <w:start w:val="1"/>
+      <w:numFmt w:val="bullet"/>
+      <w:lvlText w:val="o"/>
+      <w:lvlJc w:val="left"/>
+      <w:pPr>
+        <w:ind w:left="1440" w:hanging="360"/>
+      </w:pPr>
+      <w:rPr>
+        <w:rFonts w:hint="default" w:ascii="Courier New" w:hAnsi="Courier New"/>
+      </w:rPr>
+    </w:lvl>
+    <w:lvl xmlns:w="http://schemas.openxmlformats.org/wordprocessingml/2006/main" w:ilvl="2">
+      <w:start w:val="1"/>
+      <w:numFmt w:val="bullet"/>
+      <w:lvlText w:val=""/>
+      <w:lvlJc w:val="left"/>
+      <w:pPr>
+        <w:ind w:left="2160" w:hanging="360"/>
+      </w:pPr>
+      <w:rPr>
+        <w:rFonts w:hint="default" w:ascii="Wingdings" w:hAnsi="Wingdings"/>
+      </w:rPr>
+    </w:lvl>
+    <w:lvl xmlns:w="http://schemas.openxmlformats.org/wordprocessingml/2006/main" w:ilvl="3">
+      <w:start w:val="1"/>
+      <w:numFmt w:val="bullet"/>
+      <w:lvlText w:val=""/>
+      <w:lvlJc w:val="left"/>
+      <w:pPr>
+        <w:ind w:left="2880" w:hanging="360"/>
+      </w:pPr>
+      <w:rPr>
+        <w:rFonts w:hint="default" w:ascii="Symbol" w:hAnsi="Symbol"/>
+      </w:rPr>
+    </w:lvl>
+    <w:lvl xmlns:w="http://schemas.openxmlformats.org/wordprocessingml/2006/main" w:ilvl="4">
+      <w:start w:val="1"/>
+      <w:numFmt w:val="bullet"/>
+      <w:lvlText w:val="o"/>
+      <w:lvlJc w:val="left"/>
+      <w:pPr>
+        <w:ind w:left="3600" w:hanging="360"/>
+      </w:pPr>
+      <w:rPr>
+        <w:rFonts w:hint="default" w:ascii="Courier New" w:hAnsi="Courier New"/>
+      </w:rPr>
+    </w:lvl>
+    <w:lvl xmlns:w="http://schemas.openxmlformats.org/wordprocessingml/2006/main" w:ilvl="5">
+      <w:start w:val="1"/>
+      <w:numFmt w:val="bullet"/>
+      <w:lvlText w:val=""/>
+      <w:lvlJc w:val="left"/>
+      <w:pPr>
+        <w:ind w:left="4320" w:hanging="360"/>
+      </w:pPr>
+      <w:rPr>
+        <w:rFonts w:hint="default" w:ascii="Wingdings" w:hAnsi="Wingdings"/>
+      </w:rPr>
+    </w:lvl>
+    <w:lvl xmlns:w="http://schemas.openxmlformats.org/wordprocessingml/2006/main" w:ilvl="6">
+      <w:start w:val="1"/>
+      <w:numFmt w:val="bullet"/>
+      <w:lvlText w:val=""/>
+      <w:lvlJc w:val="left"/>
+      <w:pPr>
+        <w:ind w:left="5040" w:hanging="360"/>
+      </w:pPr>
+      <w:rPr>
+        <w:rFonts w:hint="default" w:ascii="Symbol" w:hAnsi="Symbol"/>
+      </w:rPr>
+    </w:lvl>
+    <w:lvl xmlns:w="http://schemas.openxmlformats.org/wordprocessingml/2006/main" w:ilvl="7">
+      <w:start w:val="1"/>
+      <w:numFmt w:val="bullet"/>
+      <w:lvlText w:val="o"/>
+      <w:lvlJc w:val="left"/>
+      <w:pPr>
+        <w:ind w:left="5760" w:hanging="360"/>
+      </w:pPr>
+      <w:rPr>
+        <w:rFonts w:hint="default" w:ascii="Courier New" w:hAnsi="Courier New"/>
+      </w:rPr>
+    </w:lvl>
+    <w:lvl xmlns:w="http://schemas.openxmlformats.org/wordprocessingml/2006/main" w:ilvl="8">
+      <w:start w:val="1"/>
+      <w:numFmt w:val="bullet"/>
+      <w:lvlText w:val=""/>
+      <w:lvlJc w:val="left"/>
+      <w:pPr>
+        <w:ind w:left="6480" w:hanging="360"/>
+      </w:pPr>
+      <w:rPr>
+        <w:rFonts w:hint="default" w:ascii="Wingdings" w:hAnsi="Wingdings"/>
+      </w:rPr>
+    </w:lvl>
+  </w:abstractNum>
   <w:abstractNum w:abstractNumId="0" w15:restartNumberingAfterBreak="0">
     <w:nsid w:val="0C2C1304"/>
     <w:multiLevelType w:val="multilevel"/>
@@ -8454,7 +9316,7 @@
   </w:abstractNum>
   <w:abstractNum w:abstractNumId="1" w15:restartNumberingAfterBreak="0">
     <w:nsid w:val="4DA45A23"/>
-    <w:multiLevelType w:val="multilevel"/>
+    <w:multiLevelType w:val="hybridMultilevel"/>
     <w:tmpl w:val="8EF4ADD2"/>
     <w:lvl w:ilvl="0">
       <w:start w:val="1"/>
@@ -9055,6 +9917,12 @@
       </w:pPr>
     </w:lvl>
   </w:abstractNum>
+  <w:num w:numId="8">
+    <w:abstractNumId w:val="7"/>
+  </w:num>
+  <w:num w:numId="7">
+    <w:abstractNumId w:val="6"/>
+  </w:num>
   <w:num w:numId="1">
     <w:abstractNumId w:val="5"/>
   </w:num>

</xml_diff>